<commit_message>
Should work on other devices
</commit_message>
<xml_diff>
--- a/To Do List.docx
+++ b/To Do List.docx
@@ -703,6 +703,7 @@
         <w:adjustRightInd w:val="0"/>
         <w:rPr>
           <w:rFonts w:ascii="Helvetica" w:hAnsi="Helvetica" w:cs="Helvetica"/>
+          <w:b/>
         </w:rPr>
       </w:pPr>
       <w:r>
@@ -711,6 +712,19 @@
         </w:rPr>
         <w:t>- Put NIHSS symptoms of patient in a larger rectangle and put in top right corner</w:t>
       </w:r>
+      <w:r>
+        <w:rPr>
+          <w:rFonts w:ascii="Helvetica" w:hAnsi="Helvetica" w:cs="Helvetica"/>
+        </w:rPr>
+        <w:t xml:space="preserve"> </w:t>
+      </w:r>
+      <w:r>
+        <w:rPr>
+          <w:rFonts w:ascii="Helvetica" w:hAnsi="Helvetica" w:cs="Helvetica"/>
+          <w:b/>
+        </w:rPr>
+        <w:t>DONE</w:t>
+      </w:r>
     </w:p>
     <w:p>
       <w:pPr>
@@ -778,6 +792,7 @@
         <w:adjustRightInd w:val="0"/>
         <w:rPr>
           <w:rFonts w:ascii="Helvetica" w:hAnsi="Helvetica" w:cs="Helvetica"/>
+          <w:b/>
         </w:rPr>
       </w:pPr>
       <w:r>
@@ -832,64 +847,12 @@
           <w:rFonts w:ascii="Helvetica" w:hAnsi="Helvetica" w:cs="Helvetica"/>
         </w:rPr>
       </w:pPr>
-    </w:p>
-    <w:p>
-      <w:pPr>
-        <w:widowControl w:val="0"/>
-        <w:tabs>
-          <w:tab w:val="left" w:pos="720"/>
-          <w:tab w:val="left" w:pos="1440"/>
-          <w:tab w:val="left" w:pos="2160"/>
-          <w:tab w:val="left" w:pos="2880"/>
-          <w:tab w:val="left" w:pos="3600"/>
-          <w:tab w:val="left" w:pos="4320"/>
-          <w:tab w:val="left" w:pos="5040"/>
-          <w:tab w:val="left" w:pos="5760"/>
-          <w:tab w:val="left" w:pos="6480"/>
-          <w:tab w:val="left" w:pos="7200"/>
-          <w:tab w:val="left" w:pos="7920"/>
-          <w:tab w:val="left" w:pos="8640"/>
-        </w:tabs>
-        <w:autoSpaceDE w:val="0"/>
-        <w:autoSpaceDN w:val="0"/>
-        <w:adjustRightInd w:val="0"/>
-        <w:rPr>
-          <w:rFonts w:ascii="Helvetica" w:hAnsi="Helvetica" w:cs="Helvetica"/>
-          <w:u w:val="single"/>
-        </w:rPr>
-      </w:pPr>
-      <w:r>
-        <w:rPr>
-          <w:rFonts w:ascii="Helvetica" w:hAnsi="Helvetica" w:cs="Helvetica"/>
-          <w:u w:val="single"/>
-        </w:rPr>
-        <w:t>Medium Priority</w:t>
-      </w:r>
-    </w:p>
-    <w:p>
-      <w:pPr>
-        <w:widowControl w:val="0"/>
-        <w:tabs>
-          <w:tab w:val="left" w:pos="720"/>
-          <w:tab w:val="left" w:pos="1440"/>
-          <w:tab w:val="left" w:pos="2160"/>
-          <w:tab w:val="left" w:pos="2880"/>
-          <w:tab w:val="left" w:pos="3600"/>
-          <w:tab w:val="left" w:pos="4320"/>
-          <w:tab w:val="left" w:pos="5040"/>
-          <w:tab w:val="left" w:pos="5760"/>
-          <w:tab w:val="left" w:pos="6480"/>
-          <w:tab w:val="left" w:pos="7200"/>
-          <w:tab w:val="left" w:pos="7920"/>
-          <w:tab w:val="left" w:pos="8640"/>
-        </w:tabs>
-        <w:autoSpaceDE w:val="0"/>
-        <w:autoSpaceDN w:val="0"/>
-        <w:adjustRightInd w:val="0"/>
-        <w:rPr>
-          <w:rFonts w:ascii="Helvetica" w:hAnsi="Helvetica" w:cs="Helvetica"/>
-        </w:rPr>
-      </w:pPr>
+      <w:r>
+        <w:rPr>
+          <w:rFonts w:ascii="Helvetica" w:hAnsi="Helvetica" w:cs="Helvetica"/>
+        </w:rPr>
+        <w:t>-Make csv import/require dynamic</w:t>
+      </w:r>
     </w:p>
     <w:p>
       <w:pPr>
@@ -950,37 +913,6 @@
         <w:rPr>
           <w:rFonts w:ascii="Helvetica" w:hAnsi="Helvetica" w:cs="Helvetica"/>
         </w:rPr>
-        <w:t>- Prep for Wizard of Oz study for “Start New Patient”</w:t>
-      </w:r>
-    </w:p>
-    <w:p>
-      <w:pPr>
-        <w:widowControl w:val="0"/>
-        <w:tabs>
-          <w:tab w:val="left" w:pos="720"/>
-          <w:tab w:val="left" w:pos="1440"/>
-          <w:tab w:val="left" w:pos="2160"/>
-          <w:tab w:val="left" w:pos="2880"/>
-          <w:tab w:val="left" w:pos="3600"/>
-          <w:tab w:val="left" w:pos="4320"/>
-          <w:tab w:val="left" w:pos="5040"/>
-          <w:tab w:val="left" w:pos="5760"/>
-          <w:tab w:val="left" w:pos="6480"/>
-          <w:tab w:val="left" w:pos="7200"/>
-          <w:tab w:val="left" w:pos="7920"/>
-          <w:tab w:val="left" w:pos="8640"/>
-        </w:tabs>
-        <w:autoSpaceDE w:val="0"/>
-        <w:autoSpaceDN w:val="0"/>
-        <w:adjustRightInd w:val="0"/>
-        <w:rPr>
-          <w:rFonts w:ascii="Helvetica" w:hAnsi="Helvetica" w:cs="Helvetica"/>
-        </w:rPr>
-      </w:pPr>
-      <w:r>
-        <w:rPr>
-          <w:rFonts w:ascii="Helvetica" w:hAnsi="Helvetica" w:cs="Helvetica"/>
-        </w:rPr>
         <w:t xml:space="preserve">- Replicate Lisa’s </w:t>
       </w:r>
       <w:proofErr w:type="spellStart"/>
@@ -1026,315 +958,7 @@
         <w:rPr>
           <w:rFonts w:ascii="Helvetica" w:hAnsi="Helvetica" w:cs="Helvetica"/>
         </w:rPr>
-        <w:t>- Set up Virtual Machine (AWS) connected to Firebase DB</w:t>
-      </w:r>
-    </w:p>
-    <w:p>
-      <w:pPr>
-        <w:widowControl w:val="0"/>
-        <w:tabs>
-          <w:tab w:val="left" w:pos="720"/>
-          <w:tab w:val="left" w:pos="1440"/>
-          <w:tab w:val="left" w:pos="2160"/>
-          <w:tab w:val="left" w:pos="2880"/>
-          <w:tab w:val="left" w:pos="3600"/>
-          <w:tab w:val="left" w:pos="4320"/>
-          <w:tab w:val="left" w:pos="5040"/>
-          <w:tab w:val="left" w:pos="5760"/>
-          <w:tab w:val="left" w:pos="6480"/>
-          <w:tab w:val="left" w:pos="7200"/>
-          <w:tab w:val="left" w:pos="7920"/>
-          <w:tab w:val="left" w:pos="8640"/>
-        </w:tabs>
-        <w:autoSpaceDE w:val="0"/>
-        <w:autoSpaceDN w:val="0"/>
-        <w:adjustRightInd w:val="0"/>
-        <w:rPr>
-          <w:rFonts w:ascii="Helvetica" w:hAnsi="Helvetica" w:cs="Helvetica"/>
-        </w:rPr>
-      </w:pPr>
-    </w:p>
-    <w:p>
-      <w:pPr>
-        <w:widowControl w:val="0"/>
-        <w:tabs>
-          <w:tab w:val="left" w:pos="720"/>
-          <w:tab w:val="left" w:pos="1440"/>
-          <w:tab w:val="left" w:pos="2160"/>
-          <w:tab w:val="left" w:pos="2880"/>
-          <w:tab w:val="left" w:pos="3600"/>
-          <w:tab w:val="left" w:pos="4320"/>
-          <w:tab w:val="left" w:pos="5040"/>
-          <w:tab w:val="left" w:pos="5760"/>
-          <w:tab w:val="left" w:pos="6480"/>
-          <w:tab w:val="left" w:pos="7200"/>
-          <w:tab w:val="left" w:pos="7920"/>
-          <w:tab w:val="left" w:pos="8640"/>
-        </w:tabs>
-        <w:autoSpaceDE w:val="0"/>
-        <w:autoSpaceDN w:val="0"/>
-        <w:adjustRightInd w:val="0"/>
-        <w:rPr>
-          <w:rFonts w:ascii="Helvetica" w:hAnsi="Helvetica" w:cs="Helvetica"/>
-          <w:u w:val="single"/>
-        </w:rPr>
-      </w:pPr>
-      <w:r>
-        <w:rPr>
-          <w:rFonts w:ascii="Helvetica" w:hAnsi="Helvetica" w:cs="Helvetica"/>
-          <w:u w:val="single"/>
-        </w:rPr>
-        <w:t xml:space="preserve">Less Priority but Important </w:t>
-      </w:r>
-    </w:p>
-    <w:p>
-      <w:pPr>
-        <w:widowControl w:val="0"/>
-        <w:tabs>
-          <w:tab w:val="left" w:pos="720"/>
-          <w:tab w:val="left" w:pos="1440"/>
-          <w:tab w:val="left" w:pos="2160"/>
-          <w:tab w:val="left" w:pos="2880"/>
-          <w:tab w:val="left" w:pos="3600"/>
-          <w:tab w:val="left" w:pos="4320"/>
-          <w:tab w:val="left" w:pos="5040"/>
-          <w:tab w:val="left" w:pos="5760"/>
-          <w:tab w:val="left" w:pos="6480"/>
-          <w:tab w:val="left" w:pos="7200"/>
-          <w:tab w:val="left" w:pos="7920"/>
-          <w:tab w:val="left" w:pos="8640"/>
-        </w:tabs>
-        <w:autoSpaceDE w:val="0"/>
-        <w:autoSpaceDN w:val="0"/>
-        <w:adjustRightInd w:val="0"/>
-        <w:rPr>
-          <w:rFonts w:ascii="Helvetica" w:hAnsi="Helvetica" w:cs="Helvetica"/>
-        </w:rPr>
-      </w:pPr>
-    </w:p>
-    <w:p>
-      <w:pPr>
-        <w:widowControl w:val="0"/>
-        <w:tabs>
-          <w:tab w:val="left" w:pos="720"/>
-          <w:tab w:val="left" w:pos="1440"/>
-          <w:tab w:val="left" w:pos="2160"/>
-          <w:tab w:val="left" w:pos="2880"/>
-          <w:tab w:val="left" w:pos="3600"/>
-          <w:tab w:val="left" w:pos="4320"/>
-          <w:tab w:val="left" w:pos="5040"/>
-          <w:tab w:val="left" w:pos="5760"/>
-          <w:tab w:val="left" w:pos="6480"/>
-          <w:tab w:val="left" w:pos="7200"/>
-          <w:tab w:val="left" w:pos="7920"/>
-          <w:tab w:val="left" w:pos="8640"/>
-        </w:tabs>
-        <w:autoSpaceDE w:val="0"/>
-        <w:autoSpaceDN w:val="0"/>
-        <w:adjustRightInd w:val="0"/>
-        <w:rPr>
-          <w:rFonts w:ascii="Helvetica" w:hAnsi="Helvetica" w:cs="Helvetica"/>
-          <w:b/>
-        </w:rPr>
-      </w:pPr>
-      <w:r>
-        <w:rPr>
-          <w:rFonts w:ascii="Helvetica" w:hAnsi="Helvetica" w:cs="Helvetica"/>
-        </w:rPr>
-        <w:t xml:space="preserve">- </w:t>
-      </w:r>
-      <w:proofErr w:type="gramStart"/>
-      <w:r>
-        <w:rPr>
-          <w:rFonts w:ascii="Helvetica" w:hAnsi="Helvetica" w:cs="Helvetica"/>
-        </w:rPr>
-        <w:t>Look into</w:t>
-      </w:r>
-      <w:proofErr w:type="gramEnd"/>
-      <w:r>
-        <w:rPr>
-          <w:rFonts w:ascii="Helvetica" w:hAnsi="Helvetica" w:cs="Helvetica"/>
-        </w:rPr>
-        <w:t xml:space="preserve"> other data visualization APIs</w:t>
-      </w:r>
-      <w:r>
-        <w:rPr>
-          <w:rFonts w:ascii="Helvetica" w:hAnsi="Helvetica" w:cs="Helvetica"/>
-        </w:rPr>
-        <w:t xml:space="preserve"> </w:t>
-      </w:r>
-      <w:r>
-        <w:rPr>
-          <w:rFonts w:ascii="Helvetica" w:hAnsi="Helvetica" w:cs="Helvetica"/>
-          <w:b/>
-        </w:rPr>
-        <w:t>DONE</w:t>
-      </w:r>
-    </w:p>
-    <w:p>
-      <w:pPr>
-        <w:widowControl w:val="0"/>
-        <w:tabs>
-          <w:tab w:val="left" w:pos="720"/>
-          <w:tab w:val="left" w:pos="1440"/>
-          <w:tab w:val="left" w:pos="2160"/>
-          <w:tab w:val="left" w:pos="2880"/>
-          <w:tab w:val="left" w:pos="3600"/>
-          <w:tab w:val="left" w:pos="4320"/>
-          <w:tab w:val="left" w:pos="5040"/>
-          <w:tab w:val="left" w:pos="5760"/>
-          <w:tab w:val="left" w:pos="6480"/>
-          <w:tab w:val="left" w:pos="7200"/>
-          <w:tab w:val="left" w:pos="7920"/>
-          <w:tab w:val="left" w:pos="8640"/>
-        </w:tabs>
-        <w:autoSpaceDE w:val="0"/>
-        <w:autoSpaceDN w:val="0"/>
-        <w:adjustRightInd w:val="0"/>
-        <w:rPr>
-          <w:rFonts w:ascii="Helvetica" w:hAnsi="Helvetica" w:cs="Helvetica"/>
-        </w:rPr>
-      </w:pPr>
-      <w:r>
-        <w:rPr>
-          <w:rFonts w:ascii="Helvetica" w:hAnsi="Helvetica" w:cs="Helvetica"/>
-        </w:rPr>
-        <w:t xml:space="preserve">- </w:t>
-      </w:r>
-      <w:proofErr w:type="gramStart"/>
-      <w:r>
-        <w:rPr>
-          <w:rFonts w:ascii="Helvetica" w:hAnsi="Helvetica" w:cs="Helvetica"/>
-        </w:rPr>
-        <w:t>Look into</w:t>
-      </w:r>
-      <w:proofErr w:type="gramEnd"/>
-      <w:r>
-        <w:rPr>
-          <w:rFonts w:ascii="Helvetica" w:hAnsi="Helvetica" w:cs="Helvetica"/>
-        </w:rPr>
-        <w:t xml:space="preserve"> video display APIs</w:t>
-      </w:r>
-    </w:p>
-    <w:p>
-      <w:pPr>
-        <w:widowControl w:val="0"/>
-        <w:tabs>
-          <w:tab w:val="left" w:pos="720"/>
-          <w:tab w:val="left" w:pos="1440"/>
-          <w:tab w:val="left" w:pos="2160"/>
-          <w:tab w:val="left" w:pos="2880"/>
-          <w:tab w:val="left" w:pos="3600"/>
-          <w:tab w:val="left" w:pos="4320"/>
-          <w:tab w:val="left" w:pos="5040"/>
-          <w:tab w:val="left" w:pos="5760"/>
-          <w:tab w:val="left" w:pos="6480"/>
-          <w:tab w:val="left" w:pos="7200"/>
-          <w:tab w:val="left" w:pos="7920"/>
-          <w:tab w:val="left" w:pos="8640"/>
-        </w:tabs>
-        <w:autoSpaceDE w:val="0"/>
-        <w:autoSpaceDN w:val="0"/>
-        <w:adjustRightInd w:val="0"/>
-        <w:rPr>
-          <w:rFonts w:ascii="Helvetica" w:hAnsi="Helvetica" w:cs="Helvetica"/>
-        </w:rPr>
-      </w:pPr>
-      <w:r>
-        <w:rPr>
-          <w:rFonts w:ascii="Helvetica" w:hAnsi="Helvetica" w:cs="Helvetica"/>
-        </w:rPr>
-        <w:t>- Click video at a timestamp, go to approximate spot in chart timeseries</w:t>
-      </w:r>
-    </w:p>
-    <w:p>
-      <w:pPr>
-        <w:widowControl w:val="0"/>
-        <w:tabs>
-          <w:tab w:val="left" w:pos="720"/>
-          <w:tab w:val="left" w:pos="1440"/>
-          <w:tab w:val="left" w:pos="2160"/>
-          <w:tab w:val="left" w:pos="2880"/>
-          <w:tab w:val="left" w:pos="3600"/>
-          <w:tab w:val="left" w:pos="4320"/>
-          <w:tab w:val="left" w:pos="5040"/>
-          <w:tab w:val="left" w:pos="5760"/>
-          <w:tab w:val="left" w:pos="6480"/>
-          <w:tab w:val="left" w:pos="7200"/>
-          <w:tab w:val="left" w:pos="7920"/>
-          <w:tab w:val="left" w:pos="8640"/>
-        </w:tabs>
-        <w:autoSpaceDE w:val="0"/>
-        <w:autoSpaceDN w:val="0"/>
-        <w:adjustRightInd w:val="0"/>
-        <w:rPr>
-          <w:rFonts w:ascii="Helvetica" w:hAnsi="Helvetica" w:cs="Helvetica"/>
-          <w:b/>
-        </w:rPr>
-      </w:pPr>
-      <w:r>
-        <w:rPr>
-          <w:rFonts w:ascii="Helvetica" w:hAnsi="Helvetica" w:cs="Helvetica"/>
-        </w:rPr>
-        <w:t>- Marker in time series chart, marker where you hover in the chart with your mouse</w:t>
-      </w:r>
-      <w:r>
-        <w:rPr>
-          <w:rFonts w:ascii="Helvetica" w:hAnsi="Helvetica" w:cs="Helvetica"/>
-        </w:rPr>
-        <w:t xml:space="preserve"> </w:t>
-      </w:r>
-      <w:r>
-        <w:rPr>
-          <w:rFonts w:ascii="Helvetica" w:hAnsi="Helvetica" w:cs="Helvetica"/>
-          <w:b/>
-        </w:rPr>
-        <w:t>(Hover done, marker onclick WIP)</w:t>
-      </w:r>
-    </w:p>
-    <w:p>
-      <w:pPr>
-        <w:widowControl w:val="0"/>
-        <w:tabs>
-          <w:tab w:val="left" w:pos="720"/>
-          <w:tab w:val="left" w:pos="1440"/>
-          <w:tab w:val="left" w:pos="2160"/>
-          <w:tab w:val="left" w:pos="2880"/>
-          <w:tab w:val="left" w:pos="3600"/>
-          <w:tab w:val="left" w:pos="4320"/>
-          <w:tab w:val="left" w:pos="5040"/>
-          <w:tab w:val="left" w:pos="5760"/>
-          <w:tab w:val="left" w:pos="6480"/>
-          <w:tab w:val="left" w:pos="7200"/>
-          <w:tab w:val="left" w:pos="7920"/>
-          <w:tab w:val="left" w:pos="8640"/>
-        </w:tabs>
-        <w:autoSpaceDE w:val="0"/>
-        <w:autoSpaceDN w:val="0"/>
-        <w:adjustRightInd w:val="0"/>
-        <w:rPr>
-          <w:rFonts w:ascii="Helvetica" w:hAnsi="Helvetica" w:cs="Helvetica"/>
-          <w:b/>
-        </w:rPr>
-      </w:pPr>
-      <w:r>
-        <w:rPr>
-          <w:rFonts w:ascii="Helvetica" w:hAnsi="Helvetica" w:cs="Helvetica"/>
-        </w:rPr>
-        <w:t>- See how UI looks on different browsers, different screen sizes (the positions of the chart, User Options, human body, etc. should move accordingly)</w:t>
-      </w:r>
-      <w:r>
-        <w:rPr>
-          <w:rFonts w:ascii="Helvetica" w:hAnsi="Helvetica" w:cs="Helvetica"/>
-        </w:rPr>
-        <w:t xml:space="preserve"> </w:t>
-      </w:r>
-      <w:r>
-        <w:rPr>
-          <w:rFonts w:ascii="Helvetica" w:hAnsi="Helvetica" w:cs="Helvetica"/>
-          <w:b/>
-        </w:rPr>
-        <w:t>See make app scaleable</w:t>
+        <w:t>-Work on experiment design</w:t>
       </w:r>
       <w:bookmarkStart w:id="0" w:name="_GoBack"/>
       <w:bookmarkEnd w:id="0"/>
@@ -1388,11 +1012,546 @@
           <w:rFonts w:ascii="Helvetica" w:hAnsi="Helvetica" w:cs="Helvetica"/>
         </w:rPr>
       </w:pPr>
-      <w:r>
+    </w:p>
+    <w:p>
+      <w:pPr>
+        <w:widowControl w:val="0"/>
+        <w:tabs>
+          <w:tab w:val="left" w:pos="720"/>
+          <w:tab w:val="left" w:pos="1440"/>
+          <w:tab w:val="left" w:pos="2160"/>
+          <w:tab w:val="left" w:pos="2880"/>
+          <w:tab w:val="left" w:pos="3600"/>
+          <w:tab w:val="left" w:pos="4320"/>
+          <w:tab w:val="left" w:pos="5040"/>
+          <w:tab w:val="left" w:pos="5760"/>
+          <w:tab w:val="left" w:pos="6480"/>
+          <w:tab w:val="left" w:pos="7200"/>
+          <w:tab w:val="left" w:pos="7920"/>
+          <w:tab w:val="left" w:pos="8640"/>
+        </w:tabs>
+        <w:autoSpaceDE w:val="0"/>
+        <w:autoSpaceDN w:val="0"/>
+        <w:adjustRightInd w:val="0"/>
         <w:rPr>
           <w:rFonts w:ascii="Helvetica" w:hAnsi="Helvetica" w:cs="Helvetica"/>
           <w:u w:val="single"/>
         </w:rPr>
+      </w:pPr>
+      <w:r>
+        <w:rPr>
+          <w:rFonts w:ascii="Helvetica" w:hAnsi="Helvetica" w:cs="Helvetica"/>
+          <w:u w:val="single"/>
+        </w:rPr>
+        <w:t>Medium Priority</w:t>
+      </w:r>
+    </w:p>
+    <w:p>
+      <w:pPr>
+        <w:widowControl w:val="0"/>
+        <w:tabs>
+          <w:tab w:val="left" w:pos="720"/>
+          <w:tab w:val="left" w:pos="1440"/>
+          <w:tab w:val="left" w:pos="2160"/>
+          <w:tab w:val="left" w:pos="2880"/>
+          <w:tab w:val="left" w:pos="3600"/>
+          <w:tab w:val="left" w:pos="4320"/>
+          <w:tab w:val="left" w:pos="5040"/>
+          <w:tab w:val="left" w:pos="5760"/>
+          <w:tab w:val="left" w:pos="6480"/>
+          <w:tab w:val="left" w:pos="7200"/>
+          <w:tab w:val="left" w:pos="7920"/>
+          <w:tab w:val="left" w:pos="8640"/>
+        </w:tabs>
+        <w:autoSpaceDE w:val="0"/>
+        <w:autoSpaceDN w:val="0"/>
+        <w:adjustRightInd w:val="0"/>
+        <w:rPr>
+          <w:rFonts w:ascii="Helvetica" w:hAnsi="Helvetica" w:cs="Helvetica"/>
+        </w:rPr>
+      </w:pPr>
+      <w:r>
+        <w:rPr>
+          <w:rFonts w:ascii="Helvetica" w:hAnsi="Helvetica" w:cs="Helvetica"/>
+        </w:rPr>
+        <w:t>- Prep for Wizard of Oz study for “Start New Patient”</w:t>
+      </w:r>
+    </w:p>
+    <w:p>
+      <w:pPr>
+        <w:widowControl w:val="0"/>
+        <w:tabs>
+          <w:tab w:val="left" w:pos="720"/>
+          <w:tab w:val="left" w:pos="1440"/>
+          <w:tab w:val="left" w:pos="2160"/>
+          <w:tab w:val="left" w:pos="2880"/>
+          <w:tab w:val="left" w:pos="3600"/>
+          <w:tab w:val="left" w:pos="4320"/>
+          <w:tab w:val="left" w:pos="5040"/>
+          <w:tab w:val="left" w:pos="5760"/>
+          <w:tab w:val="left" w:pos="6480"/>
+          <w:tab w:val="left" w:pos="7200"/>
+          <w:tab w:val="left" w:pos="7920"/>
+          <w:tab w:val="left" w:pos="8640"/>
+        </w:tabs>
+        <w:autoSpaceDE w:val="0"/>
+        <w:autoSpaceDN w:val="0"/>
+        <w:adjustRightInd w:val="0"/>
+        <w:rPr>
+          <w:rFonts w:ascii="Helvetica" w:hAnsi="Helvetica" w:cs="Helvetica"/>
+        </w:rPr>
+      </w:pPr>
+      <w:r>
+        <w:rPr>
+          <w:rFonts w:ascii="Helvetica" w:hAnsi="Helvetica" w:cs="Helvetica"/>
+        </w:rPr>
+        <w:t>- Set up Virtual Machine (AWS) connected to Firebase DB</w:t>
+      </w:r>
+    </w:p>
+    <w:p>
+      <w:pPr>
+        <w:widowControl w:val="0"/>
+        <w:tabs>
+          <w:tab w:val="left" w:pos="720"/>
+          <w:tab w:val="left" w:pos="1440"/>
+          <w:tab w:val="left" w:pos="2160"/>
+          <w:tab w:val="left" w:pos="2880"/>
+          <w:tab w:val="left" w:pos="3600"/>
+          <w:tab w:val="left" w:pos="4320"/>
+          <w:tab w:val="left" w:pos="5040"/>
+          <w:tab w:val="left" w:pos="5760"/>
+          <w:tab w:val="left" w:pos="6480"/>
+          <w:tab w:val="left" w:pos="7200"/>
+          <w:tab w:val="left" w:pos="7920"/>
+          <w:tab w:val="left" w:pos="8640"/>
+        </w:tabs>
+        <w:autoSpaceDE w:val="0"/>
+        <w:autoSpaceDN w:val="0"/>
+        <w:adjustRightInd w:val="0"/>
+        <w:rPr>
+          <w:rFonts w:ascii="Helvetica" w:hAnsi="Helvetica" w:cs="Helvetica"/>
+        </w:rPr>
+      </w:pPr>
+      <w:r>
+        <w:rPr>
+          <w:rFonts w:ascii="Helvetica" w:hAnsi="Helvetica" w:cs="Helvetica"/>
+        </w:rPr>
+        <w:t>-Figure out why it doesn’t run on other browsers</w:t>
+      </w:r>
+    </w:p>
+    <w:p>
+      <w:pPr>
+        <w:widowControl w:val="0"/>
+        <w:tabs>
+          <w:tab w:val="left" w:pos="720"/>
+          <w:tab w:val="left" w:pos="1440"/>
+          <w:tab w:val="left" w:pos="2160"/>
+          <w:tab w:val="left" w:pos="2880"/>
+          <w:tab w:val="left" w:pos="3600"/>
+          <w:tab w:val="left" w:pos="4320"/>
+          <w:tab w:val="left" w:pos="5040"/>
+          <w:tab w:val="left" w:pos="5760"/>
+          <w:tab w:val="left" w:pos="6480"/>
+          <w:tab w:val="left" w:pos="7200"/>
+          <w:tab w:val="left" w:pos="7920"/>
+          <w:tab w:val="left" w:pos="8640"/>
+        </w:tabs>
+        <w:autoSpaceDE w:val="0"/>
+        <w:autoSpaceDN w:val="0"/>
+        <w:adjustRightInd w:val="0"/>
+        <w:rPr>
+          <w:rFonts w:ascii="Helvetica" w:hAnsi="Helvetica" w:cs="Helvetica"/>
+        </w:rPr>
+      </w:pPr>
+    </w:p>
+    <w:p>
+      <w:pPr>
+        <w:widowControl w:val="0"/>
+        <w:tabs>
+          <w:tab w:val="left" w:pos="720"/>
+          <w:tab w:val="left" w:pos="1440"/>
+          <w:tab w:val="left" w:pos="2160"/>
+          <w:tab w:val="left" w:pos="2880"/>
+          <w:tab w:val="left" w:pos="3600"/>
+          <w:tab w:val="left" w:pos="4320"/>
+          <w:tab w:val="left" w:pos="5040"/>
+          <w:tab w:val="left" w:pos="5760"/>
+          <w:tab w:val="left" w:pos="6480"/>
+          <w:tab w:val="left" w:pos="7200"/>
+          <w:tab w:val="left" w:pos="7920"/>
+          <w:tab w:val="left" w:pos="8640"/>
+        </w:tabs>
+        <w:autoSpaceDE w:val="0"/>
+        <w:autoSpaceDN w:val="0"/>
+        <w:adjustRightInd w:val="0"/>
+        <w:rPr>
+          <w:rFonts w:ascii="Helvetica" w:hAnsi="Helvetica" w:cs="Helvetica"/>
+          <w:u w:val="single"/>
+        </w:rPr>
+      </w:pPr>
+      <w:r>
+        <w:rPr>
+          <w:rFonts w:ascii="Helvetica" w:hAnsi="Helvetica" w:cs="Helvetica"/>
+          <w:u w:val="single"/>
+        </w:rPr>
+        <w:t xml:space="preserve">Less Priority but Important </w:t>
+      </w:r>
+    </w:p>
+    <w:p>
+      <w:pPr>
+        <w:widowControl w:val="0"/>
+        <w:tabs>
+          <w:tab w:val="left" w:pos="720"/>
+          <w:tab w:val="left" w:pos="1440"/>
+          <w:tab w:val="left" w:pos="2160"/>
+          <w:tab w:val="left" w:pos="2880"/>
+          <w:tab w:val="left" w:pos="3600"/>
+          <w:tab w:val="left" w:pos="4320"/>
+          <w:tab w:val="left" w:pos="5040"/>
+          <w:tab w:val="left" w:pos="5760"/>
+          <w:tab w:val="left" w:pos="6480"/>
+          <w:tab w:val="left" w:pos="7200"/>
+          <w:tab w:val="left" w:pos="7920"/>
+          <w:tab w:val="left" w:pos="8640"/>
+        </w:tabs>
+        <w:autoSpaceDE w:val="0"/>
+        <w:autoSpaceDN w:val="0"/>
+        <w:adjustRightInd w:val="0"/>
+        <w:rPr>
+          <w:rFonts w:ascii="Helvetica" w:hAnsi="Helvetica" w:cs="Helvetica"/>
+        </w:rPr>
+      </w:pPr>
+    </w:p>
+    <w:p>
+      <w:pPr>
+        <w:widowControl w:val="0"/>
+        <w:tabs>
+          <w:tab w:val="left" w:pos="720"/>
+          <w:tab w:val="left" w:pos="1440"/>
+          <w:tab w:val="left" w:pos="2160"/>
+          <w:tab w:val="left" w:pos="2880"/>
+          <w:tab w:val="left" w:pos="3600"/>
+          <w:tab w:val="left" w:pos="4320"/>
+          <w:tab w:val="left" w:pos="5040"/>
+          <w:tab w:val="left" w:pos="5760"/>
+          <w:tab w:val="left" w:pos="6480"/>
+          <w:tab w:val="left" w:pos="7200"/>
+          <w:tab w:val="left" w:pos="7920"/>
+          <w:tab w:val="left" w:pos="8640"/>
+        </w:tabs>
+        <w:autoSpaceDE w:val="0"/>
+        <w:autoSpaceDN w:val="0"/>
+        <w:adjustRightInd w:val="0"/>
+        <w:rPr>
+          <w:rFonts w:ascii="Helvetica" w:hAnsi="Helvetica" w:cs="Helvetica"/>
+          <w:b/>
+        </w:rPr>
+      </w:pPr>
+      <w:r>
+        <w:rPr>
+          <w:rFonts w:ascii="Helvetica" w:hAnsi="Helvetica" w:cs="Helvetica"/>
+        </w:rPr>
+        <w:t xml:space="preserve">- </w:t>
+      </w:r>
+      <w:proofErr w:type="gramStart"/>
+      <w:r>
+        <w:rPr>
+          <w:rFonts w:ascii="Helvetica" w:hAnsi="Helvetica" w:cs="Helvetica"/>
+        </w:rPr>
+        <w:t>Look into</w:t>
+      </w:r>
+      <w:proofErr w:type="gramEnd"/>
+      <w:r>
+        <w:rPr>
+          <w:rFonts w:ascii="Helvetica" w:hAnsi="Helvetica" w:cs="Helvetica"/>
+        </w:rPr>
+        <w:t xml:space="preserve"> other data visualization APIs</w:t>
+      </w:r>
+      <w:r>
+        <w:rPr>
+          <w:rFonts w:ascii="Helvetica" w:hAnsi="Helvetica" w:cs="Helvetica"/>
+        </w:rPr>
+        <w:t xml:space="preserve"> </w:t>
+      </w:r>
+      <w:r>
+        <w:rPr>
+          <w:rFonts w:ascii="Helvetica" w:hAnsi="Helvetica" w:cs="Helvetica"/>
+          <w:b/>
+        </w:rPr>
+        <w:t>DONE</w:t>
+      </w:r>
+    </w:p>
+    <w:p>
+      <w:pPr>
+        <w:widowControl w:val="0"/>
+        <w:tabs>
+          <w:tab w:val="left" w:pos="720"/>
+          <w:tab w:val="left" w:pos="1440"/>
+          <w:tab w:val="left" w:pos="2160"/>
+          <w:tab w:val="left" w:pos="2880"/>
+          <w:tab w:val="left" w:pos="3600"/>
+          <w:tab w:val="left" w:pos="4320"/>
+          <w:tab w:val="left" w:pos="5040"/>
+          <w:tab w:val="left" w:pos="5760"/>
+          <w:tab w:val="left" w:pos="6480"/>
+          <w:tab w:val="left" w:pos="7200"/>
+          <w:tab w:val="left" w:pos="7920"/>
+          <w:tab w:val="left" w:pos="8640"/>
+        </w:tabs>
+        <w:autoSpaceDE w:val="0"/>
+        <w:autoSpaceDN w:val="0"/>
+        <w:adjustRightInd w:val="0"/>
+        <w:rPr>
+          <w:rFonts w:ascii="Helvetica" w:hAnsi="Helvetica" w:cs="Helvetica"/>
+          <w:b/>
+        </w:rPr>
+      </w:pPr>
+      <w:r>
+        <w:rPr>
+          <w:rFonts w:ascii="Helvetica" w:hAnsi="Helvetica" w:cs="Helvetica"/>
+        </w:rPr>
+        <w:t xml:space="preserve">- </w:t>
+      </w:r>
+      <w:proofErr w:type="gramStart"/>
+      <w:r>
+        <w:rPr>
+          <w:rFonts w:ascii="Helvetica" w:hAnsi="Helvetica" w:cs="Helvetica"/>
+        </w:rPr>
+        <w:t>Look into</w:t>
+      </w:r>
+      <w:proofErr w:type="gramEnd"/>
+      <w:r>
+        <w:rPr>
+          <w:rFonts w:ascii="Helvetica" w:hAnsi="Helvetica" w:cs="Helvetica"/>
+        </w:rPr>
+        <w:t xml:space="preserve"> video display APIs</w:t>
+      </w:r>
+      <w:r>
+        <w:rPr>
+          <w:rFonts w:ascii="Helvetica" w:hAnsi="Helvetica" w:cs="Helvetica"/>
+        </w:rPr>
+        <w:t xml:space="preserve"> </w:t>
+      </w:r>
+      <w:r>
+        <w:rPr>
+          <w:rFonts w:ascii="Helvetica" w:hAnsi="Helvetica" w:cs="Helvetica"/>
+          <w:b/>
+        </w:rPr>
+        <w:t>WIP</w:t>
+      </w:r>
+    </w:p>
+    <w:p>
+      <w:pPr>
+        <w:widowControl w:val="0"/>
+        <w:tabs>
+          <w:tab w:val="left" w:pos="720"/>
+          <w:tab w:val="left" w:pos="1440"/>
+          <w:tab w:val="left" w:pos="2160"/>
+          <w:tab w:val="left" w:pos="2880"/>
+          <w:tab w:val="left" w:pos="3600"/>
+          <w:tab w:val="left" w:pos="4320"/>
+          <w:tab w:val="left" w:pos="5040"/>
+          <w:tab w:val="left" w:pos="5760"/>
+          <w:tab w:val="left" w:pos="6480"/>
+          <w:tab w:val="left" w:pos="7200"/>
+          <w:tab w:val="left" w:pos="7920"/>
+          <w:tab w:val="left" w:pos="8640"/>
+        </w:tabs>
+        <w:autoSpaceDE w:val="0"/>
+        <w:autoSpaceDN w:val="0"/>
+        <w:adjustRightInd w:val="0"/>
+        <w:rPr>
+          <w:rFonts w:ascii="Helvetica" w:hAnsi="Helvetica" w:cs="Helvetica"/>
+          <w:b/>
+        </w:rPr>
+      </w:pPr>
+      <w:r>
+        <w:rPr>
+          <w:rFonts w:ascii="Helvetica" w:hAnsi="Helvetica" w:cs="Helvetica"/>
+        </w:rPr>
+        <w:t>- Click video at a timestamp, go to approximate spot in chart timeseries</w:t>
+      </w:r>
+      <w:r>
+        <w:rPr>
+          <w:rFonts w:ascii="Helvetica" w:hAnsi="Helvetica" w:cs="Helvetica"/>
+        </w:rPr>
+        <w:t xml:space="preserve"> </w:t>
+      </w:r>
+      <w:r>
+        <w:rPr>
+          <w:rFonts w:ascii="Helvetica" w:hAnsi="Helvetica" w:cs="Helvetica"/>
+          <w:b/>
+        </w:rPr>
+        <w:t>WIP</w:t>
+      </w:r>
+    </w:p>
+    <w:p>
+      <w:pPr>
+        <w:widowControl w:val="0"/>
+        <w:tabs>
+          <w:tab w:val="left" w:pos="720"/>
+          <w:tab w:val="left" w:pos="1440"/>
+          <w:tab w:val="left" w:pos="2160"/>
+          <w:tab w:val="left" w:pos="2880"/>
+          <w:tab w:val="left" w:pos="3600"/>
+          <w:tab w:val="left" w:pos="4320"/>
+          <w:tab w:val="left" w:pos="5040"/>
+          <w:tab w:val="left" w:pos="5760"/>
+          <w:tab w:val="left" w:pos="6480"/>
+          <w:tab w:val="left" w:pos="7200"/>
+          <w:tab w:val="left" w:pos="7920"/>
+          <w:tab w:val="left" w:pos="8640"/>
+        </w:tabs>
+        <w:autoSpaceDE w:val="0"/>
+        <w:autoSpaceDN w:val="0"/>
+        <w:adjustRightInd w:val="0"/>
+        <w:rPr>
+          <w:rFonts w:ascii="Helvetica" w:hAnsi="Helvetica" w:cs="Helvetica"/>
+          <w:b/>
+        </w:rPr>
+      </w:pPr>
+      <w:r>
+        <w:rPr>
+          <w:rFonts w:ascii="Helvetica" w:hAnsi="Helvetica" w:cs="Helvetica"/>
+        </w:rPr>
+        <w:t>- Marker in time series chart, marker where you hover in the chart with your mouse</w:t>
+      </w:r>
+      <w:r>
+        <w:rPr>
+          <w:rFonts w:ascii="Helvetica" w:hAnsi="Helvetica" w:cs="Helvetica"/>
+        </w:rPr>
+        <w:t xml:space="preserve"> </w:t>
+      </w:r>
+      <w:r>
+        <w:rPr>
+          <w:rFonts w:ascii="Helvetica" w:hAnsi="Helvetica" w:cs="Helvetica"/>
+          <w:b/>
+        </w:rPr>
+        <w:t>(Hover done, marker onclick WIP</w:t>
+      </w:r>
+      <w:r>
+        <w:rPr>
+          <w:rFonts w:ascii="Helvetica" w:hAnsi="Helvetica" w:cs="Helvetica"/>
+          <w:b/>
+        </w:rPr>
+        <w:t>, should be possible with new API</w:t>
+      </w:r>
+      <w:r>
+        <w:rPr>
+          <w:rFonts w:ascii="Helvetica" w:hAnsi="Helvetica" w:cs="Helvetica"/>
+          <w:b/>
+        </w:rPr>
+        <w:t>)</w:t>
+      </w:r>
+    </w:p>
+    <w:p>
+      <w:pPr>
+        <w:widowControl w:val="0"/>
+        <w:tabs>
+          <w:tab w:val="left" w:pos="720"/>
+          <w:tab w:val="left" w:pos="1440"/>
+          <w:tab w:val="left" w:pos="2160"/>
+          <w:tab w:val="left" w:pos="2880"/>
+          <w:tab w:val="left" w:pos="3600"/>
+          <w:tab w:val="left" w:pos="4320"/>
+          <w:tab w:val="left" w:pos="5040"/>
+          <w:tab w:val="left" w:pos="5760"/>
+          <w:tab w:val="left" w:pos="6480"/>
+          <w:tab w:val="left" w:pos="7200"/>
+          <w:tab w:val="left" w:pos="7920"/>
+          <w:tab w:val="left" w:pos="8640"/>
+        </w:tabs>
+        <w:autoSpaceDE w:val="0"/>
+        <w:autoSpaceDN w:val="0"/>
+        <w:adjustRightInd w:val="0"/>
+        <w:rPr>
+          <w:rFonts w:ascii="Helvetica" w:hAnsi="Helvetica" w:cs="Helvetica"/>
+          <w:b/>
+        </w:rPr>
+      </w:pPr>
+      <w:r>
+        <w:rPr>
+          <w:rFonts w:ascii="Helvetica" w:hAnsi="Helvetica" w:cs="Helvetica"/>
+        </w:rPr>
+        <w:t>- See how UI looks on different browsers, different screen sizes (the positions of the chart, User Options, human body, etc. should move accordingly)</w:t>
+      </w:r>
+      <w:r>
+        <w:rPr>
+          <w:rFonts w:ascii="Helvetica" w:hAnsi="Helvetica" w:cs="Helvetica"/>
+        </w:rPr>
+        <w:t xml:space="preserve"> </w:t>
+      </w:r>
+      <w:r>
+        <w:rPr>
+          <w:rFonts w:ascii="Helvetica" w:hAnsi="Helvetica" w:cs="Helvetica"/>
+          <w:b/>
+        </w:rPr>
+        <w:t xml:space="preserve">See make app </w:t>
+      </w:r>
+      <w:proofErr w:type="spellStart"/>
+      <w:r>
+        <w:rPr>
+          <w:rFonts w:ascii="Helvetica" w:hAnsi="Helvetica" w:cs="Helvetica"/>
+          <w:b/>
+        </w:rPr>
+        <w:t>scaleable</w:t>
+      </w:r>
+      <w:proofErr w:type="spellEnd"/>
+    </w:p>
+    <w:p>
+      <w:pPr>
+        <w:widowControl w:val="0"/>
+        <w:tabs>
+          <w:tab w:val="left" w:pos="720"/>
+          <w:tab w:val="left" w:pos="1440"/>
+          <w:tab w:val="left" w:pos="2160"/>
+          <w:tab w:val="left" w:pos="2880"/>
+          <w:tab w:val="left" w:pos="3600"/>
+          <w:tab w:val="left" w:pos="4320"/>
+          <w:tab w:val="left" w:pos="5040"/>
+          <w:tab w:val="left" w:pos="5760"/>
+          <w:tab w:val="left" w:pos="6480"/>
+          <w:tab w:val="left" w:pos="7200"/>
+          <w:tab w:val="left" w:pos="7920"/>
+          <w:tab w:val="left" w:pos="8640"/>
+        </w:tabs>
+        <w:autoSpaceDE w:val="0"/>
+        <w:autoSpaceDN w:val="0"/>
+        <w:adjustRightInd w:val="0"/>
+        <w:rPr>
+          <w:rFonts w:ascii="Helvetica" w:hAnsi="Helvetica" w:cs="Helvetica"/>
+        </w:rPr>
+      </w:pPr>
+    </w:p>
+    <w:p>
+      <w:pPr>
+        <w:widowControl w:val="0"/>
+        <w:tabs>
+          <w:tab w:val="left" w:pos="720"/>
+          <w:tab w:val="left" w:pos="1440"/>
+          <w:tab w:val="left" w:pos="2160"/>
+          <w:tab w:val="left" w:pos="2880"/>
+          <w:tab w:val="left" w:pos="3600"/>
+          <w:tab w:val="left" w:pos="4320"/>
+          <w:tab w:val="left" w:pos="5040"/>
+          <w:tab w:val="left" w:pos="5760"/>
+          <w:tab w:val="left" w:pos="6480"/>
+          <w:tab w:val="left" w:pos="7200"/>
+          <w:tab w:val="left" w:pos="7920"/>
+          <w:tab w:val="left" w:pos="8640"/>
+        </w:tabs>
+        <w:autoSpaceDE w:val="0"/>
+        <w:autoSpaceDN w:val="0"/>
+        <w:adjustRightInd w:val="0"/>
+        <w:rPr>
+          <w:rFonts w:ascii="Helvetica" w:hAnsi="Helvetica" w:cs="Helvetica"/>
+        </w:rPr>
+      </w:pPr>
+      <w:r>
+        <w:rPr>
+          <w:rFonts w:ascii="Helvetica" w:hAnsi="Helvetica" w:cs="Helvetica"/>
+          <w:u w:val="single"/>
+        </w:rPr>
         <w:t>Process for Getting Feedback for a Design Paper - Spring Quarter</w:t>
       </w:r>
     </w:p>
@@ -1449,7 +1608,6 @@
         <w:rPr>
           <w:rFonts w:ascii="Helvetica" w:hAnsi="Helvetica" w:cs="Helvetica"/>
         </w:rPr>
-        <w:lastRenderedPageBreak/>
         <w:t>1. Testing with fellows in-person during data collection sessions</w:t>
       </w:r>
     </w:p>

</xml_diff>

<commit_message>
Experiment Procedure Baseline complete, updated graphs WOW, still need to work on timeline stuff
</commit_message>
<xml_diff>
--- a/To Do List.docx
+++ b/To Do List.docx
@@ -853,234 +853,6 @@
         </w:rPr>
         <w:t>-Make csv import/require dynamic</w:t>
       </w:r>
-    </w:p>
-    <w:p>
-      <w:pPr>
-        <w:widowControl w:val="0"/>
-        <w:tabs>
-          <w:tab w:val="left" w:pos="720"/>
-          <w:tab w:val="left" w:pos="1440"/>
-          <w:tab w:val="left" w:pos="2160"/>
-          <w:tab w:val="left" w:pos="2880"/>
-          <w:tab w:val="left" w:pos="3600"/>
-          <w:tab w:val="left" w:pos="4320"/>
-          <w:tab w:val="left" w:pos="5040"/>
-          <w:tab w:val="left" w:pos="5760"/>
-          <w:tab w:val="left" w:pos="6480"/>
-          <w:tab w:val="left" w:pos="7200"/>
-          <w:tab w:val="left" w:pos="7920"/>
-          <w:tab w:val="left" w:pos="8640"/>
-        </w:tabs>
-        <w:autoSpaceDE w:val="0"/>
-        <w:autoSpaceDN w:val="0"/>
-        <w:adjustRightInd w:val="0"/>
-        <w:rPr>
-          <w:rFonts w:ascii="Helvetica" w:hAnsi="Helvetica" w:cs="Helvetica"/>
-        </w:rPr>
-      </w:pPr>
-      <w:r>
-        <w:rPr>
-          <w:rFonts w:ascii="Helvetica" w:hAnsi="Helvetica" w:cs="Helvetica"/>
-        </w:rPr>
-        <w:t>- Time Machine like interface for same patient, multiple visits (fake older data)</w:t>
-      </w:r>
-    </w:p>
-    <w:p>
-      <w:pPr>
-        <w:widowControl w:val="0"/>
-        <w:tabs>
-          <w:tab w:val="left" w:pos="720"/>
-          <w:tab w:val="left" w:pos="1440"/>
-          <w:tab w:val="left" w:pos="2160"/>
-          <w:tab w:val="left" w:pos="2880"/>
-          <w:tab w:val="left" w:pos="3600"/>
-          <w:tab w:val="left" w:pos="4320"/>
-          <w:tab w:val="left" w:pos="5040"/>
-          <w:tab w:val="left" w:pos="5760"/>
-          <w:tab w:val="left" w:pos="6480"/>
-          <w:tab w:val="left" w:pos="7200"/>
-          <w:tab w:val="left" w:pos="7920"/>
-          <w:tab w:val="left" w:pos="8640"/>
-        </w:tabs>
-        <w:autoSpaceDE w:val="0"/>
-        <w:autoSpaceDN w:val="0"/>
-        <w:adjustRightInd w:val="0"/>
-        <w:rPr>
-          <w:rFonts w:ascii="Helvetica" w:hAnsi="Helvetica" w:cs="Helvetica"/>
-        </w:rPr>
-      </w:pPr>
-      <w:r>
-        <w:rPr>
-          <w:rFonts w:ascii="Helvetica" w:hAnsi="Helvetica" w:cs="Helvetica"/>
-        </w:rPr>
-        <w:t xml:space="preserve">- Replicate Lisa’s </w:t>
-      </w:r>
-      <w:proofErr w:type="spellStart"/>
-      <w:r>
-        <w:rPr>
-          <w:rFonts w:ascii="Helvetica" w:hAnsi="Helvetica" w:cs="Helvetica"/>
-        </w:rPr>
-        <w:t>Balsmiq</w:t>
-      </w:r>
-      <w:proofErr w:type="spellEnd"/>
-      <w:r>
-        <w:rPr>
-          <w:rFonts w:ascii="Helvetica" w:hAnsi="Helvetica" w:cs="Helvetica"/>
-        </w:rPr>
-        <w:t xml:space="preserve"> prototypes in the UI with fake data</w:t>
-      </w:r>
-    </w:p>
-    <w:p>
-      <w:pPr>
-        <w:widowControl w:val="0"/>
-        <w:tabs>
-          <w:tab w:val="left" w:pos="720"/>
-          <w:tab w:val="left" w:pos="1440"/>
-          <w:tab w:val="left" w:pos="2160"/>
-          <w:tab w:val="left" w:pos="2880"/>
-          <w:tab w:val="left" w:pos="3600"/>
-          <w:tab w:val="left" w:pos="4320"/>
-          <w:tab w:val="left" w:pos="5040"/>
-          <w:tab w:val="left" w:pos="5760"/>
-          <w:tab w:val="left" w:pos="6480"/>
-          <w:tab w:val="left" w:pos="7200"/>
-          <w:tab w:val="left" w:pos="7920"/>
-          <w:tab w:val="left" w:pos="8640"/>
-        </w:tabs>
-        <w:autoSpaceDE w:val="0"/>
-        <w:autoSpaceDN w:val="0"/>
-        <w:adjustRightInd w:val="0"/>
-        <w:rPr>
-          <w:rFonts w:ascii="Helvetica" w:hAnsi="Helvetica" w:cs="Helvetica"/>
-        </w:rPr>
-      </w:pPr>
-      <w:r>
-        <w:rPr>
-          <w:rFonts w:ascii="Helvetica" w:hAnsi="Helvetica" w:cs="Helvetica"/>
-        </w:rPr>
-        <w:t>-Work on experiment design</w:t>
-      </w:r>
-    </w:p>
-    <w:p>
-      <w:pPr>
-        <w:widowControl w:val="0"/>
-        <w:tabs>
-          <w:tab w:val="left" w:pos="720"/>
-          <w:tab w:val="left" w:pos="1440"/>
-          <w:tab w:val="left" w:pos="2160"/>
-          <w:tab w:val="left" w:pos="2880"/>
-          <w:tab w:val="left" w:pos="3600"/>
-          <w:tab w:val="left" w:pos="4320"/>
-          <w:tab w:val="left" w:pos="5040"/>
-          <w:tab w:val="left" w:pos="5760"/>
-          <w:tab w:val="left" w:pos="6480"/>
-          <w:tab w:val="left" w:pos="7200"/>
-          <w:tab w:val="left" w:pos="7920"/>
-          <w:tab w:val="left" w:pos="8640"/>
-        </w:tabs>
-        <w:autoSpaceDE w:val="0"/>
-        <w:autoSpaceDN w:val="0"/>
-        <w:adjustRightInd w:val="0"/>
-        <w:rPr>
-          <w:rFonts w:ascii="Helvetica" w:hAnsi="Helvetica" w:cs="Helvetica"/>
-        </w:rPr>
-      </w:pPr>
-      <w:r>
-        <w:rPr>
-          <w:rFonts w:ascii="Helvetica" w:hAnsi="Helvetica" w:cs="Helvetica"/>
-        </w:rPr>
-        <w:t xml:space="preserve">-Video-Response Page -&gt; </w:t>
-      </w:r>
-      <w:proofErr w:type="spellStart"/>
-      <w:r>
-        <w:rPr>
-          <w:rFonts w:ascii="Helvetica" w:hAnsi="Helvetica" w:cs="Helvetica"/>
-        </w:rPr>
-        <w:t>Ubistroke</w:t>
-      </w:r>
-      <w:proofErr w:type="spellEnd"/>
-      <w:r>
-        <w:rPr>
-          <w:rFonts w:ascii="Helvetica" w:hAnsi="Helvetica" w:cs="Helvetica"/>
-        </w:rPr>
-        <w:t xml:space="preserve">-Response Page -&gt; </w:t>
-      </w:r>
-      <w:proofErr w:type="spellStart"/>
-      <w:r>
-        <w:rPr>
-          <w:rFonts w:ascii="Helvetica" w:hAnsi="Helvetica" w:cs="Helvetica"/>
-        </w:rPr>
-        <w:t>Questionaire</w:t>
-      </w:r>
-      <w:proofErr w:type="spellEnd"/>
-      <w:r>
-        <w:rPr>
-          <w:rFonts w:ascii="Helvetica" w:hAnsi="Helvetica" w:cs="Helvetica"/>
-        </w:rPr>
-        <w:t xml:space="preserve"> &amp; Comments</w:t>
-      </w:r>
-    </w:p>
-    <w:p>
-      <w:pPr>
-        <w:widowControl w:val="0"/>
-        <w:tabs>
-          <w:tab w:val="left" w:pos="720"/>
-          <w:tab w:val="left" w:pos="1440"/>
-          <w:tab w:val="left" w:pos="2160"/>
-          <w:tab w:val="left" w:pos="2880"/>
-          <w:tab w:val="left" w:pos="3600"/>
-          <w:tab w:val="left" w:pos="4320"/>
-          <w:tab w:val="left" w:pos="5040"/>
-          <w:tab w:val="left" w:pos="5760"/>
-          <w:tab w:val="left" w:pos="6480"/>
-          <w:tab w:val="left" w:pos="7200"/>
-          <w:tab w:val="left" w:pos="7920"/>
-          <w:tab w:val="left" w:pos="8640"/>
-        </w:tabs>
-        <w:autoSpaceDE w:val="0"/>
-        <w:autoSpaceDN w:val="0"/>
-        <w:adjustRightInd w:val="0"/>
-        <w:rPr>
-          <w:rFonts w:ascii="Helvetica" w:hAnsi="Helvetica" w:cs="Helvetica"/>
-        </w:rPr>
-      </w:pPr>
-      <w:r>
-        <w:rPr>
-          <w:rFonts w:ascii="Helvetica" w:hAnsi="Helvetica" w:cs="Helvetica"/>
-        </w:rPr>
-        <w:t>-Have X and Y Label</w:t>
-      </w:r>
-    </w:p>
-    <w:p>
-      <w:pPr>
-        <w:widowControl w:val="0"/>
-        <w:tabs>
-          <w:tab w:val="left" w:pos="720"/>
-          <w:tab w:val="left" w:pos="1440"/>
-          <w:tab w:val="left" w:pos="2160"/>
-          <w:tab w:val="left" w:pos="2880"/>
-          <w:tab w:val="left" w:pos="3600"/>
-          <w:tab w:val="left" w:pos="4320"/>
-          <w:tab w:val="left" w:pos="5040"/>
-          <w:tab w:val="left" w:pos="5760"/>
-          <w:tab w:val="left" w:pos="6480"/>
-          <w:tab w:val="left" w:pos="7200"/>
-          <w:tab w:val="left" w:pos="7920"/>
-          <w:tab w:val="left" w:pos="8640"/>
-        </w:tabs>
-        <w:autoSpaceDE w:val="0"/>
-        <w:autoSpaceDN w:val="0"/>
-        <w:adjustRightInd w:val="0"/>
-        <w:rPr>
-          <w:rFonts w:ascii="Helvetica" w:hAnsi="Helvetica" w:cs="Helvetica"/>
-        </w:rPr>
-      </w:pPr>
-      <w:r>
-        <w:rPr>
-          <w:rFonts w:ascii="Helvetica" w:hAnsi="Helvetica" w:cs="Helvetica"/>
-        </w:rPr>
-        <w:t>-Use Skeleton SVG</w:t>
-      </w:r>
       <w:bookmarkStart w:id="0" w:name="_GoBack"/>
       <w:bookmarkEnd w:id="0"/>
     </w:p>
@@ -1108,6 +880,262 @@
           <w:rFonts w:ascii="Helvetica" w:hAnsi="Helvetica" w:cs="Helvetica"/>
         </w:rPr>
       </w:pPr>
+      <w:r>
+        <w:rPr>
+          <w:rFonts w:ascii="Helvetica" w:hAnsi="Helvetica" w:cs="Helvetica"/>
+        </w:rPr>
+        <w:t>- Time Machine like interface for same patient, multiple visits (fake older data)</w:t>
+      </w:r>
+    </w:p>
+    <w:p>
+      <w:pPr>
+        <w:widowControl w:val="0"/>
+        <w:tabs>
+          <w:tab w:val="left" w:pos="720"/>
+          <w:tab w:val="left" w:pos="1440"/>
+          <w:tab w:val="left" w:pos="2160"/>
+          <w:tab w:val="left" w:pos="2880"/>
+          <w:tab w:val="left" w:pos="3600"/>
+          <w:tab w:val="left" w:pos="4320"/>
+          <w:tab w:val="left" w:pos="5040"/>
+          <w:tab w:val="left" w:pos="5760"/>
+          <w:tab w:val="left" w:pos="6480"/>
+          <w:tab w:val="left" w:pos="7200"/>
+          <w:tab w:val="left" w:pos="7920"/>
+          <w:tab w:val="left" w:pos="8640"/>
+        </w:tabs>
+        <w:autoSpaceDE w:val="0"/>
+        <w:autoSpaceDN w:val="0"/>
+        <w:adjustRightInd w:val="0"/>
+        <w:rPr>
+          <w:rFonts w:ascii="Helvetica" w:hAnsi="Helvetica" w:cs="Helvetica"/>
+        </w:rPr>
+      </w:pPr>
+      <w:r>
+        <w:rPr>
+          <w:rFonts w:ascii="Helvetica" w:hAnsi="Helvetica" w:cs="Helvetica"/>
+        </w:rPr>
+        <w:t xml:space="preserve">- Replicate Lisa’s </w:t>
+      </w:r>
+      <w:proofErr w:type="spellStart"/>
+      <w:r>
+        <w:rPr>
+          <w:rFonts w:ascii="Helvetica" w:hAnsi="Helvetica" w:cs="Helvetica"/>
+        </w:rPr>
+        <w:t>Balsmiq</w:t>
+      </w:r>
+      <w:proofErr w:type="spellEnd"/>
+      <w:r>
+        <w:rPr>
+          <w:rFonts w:ascii="Helvetica" w:hAnsi="Helvetica" w:cs="Helvetica"/>
+        </w:rPr>
+        <w:t xml:space="preserve"> prototypes in the UI with fake data</w:t>
+      </w:r>
+    </w:p>
+    <w:p>
+      <w:pPr>
+        <w:widowControl w:val="0"/>
+        <w:tabs>
+          <w:tab w:val="left" w:pos="720"/>
+          <w:tab w:val="left" w:pos="1440"/>
+          <w:tab w:val="left" w:pos="2160"/>
+          <w:tab w:val="left" w:pos="2880"/>
+          <w:tab w:val="left" w:pos="3600"/>
+          <w:tab w:val="left" w:pos="4320"/>
+          <w:tab w:val="left" w:pos="5040"/>
+          <w:tab w:val="left" w:pos="5760"/>
+          <w:tab w:val="left" w:pos="6480"/>
+          <w:tab w:val="left" w:pos="7200"/>
+          <w:tab w:val="left" w:pos="7920"/>
+          <w:tab w:val="left" w:pos="8640"/>
+        </w:tabs>
+        <w:autoSpaceDE w:val="0"/>
+        <w:autoSpaceDN w:val="0"/>
+        <w:adjustRightInd w:val="0"/>
+        <w:rPr>
+          <w:rFonts w:ascii="Helvetica" w:hAnsi="Helvetica" w:cs="Helvetica"/>
+        </w:rPr>
+      </w:pPr>
+      <w:r>
+        <w:rPr>
+          <w:rFonts w:ascii="Helvetica" w:hAnsi="Helvetica" w:cs="Helvetica"/>
+        </w:rPr>
+        <w:t>-Work on experiment design</w:t>
+      </w:r>
+    </w:p>
+    <w:p>
+      <w:pPr>
+        <w:widowControl w:val="0"/>
+        <w:tabs>
+          <w:tab w:val="left" w:pos="720"/>
+          <w:tab w:val="left" w:pos="1440"/>
+          <w:tab w:val="left" w:pos="2160"/>
+          <w:tab w:val="left" w:pos="2880"/>
+          <w:tab w:val="left" w:pos="3600"/>
+          <w:tab w:val="left" w:pos="4320"/>
+          <w:tab w:val="left" w:pos="5040"/>
+          <w:tab w:val="left" w:pos="5760"/>
+          <w:tab w:val="left" w:pos="6480"/>
+          <w:tab w:val="left" w:pos="7200"/>
+          <w:tab w:val="left" w:pos="7920"/>
+          <w:tab w:val="left" w:pos="8640"/>
+        </w:tabs>
+        <w:autoSpaceDE w:val="0"/>
+        <w:autoSpaceDN w:val="0"/>
+        <w:adjustRightInd w:val="0"/>
+        <w:rPr>
+          <w:rFonts w:ascii="Helvetica" w:hAnsi="Helvetica" w:cs="Helvetica"/>
+          <w:b/>
+        </w:rPr>
+      </w:pPr>
+      <w:r>
+        <w:rPr>
+          <w:rFonts w:ascii="Helvetica" w:hAnsi="Helvetica" w:cs="Helvetica"/>
+        </w:rPr>
+        <w:t xml:space="preserve">-Video-Response Page -&gt; </w:t>
+      </w:r>
+      <w:proofErr w:type="spellStart"/>
+      <w:r>
+        <w:rPr>
+          <w:rFonts w:ascii="Helvetica" w:hAnsi="Helvetica" w:cs="Helvetica"/>
+        </w:rPr>
+        <w:t>Ubistroke</w:t>
+      </w:r>
+      <w:proofErr w:type="spellEnd"/>
+      <w:r>
+        <w:rPr>
+          <w:rFonts w:ascii="Helvetica" w:hAnsi="Helvetica" w:cs="Helvetica"/>
+        </w:rPr>
+        <w:t xml:space="preserve">-Response Page -&gt; </w:t>
+      </w:r>
+      <w:proofErr w:type="spellStart"/>
+      <w:r>
+        <w:rPr>
+          <w:rFonts w:ascii="Helvetica" w:hAnsi="Helvetica" w:cs="Helvetica"/>
+        </w:rPr>
+        <w:t>Questionaire</w:t>
+      </w:r>
+      <w:proofErr w:type="spellEnd"/>
+      <w:r>
+        <w:rPr>
+          <w:rFonts w:ascii="Helvetica" w:hAnsi="Helvetica" w:cs="Helvetica"/>
+        </w:rPr>
+        <w:t xml:space="preserve"> &amp; Comments</w:t>
+      </w:r>
+      <w:r>
+        <w:rPr>
+          <w:rFonts w:ascii="Helvetica" w:hAnsi="Helvetica" w:cs="Helvetica"/>
+        </w:rPr>
+        <w:t xml:space="preserve"> </w:t>
+      </w:r>
+      <w:r>
+        <w:rPr>
+          <w:rFonts w:ascii="Helvetica" w:hAnsi="Helvetica" w:cs="Helvetica"/>
+          <w:b/>
+        </w:rPr>
+        <w:t>DONE</w:t>
+      </w:r>
+    </w:p>
+    <w:p>
+      <w:pPr>
+        <w:widowControl w:val="0"/>
+        <w:tabs>
+          <w:tab w:val="left" w:pos="720"/>
+          <w:tab w:val="left" w:pos="1440"/>
+          <w:tab w:val="left" w:pos="2160"/>
+          <w:tab w:val="left" w:pos="2880"/>
+          <w:tab w:val="left" w:pos="3600"/>
+          <w:tab w:val="left" w:pos="4320"/>
+          <w:tab w:val="left" w:pos="5040"/>
+          <w:tab w:val="left" w:pos="5760"/>
+          <w:tab w:val="left" w:pos="6480"/>
+          <w:tab w:val="left" w:pos="7200"/>
+          <w:tab w:val="left" w:pos="7920"/>
+          <w:tab w:val="left" w:pos="8640"/>
+        </w:tabs>
+        <w:autoSpaceDE w:val="0"/>
+        <w:autoSpaceDN w:val="0"/>
+        <w:adjustRightInd w:val="0"/>
+        <w:rPr>
+          <w:rFonts w:ascii="Helvetica" w:hAnsi="Helvetica" w:cs="Helvetica"/>
+          <w:b/>
+        </w:rPr>
+      </w:pPr>
+      <w:r>
+        <w:rPr>
+          <w:rFonts w:ascii="Helvetica" w:hAnsi="Helvetica" w:cs="Helvetica"/>
+        </w:rPr>
+        <w:t>-Have X and Y Label</w:t>
+      </w:r>
+      <w:r>
+        <w:rPr>
+          <w:rFonts w:ascii="Helvetica" w:hAnsi="Helvetica" w:cs="Helvetica"/>
+        </w:rPr>
+        <w:t xml:space="preserve"> </w:t>
+      </w:r>
+      <w:r>
+        <w:rPr>
+          <w:rFonts w:ascii="Helvetica" w:hAnsi="Helvetica" w:cs="Helvetica"/>
+          <w:b/>
+        </w:rPr>
+        <w:t>DONE</w:t>
+      </w:r>
+    </w:p>
+    <w:p>
+      <w:pPr>
+        <w:widowControl w:val="0"/>
+        <w:tabs>
+          <w:tab w:val="left" w:pos="720"/>
+          <w:tab w:val="left" w:pos="1440"/>
+          <w:tab w:val="left" w:pos="2160"/>
+          <w:tab w:val="left" w:pos="2880"/>
+          <w:tab w:val="left" w:pos="3600"/>
+          <w:tab w:val="left" w:pos="4320"/>
+          <w:tab w:val="left" w:pos="5040"/>
+          <w:tab w:val="left" w:pos="5760"/>
+          <w:tab w:val="left" w:pos="6480"/>
+          <w:tab w:val="left" w:pos="7200"/>
+          <w:tab w:val="left" w:pos="7920"/>
+          <w:tab w:val="left" w:pos="8640"/>
+        </w:tabs>
+        <w:autoSpaceDE w:val="0"/>
+        <w:autoSpaceDN w:val="0"/>
+        <w:adjustRightInd w:val="0"/>
+        <w:rPr>
+          <w:rFonts w:ascii="Helvetica" w:hAnsi="Helvetica" w:cs="Helvetica"/>
+        </w:rPr>
+      </w:pPr>
+      <w:r>
+        <w:rPr>
+          <w:rFonts w:ascii="Helvetica" w:hAnsi="Helvetica" w:cs="Helvetica"/>
+        </w:rPr>
+        <w:t>-Use Skeleton SVG</w:t>
+      </w:r>
+    </w:p>
+    <w:p>
+      <w:pPr>
+        <w:widowControl w:val="0"/>
+        <w:tabs>
+          <w:tab w:val="left" w:pos="720"/>
+          <w:tab w:val="left" w:pos="1440"/>
+          <w:tab w:val="left" w:pos="2160"/>
+          <w:tab w:val="left" w:pos="2880"/>
+          <w:tab w:val="left" w:pos="3600"/>
+          <w:tab w:val="left" w:pos="4320"/>
+          <w:tab w:val="left" w:pos="5040"/>
+          <w:tab w:val="left" w:pos="5760"/>
+          <w:tab w:val="left" w:pos="6480"/>
+          <w:tab w:val="left" w:pos="7200"/>
+          <w:tab w:val="left" w:pos="7920"/>
+          <w:tab w:val="left" w:pos="8640"/>
+        </w:tabs>
+        <w:autoSpaceDE w:val="0"/>
+        <w:autoSpaceDN w:val="0"/>
+        <w:adjustRightInd w:val="0"/>
+        <w:rPr>
+          <w:rFonts w:ascii="Helvetica" w:hAnsi="Helvetica" w:cs="Helvetica"/>
+        </w:rPr>
+      </w:pPr>
     </w:p>
     <w:p>
       <w:pPr>
@@ -1433,7 +1461,7 @@
           <w:rFonts w:ascii="Helvetica" w:hAnsi="Helvetica" w:cs="Helvetica"/>
           <w:b/>
         </w:rPr>
-        <w:t>X</w:t>
+        <w:t>DONE</w:t>
       </w:r>
     </w:p>
     <w:p>
@@ -1569,14 +1597,8 @@
         <w:rPr>
           <w:rFonts w:ascii="Helvetica" w:hAnsi="Helvetica" w:cs="Helvetica"/>
         </w:rPr>
-        <w:t xml:space="preserve">- See how UI looks on different browsers, different screen sizes (the positions of the </w:t>
-      </w:r>
-      <w:r>
-        <w:rPr>
-          <w:rFonts w:ascii="Helvetica" w:hAnsi="Helvetica" w:cs="Helvetica"/>
-        </w:rPr>
         <w:lastRenderedPageBreak/>
-        <w:t>chart, User Options, human body, etc. should move accordingly)</w:t>
+        <w:t>- See how UI looks on different browsers, different screen sizes (the positions of the chart, User Options, human body, etc. should move accordingly)</w:t>
       </w:r>
       <w:r>
         <w:rPr>

</xml_diff>

<commit_message>
new svg image and display
</commit_message>
<xml_diff>
--- a/To Do List.docx
+++ b/To Do List.docx
@@ -853,6 +853,409 @@
         </w:rPr>
         <w:t>-Make csv import/require dynamic</w:t>
       </w:r>
+    </w:p>
+    <w:p>
+      <w:pPr>
+        <w:widowControl w:val="0"/>
+        <w:tabs>
+          <w:tab w:val="left" w:pos="720"/>
+          <w:tab w:val="left" w:pos="1440"/>
+          <w:tab w:val="left" w:pos="2160"/>
+          <w:tab w:val="left" w:pos="2880"/>
+          <w:tab w:val="left" w:pos="3600"/>
+          <w:tab w:val="left" w:pos="4320"/>
+          <w:tab w:val="left" w:pos="5040"/>
+          <w:tab w:val="left" w:pos="5760"/>
+          <w:tab w:val="left" w:pos="6480"/>
+          <w:tab w:val="left" w:pos="7200"/>
+          <w:tab w:val="left" w:pos="7920"/>
+          <w:tab w:val="left" w:pos="8640"/>
+        </w:tabs>
+        <w:autoSpaceDE w:val="0"/>
+        <w:autoSpaceDN w:val="0"/>
+        <w:adjustRightInd w:val="0"/>
+        <w:rPr>
+          <w:rFonts w:ascii="Helvetica" w:hAnsi="Helvetica" w:cs="Helvetica"/>
+        </w:rPr>
+      </w:pPr>
+      <w:r>
+        <w:rPr>
+          <w:rFonts w:ascii="Helvetica" w:hAnsi="Helvetica" w:cs="Helvetica"/>
+        </w:rPr>
+        <w:t>- Time Machine like interface for same patient, multiple visits (fake older data)</w:t>
+      </w:r>
+    </w:p>
+    <w:p>
+      <w:pPr>
+        <w:widowControl w:val="0"/>
+        <w:tabs>
+          <w:tab w:val="left" w:pos="720"/>
+          <w:tab w:val="left" w:pos="1440"/>
+          <w:tab w:val="left" w:pos="2160"/>
+          <w:tab w:val="left" w:pos="2880"/>
+          <w:tab w:val="left" w:pos="3600"/>
+          <w:tab w:val="left" w:pos="4320"/>
+          <w:tab w:val="left" w:pos="5040"/>
+          <w:tab w:val="left" w:pos="5760"/>
+          <w:tab w:val="left" w:pos="6480"/>
+          <w:tab w:val="left" w:pos="7200"/>
+          <w:tab w:val="left" w:pos="7920"/>
+          <w:tab w:val="left" w:pos="8640"/>
+        </w:tabs>
+        <w:autoSpaceDE w:val="0"/>
+        <w:autoSpaceDN w:val="0"/>
+        <w:adjustRightInd w:val="0"/>
+        <w:rPr>
+          <w:rFonts w:ascii="Helvetica" w:hAnsi="Helvetica" w:cs="Helvetica"/>
+        </w:rPr>
+      </w:pPr>
+      <w:r>
+        <w:rPr>
+          <w:rFonts w:ascii="Helvetica" w:hAnsi="Helvetica" w:cs="Helvetica"/>
+        </w:rPr>
+        <w:t xml:space="preserve">- Replicate Lisa’s </w:t>
+      </w:r>
+      <w:proofErr w:type="spellStart"/>
+      <w:r>
+        <w:rPr>
+          <w:rFonts w:ascii="Helvetica" w:hAnsi="Helvetica" w:cs="Helvetica"/>
+        </w:rPr>
+        <w:t>Balsmiq</w:t>
+      </w:r>
+      <w:proofErr w:type="spellEnd"/>
+      <w:r>
+        <w:rPr>
+          <w:rFonts w:ascii="Helvetica" w:hAnsi="Helvetica" w:cs="Helvetica"/>
+        </w:rPr>
+        <w:t xml:space="preserve"> prototypes in the UI with fake data</w:t>
+      </w:r>
+    </w:p>
+    <w:p>
+      <w:pPr>
+        <w:widowControl w:val="0"/>
+        <w:tabs>
+          <w:tab w:val="left" w:pos="720"/>
+          <w:tab w:val="left" w:pos="1440"/>
+          <w:tab w:val="left" w:pos="2160"/>
+          <w:tab w:val="left" w:pos="2880"/>
+          <w:tab w:val="left" w:pos="3600"/>
+          <w:tab w:val="left" w:pos="4320"/>
+          <w:tab w:val="left" w:pos="5040"/>
+          <w:tab w:val="left" w:pos="5760"/>
+          <w:tab w:val="left" w:pos="6480"/>
+          <w:tab w:val="left" w:pos="7200"/>
+          <w:tab w:val="left" w:pos="7920"/>
+          <w:tab w:val="left" w:pos="8640"/>
+        </w:tabs>
+        <w:autoSpaceDE w:val="0"/>
+        <w:autoSpaceDN w:val="0"/>
+        <w:adjustRightInd w:val="0"/>
+        <w:rPr>
+          <w:rFonts w:ascii="Helvetica" w:hAnsi="Helvetica" w:cs="Helvetica"/>
+        </w:rPr>
+      </w:pPr>
+      <w:r>
+        <w:rPr>
+          <w:rFonts w:ascii="Helvetica" w:hAnsi="Helvetica" w:cs="Helvetica"/>
+        </w:rPr>
+        <w:t>-Work on experiment design</w:t>
+      </w:r>
+    </w:p>
+    <w:p>
+      <w:pPr>
+        <w:widowControl w:val="0"/>
+        <w:tabs>
+          <w:tab w:val="left" w:pos="720"/>
+          <w:tab w:val="left" w:pos="1440"/>
+          <w:tab w:val="left" w:pos="2160"/>
+          <w:tab w:val="left" w:pos="2880"/>
+          <w:tab w:val="left" w:pos="3600"/>
+          <w:tab w:val="left" w:pos="4320"/>
+          <w:tab w:val="left" w:pos="5040"/>
+          <w:tab w:val="left" w:pos="5760"/>
+          <w:tab w:val="left" w:pos="6480"/>
+          <w:tab w:val="left" w:pos="7200"/>
+          <w:tab w:val="left" w:pos="7920"/>
+          <w:tab w:val="left" w:pos="8640"/>
+        </w:tabs>
+        <w:autoSpaceDE w:val="0"/>
+        <w:autoSpaceDN w:val="0"/>
+        <w:adjustRightInd w:val="0"/>
+        <w:rPr>
+          <w:rFonts w:ascii="Helvetica" w:hAnsi="Helvetica" w:cs="Helvetica"/>
+          <w:b/>
+        </w:rPr>
+      </w:pPr>
+      <w:r>
+        <w:rPr>
+          <w:rFonts w:ascii="Helvetica" w:hAnsi="Helvetica" w:cs="Helvetica"/>
+        </w:rPr>
+        <w:t xml:space="preserve">-Video-Response Page -&gt; </w:t>
+      </w:r>
+      <w:proofErr w:type="spellStart"/>
+      <w:r>
+        <w:rPr>
+          <w:rFonts w:ascii="Helvetica" w:hAnsi="Helvetica" w:cs="Helvetica"/>
+        </w:rPr>
+        <w:t>Ubistroke</w:t>
+      </w:r>
+      <w:proofErr w:type="spellEnd"/>
+      <w:r>
+        <w:rPr>
+          <w:rFonts w:ascii="Helvetica" w:hAnsi="Helvetica" w:cs="Helvetica"/>
+        </w:rPr>
+        <w:t xml:space="preserve">-Response Page -&gt; </w:t>
+      </w:r>
+      <w:proofErr w:type="spellStart"/>
+      <w:r>
+        <w:rPr>
+          <w:rFonts w:ascii="Helvetica" w:hAnsi="Helvetica" w:cs="Helvetica"/>
+        </w:rPr>
+        <w:t>Questionaire</w:t>
+      </w:r>
+      <w:proofErr w:type="spellEnd"/>
+      <w:r>
+        <w:rPr>
+          <w:rFonts w:ascii="Helvetica" w:hAnsi="Helvetica" w:cs="Helvetica"/>
+        </w:rPr>
+        <w:t xml:space="preserve"> &amp; Comments</w:t>
+      </w:r>
+      <w:r>
+        <w:rPr>
+          <w:rFonts w:ascii="Helvetica" w:hAnsi="Helvetica" w:cs="Helvetica"/>
+        </w:rPr>
+        <w:t xml:space="preserve"> </w:t>
+      </w:r>
+      <w:r>
+        <w:rPr>
+          <w:rFonts w:ascii="Helvetica" w:hAnsi="Helvetica" w:cs="Helvetica"/>
+          <w:b/>
+        </w:rPr>
+        <w:t>DONE</w:t>
+      </w:r>
+    </w:p>
+    <w:p>
+      <w:pPr>
+        <w:widowControl w:val="0"/>
+        <w:tabs>
+          <w:tab w:val="left" w:pos="720"/>
+          <w:tab w:val="left" w:pos="1440"/>
+          <w:tab w:val="left" w:pos="2160"/>
+          <w:tab w:val="left" w:pos="2880"/>
+          <w:tab w:val="left" w:pos="3600"/>
+          <w:tab w:val="left" w:pos="4320"/>
+          <w:tab w:val="left" w:pos="5040"/>
+          <w:tab w:val="left" w:pos="5760"/>
+          <w:tab w:val="left" w:pos="6480"/>
+          <w:tab w:val="left" w:pos="7200"/>
+          <w:tab w:val="left" w:pos="7920"/>
+          <w:tab w:val="left" w:pos="8640"/>
+        </w:tabs>
+        <w:autoSpaceDE w:val="0"/>
+        <w:autoSpaceDN w:val="0"/>
+        <w:adjustRightInd w:val="0"/>
+        <w:rPr>
+          <w:rFonts w:ascii="Helvetica" w:hAnsi="Helvetica" w:cs="Helvetica"/>
+          <w:b/>
+        </w:rPr>
+      </w:pPr>
+      <w:r>
+        <w:rPr>
+          <w:rFonts w:ascii="Helvetica" w:hAnsi="Helvetica" w:cs="Helvetica"/>
+        </w:rPr>
+        <w:t>-Have X and Y Label</w:t>
+      </w:r>
+      <w:r>
+        <w:rPr>
+          <w:rFonts w:ascii="Helvetica" w:hAnsi="Helvetica" w:cs="Helvetica"/>
+        </w:rPr>
+        <w:t xml:space="preserve"> </w:t>
+      </w:r>
+      <w:r>
+        <w:rPr>
+          <w:rFonts w:ascii="Helvetica" w:hAnsi="Helvetica" w:cs="Helvetica"/>
+          <w:b/>
+        </w:rPr>
+        <w:t>DONE</w:t>
+      </w:r>
+    </w:p>
+    <w:p>
+      <w:pPr>
+        <w:widowControl w:val="0"/>
+        <w:tabs>
+          <w:tab w:val="left" w:pos="720"/>
+          <w:tab w:val="left" w:pos="1440"/>
+          <w:tab w:val="left" w:pos="2160"/>
+          <w:tab w:val="left" w:pos="2880"/>
+          <w:tab w:val="left" w:pos="3600"/>
+          <w:tab w:val="left" w:pos="4320"/>
+          <w:tab w:val="left" w:pos="5040"/>
+          <w:tab w:val="left" w:pos="5760"/>
+          <w:tab w:val="left" w:pos="6480"/>
+          <w:tab w:val="left" w:pos="7200"/>
+          <w:tab w:val="left" w:pos="7920"/>
+          <w:tab w:val="left" w:pos="8640"/>
+        </w:tabs>
+        <w:autoSpaceDE w:val="0"/>
+        <w:autoSpaceDN w:val="0"/>
+        <w:adjustRightInd w:val="0"/>
+        <w:rPr>
+          <w:rFonts w:ascii="Helvetica" w:hAnsi="Helvetica" w:cs="Helvetica"/>
+          <w:b/>
+        </w:rPr>
+      </w:pPr>
+      <w:r>
+        <w:rPr>
+          <w:rFonts w:ascii="Helvetica" w:hAnsi="Helvetica" w:cs="Helvetica"/>
+        </w:rPr>
+        <w:t>-Use Skeleton SVG</w:t>
+      </w:r>
+      <w:r>
+        <w:rPr>
+          <w:rFonts w:ascii="Helvetica" w:hAnsi="Helvetica" w:cs="Helvetica"/>
+        </w:rPr>
+        <w:t xml:space="preserve"> </w:t>
+      </w:r>
+      <w:r>
+        <w:rPr>
+          <w:rFonts w:ascii="Helvetica" w:hAnsi="Helvetica" w:cs="Helvetica"/>
+          <w:b/>
+        </w:rPr>
+        <w:t>DONE</w:t>
+      </w:r>
+    </w:p>
+    <w:p>
+      <w:pPr>
+        <w:widowControl w:val="0"/>
+        <w:tabs>
+          <w:tab w:val="left" w:pos="720"/>
+          <w:tab w:val="left" w:pos="1440"/>
+          <w:tab w:val="left" w:pos="2160"/>
+          <w:tab w:val="left" w:pos="2880"/>
+          <w:tab w:val="left" w:pos="3600"/>
+          <w:tab w:val="left" w:pos="4320"/>
+          <w:tab w:val="left" w:pos="5040"/>
+          <w:tab w:val="left" w:pos="5760"/>
+          <w:tab w:val="left" w:pos="6480"/>
+          <w:tab w:val="left" w:pos="7200"/>
+          <w:tab w:val="left" w:pos="7920"/>
+          <w:tab w:val="left" w:pos="8640"/>
+        </w:tabs>
+        <w:autoSpaceDE w:val="0"/>
+        <w:autoSpaceDN w:val="0"/>
+        <w:adjustRightInd w:val="0"/>
+        <w:rPr>
+          <w:rFonts w:ascii="Helvetica" w:hAnsi="Helvetica" w:cs="Helvetica"/>
+        </w:rPr>
+      </w:pPr>
+      <w:r>
+        <w:rPr>
+          <w:rFonts w:ascii="Helvetica" w:hAnsi="Helvetica" w:cs="Helvetica"/>
+        </w:rPr>
+        <w:t>-</w:t>
+      </w:r>
+      <w:proofErr w:type="gramStart"/>
+      <w:r>
+        <w:rPr>
+          <w:rFonts w:ascii="Helvetica" w:hAnsi="Helvetica" w:cs="Helvetica"/>
+        </w:rPr>
+        <w:t>Look into</w:t>
+      </w:r>
+      <w:proofErr w:type="gramEnd"/>
+      <w:r>
+        <w:rPr>
+          <w:rFonts w:ascii="Helvetica" w:hAnsi="Helvetica" w:cs="Helvetica"/>
+        </w:rPr>
+        <w:t xml:space="preserve"> how we can better compare Kinect joints (cm and inches?)</w:t>
+      </w:r>
+      <w:r>
+        <w:rPr>
+          <w:rFonts w:ascii="Helvetica" w:hAnsi="Helvetica" w:cs="Helvetica"/>
+        </w:rPr>
+        <w:t xml:space="preserve"> (deviation from original point</w:t>
+      </w:r>
+      <w:proofErr w:type="gramStart"/>
+      <w:r>
+        <w:rPr>
+          <w:rFonts w:ascii="Helvetica" w:hAnsi="Helvetica" w:cs="Helvetica"/>
+        </w:rPr>
+        <w:t>?)(</w:t>
+      </w:r>
+      <w:proofErr w:type="gramEnd"/>
+      <w:r>
+        <w:rPr>
+          <w:rFonts w:ascii="Helvetica" w:hAnsi="Helvetica" w:cs="Helvetica"/>
+        </w:rPr>
+        <w:t>should probably be a question on end of experiment questionnaire)</w:t>
+      </w:r>
+    </w:p>
+    <w:p>
+      <w:pPr>
+        <w:widowControl w:val="0"/>
+        <w:tabs>
+          <w:tab w:val="left" w:pos="720"/>
+          <w:tab w:val="left" w:pos="1440"/>
+          <w:tab w:val="left" w:pos="2160"/>
+          <w:tab w:val="left" w:pos="2880"/>
+          <w:tab w:val="left" w:pos="3600"/>
+          <w:tab w:val="left" w:pos="4320"/>
+          <w:tab w:val="left" w:pos="5040"/>
+          <w:tab w:val="left" w:pos="5760"/>
+          <w:tab w:val="left" w:pos="6480"/>
+          <w:tab w:val="left" w:pos="7200"/>
+          <w:tab w:val="left" w:pos="7920"/>
+          <w:tab w:val="left" w:pos="8640"/>
+        </w:tabs>
+        <w:autoSpaceDE w:val="0"/>
+        <w:autoSpaceDN w:val="0"/>
+        <w:adjustRightInd w:val="0"/>
+        <w:rPr>
+          <w:rFonts w:ascii="Helvetica" w:hAnsi="Helvetica" w:cs="Helvetica"/>
+        </w:rPr>
+      </w:pPr>
+      <w:r>
+        <w:rPr>
+          <w:rFonts w:ascii="Helvetica" w:hAnsi="Helvetica" w:cs="Helvetica"/>
+        </w:rPr>
+        <w:t>-Add questions to question form</w:t>
+      </w:r>
+      <w:r>
+        <w:rPr>
+          <w:rFonts w:ascii="Helvetica" w:hAnsi="Helvetica" w:cs="Helvetica"/>
+        </w:rPr>
+        <w:t xml:space="preserve"> NEED MORE TIME (MEET Thursday?)</w:t>
+      </w:r>
+    </w:p>
+    <w:p>
+      <w:pPr>
+        <w:widowControl w:val="0"/>
+        <w:tabs>
+          <w:tab w:val="left" w:pos="720"/>
+          <w:tab w:val="left" w:pos="1440"/>
+          <w:tab w:val="left" w:pos="2160"/>
+          <w:tab w:val="left" w:pos="2880"/>
+          <w:tab w:val="left" w:pos="3600"/>
+          <w:tab w:val="left" w:pos="4320"/>
+          <w:tab w:val="left" w:pos="5040"/>
+          <w:tab w:val="left" w:pos="5760"/>
+          <w:tab w:val="left" w:pos="6480"/>
+          <w:tab w:val="left" w:pos="7200"/>
+          <w:tab w:val="left" w:pos="7920"/>
+          <w:tab w:val="left" w:pos="8640"/>
+        </w:tabs>
+        <w:autoSpaceDE w:val="0"/>
+        <w:autoSpaceDN w:val="0"/>
+        <w:adjustRightInd w:val="0"/>
+        <w:rPr>
+          <w:rFonts w:ascii="Helvetica" w:hAnsi="Helvetica" w:cs="Helvetica"/>
+        </w:rPr>
+      </w:pPr>
+      <w:r>
+        <w:rPr>
+          <w:rFonts w:ascii="Helvetica" w:hAnsi="Helvetica" w:cs="Helvetica"/>
+        </w:rPr>
+        <w:t>-Create Video walkthrough.</w:t>
+      </w:r>
       <w:bookmarkStart w:id="0" w:name="_GoBack"/>
       <w:bookmarkEnd w:id="0"/>
     </w:p>
@@ -880,147 +1283,260 @@
           <w:rFonts w:ascii="Helvetica" w:hAnsi="Helvetica" w:cs="Helvetica"/>
         </w:rPr>
       </w:pPr>
-      <w:r>
-        <w:rPr>
-          <w:rFonts w:ascii="Helvetica" w:hAnsi="Helvetica" w:cs="Helvetica"/>
-        </w:rPr>
-        <w:t>- Time Machine like interface for same patient, multiple visits (fake older data)</w:t>
-      </w:r>
-    </w:p>
-    <w:p>
-      <w:pPr>
-        <w:widowControl w:val="0"/>
-        <w:tabs>
-          <w:tab w:val="left" w:pos="720"/>
-          <w:tab w:val="left" w:pos="1440"/>
-          <w:tab w:val="left" w:pos="2160"/>
-          <w:tab w:val="left" w:pos="2880"/>
-          <w:tab w:val="left" w:pos="3600"/>
-          <w:tab w:val="left" w:pos="4320"/>
-          <w:tab w:val="left" w:pos="5040"/>
-          <w:tab w:val="left" w:pos="5760"/>
-          <w:tab w:val="left" w:pos="6480"/>
-          <w:tab w:val="left" w:pos="7200"/>
-          <w:tab w:val="left" w:pos="7920"/>
-          <w:tab w:val="left" w:pos="8640"/>
-        </w:tabs>
-        <w:autoSpaceDE w:val="0"/>
-        <w:autoSpaceDN w:val="0"/>
-        <w:adjustRightInd w:val="0"/>
-        <w:rPr>
-          <w:rFonts w:ascii="Helvetica" w:hAnsi="Helvetica" w:cs="Helvetica"/>
-        </w:rPr>
-      </w:pPr>
-      <w:r>
-        <w:rPr>
-          <w:rFonts w:ascii="Helvetica" w:hAnsi="Helvetica" w:cs="Helvetica"/>
-        </w:rPr>
-        <w:t xml:space="preserve">- Replicate Lisa’s </w:t>
-      </w:r>
-      <w:proofErr w:type="spellStart"/>
-      <w:r>
-        <w:rPr>
-          <w:rFonts w:ascii="Helvetica" w:hAnsi="Helvetica" w:cs="Helvetica"/>
-        </w:rPr>
-        <w:t>Balsmiq</w:t>
-      </w:r>
-      <w:proofErr w:type="spellEnd"/>
-      <w:r>
-        <w:rPr>
-          <w:rFonts w:ascii="Helvetica" w:hAnsi="Helvetica" w:cs="Helvetica"/>
-        </w:rPr>
-        <w:t xml:space="preserve"> prototypes in the UI with fake data</w:t>
-      </w:r>
-    </w:p>
-    <w:p>
-      <w:pPr>
-        <w:widowControl w:val="0"/>
-        <w:tabs>
-          <w:tab w:val="left" w:pos="720"/>
-          <w:tab w:val="left" w:pos="1440"/>
-          <w:tab w:val="left" w:pos="2160"/>
-          <w:tab w:val="left" w:pos="2880"/>
-          <w:tab w:val="left" w:pos="3600"/>
-          <w:tab w:val="left" w:pos="4320"/>
-          <w:tab w:val="left" w:pos="5040"/>
-          <w:tab w:val="left" w:pos="5760"/>
-          <w:tab w:val="left" w:pos="6480"/>
-          <w:tab w:val="left" w:pos="7200"/>
-          <w:tab w:val="left" w:pos="7920"/>
-          <w:tab w:val="left" w:pos="8640"/>
-        </w:tabs>
-        <w:autoSpaceDE w:val="0"/>
-        <w:autoSpaceDN w:val="0"/>
-        <w:adjustRightInd w:val="0"/>
-        <w:rPr>
-          <w:rFonts w:ascii="Helvetica" w:hAnsi="Helvetica" w:cs="Helvetica"/>
-        </w:rPr>
-      </w:pPr>
-      <w:r>
-        <w:rPr>
-          <w:rFonts w:ascii="Helvetica" w:hAnsi="Helvetica" w:cs="Helvetica"/>
-        </w:rPr>
-        <w:t>-Work on experiment design</w:t>
-      </w:r>
-    </w:p>
-    <w:p>
-      <w:pPr>
-        <w:widowControl w:val="0"/>
-        <w:tabs>
-          <w:tab w:val="left" w:pos="720"/>
-          <w:tab w:val="left" w:pos="1440"/>
-          <w:tab w:val="left" w:pos="2160"/>
-          <w:tab w:val="left" w:pos="2880"/>
-          <w:tab w:val="left" w:pos="3600"/>
-          <w:tab w:val="left" w:pos="4320"/>
-          <w:tab w:val="left" w:pos="5040"/>
-          <w:tab w:val="left" w:pos="5760"/>
-          <w:tab w:val="left" w:pos="6480"/>
-          <w:tab w:val="left" w:pos="7200"/>
-          <w:tab w:val="left" w:pos="7920"/>
-          <w:tab w:val="left" w:pos="8640"/>
-        </w:tabs>
-        <w:autoSpaceDE w:val="0"/>
-        <w:autoSpaceDN w:val="0"/>
-        <w:adjustRightInd w:val="0"/>
-        <w:rPr>
-          <w:rFonts w:ascii="Helvetica" w:hAnsi="Helvetica" w:cs="Helvetica"/>
-          <w:b/>
-        </w:rPr>
-      </w:pPr>
-      <w:r>
-        <w:rPr>
-          <w:rFonts w:ascii="Helvetica" w:hAnsi="Helvetica" w:cs="Helvetica"/>
-        </w:rPr>
-        <w:t xml:space="preserve">-Video-Response Page -&gt; </w:t>
-      </w:r>
-      <w:proofErr w:type="spellStart"/>
-      <w:r>
-        <w:rPr>
-          <w:rFonts w:ascii="Helvetica" w:hAnsi="Helvetica" w:cs="Helvetica"/>
-        </w:rPr>
-        <w:t>Ubistroke</w:t>
-      </w:r>
-      <w:proofErr w:type="spellEnd"/>
-      <w:r>
-        <w:rPr>
-          <w:rFonts w:ascii="Helvetica" w:hAnsi="Helvetica" w:cs="Helvetica"/>
-        </w:rPr>
-        <w:t xml:space="preserve">-Response Page -&gt; </w:t>
-      </w:r>
-      <w:proofErr w:type="spellStart"/>
-      <w:r>
-        <w:rPr>
-          <w:rFonts w:ascii="Helvetica" w:hAnsi="Helvetica" w:cs="Helvetica"/>
-        </w:rPr>
-        <w:t>Questionaire</w:t>
-      </w:r>
-      <w:proofErr w:type="spellEnd"/>
-      <w:r>
-        <w:rPr>
-          <w:rFonts w:ascii="Helvetica" w:hAnsi="Helvetica" w:cs="Helvetica"/>
-        </w:rPr>
-        <w:t xml:space="preserve"> &amp; Comments</w:t>
+    </w:p>
+    <w:p>
+      <w:pPr>
+        <w:widowControl w:val="0"/>
+        <w:tabs>
+          <w:tab w:val="left" w:pos="720"/>
+          <w:tab w:val="left" w:pos="1440"/>
+          <w:tab w:val="left" w:pos="2160"/>
+          <w:tab w:val="left" w:pos="2880"/>
+          <w:tab w:val="left" w:pos="3600"/>
+          <w:tab w:val="left" w:pos="4320"/>
+          <w:tab w:val="left" w:pos="5040"/>
+          <w:tab w:val="left" w:pos="5760"/>
+          <w:tab w:val="left" w:pos="6480"/>
+          <w:tab w:val="left" w:pos="7200"/>
+          <w:tab w:val="left" w:pos="7920"/>
+          <w:tab w:val="left" w:pos="8640"/>
+        </w:tabs>
+        <w:autoSpaceDE w:val="0"/>
+        <w:autoSpaceDN w:val="0"/>
+        <w:adjustRightInd w:val="0"/>
+        <w:rPr>
+          <w:rFonts w:ascii="Helvetica" w:hAnsi="Helvetica" w:cs="Helvetica"/>
+          <w:u w:val="single"/>
+        </w:rPr>
+      </w:pPr>
+      <w:r>
+        <w:rPr>
+          <w:rFonts w:ascii="Helvetica" w:hAnsi="Helvetica" w:cs="Helvetica"/>
+          <w:u w:val="single"/>
+        </w:rPr>
+        <w:t>Medium Priority</w:t>
+      </w:r>
+    </w:p>
+    <w:p>
+      <w:pPr>
+        <w:widowControl w:val="0"/>
+        <w:tabs>
+          <w:tab w:val="left" w:pos="720"/>
+          <w:tab w:val="left" w:pos="1440"/>
+          <w:tab w:val="left" w:pos="2160"/>
+          <w:tab w:val="left" w:pos="2880"/>
+          <w:tab w:val="left" w:pos="3600"/>
+          <w:tab w:val="left" w:pos="4320"/>
+          <w:tab w:val="left" w:pos="5040"/>
+          <w:tab w:val="left" w:pos="5760"/>
+          <w:tab w:val="left" w:pos="6480"/>
+          <w:tab w:val="left" w:pos="7200"/>
+          <w:tab w:val="left" w:pos="7920"/>
+          <w:tab w:val="left" w:pos="8640"/>
+        </w:tabs>
+        <w:autoSpaceDE w:val="0"/>
+        <w:autoSpaceDN w:val="0"/>
+        <w:adjustRightInd w:val="0"/>
+        <w:rPr>
+          <w:rFonts w:ascii="Helvetica" w:hAnsi="Helvetica" w:cs="Helvetica"/>
+        </w:rPr>
+      </w:pPr>
+      <w:r>
+        <w:rPr>
+          <w:rFonts w:ascii="Helvetica" w:hAnsi="Helvetica" w:cs="Helvetica"/>
+        </w:rPr>
+        <w:t>- Prep for Wizard of Oz study for “Start New Patient”</w:t>
+      </w:r>
+    </w:p>
+    <w:p>
+      <w:pPr>
+        <w:widowControl w:val="0"/>
+        <w:tabs>
+          <w:tab w:val="left" w:pos="720"/>
+          <w:tab w:val="left" w:pos="1440"/>
+          <w:tab w:val="left" w:pos="2160"/>
+          <w:tab w:val="left" w:pos="2880"/>
+          <w:tab w:val="left" w:pos="3600"/>
+          <w:tab w:val="left" w:pos="4320"/>
+          <w:tab w:val="left" w:pos="5040"/>
+          <w:tab w:val="left" w:pos="5760"/>
+          <w:tab w:val="left" w:pos="6480"/>
+          <w:tab w:val="left" w:pos="7200"/>
+          <w:tab w:val="left" w:pos="7920"/>
+          <w:tab w:val="left" w:pos="8640"/>
+        </w:tabs>
+        <w:autoSpaceDE w:val="0"/>
+        <w:autoSpaceDN w:val="0"/>
+        <w:adjustRightInd w:val="0"/>
+        <w:rPr>
+          <w:rFonts w:ascii="Helvetica" w:hAnsi="Helvetica" w:cs="Helvetica"/>
+        </w:rPr>
+      </w:pPr>
+      <w:r>
+        <w:rPr>
+          <w:rFonts w:ascii="Helvetica" w:hAnsi="Helvetica" w:cs="Helvetica"/>
+        </w:rPr>
+        <w:t>- Set up Virtual Machine (AWS) connected to Firebase DB</w:t>
+      </w:r>
+    </w:p>
+    <w:p>
+      <w:pPr>
+        <w:widowControl w:val="0"/>
+        <w:tabs>
+          <w:tab w:val="left" w:pos="720"/>
+          <w:tab w:val="left" w:pos="1440"/>
+          <w:tab w:val="left" w:pos="2160"/>
+          <w:tab w:val="left" w:pos="2880"/>
+          <w:tab w:val="left" w:pos="3600"/>
+          <w:tab w:val="left" w:pos="4320"/>
+          <w:tab w:val="left" w:pos="5040"/>
+          <w:tab w:val="left" w:pos="5760"/>
+          <w:tab w:val="left" w:pos="6480"/>
+          <w:tab w:val="left" w:pos="7200"/>
+          <w:tab w:val="left" w:pos="7920"/>
+          <w:tab w:val="left" w:pos="8640"/>
+        </w:tabs>
+        <w:autoSpaceDE w:val="0"/>
+        <w:autoSpaceDN w:val="0"/>
+        <w:adjustRightInd w:val="0"/>
+        <w:rPr>
+          <w:rFonts w:ascii="Helvetica" w:hAnsi="Helvetica" w:cs="Helvetica"/>
+        </w:rPr>
+      </w:pPr>
+      <w:r>
+        <w:rPr>
+          <w:rFonts w:ascii="Helvetica" w:hAnsi="Helvetica" w:cs="Helvetica"/>
+        </w:rPr>
+        <w:t>-Figure out why it doesn’t run on other browsers</w:t>
+      </w:r>
+    </w:p>
+    <w:p>
+      <w:pPr>
+        <w:widowControl w:val="0"/>
+        <w:tabs>
+          <w:tab w:val="left" w:pos="720"/>
+          <w:tab w:val="left" w:pos="1440"/>
+          <w:tab w:val="left" w:pos="2160"/>
+          <w:tab w:val="left" w:pos="2880"/>
+          <w:tab w:val="left" w:pos="3600"/>
+          <w:tab w:val="left" w:pos="4320"/>
+          <w:tab w:val="left" w:pos="5040"/>
+          <w:tab w:val="left" w:pos="5760"/>
+          <w:tab w:val="left" w:pos="6480"/>
+          <w:tab w:val="left" w:pos="7200"/>
+          <w:tab w:val="left" w:pos="7920"/>
+          <w:tab w:val="left" w:pos="8640"/>
+        </w:tabs>
+        <w:autoSpaceDE w:val="0"/>
+        <w:autoSpaceDN w:val="0"/>
+        <w:adjustRightInd w:val="0"/>
+        <w:rPr>
+          <w:rFonts w:ascii="Helvetica" w:hAnsi="Helvetica" w:cs="Helvetica"/>
+        </w:rPr>
+      </w:pPr>
+    </w:p>
+    <w:p>
+      <w:pPr>
+        <w:widowControl w:val="0"/>
+        <w:tabs>
+          <w:tab w:val="left" w:pos="720"/>
+          <w:tab w:val="left" w:pos="1440"/>
+          <w:tab w:val="left" w:pos="2160"/>
+          <w:tab w:val="left" w:pos="2880"/>
+          <w:tab w:val="left" w:pos="3600"/>
+          <w:tab w:val="left" w:pos="4320"/>
+          <w:tab w:val="left" w:pos="5040"/>
+          <w:tab w:val="left" w:pos="5760"/>
+          <w:tab w:val="left" w:pos="6480"/>
+          <w:tab w:val="left" w:pos="7200"/>
+          <w:tab w:val="left" w:pos="7920"/>
+          <w:tab w:val="left" w:pos="8640"/>
+        </w:tabs>
+        <w:autoSpaceDE w:val="0"/>
+        <w:autoSpaceDN w:val="0"/>
+        <w:adjustRightInd w:val="0"/>
+        <w:rPr>
+          <w:rFonts w:ascii="Helvetica" w:hAnsi="Helvetica" w:cs="Helvetica"/>
+          <w:u w:val="single"/>
+        </w:rPr>
+      </w:pPr>
+      <w:r>
+        <w:rPr>
+          <w:rFonts w:ascii="Helvetica" w:hAnsi="Helvetica" w:cs="Helvetica"/>
+          <w:u w:val="single"/>
+        </w:rPr>
+        <w:t xml:space="preserve">Less Priority but Important </w:t>
+      </w:r>
+    </w:p>
+    <w:p>
+      <w:pPr>
+        <w:widowControl w:val="0"/>
+        <w:tabs>
+          <w:tab w:val="left" w:pos="720"/>
+          <w:tab w:val="left" w:pos="1440"/>
+          <w:tab w:val="left" w:pos="2160"/>
+          <w:tab w:val="left" w:pos="2880"/>
+          <w:tab w:val="left" w:pos="3600"/>
+          <w:tab w:val="left" w:pos="4320"/>
+          <w:tab w:val="left" w:pos="5040"/>
+          <w:tab w:val="left" w:pos="5760"/>
+          <w:tab w:val="left" w:pos="6480"/>
+          <w:tab w:val="left" w:pos="7200"/>
+          <w:tab w:val="left" w:pos="7920"/>
+          <w:tab w:val="left" w:pos="8640"/>
+        </w:tabs>
+        <w:autoSpaceDE w:val="0"/>
+        <w:autoSpaceDN w:val="0"/>
+        <w:adjustRightInd w:val="0"/>
+        <w:rPr>
+          <w:rFonts w:ascii="Helvetica" w:hAnsi="Helvetica" w:cs="Helvetica"/>
+        </w:rPr>
+      </w:pPr>
+    </w:p>
+    <w:p>
+      <w:pPr>
+        <w:widowControl w:val="0"/>
+        <w:tabs>
+          <w:tab w:val="left" w:pos="720"/>
+          <w:tab w:val="left" w:pos="1440"/>
+          <w:tab w:val="left" w:pos="2160"/>
+          <w:tab w:val="left" w:pos="2880"/>
+          <w:tab w:val="left" w:pos="3600"/>
+          <w:tab w:val="left" w:pos="4320"/>
+          <w:tab w:val="left" w:pos="5040"/>
+          <w:tab w:val="left" w:pos="5760"/>
+          <w:tab w:val="left" w:pos="6480"/>
+          <w:tab w:val="left" w:pos="7200"/>
+          <w:tab w:val="left" w:pos="7920"/>
+          <w:tab w:val="left" w:pos="8640"/>
+        </w:tabs>
+        <w:autoSpaceDE w:val="0"/>
+        <w:autoSpaceDN w:val="0"/>
+        <w:adjustRightInd w:val="0"/>
+        <w:rPr>
+          <w:rFonts w:ascii="Helvetica" w:hAnsi="Helvetica" w:cs="Helvetica"/>
+          <w:b/>
+        </w:rPr>
+      </w:pPr>
+      <w:r>
+        <w:rPr>
+          <w:rFonts w:ascii="Helvetica" w:hAnsi="Helvetica" w:cs="Helvetica"/>
+        </w:rPr>
+        <w:t xml:space="preserve">- </w:t>
+      </w:r>
+      <w:proofErr w:type="gramStart"/>
+      <w:r>
+        <w:rPr>
+          <w:rFonts w:ascii="Helvetica" w:hAnsi="Helvetica" w:cs="Helvetica"/>
+        </w:rPr>
+        <w:t>Look into</w:t>
+      </w:r>
+      <w:proofErr w:type="gramEnd"/>
+      <w:r>
+        <w:rPr>
+          <w:rFonts w:ascii="Helvetica" w:hAnsi="Helvetica" w:cs="Helvetica"/>
+        </w:rPr>
+        <w:t xml:space="preserve"> other data visualization APIs</w:t>
       </w:r>
       <w:r>
         <w:rPr>
@@ -1065,7 +1581,22 @@
         <w:rPr>
           <w:rFonts w:ascii="Helvetica" w:hAnsi="Helvetica" w:cs="Helvetica"/>
         </w:rPr>
-        <w:t>-Have X and Y Label</w:t>
+        <w:lastRenderedPageBreak/>
+        <w:t xml:space="preserve">- </w:t>
+      </w:r>
+      <w:proofErr w:type="gramStart"/>
+      <w:r>
+        <w:rPr>
+          <w:rFonts w:ascii="Helvetica" w:hAnsi="Helvetica" w:cs="Helvetica"/>
+        </w:rPr>
+        <w:t>Look into</w:t>
+      </w:r>
+      <w:proofErr w:type="gramEnd"/>
+      <w:r>
+        <w:rPr>
+          <w:rFonts w:ascii="Helvetica" w:hAnsi="Helvetica" w:cs="Helvetica"/>
+        </w:rPr>
+        <w:t xml:space="preserve"> video display APIs</w:t>
       </w:r>
       <w:r>
         <w:rPr>
@@ -1103,293 +1634,14 @@
         <w:adjustRightInd w:val="0"/>
         <w:rPr>
           <w:rFonts w:ascii="Helvetica" w:hAnsi="Helvetica" w:cs="Helvetica"/>
-        </w:rPr>
-      </w:pPr>
-      <w:r>
-        <w:rPr>
-          <w:rFonts w:ascii="Helvetica" w:hAnsi="Helvetica" w:cs="Helvetica"/>
-        </w:rPr>
-        <w:t>-Use Skeleton SVG</w:t>
-      </w:r>
-    </w:p>
-    <w:p>
-      <w:pPr>
-        <w:widowControl w:val="0"/>
-        <w:tabs>
-          <w:tab w:val="left" w:pos="720"/>
-          <w:tab w:val="left" w:pos="1440"/>
-          <w:tab w:val="left" w:pos="2160"/>
-          <w:tab w:val="left" w:pos="2880"/>
-          <w:tab w:val="left" w:pos="3600"/>
-          <w:tab w:val="left" w:pos="4320"/>
-          <w:tab w:val="left" w:pos="5040"/>
-          <w:tab w:val="left" w:pos="5760"/>
-          <w:tab w:val="left" w:pos="6480"/>
-          <w:tab w:val="left" w:pos="7200"/>
-          <w:tab w:val="left" w:pos="7920"/>
-          <w:tab w:val="left" w:pos="8640"/>
-        </w:tabs>
-        <w:autoSpaceDE w:val="0"/>
-        <w:autoSpaceDN w:val="0"/>
-        <w:adjustRightInd w:val="0"/>
-        <w:rPr>
-          <w:rFonts w:ascii="Helvetica" w:hAnsi="Helvetica" w:cs="Helvetica"/>
-        </w:rPr>
-      </w:pPr>
-    </w:p>
-    <w:p>
-      <w:pPr>
-        <w:widowControl w:val="0"/>
-        <w:tabs>
-          <w:tab w:val="left" w:pos="720"/>
-          <w:tab w:val="left" w:pos="1440"/>
-          <w:tab w:val="left" w:pos="2160"/>
-          <w:tab w:val="left" w:pos="2880"/>
-          <w:tab w:val="left" w:pos="3600"/>
-          <w:tab w:val="left" w:pos="4320"/>
-          <w:tab w:val="left" w:pos="5040"/>
-          <w:tab w:val="left" w:pos="5760"/>
-          <w:tab w:val="left" w:pos="6480"/>
-          <w:tab w:val="left" w:pos="7200"/>
-          <w:tab w:val="left" w:pos="7920"/>
-          <w:tab w:val="left" w:pos="8640"/>
-        </w:tabs>
-        <w:autoSpaceDE w:val="0"/>
-        <w:autoSpaceDN w:val="0"/>
-        <w:adjustRightInd w:val="0"/>
-        <w:rPr>
-          <w:rFonts w:ascii="Helvetica" w:hAnsi="Helvetica" w:cs="Helvetica"/>
-          <w:u w:val="single"/>
-        </w:rPr>
-      </w:pPr>
-      <w:r>
-        <w:rPr>
-          <w:rFonts w:ascii="Helvetica" w:hAnsi="Helvetica" w:cs="Helvetica"/>
-          <w:u w:val="single"/>
-        </w:rPr>
-        <w:t>Medium Priority</w:t>
-      </w:r>
-    </w:p>
-    <w:p>
-      <w:pPr>
-        <w:widowControl w:val="0"/>
-        <w:tabs>
-          <w:tab w:val="left" w:pos="720"/>
-          <w:tab w:val="left" w:pos="1440"/>
-          <w:tab w:val="left" w:pos="2160"/>
-          <w:tab w:val="left" w:pos="2880"/>
-          <w:tab w:val="left" w:pos="3600"/>
-          <w:tab w:val="left" w:pos="4320"/>
-          <w:tab w:val="left" w:pos="5040"/>
-          <w:tab w:val="left" w:pos="5760"/>
-          <w:tab w:val="left" w:pos="6480"/>
-          <w:tab w:val="left" w:pos="7200"/>
-          <w:tab w:val="left" w:pos="7920"/>
-          <w:tab w:val="left" w:pos="8640"/>
-        </w:tabs>
-        <w:autoSpaceDE w:val="0"/>
-        <w:autoSpaceDN w:val="0"/>
-        <w:adjustRightInd w:val="0"/>
-        <w:rPr>
-          <w:rFonts w:ascii="Helvetica" w:hAnsi="Helvetica" w:cs="Helvetica"/>
-        </w:rPr>
-      </w:pPr>
-      <w:r>
-        <w:rPr>
-          <w:rFonts w:ascii="Helvetica" w:hAnsi="Helvetica" w:cs="Helvetica"/>
-        </w:rPr>
-        <w:t>- Prep for Wizard of Oz study for “Start New Patient”</w:t>
-      </w:r>
-    </w:p>
-    <w:p>
-      <w:pPr>
-        <w:widowControl w:val="0"/>
-        <w:tabs>
-          <w:tab w:val="left" w:pos="720"/>
-          <w:tab w:val="left" w:pos="1440"/>
-          <w:tab w:val="left" w:pos="2160"/>
-          <w:tab w:val="left" w:pos="2880"/>
-          <w:tab w:val="left" w:pos="3600"/>
-          <w:tab w:val="left" w:pos="4320"/>
-          <w:tab w:val="left" w:pos="5040"/>
-          <w:tab w:val="left" w:pos="5760"/>
-          <w:tab w:val="left" w:pos="6480"/>
-          <w:tab w:val="left" w:pos="7200"/>
-          <w:tab w:val="left" w:pos="7920"/>
-          <w:tab w:val="left" w:pos="8640"/>
-        </w:tabs>
-        <w:autoSpaceDE w:val="0"/>
-        <w:autoSpaceDN w:val="0"/>
-        <w:adjustRightInd w:val="0"/>
-        <w:rPr>
-          <w:rFonts w:ascii="Helvetica" w:hAnsi="Helvetica" w:cs="Helvetica"/>
-        </w:rPr>
-      </w:pPr>
-      <w:r>
-        <w:rPr>
-          <w:rFonts w:ascii="Helvetica" w:hAnsi="Helvetica" w:cs="Helvetica"/>
-        </w:rPr>
-        <w:t>- Set up Virtual Machine (AWS) connected to Firebase DB</w:t>
-      </w:r>
-    </w:p>
-    <w:p>
-      <w:pPr>
-        <w:widowControl w:val="0"/>
-        <w:tabs>
-          <w:tab w:val="left" w:pos="720"/>
-          <w:tab w:val="left" w:pos="1440"/>
-          <w:tab w:val="left" w:pos="2160"/>
-          <w:tab w:val="left" w:pos="2880"/>
-          <w:tab w:val="left" w:pos="3600"/>
-          <w:tab w:val="left" w:pos="4320"/>
-          <w:tab w:val="left" w:pos="5040"/>
-          <w:tab w:val="left" w:pos="5760"/>
-          <w:tab w:val="left" w:pos="6480"/>
-          <w:tab w:val="left" w:pos="7200"/>
-          <w:tab w:val="left" w:pos="7920"/>
-          <w:tab w:val="left" w:pos="8640"/>
-        </w:tabs>
-        <w:autoSpaceDE w:val="0"/>
-        <w:autoSpaceDN w:val="0"/>
-        <w:adjustRightInd w:val="0"/>
-        <w:rPr>
-          <w:rFonts w:ascii="Helvetica" w:hAnsi="Helvetica" w:cs="Helvetica"/>
-        </w:rPr>
-      </w:pPr>
-      <w:r>
-        <w:rPr>
-          <w:rFonts w:ascii="Helvetica" w:hAnsi="Helvetica" w:cs="Helvetica"/>
-        </w:rPr>
-        <w:t>-Figure out why it doesn’t run on other browsers</w:t>
-      </w:r>
-    </w:p>
-    <w:p>
-      <w:pPr>
-        <w:widowControl w:val="0"/>
-        <w:tabs>
-          <w:tab w:val="left" w:pos="720"/>
-          <w:tab w:val="left" w:pos="1440"/>
-          <w:tab w:val="left" w:pos="2160"/>
-          <w:tab w:val="left" w:pos="2880"/>
-          <w:tab w:val="left" w:pos="3600"/>
-          <w:tab w:val="left" w:pos="4320"/>
-          <w:tab w:val="left" w:pos="5040"/>
-          <w:tab w:val="left" w:pos="5760"/>
-          <w:tab w:val="left" w:pos="6480"/>
-          <w:tab w:val="left" w:pos="7200"/>
-          <w:tab w:val="left" w:pos="7920"/>
-          <w:tab w:val="left" w:pos="8640"/>
-        </w:tabs>
-        <w:autoSpaceDE w:val="0"/>
-        <w:autoSpaceDN w:val="0"/>
-        <w:adjustRightInd w:val="0"/>
-        <w:rPr>
-          <w:rFonts w:ascii="Helvetica" w:hAnsi="Helvetica" w:cs="Helvetica"/>
-        </w:rPr>
-      </w:pPr>
-    </w:p>
-    <w:p>
-      <w:pPr>
-        <w:widowControl w:val="0"/>
-        <w:tabs>
-          <w:tab w:val="left" w:pos="720"/>
-          <w:tab w:val="left" w:pos="1440"/>
-          <w:tab w:val="left" w:pos="2160"/>
-          <w:tab w:val="left" w:pos="2880"/>
-          <w:tab w:val="left" w:pos="3600"/>
-          <w:tab w:val="left" w:pos="4320"/>
-          <w:tab w:val="left" w:pos="5040"/>
-          <w:tab w:val="left" w:pos="5760"/>
-          <w:tab w:val="left" w:pos="6480"/>
-          <w:tab w:val="left" w:pos="7200"/>
-          <w:tab w:val="left" w:pos="7920"/>
-          <w:tab w:val="left" w:pos="8640"/>
-        </w:tabs>
-        <w:autoSpaceDE w:val="0"/>
-        <w:autoSpaceDN w:val="0"/>
-        <w:adjustRightInd w:val="0"/>
-        <w:rPr>
-          <w:rFonts w:ascii="Helvetica" w:hAnsi="Helvetica" w:cs="Helvetica"/>
-          <w:u w:val="single"/>
-        </w:rPr>
-      </w:pPr>
-      <w:r>
-        <w:rPr>
-          <w:rFonts w:ascii="Helvetica" w:hAnsi="Helvetica" w:cs="Helvetica"/>
-          <w:u w:val="single"/>
-        </w:rPr>
-        <w:t xml:space="preserve">Less Priority but Important </w:t>
-      </w:r>
-    </w:p>
-    <w:p>
-      <w:pPr>
-        <w:widowControl w:val="0"/>
-        <w:tabs>
-          <w:tab w:val="left" w:pos="720"/>
-          <w:tab w:val="left" w:pos="1440"/>
-          <w:tab w:val="left" w:pos="2160"/>
-          <w:tab w:val="left" w:pos="2880"/>
-          <w:tab w:val="left" w:pos="3600"/>
-          <w:tab w:val="left" w:pos="4320"/>
-          <w:tab w:val="left" w:pos="5040"/>
-          <w:tab w:val="left" w:pos="5760"/>
-          <w:tab w:val="left" w:pos="6480"/>
-          <w:tab w:val="left" w:pos="7200"/>
-          <w:tab w:val="left" w:pos="7920"/>
-          <w:tab w:val="left" w:pos="8640"/>
-        </w:tabs>
-        <w:autoSpaceDE w:val="0"/>
-        <w:autoSpaceDN w:val="0"/>
-        <w:adjustRightInd w:val="0"/>
-        <w:rPr>
-          <w:rFonts w:ascii="Helvetica" w:hAnsi="Helvetica" w:cs="Helvetica"/>
-        </w:rPr>
-      </w:pPr>
-    </w:p>
-    <w:p>
-      <w:pPr>
-        <w:widowControl w:val="0"/>
-        <w:tabs>
-          <w:tab w:val="left" w:pos="720"/>
-          <w:tab w:val="left" w:pos="1440"/>
-          <w:tab w:val="left" w:pos="2160"/>
-          <w:tab w:val="left" w:pos="2880"/>
-          <w:tab w:val="left" w:pos="3600"/>
-          <w:tab w:val="left" w:pos="4320"/>
-          <w:tab w:val="left" w:pos="5040"/>
-          <w:tab w:val="left" w:pos="5760"/>
-          <w:tab w:val="left" w:pos="6480"/>
-          <w:tab w:val="left" w:pos="7200"/>
-          <w:tab w:val="left" w:pos="7920"/>
-          <w:tab w:val="left" w:pos="8640"/>
-        </w:tabs>
-        <w:autoSpaceDE w:val="0"/>
-        <w:autoSpaceDN w:val="0"/>
-        <w:adjustRightInd w:val="0"/>
-        <w:rPr>
-          <w:rFonts w:ascii="Helvetica" w:hAnsi="Helvetica" w:cs="Helvetica"/>
-          <w:b/>
-        </w:rPr>
-      </w:pPr>
-      <w:r>
-        <w:rPr>
-          <w:rFonts w:ascii="Helvetica" w:hAnsi="Helvetica" w:cs="Helvetica"/>
-        </w:rPr>
-        <w:t xml:space="preserve">- </w:t>
-      </w:r>
-      <w:proofErr w:type="gramStart"/>
-      <w:r>
-        <w:rPr>
-          <w:rFonts w:ascii="Helvetica" w:hAnsi="Helvetica" w:cs="Helvetica"/>
-        </w:rPr>
-        <w:t>Look into</w:t>
-      </w:r>
-      <w:proofErr w:type="gramEnd"/>
-      <w:r>
-        <w:rPr>
-          <w:rFonts w:ascii="Helvetica" w:hAnsi="Helvetica" w:cs="Helvetica"/>
-        </w:rPr>
-        <w:t xml:space="preserve"> other data visualization APIs</w:t>
+          <w:b/>
+        </w:rPr>
+      </w:pPr>
+      <w:r>
+        <w:rPr>
+          <w:rFonts w:ascii="Helvetica" w:hAnsi="Helvetica" w:cs="Helvetica"/>
+        </w:rPr>
+        <w:t>- Click video at a timestamp, go to approximate spot in chart timeseries</w:t>
       </w:r>
       <w:r>
         <w:rPr>
@@ -1434,21 +1686,7 @@
         <w:rPr>
           <w:rFonts w:ascii="Helvetica" w:hAnsi="Helvetica" w:cs="Helvetica"/>
         </w:rPr>
-        <w:t xml:space="preserve">- </w:t>
-      </w:r>
-      <w:proofErr w:type="gramStart"/>
-      <w:r>
-        <w:rPr>
-          <w:rFonts w:ascii="Helvetica" w:hAnsi="Helvetica" w:cs="Helvetica"/>
-        </w:rPr>
-        <w:t>Look into</w:t>
-      </w:r>
-      <w:proofErr w:type="gramEnd"/>
-      <w:r>
-        <w:rPr>
-          <w:rFonts w:ascii="Helvetica" w:hAnsi="Helvetica" w:cs="Helvetica"/>
-        </w:rPr>
-        <w:t xml:space="preserve"> video display APIs</w:t>
+        <w:t>- Marker in time series chart, marker where you hover in the chart with your mouse</w:t>
       </w:r>
       <w:r>
         <w:rPr>
@@ -1461,96 +1699,6 @@
           <w:rFonts w:ascii="Helvetica" w:hAnsi="Helvetica" w:cs="Helvetica"/>
           <w:b/>
         </w:rPr>
-        <w:t>DONE</w:t>
-      </w:r>
-    </w:p>
-    <w:p>
-      <w:pPr>
-        <w:widowControl w:val="0"/>
-        <w:tabs>
-          <w:tab w:val="left" w:pos="720"/>
-          <w:tab w:val="left" w:pos="1440"/>
-          <w:tab w:val="left" w:pos="2160"/>
-          <w:tab w:val="left" w:pos="2880"/>
-          <w:tab w:val="left" w:pos="3600"/>
-          <w:tab w:val="left" w:pos="4320"/>
-          <w:tab w:val="left" w:pos="5040"/>
-          <w:tab w:val="left" w:pos="5760"/>
-          <w:tab w:val="left" w:pos="6480"/>
-          <w:tab w:val="left" w:pos="7200"/>
-          <w:tab w:val="left" w:pos="7920"/>
-          <w:tab w:val="left" w:pos="8640"/>
-        </w:tabs>
-        <w:autoSpaceDE w:val="0"/>
-        <w:autoSpaceDN w:val="0"/>
-        <w:adjustRightInd w:val="0"/>
-        <w:rPr>
-          <w:rFonts w:ascii="Helvetica" w:hAnsi="Helvetica" w:cs="Helvetica"/>
-          <w:b/>
-        </w:rPr>
-      </w:pPr>
-      <w:r>
-        <w:rPr>
-          <w:rFonts w:ascii="Helvetica" w:hAnsi="Helvetica" w:cs="Helvetica"/>
-        </w:rPr>
-        <w:t>- Click video at a timestamp, go to approximate spot in chart timeseries</w:t>
-      </w:r>
-      <w:r>
-        <w:rPr>
-          <w:rFonts w:ascii="Helvetica" w:hAnsi="Helvetica" w:cs="Helvetica"/>
-        </w:rPr>
-        <w:t xml:space="preserve"> </w:t>
-      </w:r>
-      <w:r>
-        <w:rPr>
-          <w:rFonts w:ascii="Helvetica" w:hAnsi="Helvetica" w:cs="Helvetica"/>
-          <w:b/>
-        </w:rPr>
-        <w:t>DONE</w:t>
-      </w:r>
-    </w:p>
-    <w:p>
-      <w:pPr>
-        <w:widowControl w:val="0"/>
-        <w:tabs>
-          <w:tab w:val="left" w:pos="720"/>
-          <w:tab w:val="left" w:pos="1440"/>
-          <w:tab w:val="left" w:pos="2160"/>
-          <w:tab w:val="left" w:pos="2880"/>
-          <w:tab w:val="left" w:pos="3600"/>
-          <w:tab w:val="left" w:pos="4320"/>
-          <w:tab w:val="left" w:pos="5040"/>
-          <w:tab w:val="left" w:pos="5760"/>
-          <w:tab w:val="left" w:pos="6480"/>
-          <w:tab w:val="left" w:pos="7200"/>
-          <w:tab w:val="left" w:pos="7920"/>
-          <w:tab w:val="left" w:pos="8640"/>
-        </w:tabs>
-        <w:autoSpaceDE w:val="0"/>
-        <w:autoSpaceDN w:val="0"/>
-        <w:adjustRightInd w:val="0"/>
-        <w:rPr>
-          <w:rFonts w:ascii="Helvetica" w:hAnsi="Helvetica" w:cs="Helvetica"/>
-          <w:b/>
-        </w:rPr>
-      </w:pPr>
-      <w:r>
-        <w:rPr>
-          <w:rFonts w:ascii="Helvetica" w:hAnsi="Helvetica" w:cs="Helvetica"/>
-        </w:rPr>
-        <w:t>- Marker in time series chart, marker where you hover in the chart with your mouse</w:t>
-      </w:r>
-      <w:r>
-        <w:rPr>
-          <w:rFonts w:ascii="Helvetica" w:hAnsi="Helvetica" w:cs="Helvetica"/>
-        </w:rPr>
-        <w:t xml:space="preserve"> </w:t>
-      </w:r>
-      <w:r>
-        <w:rPr>
-          <w:rFonts w:ascii="Helvetica" w:hAnsi="Helvetica" w:cs="Helvetica"/>
-          <w:b/>
-        </w:rPr>
         <w:t>(Hover done, marker onclick WIP</w:t>
       </w:r>
       <w:r>
@@ -1597,7 +1745,6 @@
         <w:rPr>
           <w:rFonts w:ascii="Helvetica" w:hAnsi="Helvetica" w:cs="Helvetica"/>
         </w:rPr>
-        <w:lastRenderedPageBreak/>
         <w:t>- See how UI looks on different browsers, different screen sizes (the positions of the chart, User Options, human body, etc. should move accordingly)</w:t>
       </w:r>
       <w:r>

</xml_diff>

<commit_message>
Made answers for first half required andembedded google form
</commit_message>
<xml_diff>
--- a/To Do List.docx
+++ b/To Do List.docx
@@ -150,6 +150,12 @@
         </w:rPr>
         <w:t>- Save and continue (create a profile per participant)</w:t>
       </w:r>
+      <w:r>
+        <w:rPr>
+          <w:rFonts w:ascii="Helvetica" w:hAnsi="Helvetica" w:cs="Helvetica"/>
+        </w:rPr>
+        <w:t xml:space="preserve"> DONE</w:t>
+      </w:r>
     </w:p>
     <w:p>
       <w:pPr>
@@ -195,6 +201,12 @@
         </w:rPr>
         <w:t xml:space="preserve"> slide, confidence value drop-down doesn’t work</w:t>
       </w:r>
+      <w:r>
+        <w:rPr>
+          <w:rFonts w:ascii="Helvetica" w:hAnsi="Helvetica" w:cs="Helvetica"/>
+        </w:rPr>
+        <w:t xml:space="preserve"> DONE</w:t>
+      </w:r>
     </w:p>
     <w:p>
       <w:pPr>
@@ -226,6 +238,12 @@
         </w:rPr>
         <w:t>- Make the end-of-experiment questionnaire better</w:t>
       </w:r>
+      <w:r>
+        <w:rPr>
+          <w:rFonts w:ascii="Helvetica" w:hAnsi="Helvetica" w:cs="Helvetica"/>
+        </w:rPr>
+        <w:t xml:space="preserve"> (WIP on Google Forms)</w:t>
+      </w:r>
     </w:p>
     <w:p>
       <w:pPr>
@@ -257,6 +275,27 @@
         </w:rPr>
         <w:t xml:space="preserve">   - Integrate google forms?</w:t>
       </w:r>
+      <w:r>
+        <w:rPr>
+          <w:rFonts w:ascii="Helvetica" w:hAnsi="Helvetica" w:cs="Helvetica"/>
+        </w:rPr>
+        <w:t xml:space="preserve"> (</w:t>
+      </w:r>
+      <w:hyperlink r:id="rId4" w:history="1">
+        <w:r>
+          <w:rPr>
+            <w:rStyle w:val="Hyperlink"/>
+            <w:rFonts w:ascii="Helvetica" w:hAnsi="Helvetica" w:cs="Helvetica"/>
+          </w:rPr>
+          <w:t>https://docs.google.com/forms/d/1XTR8hSULcT-QB24tKViirrHlLTqdcMUvEAlxYTUes64/edit?usp=sharing</w:t>
+        </w:r>
+      </w:hyperlink>
+      <w:r>
+        <w:rPr>
+          <w:rFonts w:ascii="Helvetica" w:hAnsi="Helvetica" w:cs="Helvetica"/>
+        </w:rPr>
+        <w:t xml:space="preserve"> )</w:t>
+      </w:r>
     </w:p>
     <w:p>
       <w:pPr>
@@ -425,6 +464,12 @@
           <w:rFonts w:ascii="Helvetica" w:hAnsi="Helvetica" w:cs="Helvetica"/>
         </w:rPr>
         <w:t>- prevent continuing with blank answers</w:t>
+      </w:r>
+      <w:r>
+        <w:rPr>
+          <w:rFonts w:ascii="Helvetica" w:hAnsi="Helvetica" w:cs="Helvetica"/>
+        </w:rPr>
+        <w:t xml:space="preserve"> DONE</w:t>
       </w:r>
       <w:bookmarkStart w:id="0" w:name="_GoBack"/>
       <w:bookmarkEnd w:id="0"/>
@@ -1507,7 +1552,14 @@
         <w:rPr>
           <w:rFonts w:ascii="Helvetica" w:hAnsi="Helvetica" w:cs="Helvetica"/>
         </w:rPr>
-        <w:t xml:space="preserve"> (deviation from original point</w:t>
+        <w:t xml:space="preserve"> (deviation from </w:t>
+      </w:r>
+      <w:r>
+        <w:rPr>
+          <w:rFonts w:ascii="Helvetica" w:hAnsi="Helvetica" w:cs="Helvetica"/>
+        </w:rPr>
+        <w:lastRenderedPageBreak/>
+        <w:t>original point</w:t>
       </w:r>
       <w:proofErr w:type="gramStart"/>
       <w:r>
@@ -1552,7 +1604,6 @@
         <w:rPr>
           <w:rFonts w:ascii="Helvetica" w:hAnsi="Helvetica" w:cs="Helvetica"/>
         </w:rPr>
-        <w:lastRenderedPageBreak/>
         <w:t>-Add questions to question form</w:t>
       </w:r>
       <w:r>
@@ -3151,6 +3202,41 @@
     <w:semiHidden/>
     <w:unhideWhenUsed/>
   </w:style>
+  <w:style w:type="character" w:styleId="Hyperlink">
+    <w:name w:val="Hyperlink"/>
+    <w:basedOn w:val="DefaultParagraphFont"/>
+    <w:uiPriority w:val="99"/>
+    <w:unhideWhenUsed/>
+    <w:rsid w:val="000E5DC1"/>
+    <w:rPr>
+      <w:color w:val="0563C1" w:themeColor="hyperlink"/>
+      <w:u w:val="single"/>
+    </w:rPr>
+  </w:style>
+  <w:style w:type="character" w:styleId="UnresolvedMention">
+    <w:name w:val="Unresolved Mention"/>
+    <w:basedOn w:val="DefaultParagraphFont"/>
+    <w:uiPriority w:val="99"/>
+    <w:semiHidden/>
+    <w:unhideWhenUsed/>
+    <w:rsid w:val="000E5DC1"/>
+    <w:rPr>
+      <w:color w:val="605E5C"/>
+      <w:shd w:val="clear" w:color="auto" w:fill="E1DFDD"/>
+    </w:rPr>
+  </w:style>
+  <w:style w:type="character" w:styleId="FollowedHyperlink">
+    <w:name w:val="FollowedHyperlink"/>
+    <w:basedOn w:val="DefaultParagraphFont"/>
+    <w:uiPriority w:val="99"/>
+    <w:semiHidden/>
+    <w:unhideWhenUsed/>
+    <w:rsid w:val="000E5DC1"/>
+    <w:rPr>
+      <w:color w:val="954F72" w:themeColor="followedHyperlink"/>
+      <w:u w:val="single"/>
+    </w:rPr>
+  </w:style>
 </w:styles>
 </file>
 

</xml_diff>

<commit_message>
UPDATED TO-DO LIST FOR ANDREW
</commit_message>
<xml_diff>
--- a/To Do List.docx
+++ b/To Do List.docx
@@ -92,6 +92,1022 @@
           <w:rFonts w:ascii="Helvetica" w:hAnsi="Helvetica" w:cs="Helvetica"/>
           <w:u w:val="single"/>
         </w:rPr>
+        <w:t>To-Do Thursday 5/30 Friday 5/31</w:t>
+      </w:r>
+    </w:p>
+    <w:p>
+      <w:pPr>
+        <w:pStyle w:val="ListParagraph"/>
+        <w:widowControl w:val="0"/>
+        <w:numPr>
+          <w:ilvl w:val="0"/>
+          <w:numId w:val="1"/>
+        </w:numPr>
+        <w:tabs>
+          <w:tab w:val="left" w:pos="720"/>
+          <w:tab w:val="left" w:pos="1440"/>
+          <w:tab w:val="left" w:pos="2160"/>
+          <w:tab w:val="left" w:pos="2880"/>
+          <w:tab w:val="left" w:pos="3600"/>
+          <w:tab w:val="left" w:pos="4320"/>
+          <w:tab w:val="left" w:pos="5040"/>
+          <w:tab w:val="left" w:pos="5760"/>
+          <w:tab w:val="left" w:pos="6480"/>
+          <w:tab w:val="left" w:pos="7200"/>
+          <w:tab w:val="left" w:pos="7920"/>
+          <w:tab w:val="left" w:pos="8640"/>
+        </w:tabs>
+        <w:autoSpaceDE w:val="0"/>
+        <w:autoSpaceDN w:val="0"/>
+        <w:adjustRightInd w:val="0"/>
+        <w:rPr>
+          <w:rFonts w:ascii="Helvetica" w:hAnsi="Helvetica" w:cs="Helvetica"/>
+        </w:rPr>
+      </w:pPr>
+      <w:r>
+        <w:rPr>
+          <w:rFonts w:ascii="Helvetica" w:hAnsi="Helvetica" w:cs="Helvetica"/>
+        </w:rPr>
+        <w:t>Talk to Kunal on Fri about mandatory participation on Tuesday during clinic</w:t>
+      </w:r>
+    </w:p>
+    <w:p>
+      <w:pPr>
+        <w:pStyle w:val="ListParagraph"/>
+        <w:widowControl w:val="0"/>
+        <w:numPr>
+          <w:ilvl w:val="1"/>
+          <w:numId w:val="1"/>
+        </w:numPr>
+        <w:tabs>
+          <w:tab w:val="left" w:pos="720"/>
+          <w:tab w:val="left" w:pos="1440"/>
+          <w:tab w:val="left" w:pos="2160"/>
+          <w:tab w:val="left" w:pos="2880"/>
+          <w:tab w:val="left" w:pos="3600"/>
+          <w:tab w:val="left" w:pos="4320"/>
+          <w:tab w:val="left" w:pos="5040"/>
+          <w:tab w:val="left" w:pos="5760"/>
+          <w:tab w:val="left" w:pos="6480"/>
+          <w:tab w:val="left" w:pos="7200"/>
+          <w:tab w:val="left" w:pos="7920"/>
+          <w:tab w:val="left" w:pos="8640"/>
+        </w:tabs>
+        <w:autoSpaceDE w:val="0"/>
+        <w:autoSpaceDN w:val="0"/>
+        <w:adjustRightInd w:val="0"/>
+        <w:rPr>
+          <w:rFonts w:ascii="Helvetica" w:hAnsi="Helvetica" w:cs="Helvetica"/>
+        </w:rPr>
+      </w:pPr>
+      <w:r>
+        <w:rPr>
+          <w:rFonts w:ascii="Helvetica" w:hAnsi="Helvetica" w:cs="Helvetica"/>
+        </w:rPr>
+        <w:t>If Kunal is not there on Friday, create a draft email – send to Vish</w:t>
+      </w:r>
+    </w:p>
+    <w:p>
+      <w:pPr>
+        <w:pStyle w:val="ListParagraph"/>
+        <w:widowControl w:val="0"/>
+        <w:numPr>
+          <w:ilvl w:val="0"/>
+          <w:numId w:val="1"/>
+        </w:numPr>
+        <w:tabs>
+          <w:tab w:val="left" w:pos="720"/>
+          <w:tab w:val="left" w:pos="1440"/>
+          <w:tab w:val="left" w:pos="2160"/>
+          <w:tab w:val="left" w:pos="2880"/>
+          <w:tab w:val="left" w:pos="3600"/>
+          <w:tab w:val="left" w:pos="4320"/>
+          <w:tab w:val="left" w:pos="5040"/>
+          <w:tab w:val="left" w:pos="5760"/>
+          <w:tab w:val="left" w:pos="6480"/>
+          <w:tab w:val="left" w:pos="7200"/>
+          <w:tab w:val="left" w:pos="7920"/>
+          <w:tab w:val="left" w:pos="8640"/>
+        </w:tabs>
+        <w:autoSpaceDE w:val="0"/>
+        <w:autoSpaceDN w:val="0"/>
+        <w:adjustRightInd w:val="0"/>
+        <w:rPr>
+          <w:rFonts w:ascii="Helvetica" w:hAnsi="Helvetica" w:cs="Helvetica"/>
+        </w:rPr>
+      </w:pPr>
+      <w:r>
+        <w:rPr>
+          <w:rFonts w:ascii="Helvetica" w:hAnsi="Helvetica" w:cs="Helvetica"/>
+        </w:rPr>
+        <w:t>Bring Macbook JMC data collection laptop (and charger) home Friday to set-up design experiment on it</w:t>
+      </w:r>
+    </w:p>
+    <w:p>
+      <w:pPr>
+        <w:widowControl w:val="0"/>
+        <w:tabs>
+          <w:tab w:val="left" w:pos="720"/>
+          <w:tab w:val="left" w:pos="1440"/>
+          <w:tab w:val="left" w:pos="2160"/>
+          <w:tab w:val="left" w:pos="2880"/>
+          <w:tab w:val="left" w:pos="3600"/>
+          <w:tab w:val="left" w:pos="4320"/>
+          <w:tab w:val="left" w:pos="5040"/>
+          <w:tab w:val="left" w:pos="5760"/>
+          <w:tab w:val="left" w:pos="6480"/>
+          <w:tab w:val="left" w:pos="7200"/>
+          <w:tab w:val="left" w:pos="7920"/>
+          <w:tab w:val="left" w:pos="8640"/>
+        </w:tabs>
+        <w:autoSpaceDE w:val="0"/>
+        <w:autoSpaceDN w:val="0"/>
+        <w:adjustRightInd w:val="0"/>
+        <w:rPr>
+          <w:rFonts w:ascii="Helvetica" w:hAnsi="Helvetica" w:cs="Helvetica"/>
+        </w:rPr>
+      </w:pPr>
+    </w:p>
+    <w:p>
+      <w:pPr>
+        <w:widowControl w:val="0"/>
+        <w:tabs>
+          <w:tab w:val="left" w:pos="720"/>
+          <w:tab w:val="left" w:pos="1440"/>
+          <w:tab w:val="left" w:pos="2160"/>
+          <w:tab w:val="left" w:pos="2880"/>
+          <w:tab w:val="left" w:pos="3600"/>
+          <w:tab w:val="left" w:pos="4320"/>
+          <w:tab w:val="left" w:pos="5040"/>
+          <w:tab w:val="left" w:pos="5760"/>
+          <w:tab w:val="left" w:pos="6480"/>
+          <w:tab w:val="left" w:pos="7200"/>
+          <w:tab w:val="left" w:pos="7920"/>
+          <w:tab w:val="left" w:pos="8640"/>
+        </w:tabs>
+        <w:autoSpaceDE w:val="0"/>
+        <w:autoSpaceDN w:val="0"/>
+        <w:adjustRightInd w:val="0"/>
+        <w:rPr>
+          <w:rFonts w:ascii="Helvetica" w:hAnsi="Helvetica" w:cs="Helvetica"/>
+          <w:u w:val="single"/>
+        </w:rPr>
+      </w:pPr>
+      <w:r>
+        <w:rPr>
+          <w:rFonts w:ascii="Helvetica" w:hAnsi="Helvetica" w:cs="Helvetica"/>
+          <w:u w:val="single"/>
+        </w:rPr>
+        <w:t>To-Do by Sunday 6/2</w:t>
+      </w:r>
+    </w:p>
+    <w:p>
+      <w:pPr>
+        <w:pStyle w:val="ListParagraph"/>
+        <w:widowControl w:val="0"/>
+        <w:numPr>
+          <w:ilvl w:val="0"/>
+          <w:numId w:val="2"/>
+        </w:numPr>
+        <w:tabs>
+          <w:tab w:val="left" w:pos="720"/>
+          <w:tab w:val="left" w:pos="1440"/>
+          <w:tab w:val="left" w:pos="2160"/>
+          <w:tab w:val="left" w:pos="2880"/>
+          <w:tab w:val="left" w:pos="3600"/>
+          <w:tab w:val="left" w:pos="4320"/>
+          <w:tab w:val="left" w:pos="5040"/>
+          <w:tab w:val="left" w:pos="5760"/>
+          <w:tab w:val="left" w:pos="6480"/>
+          <w:tab w:val="left" w:pos="7200"/>
+          <w:tab w:val="left" w:pos="7920"/>
+          <w:tab w:val="left" w:pos="8640"/>
+        </w:tabs>
+        <w:autoSpaceDE w:val="0"/>
+        <w:autoSpaceDN w:val="0"/>
+        <w:adjustRightInd w:val="0"/>
+        <w:rPr>
+          <w:rFonts w:ascii="Helvetica" w:hAnsi="Helvetica" w:cs="Helvetica"/>
+        </w:rPr>
+      </w:pPr>
+      <w:r>
+        <w:rPr>
+          <w:rFonts w:ascii="Helvetica" w:hAnsi="Helvetica" w:cs="Helvetica"/>
+        </w:rPr>
+        <w:t>Find perfect 10 subjects to run sample experiment next week in person with residents/fellows</w:t>
+      </w:r>
+    </w:p>
+    <w:p>
+      <w:pPr>
+        <w:pStyle w:val="ListParagraph"/>
+        <w:widowControl w:val="0"/>
+        <w:numPr>
+          <w:ilvl w:val="1"/>
+          <w:numId w:val="2"/>
+        </w:numPr>
+        <w:tabs>
+          <w:tab w:val="left" w:pos="720"/>
+          <w:tab w:val="left" w:pos="1440"/>
+          <w:tab w:val="left" w:pos="2160"/>
+          <w:tab w:val="left" w:pos="2880"/>
+          <w:tab w:val="left" w:pos="3600"/>
+          <w:tab w:val="left" w:pos="4320"/>
+          <w:tab w:val="left" w:pos="5040"/>
+          <w:tab w:val="left" w:pos="5760"/>
+          <w:tab w:val="left" w:pos="6480"/>
+          <w:tab w:val="left" w:pos="7200"/>
+          <w:tab w:val="left" w:pos="7920"/>
+          <w:tab w:val="left" w:pos="8640"/>
+        </w:tabs>
+        <w:autoSpaceDE w:val="0"/>
+        <w:autoSpaceDN w:val="0"/>
+        <w:adjustRightInd w:val="0"/>
+        <w:rPr>
+          <w:rFonts w:ascii="Helvetica" w:hAnsi="Helvetica" w:cs="Helvetica"/>
+        </w:rPr>
+      </w:pPr>
+      <w:r>
+        <w:rPr>
+          <w:rFonts w:ascii="Helvetica" w:hAnsi="Helvetica" w:cs="Helvetica"/>
+        </w:rPr>
+        <w:t>Ask Vish if need another subject’s data</w:t>
+      </w:r>
+    </w:p>
+    <w:p>
+      <w:pPr>
+        <w:pStyle w:val="ListParagraph"/>
+        <w:widowControl w:val="0"/>
+        <w:numPr>
+          <w:ilvl w:val="0"/>
+          <w:numId w:val="2"/>
+        </w:numPr>
+        <w:tabs>
+          <w:tab w:val="left" w:pos="720"/>
+          <w:tab w:val="left" w:pos="1440"/>
+          <w:tab w:val="left" w:pos="2160"/>
+          <w:tab w:val="left" w:pos="2880"/>
+          <w:tab w:val="left" w:pos="3600"/>
+          <w:tab w:val="left" w:pos="4320"/>
+          <w:tab w:val="left" w:pos="5040"/>
+          <w:tab w:val="left" w:pos="5760"/>
+          <w:tab w:val="left" w:pos="6480"/>
+          <w:tab w:val="left" w:pos="7200"/>
+          <w:tab w:val="left" w:pos="7920"/>
+          <w:tab w:val="left" w:pos="8640"/>
+        </w:tabs>
+        <w:autoSpaceDE w:val="0"/>
+        <w:autoSpaceDN w:val="0"/>
+        <w:adjustRightInd w:val="0"/>
+        <w:rPr>
+          <w:rFonts w:ascii="Helvetica" w:hAnsi="Helvetica" w:cs="Helvetica"/>
+        </w:rPr>
+      </w:pPr>
+      <w:r>
+        <w:rPr>
+          <w:rFonts w:ascii="Helvetica" w:hAnsi="Helvetica" w:cs="Helvetica"/>
+        </w:rPr>
+        <w:t>Fake 3 patients</w:t>
+      </w:r>
+      <w:r>
+        <w:rPr>
+          <w:rFonts w:ascii="Helvetica" w:hAnsi="Helvetica" w:cs="Helvetica"/>
+        </w:rPr>
+        <w:t xml:space="preserve"> (leave time series alone for now, fake symptoms)</w:t>
+      </w:r>
+    </w:p>
+    <w:p>
+      <w:pPr>
+        <w:pStyle w:val="ListParagraph"/>
+        <w:widowControl w:val="0"/>
+        <w:numPr>
+          <w:ilvl w:val="1"/>
+          <w:numId w:val="2"/>
+        </w:numPr>
+        <w:tabs>
+          <w:tab w:val="left" w:pos="720"/>
+          <w:tab w:val="left" w:pos="1440"/>
+          <w:tab w:val="left" w:pos="2160"/>
+          <w:tab w:val="left" w:pos="2880"/>
+          <w:tab w:val="left" w:pos="3600"/>
+          <w:tab w:val="left" w:pos="4320"/>
+          <w:tab w:val="left" w:pos="5040"/>
+          <w:tab w:val="left" w:pos="5760"/>
+          <w:tab w:val="left" w:pos="6480"/>
+          <w:tab w:val="left" w:pos="7200"/>
+          <w:tab w:val="left" w:pos="7920"/>
+          <w:tab w:val="left" w:pos="8640"/>
+        </w:tabs>
+        <w:autoSpaceDE w:val="0"/>
+        <w:autoSpaceDN w:val="0"/>
+        <w:adjustRightInd w:val="0"/>
+        <w:rPr>
+          <w:rFonts w:ascii="Helvetica" w:hAnsi="Helvetica" w:cs="Helvetica"/>
+        </w:rPr>
+      </w:pPr>
+      <w:r>
+        <w:rPr>
+          <w:rFonts w:ascii="Helvetica" w:hAnsi="Helvetica" w:cs="Helvetica"/>
+        </w:rPr>
+        <w:t>1</w:t>
+      </w:r>
+      <w:r>
+        <w:rPr>
+          <w:rFonts w:ascii="Helvetica" w:hAnsi="Helvetica" w:cs="Helvetica"/>
+        </w:rPr>
+        <w:t>st</w:t>
+      </w:r>
+      <w:r>
+        <w:rPr>
+          <w:rFonts w:ascii="Helvetica" w:hAnsi="Helvetica" w:cs="Helvetica"/>
+        </w:rPr>
+        <w:t xml:space="preserve"> patient - Same symptoms that are higher or lower scored than the actual symptom</w:t>
+      </w:r>
+    </w:p>
+    <w:p>
+      <w:pPr>
+        <w:pStyle w:val="ListParagraph"/>
+        <w:widowControl w:val="0"/>
+        <w:numPr>
+          <w:ilvl w:val="1"/>
+          <w:numId w:val="2"/>
+        </w:numPr>
+        <w:tabs>
+          <w:tab w:val="left" w:pos="720"/>
+          <w:tab w:val="left" w:pos="1440"/>
+          <w:tab w:val="left" w:pos="2160"/>
+          <w:tab w:val="left" w:pos="2880"/>
+          <w:tab w:val="left" w:pos="3600"/>
+          <w:tab w:val="left" w:pos="4320"/>
+          <w:tab w:val="left" w:pos="5040"/>
+          <w:tab w:val="left" w:pos="5760"/>
+          <w:tab w:val="left" w:pos="6480"/>
+          <w:tab w:val="left" w:pos="7200"/>
+          <w:tab w:val="left" w:pos="7920"/>
+          <w:tab w:val="left" w:pos="8640"/>
+        </w:tabs>
+        <w:autoSpaceDE w:val="0"/>
+        <w:autoSpaceDN w:val="0"/>
+        <w:adjustRightInd w:val="0"/>
+        <w:rPr>
+          <w:rFonts w:ascii="Helvetica" w:hAnsi="Helvetica" w:cs="Helvetica"/>
+        </w:rPr>
+      </w:pPr>
+      <w:r>
+        <w:rPr>
+          <w:rFonts w:ascii="Helvetica" w:hAnsi="Helvetica" w:cs="Helvetica"/>
+        </w:rPr>
+        <w:t>2nd</w:t>
+      </w:r>
+      <w:r>
+        <w:rPr>
+          <w:rFonts w:ascii="Helvetica" w:hAnsi="Helvetica" w:cs="Helvetica"/>
+        </w:rPr>
+        <w:t xml:space="preserve"> patient - Random symptoms that don’t exist</w:t>
+      </w:r>
+    </w:p>
+    <w:p>
+      <w:pPr>
+        <w:pStyle w:val="ListParagraph"/>
+        <w:widowControl w:val="0"/>
+        <w:numPr>
+          <w:ilvl w:val="1"/>
+          <w:numId w:val="2"/>
+        </w:numPr>
+        <w:tabs>
+          <w:tab w:val="left" w:pos="720"/>
+          <w:tab w:val="left" w:pos="1440"/>
+          <w:tab w:val="left" w:pos="2160"/>
+          <w:tab w:val="left" w:pos="2880"/>
+          <w:tab w:val="left" w:pos="3600"/>
+          <w:tab w:val="left" w:pos="4320"/>
+          <w:tab w:val="left" w:pos="5040"/>
+          <w:tab w:val="left" w:pos="5760"/>
+          <w:tab w:val="left" w:pos="6480"/>
+          <w:tab w:val="left" w:pos="7200"/>
+          <w:tab w:val="left" w:pos="7920"/>
+          <w:tab w:val="left" w:pos="8640"/>
+        </w:tabs>
+        <w:autoSpaceDE w:val="0"/>
+        <w:autoSpaceDN w:val="0"/>
+        <w:adjustRightInd w:val="0"/>
+        <w:rPr>
+          <w:rFonts w:ascii="Helvetica" w:hAnsi="Helvetica" w:cs="Helvetica"/>
+        </w:rPr>
+      </w:pPr>
+      <w:r>
+        <w:rPr>
+          <w:rFonts w:ascii="Helvetica" w:hAnsi="Helvetica" w:cs="Helvetica"/>
+        </w:rPr>
+        <w:t>3rd</w:t>
+      </w:r>
+      <w:r>
+        <w:rPr>
+          <w:rFonts w:ascii="Helvetica" w:hAnsi="Helvetica" w:cs="Helvetica"/>
+        </w:rPr>
+        <w:t xml:space="preserve"> patient – </w:t>
+      </w:r>
+      <w:r>
+        <w:rPr>
+          <w:rFonts w:ascii="Helvetica" w:hAnsi="Helvetica" w:cs="Helvetica"/>
+        </w:rPr>
+        <w:t>B</w:t>
+      </w:r>
+      <w:r>
+        <w:rPr>
+          <w:rFonts w:ascii="Helvetica" w:hAnsi="Helvetica" w:cs="Helvetica"/>
+        </w:rPr>
+        <w:t>oth of the above</w:t>
+      </w:r>
+      <w:r>
+        <w:rPr>
+          <w:rFonts w:ascii="Helvetica" w:hAnsi="Helvetica" w:cs="Helvetica"/>
+        </w:rPr>
+        <w:t xml:space="preserve"> </w:t>
+      </w:r>
+    </w:p>
+    <w:p>
+      <w:pPr>
+        <w:pStyle w:val="ListParagraph"/>
+        <w:widowControl w:val="0"/>
+        <w:numPr>
+          <w:ilvl w:val="0"/>
+          <w:numId w:val="2"/>
+        </w:numPr>
+        <w:tabs>
+          <w:tab w:val="left" w:pos="720"/>
+          <w:tab w:val="left" w:pos="1440"/>
+          <w:tab w:val="left" w:pos="2160"/>
+          <w:tab w:val="left" w:pos="2880"/>
+          <w:tab w:val="left" w:pos="3600"/>
+          <w:tab w:val="left" w:pos="4320"/>
+          <w:tab w:val="left" w:pos="5040"/>
+          <w:tab w:val="left" w:pos="5760"/>
+          <w:tab w:val="left" w:pos="6480"/>
+          <w:tab w:val="left" w:pos="7200"/>
+          <w:tab w:val="left" w:pos="7920"/>
+          <w:tab w:val="left" w:pos="8640"/>
+        </w:tabs>
+        <w:autoSpaceDE w:val="0"/>
+        <w:autoSpaceDN w:val="0"/>
+        <w:adjustRightInd w:val="0"/>
+        <w:rPr>
+          <w:rFonts w:ascii="Helvetica" w:hAnsi="Helvetica" w:cs="Helvetica"/>
+        </w:rPr>
+      </w:pPr>
+      <w:r>
+        <w:rPr>
+          <w:rFonts w:ascii="Helvetica" w:hAnsi="Helvetica" w:cs="Helvetica"/>
+        </w:rPr>
+        <w:t>Fetch patients from database dynamically</w:t>
+      </w:r>
+    </w:p>
+    <w:p>
+      <w:pPr>
+        <w:pStyle w:val="ListParagraph"/>
+        <w:widowControl w:val="0"/>
+        <w:numPr>
+          <w:ilvl w:val="1"/>
+          <w:numId w:val="2"/>
+        </w:numPr>
+        <w:tabs>
+          <w:tab w:val="left" w:pos="720"/>
+          <w:tab w:val="left" w:pos="1440"/>
+          <w:tab w:val="left" w:pos="2160"/>
+          <w:tab w:val="left" w:pos="2880"/>
+          <w:tab w:val="left" w:pos="3600"/>
+          <w:tab w:val="left" w:pos="4320"/>
+          <w:tab w:val="left" w:pos="5040"/>
+          <w:tab w:val="left" w:pos="5760"/>
+          <w:tab w:val="left" w:pos="6480"/>
+          <w:tab w:val="left" w:pos="7200"/>
+          <w:tab w:val="left" w:pos="7920"/>
+          <w:tab w:val="left" w:pos="8640"/>
+        </w:tabs>
+        <w:autoSpaceDE w:val="0"/>
+        <w:autoSpaceDN w:val="0"/>
+        <w:adjustRightInd w:val="0"/>
+        <w:rPr>
+          <w:rFonts w:ascii="Helvetica" w:hAnsi="Helvetica" w:cs="Helvetica"/>
+        </w:rPr>
+      </w:pPr>
+      <w:r>
+        <w:rPr>
+          <w:rFonts w:ascii="Helvetica" w:hAnsi="Helvetica" w:cs="Helvetica"/>
+        </w:rPr>
+        <w:t>P</w:t>
+      </w:r>
+      <w:r>
+        <w:rPr>
+          <w:rFonts w:ascii="Helvetica" w:hAnsi="Helvetica" w:cs="Helvetica"/>
+        </w:rPr>
+        <w:t>arse through a hardcoded array of subject IDs</w:t>
+      </w:r>
+    </w:p>
+    <w:p>
+      <w:pPr>
+        <w:pStyle w:val="ListParagraph"/>
+        <w:widowControl w:val="0"/>
+        <w:numPr>
+          <w:ilvl w:val="0"/>
+          <w:numId w:val="2"/>
+        </w:numPr>
+        <w:tabs>
+          <w:tab w:val="left" w:pos="720"/>
+          <w:tab w:val="left" w:pos="1440"/>
+          <w:tab w:val="left" w:pos="2160"/>
+          <w:tab w:val="left" w:pos="2880"/>
+          <w:tab w:val="left" w:pos="3600"/>
+          <w:tab w:val="left" w:pos="4320"/>
+          <w:tab w:val="left" w:pos="5040"/>
+          <w:tab w:val="left" w:pos="5760"/>
+          <w:tab w:val="left" w:pos="6480"/>
+          <w:tab w:val="left" w:pos="7200"/>
+          <w:tab w:val="left" w:pos="7920"/>
+          <w:tab w:val="left" w:pos="8640"/>
+        </w:tabs>
+        <w:autoSpaceDE w:val="0"/>
+        <w:autoSpaceDN w:val="0"/>
+        <w:adjustRightInd w:val="0"/>
+        <w:rPr>
+          <w:rFonts w:ascii="Helvetica" w:hAnsi="Helvetica" w:cs="Helvetica"/>
+        </w:rPr>
+      </w:pPr>
+      <w:r>
+        <w:rPr>
+          <w:rFonts w:ascii="Helvetica" w:hAnsi="Helvetica" w:cs="Helvetica"/>
+        </w:rPr>
+        <w:t>Insert page before demo saying the next patient is a demo patient</w:t>
+      </w:r>
+    </w:p>
+    <w:p>
+      <w:pPr>
+        <w:pStyle w:val="ListParagraph"/>
+        <w:widowControl w:val="0"/>
+        <w:numPr>
+          <w:ilvl w:val="0"/>
+          <w:numId w:val="2"/>
+        </w:numPr>
+        <w:tabs>
+          <w:tab w:val="left" w:pos="720"/>
+          <w:tab w:val="left" w:pos="1440"/>
+          <w:tab w:val="left" w:pos="2160"/>
+          <w:tab w:val="left" w:pos="2880"/>
+          <w:tab w:val="left" w:pos="3600"/>
+          <w:tab w:val="left" w:pos="4320"/>
+          <w:tab w:val="left" w:pos="5040"/>
+          <w:tab w:val="left" w:pos="5760"/>
+          <w:tab w:val="left" w:pos="6480"/>
+          <w:tab w:val="left" w:pos="7200"/>
+          <w:tab w:val="left" w:pos="7920"/>
+          <w:tab w:val="left" w:pos="8640"/>
+        </w:tabs>
+        <w:autoSpaceDE w:val="0"/>
+        <w:autoSpaceDN w:val="0"/>
+        <w:adjustRightInd w:val="0"/>
+        <w:rPr>
+          <w:rFonts w:ascii="Helvetica" w:hAnsi="Helvetica" w:cs="Helvetica"/>
+        </w:rPr>
+      </w:pPr>
+      <w:r>
+        <w:rPr>
+          <w:rFonts w:ascii="Helvetica" w:hAnsi="Helvetica" w:cs="Helvetica"/>
+        </w:rPr>
+        <w:t>Insert page before 1</w:t>
+      </w:r>
+      <w:r>
+        <w:rPr>
+          <w:rFonts w:ascii="Helvetica" w:hAnsi="Helvetica" w:cs="Helvetica"/>
+          <w:vertAlign w:val="superscript"/>
+        </w:rPr>
+        <w:t>st</w:t>
+      </w:r>
+      <w:r>
+        <w:rPr>
+          <w:rFonts w:ascii="Helvetica" w:hAnsi="Helvetica" w:cs="Helvetica"/>
+        </w:rPr>
+        <w:t xml:space="preserve"> patient that is part of study saying experiment will start now, plus instructions (tell them they can save after a patient)</w:t>
+      </w:r>
+      <w:bookmarkStart w:id="0" w:name="_GoBack"/>
+      <w:bookmarkEnd w:id="0"/>
+    </w:p>
+    <w:p>
+      <w:pPr>
+        <w:pStyle w:val="ListParagraph"/>
+        <w:widowControl w:val="0"/>
+        <w:numPr>
+          <w:ilvl w:val="0"/>
+          <w:numId w:val="2"/>
+        </w:numPr>
+        <w:tabs>
+          <w:tab w:val="left" w:pos="720"/>
+          <w:tab w:val="left" w:pos="1440"/>
+          <w:tab w:val="left" w:pos="2160"/>
+          <w:tab w:val="left" w:pos="2880"/>
+          <w:tab w:val="left" w:pos="3600"/>
+          <w:tab w:val="left" w:pos="4320"/>
+          <w:tab w:val="left" w:pos="5040"/>
+          <w:tab w:val="left" w:pos="5760"/>
+          <w:tab w:val="left" w:pos="6480"/>
+          <w:tab w:val="left" w:pos="7200"/>
+          <w:tab w:val="left" w:pos="7920"/>
+          <w:tab w:val="left" w:pos="8640"/>
+        </w:tabs>
+        <w:autoSpaceDE w:val="0"/>
+        <w:autoSpaceDN w:val="0"/>
+        <w:adjustRightInd w:val="0"/>
+        <w:rPr>
+          <w:rFonts w:ascii="Helvetica" w:hAnsi="Helvetica" w:cs="Helvetica"/>
+        </w:rPr>
+      </w:pPr>
+      <w:r>
+        <w:rPr>
+          <w:rFonts w:ascii="Helvetica" w:hAnsi="Helvetica" w:cs="Helvetica"/>
+        </w:rPr>
+        <w:t>Change logo (Weibel lab logo – ask Vish)</w:t>
+      </w:r>
+    </w:p>
+    <w:p>
+      <w:pPr>
+        <w:pStyle w:val="ListParagraph"/>
+        <w:widowControl w:val="0"/>
+        <w:numPr>
+          <w:ilvl w:val="0"/>
+          <w:numId w:val="2"/>
+        </w:numPr>
+        <w:tabs>
+          <w:tab w:val="left" w:pos="720"/>
+          <w:tab w:val="left" w:pos="1440"/>
+          <w:tab w:val="left" w:pos="2160"/>
+          <w:tab w:val="left" w:pos="2880"/>
+          <w:tab w:val="left" w:pos="3600"/>
+          <w:tab w:val="left" w:pos="4320"/>
+          <w:tab w:val="left" w:pos="5040"/>
+          <w:tab w:val="left" w:pos="5760"/>
+          <w:tab w:val="left" w:pos="6480"/>
+          <w:tab w:val="left" w:pos="7200"/>
+          <w:tab w:val="left" w:pos="7920"/>
+          <w:tab w:val="left" w:pos="8640"/>
+        </w:tabs>
+        <w:autoSpaceDE w:val="0"/>
+        <w:autoSpaceDN w:val="0"/>
+        <w:adjustRightInd w:val="0"/>
+        <w:rPr>
+          <w:rFonts w:ascii="Helvetica" w:hAnsi="Helvetica" w:cs="Helvetica"/>
+        </w:rPr>
+      </w:pPr>
+      <w:r>
+        <w:rPr>
+          <w:rFonts w:ascii="Helvetica" w:hAnsi="Helvetica" w:cs="Helvetica"/>
+        </w:rPr>
+        <w:t>Place X, Y, Z vector axes next to video on UbiStroke slide</w:t>
+      </w:r>
+    </w:p>
+    <w:p>
+      <w:pPr>
+        <w:pStyle w:val="ListParagraph"/>
+        <w:widowControl w:val="0"/>
+        <w:numPr>
+          <w:ilvl w:val="0"/>
+          <w:numId w:val="2"/>
+        </w:numPr>
+        <w:tabs>
+          <w:tab w:val="left" w:pos="720"/>
+          <w:tab w:val="left" w:pos="1440"/>
+          <w:tab w:val="left" w:pos="2160"/>
+          <w:tab w:val="left" w:pos="2880"/>
+          <w:tab w:val="left" w:pos="3600"/>
+          <w:tab w:val="left" w:pos="4320"/>
+          <w:tab w:val="left" w:pos="5040"/>
+          <w:tab w:val="left" w:pos="5760"/>
+          <w:tab w:val="left" w:pos="6480"/>
+          <w:tab w:val="left" w:pos="7200"/>
+          <w:tab w:val="left" w:pos="7920"/>
+          <w:tab w:val="left" w:pos="8640"/>
+        </w:tabs>
+        <w:autoSpaceDE w:val="0"/>
+        <w:autoSpaceDN w:val="0"/>
+        <w:adjustRightInd w:val="0"/>
+        <w:rPr>
+          <w:rFonts w:ascii="Helvetica" w:hAnsi="Helvetica" w:cs="Helvetica"/>
+        </w:rPr>
+      </w:pPr>
+      <w:r>
+        <w:rPr>
+          <w:rFonts w:ascii="Helvetica" w:hAnsi="Helvetica" w:cs="Helvetica"/>
+        </w:rPr>
+        <w:t>Look into exporting data (questionnaire and scores) to CSV or XLSX from JSON</w:t>
+      </w:r>
+    </w:p>
+    <w:p>
+      <w:pPr>
+        <w:pStyle w:val="ListParagraph"/>
+        <w:widowControl w:val="0"/>
+        <w:numPr>
+          <w:ilvl w:val="0"/>
+          <w:numId w:val="2"/>
+        </w:numPr>
+        <w:tabs>
+          <w:tab w:val="left" w:pos="720"/>
+          <w:tab w:val="left" w:pos="1440"/>
+          <w:tab w:val="left" w:pos="2160"/>
+          <w:tab w:val="left" w:pos="2880"/>
+          <w:tab w:val="left" w:pos="3600"/>
+          <w:tab w:val="left" w:pos="4320"/>
+          <w:tab w:val="left" w:pos="5040"/>
+          <w:tab w:val="left" w:pos="5760"/>
+          <w:tab w:val="left" w:pos="6480"/>
+          <w:tab w:val="left" w:pos="7200"/>
+          <w:tab w:val="left" w:pos="7920"/>
+          <w:tab w:val="left" w:pos="8640"/>
+        </w:tabs>
+        <w:autoSpaceDE w:val="0"/>
+        <w:autoSpaceDN w:val="0"/>
+        <w:adjustRightInd w:val="0"/>
+        <w:rPr>
+          <w:rFonts w:ascii="Helvetica" w:hAnsi="Helvetica" w:cs="Helvetica"/>
+        </w:rPr>
+      </w:pPr>
+      <w:r>
+        <w:rPr>
+          <w:rFonts w:ascii="Helvetica" w:hAnsi="Helvetica" w:cs="Helvetica"/>
+        </w:rPr>
+        <w:t>Look into screen video recording</w:t>
+      </w:r>
+    </w:p>
+    <w:p>
+      <w:pPr>
+        <w:widowControl w:val="0"/>
+        <w:tabs>
+          <w:tab w:val="left" w:pos="720"/>
+          <w:tab w:val="left" w:pos="1440"/>
+          <w:tab w:val="left" w:pos="2160"/>
+          <w:tab w:val="left" w:pos="2880"/>
+          <w:tab w:val="left" w:pos="3600"/>
+          <w:tab w:val="left" w:pos="4320"/>
+          <w:tab w:val="left" w:pos="5040"/>
+          <w:tab w:val="left" w:pos="5760"/>
+          <w:tab w:val="left" w:pos="6480"/>
+          <w:tab w:val="left" w:pos="7200"/>
+          <w:tab w:val="left" w:pos="7920"/>
+          <w:tab w:val="left" w:pos="8640"/>
+        </w:tabs>
+        <w:autoSpaceDE w:val="0"/>
+        <w:autoSpaceDN w:val="0"/>
+        <w:adjustRightInd w:val="0"/>
+        <w:rPr>
+          <w:rFonts w:ascii="Helvetica" w:hAnsi="Helvetica" w:cs="Helvetica"/>
+        </w:rPr>
+      </w:pPr>
+    </w:p>
+    <w:p>
+      <w:pPr>
+        <w:widowControl w:val="0"/>
+        <w:tabs>
+          <w:tab w:val="left" w:pos="720"/>
+          <w:tab w:val="left" w:pos="1440"/>
+          <w:tab w:val="left" w:pos="2160"/>
+          <w:tab w:val="left" w:pos="2880"/>
+          <w:tab w:val="left" w:pos="3600"/>
+          <w:tab w:val="left" w:pos="4320"/>
+          <w:tab w:val="left" w:pos="5040"/>
+          <w:tab w:val="left" w:pos="5760"/>
+          <w:tab w:val="left" w:pos="6480"/>
+          <w:tab w:val="left" w:pos="7200"/>
+          <w:tab w:val="left" w:pos="7920"/>
+          <w:tab w:val="left" w:pos="8640"/>
+        </w:tabs>
+        <w:autoSpaceDE w:val="0"/>
+        <w:autoSpaceDN w:val="0"/>
+        <w:adjustRightInd w:val="0"/>
+        <w:rPr>
+          <w:rFonts w:ascii="Helvetica" w:hAnsi="Helvetica" w:cs="Helvetica"/>
+          <w:u w:val="single"/>
+        </w:rPr>
+      </w:pPr>
+      <w:r>
+        <w:rPr>
+          <w:rFonts w:ascii="Helvetica" w:hAnsi="Helvetica" w:cs="Helvetica"/>
+          <w:u w:val="single"/>
+        </w:rPr>
+        <w:t>To-Do by 6/10</w:t>
+      </w:r>
+    </w:p>
+    <w:p>
+      <w:pPr>
+        <w:pStyle w:val="ListParagraph"/>
+        <w:widowControl w:val="0"/>
+        <w:numPr>
+          <w:ilvl w:val="0"/>
+          <w:numId w:val="3"/>
+        </w:numPr>
+        <w:tabs>
+          <w:tab w:val="left" w:pos="720"/>
+          <w:tab w:val="left" w:pos="1440"/>
+          <w:tab w:val="left" w:pos="2160"/>
+          <w:tab w:val="left" w:pos="2880"/>
+          <w:tab w:val="left" w:pos="3600"/>
+          <w:tab w:val="left" w:pos="4320"/>
+          <w:tab w:val="left" w:pos="5040"/>
+          <w:tab w:val="left" w:pos="5760"/>
+          <w:tab w:val="left" w:pos="6480"/>
+          <w:tab w:val="left" w:pos="7200"/>
+          <w:tab w:val="left" w:pos="7920"/>
+          <w:tab w:val="left" w:pos="8640"/>
+        </w:tabs>
+        <w:autoSpaceDE w:val="0"/>
+        <w:autoSpaceDN w:val="0"/>
+        <w:adjustRightInd w:val="0"/>
+        <w:rPr>
+          <w:rFonts w:ascii="Helvetica" w:hAnsi="Helvetica" w:cs="Helvetica"/>
+          <w:u w:val="single"/>
+        </w:rPr>
+      </w:pPr>
+      <w:r>
+        <w:rPr>
+          <w:rFonts w:ascii="Helvetica" w:hAnsi="Helvetica" w:cs="Helvetica"/>
+        </w:rPr>
+        <w:t>Prep for experiment to be run remotely by clinicians (after server</w:t>
+      </w:r>
+      <w:r>
+        <w:rPr>
+          <w:rFonts w:ascii="Helvetica" w:hAnsi="Helvetica" w:cs="Helvetica"/>
+        </w:rPr>
+        <w:t xml:space="preserve"> up</w:t>
+      </w:r>
+      <w:r>
+        <w:rPr>
+          <w:rFonts w:ascii="Helvetica" w:hAnsi="Helvetica" w:cs="Helvetica"/>
+        </w:rPr>
+        <w:t>)</w:t>
+      </w:r>
+    </w:p>
+    <w:p>
+      <w:pPr>
+        <w:pStyle w:val="ListParagraph"/>
+        <w:widowControl w:val="0"/>
+        <w:numPr>
+          <w:ilvl w:val="1"/>
+          <w:numId w:val="3"/>
+        </w:numPr>
+        <w:tabs>
+          <w:tab w:val="left" w:pos="720"/>
+          <w:tab w:val="left" w:pos="1440"/>
+          <w:tab w:val="left" w:pos="2160"/>
+          <w:tab w:val="left" w:pos="2880"/>
+          <w:tab w:val="left" w:pos="3600"/>
+          <w:tab w:val="left" w:pos="4320"/>
+          <w:tab w:val="left" w:pos="5040"/>
+          <w:tab w:val="left" w:pos="5760"/>
+          <w:tab w:val="left" w:pos="6480"/>
+          <w:tab w:val="left" w:pos="7200"/>
+          <w:tab w:val="left" w:pos="7920"/>
+          <w:tab w:val="left" w:pos="8640"/>
+        </w:tabs>
+        <w:autoSpaceDE w:val="0"/>
+        <w:autoSpaceDN w:val="0"/>
+        <w:adjustRightInd w:val="0"/>
+        <w:rPr>
+          <w:rFonts w:ascii="Helvetica" w:hAnsi="Helvetica" w:cs="Helvetica"/>
+          <w:u w:val="single"/>
+        </w:rPr>
+      </w:pPr>
+      <w:r>
+        <w:rPr>
+          <w:rFonts w:ascii="Helvetica" w:hAnsi="Helvetica" w:cs="Helvetica"/>
+        </w:rPr>
+        <w:t>Update any text instructions</w:t>
+      </w:r>
+    </w:p>
+    <w:p>
+      <w:pPr>
+        <w:pStyle w:val="ListParagraph"/>
+        <w:widowControl w:val="0"/>
+        <w:numPr>
+          <w:ilvl w:val="1"/>
+          <w:numId w:val="3"/>
+        </w:numPr>
+        <w:tabs>
+          <w:tab w:val="left" w:pos="720"/>
+          <w:tab w:val="left" w:pos="1440"/>
+          <w:tab w:val="left" w:pos="2160"/>
+          <w:tab w:val="left" w:pos="2880"/>
+          <w:tab w:val="left" w:pos="3600"/>
+          <w:tab w:val="left" w:pos="4320"/>
+          <w:tab w:val="left" w:pos="5040"/>
+          <w:tab w:val="left" w:pos="5760"/>
+          <w:tab w:val="left" w:pos="6480"/>
+          <w:tab w:val="left" w:pos="7200"/>
+          <w:tab w:val="left" w:pos="7920"/>
+          <w:tab w:val="left" w:pos="8640"/>
+        </w:tabs>
+        <w:autoSpaceDE w:val="0"/>
+        <w:autoSpaceDN w:val="0"/>
+        <w:adjustRightInd w:val="0"/>
+        <w:rPr>
+          <w:rFonts w:ascii="Helvetica" w:hAnsi="Helvetica" w:cs="Helvetica"/>
+          <w:u w:val="single"/>
+        </w:rPr>
+      </w:pPr>
+      <w:r>
+        <w:rPr>
+          <w:rFonts w:ascii="Helvetica" w:hAnsi="Helvetica" w:cs="Helvetica"/>
+        </w:rPr>
+        <w:t>Click-through video demo</w:t>
+      </w:r>
+    </w:p>
+    <w:p>
+      <w:pPr>
+        <w:pStyle w:val="ListParagraph"/>
+        <w:widowControl w:val="0"/>
+        <w:numPr>
+          <w:ilvl w:val="1"/>
+          <w:numId w:val="3"/>
+        </w:numPr>
+        <w:tabs>
+          <w:tab w:val="left" w:pos="720"/>
+          <w:tab w:val="left" w:pos="1440"/>
+          <w:tab w:val="left" w:pos="2160"/>
+          <w:tab w:val="left" w:pos="2880"/>
+          <w:tab w:val="left" w:pos="3600"/>
+          <w:tab w:val="left" w:pos="4320"/>
+          <w:tab w:val="left" w:pos="5040"/>
+          <w:tab w:val="left" w:pos="5760"/>
+          <w:tab w:val="left" w:pos="6480"/>
+          <w:tab w:val="left" w:pos="7200"/>
+          <w:tab w:val="left" w:pos="7920"/>
+          <w:tab w:val="left" w:pos="8640"/>
+        </w:tabs>
+        <w:autoSpaceDE w:val="0"/>
+        <w:autoSpaceDN w:val="0"/>
+        <w:adjustRightInd w:val="0"/>
+        <w:rPr>
+          <w:rFonts w:ascii="Helvetica" w:hAnsi="Helvetica" w:cs="Helvetica"/>
+          <w:u w:val="single"/>
+        </w:rPr>
+      </w:pPr>
+      <w:r>
+        <w:rPr>
+          <w:rFonts w:ascii="Helvetica" w:hAnsi="Helvetica" w:cs="Helvetica"/>
+        </w:rPr>
+        <w:t>Order of experiment: demo -&gt; 7 real + 3 fake -&gt; questionnaire -&gt; ability to continue and do 10 more patients</w:t>
+      </w:r>
+    </w:p>
+    <w:p>
+      <w:pPr>
+        <w:widowControl w:val="0"/>
+        <w:tabs>
+          <w:tab w:val="left" w:pos="720"/>
+          <w:tab w:val="left" w:pos="1440"/>
+          <w:tab w:val="left" w:pos="2160"/>
+          <w:tab w:val="left" w:pos="2880"/>
+          <w:tab w:val="left" w:pos="3600"/>
+          <w:tab w:val="left" w:pos="4320"/>
+          <w:tab w:val="left" w:pos="5040"/>
+          <w:tab w:val="left" w:pos="5760"/>
+          <w:tab w:val="left" w:pos="6480"/>
+          <w:tab w:val="left" w:pos="7200"/>
+          <w:tab w:val="left" w:pos="7920"/>
+          <w:tab w:val="left" w:pos="8640"/>
+        </w:tabs>
+        <w:autoSpaceDE w:val="0"/>
+        <w:autoSpaceDN w:val="0"/>
+        <w:adjustRightInd w:val="0"/>
+        <w:rPr>
+          <w:rFonts w:ascii="Helvetica" w:hAnsi="Helvetica" w:cs="Helvetica"/>
+          <w:u w:val="single"/>
+        </w:rPr>
+      </w:pPr>
+    </w:p>
+    <w:p>
+      <w:pPr>
+        <w:widowControl w:val="0"/>
+        <w:tabs>
+          <w:tab w:val="left" w:pos="720"/>
+          <w:tab w:val="left" w:pos="1440"/>
+          <w:tab w:val="left" w:pos="2160"/>
+          <w:tab w:val="left" w:pos="2880"/>
+          <w:tab w:val="left" w:pos="3600"/>
+          <w:tab w:val="left" w:pos="4320"/>
+          <w:tab w:val="left" w:pos="5040"/>
+          <w:tab w:val="left" w:pos="5760"/>
+          <w:tab w:val="left" w:pos="6480"/>
+          <w:tab w:val="left" w:pos="7200"/>
+          <w:tab w:val="left" w:pos="7920"/>
+          <w:tab w:val="left" w:pos="8640"/>
+        </w:tabs>
+        <w:autoSpaceDE w:val="0"/>
+        <w:autoSpaceDN w:val="0"/>
+        <w:adjustRightInd w:val="0"/>
+        <w:rPr>
+          <w:rFonts w:ascii="Helvetica" w:hAnsi="Helvetica" w:cs="Helvetica"/>
+          <w:u w:val="single"/>
+        </w:rPr>
+      </w:pPr>
+      <w:r>
+        <w:rPr>
+          <w:rFonts w:ascii="Helvetica" w:hAnsi="Helvetica" w:cs="Helvetica"/>
+          <w:u w:val="single"/>
+        </w:rPr>
         <w:t>Immediate Action Items</w:t>
       </w:r>
     </w:p>
@@ -185,21 +1201,7 @@
         <w:rPr>
           <w:rFonts w:ascii="Helvetica" w:hAnsi="Helvetica" w:cs="Helvetica"/>
         </w:rPr>
-        <w:t xml:space="preserve">- Fix bug: end of </w:t>
-      </w:r>
-      <w:proofErr w:type="spellStart"/>
-      <w:r>
-        <w:rPr>
-          <w:rFonts w:ascii="Helvetica" w:hAnsi="Helvetica" w:cs="Helvetica"/>
-        </w:rPr>
-        <w:t>ubistroke</w:t>
-      </w:r>
-      <w:proofErr w:type="spellEnd"/>
-      <w:r>
-        <w:rPr>
-          <w:rFonts w:ascii="Helvetica" w:hAnsi="Helvetica" w:cs="Helvetica"/>
-        </w:rPr>
-        <w:t xml:space="preserve"> slide, confidence value drop-down doesn’t work</w:t>
+        <w:t>- Fix bug: end of ubistroke slide, confidence value drop-down doesn’t work</w:t>
       </w:r>
       <w:r>
         <w:rPr>
@@ -281,7 +1283,7 @@
         </w:rPr>
         <w:t xml:space="preserve"> (</w:t>
       </w:r>
-      <w:hyperlink r:id="rId4" w:history="1">
+      <w:hyperlink r:id="rId5" w:history="1">
         <w:r>
           <w:rPr>
             <w:rStyle w:val="Hyperlink"/>
@@ -387,21 +1389,14 @@
         <w:rPr>
           <w:rFonts w:ascii="Helvetica" w:hAnsi="Helvetica" w:cs="Helvetica"/>
         </w:rPr>
-        <w:t xml:space="preserve">   - provide examples in a </w:t>
-      </w:r>
-      <w:proofErr w:type="gramStart"/>
-      <w:r>
-        <w:rPr>
-          <w:rFonts w:ascii="Helvetica" w:hAnsi="Helvetica" w:cs="Helvetica"/>
-        </w:rPr>
-        <w:t>drop down</w:t>
-      </w:r>
-      <w:proofErr w:type="gramEnd"/>
-      <w:r>
-        <w:rPr>
-          <w:rFonts w:ascii="Helvetica" w:hAnsi="Helvetica" w:cs="Helvetica"/>
-        </w:rPr>
-        <w:t xml:space="preserve"> menu of external resources they may use (plus an “other” option)</w:t>
+        <w:t xml:space="preserve">   - provide examples in a drop down menu of external resources they may use (plus </w:t>
+      </w:r>
+      <w:r>
+        <w:rPr>
+          <w:rFonts w:ascii="Helvetica" w:hAnsi="Helvetica" w:cs="Helvetica"/>
+        </w:rPr>
+        <w:lastRenderedPageBreak/>
+        <w:t>an “other” option)</w:t>
       </w:r>
     </w:p>
     <w:p>
@@ -471,77 +1466,61 @@
         </w:rPr>
         <w:t xml:space="preserve"> DONE</w:t>
       </w:r>
-      <w:bookmarkStart w:id="0" w:name="_GoBack"/>
-      <w:bookmarkEnd w:id="0"/>
-    </w:p>
-    <w:p>
-      <w:pPr>
-        <w:widowControl w:val="0"/>
-        <w:tabs>
-          <w:tab w:val="left" w:pos="720"/>
-          <w:tab w:val="left" w:pos="1440"/>
-          <w:tab w:val="left" w:pos="2160"/>
-          <w:tab w:val="left" w:pos="2880"/>
-          <w:tab w:val="left" w:pos="3600"/>
-          <w:tab w:val="left" w:pos="4320"/>
-          <w:tab w:val="left" w:pos="5040"/>
-          <w:tab w:val="left" w:pos="5760"/>
-          <w:tab w:val="left" w:pos="6480"/>
-          <w:tab w:val="left" w:pos="7200"/>
-          <w:tab w:val="left" w:pos="7920"/>
-          <w:tab w:val="left" w:pos="8640"/>
-        </w:tabs>
-        <w:autoSpaceDE w:val="0"/>
-        <w:autoSpaceDN w:val="0"/>
-        <w:adjustRightInd w:val="0"/>
-        <w:rPr>
-          <w:rFonts w:ascii="Helvetica" w:hAnsi="Helvetica" w:cs="Helvetica"/>
-        </w:rPr>
-      </w:pPr>
-    </w:p>
-    <w:p>
-      <w:pPr>
-        <w:widowControl w:val="0"/>
-        <w:tabs>
-          <w:tab w:val="left" w:pos="720"/>
-          <w:tab w:val="left" w:pos="1440"/>
-          <w:tab w:val="left" w:pos="2160"/>
-          <w:tab w:val="left" w:pos="2880"/>
-          <w:tab w:val="left" w:pos="3600"/>
-          <w:tab w:val="left" w:pos="4320"/>
-          <w:tab w:val="left" w:pos="5040"/>
-          <w:tab w:val="left" w:pos="5760"/>
-          <w:tab w:val="left" w:pos="6480"/>
-          <w:tab w:val="left" w:pos="7200"/>
-          <w:tab w:val="left" w:pos="7920"/>
-          <w:tab w:val="left" w:pos="8640"/>
-        </w:tabs>
-        <w:autoSpaceDE w:val="0"/>
-        <w:autoSpaceDN w:val="0"/>
-        <w:adjustRightInd w:val="0"/>
-        <w:rPr>
-          <w:rFonts w:ascii="Helvetica" w:hAnsi="Helvetica" w:cs="Helvetica"/>
-        </w:rPr>
-      </w:pPr>
-      <w:r>
-        <w:rPr>
-          <w:rFonts w:ascii="Helvetica" w:hAnsi="Helvetica" w:cs="Helvetica"/>
-        </w:rPr>
-        <w:t xml:space="preserve">- Talk to Kunal about his JMC study about rehabilitation (“Project STRONG?”). See if we can piggy back </w:t>
-      </w:r>
-      <w:proofErr w:type="gramStart"/>
-      <w:r>
-        <w:rPr>
-          <w:rFonts w:ascii="Helvetica" w:hAnsi="Helvetica" w:cs="Helvetica"/>
-        </w:rPr>
-        <w:t>off of</w:t>
-      </w:r>
-      <w:proofErr w:type="gramEnd"/>
-      <w:r>
-        <w:rPr>
-          <w:rFonts w:ascii="Helvetica" w:hAnsi="Helvetica" w:cs="Helvetica"/>
-        </w:rPr>
-        <w:t xml:space="preserve"> that.</w:t>
+    </w:p>
+    <w:p>
+      <w:pPr>
+        <w:widowControl w:val="0"/>
+        <w:tabs>
+          <w:tab w:val="left" w:pos="720"/>
+          <w:tab w:val="left" w:pos="1440"/>
+          <w:tab w:val="left" w:pos="2160"/>
+          <w:tab w:val="left" w:pos="2880"/>
+          <w:tab w:val="left" w:pos="3600"/>
+          <w:tab w:val="left" w:pos="4320"/>
+          <w:tab w:val="left" w:pos="5040"/>
+          <w:tab w:val="left" w:pos="5760"/>
+          <w:tab w:val="left" w:pos="6480"/>
+          <w:tab w:val="left" w:pos="7200"/>
+          <w:tab w:val="left" w:pos="7920"/>
+          <w:tab w:val="left" w:pos="8640"/>
+        </w:tabs>
+        <w:autoSpaceDE w:val="0"/>
+        <w:autoSpaceDN w:val="0"/>
+        <w:adjustRightInd w:val="0"/>
+        <w:rPr>
+          <w:rFonts w:ascii="Helvetica" w:hAnsi="Helvetica" w:cs="Helvetica"/>
+        </w:rPr>
+      </w:pPr>
+    </w:p>
+    <w:p>
+      <w:pPr>
+        <w:widowControl w:val="0"/>
+        <w:tabs>
+          <w:tab w:val="left" w:pos="720"/>
+          <w:tab w:val="left" w:pos="1440"/>
+          <w:tab w:val="left" w:pos="2160"/>
+          <w:tab w:val="left" w:pos="2880"/>
+          <w:tab w:val="left" w:pos="3600"/>
+          <w:tab w:val="left" w:pos="4320"/>
+          <w:tab w:val="left" w:pos="5040"/>
+          <w:tab w:val="left" w:pos="5760"/>
+          <w:tab w:val="left" w:pos="6480"/>
+          <w:tab w:val="left" w:pos="7200"/>
+          <w:tab w:val="left" w:pos="7920"/>
+          <w:tab w:val="left" w:pos="8640"/>
+        </w:tabs>
+        <w:autoSpaceDE w:val="0"/>
+        <w:autoSpaceDN w:val="0"/>
+        <w:adjustRightInd w:val="0"/>
+        <w:rPr>
+          <w:rFonts w:ascii="Helvetica" w:hAnsi="Helvetica" w:cs="Helvetica"/>
+        </w:rPr>
+      </w:pPr>
+      <w:r>
+        <w:rPr>
+          <w:rFonts w:ascii="Helvetica" w:hAnsi="Helvetica" w:cs="Helvetica"/>
+        </w:rPr>
+        <w:t>- Talk to Kunal about his JMC study about rehabilitation (“Project STRONG?”). See if we can piggy back off of that.</w:t>
       </w:r>
     </w:p>
     <w:p>
@@ -749,21 +1728,7 @@
         <w:rPr>
           <w:rFonts w:ascii="Helvetica" w:hAnsi="Helvetica" w:cs="Helvetica"/>
         </w:rPr>
-        <w:t>- Use “</w:t>
-      </w:r>
-      <w:proofErr w:type="spellStart"/>
-      <w:r>
-        <w:rPr>
-          <w:rFonts w:ascii="Helvetica" w:hAnsi="Helvetica" w:cs="Helvetica"/>
-        </w:rPr>
-        <w:t>Ubistroke</w:t>
-      </w:r>
-      <w:proofErr w:type="spellEnd"/>
-      <w:r>
-        <w:rPr>
-          <w:rFonts w:ascii="Helvetica" w:hAnsi="Helvetica" w:cs="Helvetica"/>
-        </w:rPr>
-        <w:t xml:space="preserve"> ID” instead of MR number as Subject ID</w:t>
+        <w:t>- Use “Ubistroke ID” instead of MR number as Subject ID</w:t>
       </w:r>
       <w:r>
         <w:rPr>
@@ -1031,21 +1996,7 @@
         <w:rPr>
           <w:rFonts w:ascii="Helvetica" w:hAnsi="Helvetica" w:cs="Helvetica"/>
         </w:rPr>
-        <w:t>- Put currently displaying over the chart (“… vs. Time (HH:</w:t>
-      </w:r>
-      <w:proofErr w:type="gramStart"/>
-      <w:r>
-        <w:rPr>
-          <w:rFonts w:ascii="Helvetica" w:hAnsi="Helvetica" w:cs="Helvetica"/>
-        </w:rPr>
-        <w:t>MM:SS</w:t>
-      </w:r>
-      <w:proofErr w:type="gramEnd"/>
-      <w:r>
-        <w:rPr>
-          <w:rFonts w:ascii="Helvetica" w:hAnsi="Helvetica" w:cs="Helvetica"/>
-        </w:rPr>
-        <w:t>)”)</w:t>
+        <w:t>- Put currently displaying over the chart (“… vs. Time (HH:MM:SS)”)</w:t>
       </w:r>
       <w:r>
         <w:rPr>
@@ -1179,16 +2130,8 @@
         <w:rPr>
           <w:rFonts w:ascii="Helvetica" w:hAnsi="Helvetica" w:cs="Helvetica"/>
         </w:rPr>
-        <w:t xml:space="preserve">- Make app more </w:t>
-      </w:r>
-      <w:proofErr w:type="spellStart"/>
-      <w:r>
-        <w:rPr>
-          <w:rFonts w:ascii="Helvetica" w:hAnsi="Helvetica" w:cs="Helvetica"/>
-        </w:rPr>
-        <w:t>scaleable</w:t>
-      </w:r>
-      <w:proofErr w:type="spellEnd"/>
+        <w:t>- Make app more scaleable</w:t>
+      </w:r>
       <w:r>
         <w:rPr>
           <w:rFonts w:ascii="Helvetica" w:hAnsi="Helvetica" w:cs="Helvetica"/>
@@ -1293,21 +2236,7 @@
         <w:rPr>
           <w:rFonts w:ascii="Helvetica" w:hAnsi="Helvetica" w:cs="Helvetica"/>
         </w:rPr>
-        <w:t xml:space="preserve">- Replicate Lisa’s </w:t>
-      </w:r>
-      <w:proofErr w:type="spellStart"/>
-      <w:r>
-        <w:rPr>
-          <w:rFonts w:ascii="Helvetica" w:hAnsi="Helvetica" w:cs="Helvetica"/>
-        </w:rPr>
-        <w:t>Balsmiq</w:t>
-      </w:r>
-      <w:proofErr w:type="spellEnd"/>
-      <w:r>
-        <w:rPr>
-          <w:rFonts w:ascii="Helvetica" w:hAnsi="Helvetica" w:cs="Helvetica"/>
-        </w:rPr>
-        <w:t xml:space="preserve"> prototypes in the UI with fake data</w:t>
+        <w:t>- Replicate Lisa’s Balsmiq prototypes in the UI with fake data</w:t>
       </w:r>
     </w:p>
     <w:p>
@@ -1370,35 +2299,7 @@
         <w:rPr>
           <w:rFonts w:ascii="Helvetica" w:hAnsi="Helvetica" w:cs="Helvetica"/>
         </w:rPr>
-        <w:t xml:space="preserve">-Video-Response Page -&gt; </w:t>
-      </w:r>
-      <w:proofErr w:type="spellStart"/>
-      <w:r>
-        <w:rPr>
-          <w:rFonts w:ascii="Helvetica" w:hAnsi="Helvetica" w:cs="Helvetica"/>
-        </w:rPr>
-        <w:t>Ubistroke</w:t>
-      </w:r>
-      <w:proofErr w:type="spellEnd"/>
-      <w:r>
-        <w:rPr>
-          <w:rFonts w:ascii="Helvetica" w:hAnsi="Helvetica" w:cs="Helvetica"/>
-        </w:rPr>
-        <w:t xml:space="preserve">-Response Page -&gt; </w:t>
-      </w:r>
-      <w:proofErr w:type="spellStart"/>
-      <w:r>
-        <w:rPr>
-          <w:rFonts w:ascii="Helvetica" w:hAnsi="Helvetica" w:cs="Helvetica"/>
-        </w:rPr>
-        <w:t>Questionaire</w:t>
-      </w:r>
-      <w:proofErr w:type="spellEnd"/>
-      <w:r>
-        <w:rPr>
-          <w:rFonts w:ascii="Helvetica" w:hAnsi="Helvetica" w:cs="Helvetica"/>
-        </w:rPr>
-        <w:t xml:space="preserve"> &amp; Comments</w:t>
+        <w:t>-Video-Response Page -&gt; Ubistroke-Response Page -&gt; Questionaire &amp; Comments</w:t>
       </w:r>
       <w:r>
         <w:rPr>
@@ -1532,252 +2433,740 @@
         <w:rPr>
           <w:rFonts w:ascii="Helvetica" w:hAnsi="Helvetica" w:cs="Helvetica"/>
         </w:rPr>
+        <w:t>-Look into how we can better compare Kinect joints (cm and inches?)</w:t>
+      </w:r>
+      <w:r>
+        <w:rPr>
+          <w:rFonts w:ascii="Helvetica" w:hAnsi="Helvetica" w:cs="Helvetica"/>
+        </w:rPr>
+        <w:t xml:space="preserve"> (deviation from original point?)(</w:t>
+      </w:r>
+      <w:r>
+        <w:rPr>
+          <w:rFonts w:ascii="Helvetica" w:hAnsi="Helvetica" w:cs="Helvetica"/>
+        </w:rPr>
+        <w:t>should probably be a question on end of experiment questionnaire)</w:t>
+      </w:r>
+    </w:p>
+    <w:p>
+      <w:pPr>
+        <w:widowControl w:val="0"/>
+        <w:tabs>
+          <w:tab w:val="left" w:pos="720"/>
+          <w:tab w:val="left" w:pos="1440"/>
+          <w:tab w:val="left" w:pos="2160"/>
+          <w:tab w:val="left" w:pos="2880"/>
+          <w:tab w:val="left" w:pos="3600"/>
+          <w:tab w:val="left" w:pos="4320"/>
+          <w:tab w:val="left" w:pos="5040"/>
+          <w:tab w:val="left" w:pos="5760"/>
+          <w:tab w:val="left" w:pos="6480"/>
+          <w:tab w:val="left" w:pos="7200"/>
+          <w:tab w:val="left" w:pos="7920"/>
+          <w:tab w:val="left" w:pos="8640"/>
+        </w:tabs>
+        <w:autoSpaceDE w:val="0"/>
+        <w:autoSpaceDN w:val="0"/>
+        <w:adjustRightInd w:val="0"/>
+        <w:rPr>
+          <w:rFonts w:ascii="Helvetica" w:hAnsi="Helvetica" w:cs="Helvetica"/>
+        </w:rPr>
+      </w:pPr>
+      <w:r>
+        <w:rPr>
+          <w:rFonts w:ascii="Helvetica" w:hAnsi="Helvetica" w:cs="Helvetica"/>
+        </w:rPr>
+        <w:t>-Add questions to question form</w:t>
+      </w:r>
+      <w:r>
+        <w:rPr>
+          <w:rFonts w:ascii="Helvetica" w:hAnsi="Helvetica" w:cs="Helvetica"/>
+        </w:rPr>
+        <w:t xml:space="preserve"> NEED MORE TIME (MEET Thursday?)</w:t>
+      </w:r>
+      <w:r>
+        <w:rPr>
+          <w:rFonts w:ascii="Helvetica" w:hAnsi="Helvetica" w:cs="Helvetica"/>
+        </w:rPr>
+        <w:t xml:space="preserve"> DONE</w:t>
+      </w:r>
+    </w:p>
+    <w:p>
+      <w:pPr>
+        <w:widowControl w:val="0"/>
+        <w:tabs>
+          <w:tab w:val="left" w:pos="720"/>
+          <w:tab w:val="left" w:pos="1440"/>
+          <w:tab w:val="left" w:pos="2160"/>
+          <w:tab w:val="left" w:pos="2880"/>
+          <w:tab w:val="left" w:pos="3600"/>
+          <w:tab w:val="left" w:pos="4320"/>
+          <w:tab w:val="left" w:pos="5040"/>
+          <w:tab w:val="left" w:pos="5760"/>
+          <w:tab w:val="left" w:pos="6480"/>
+          <w:tab w:val="left" w:pos="7200"/>
+          <w:tab w:val="left" w:pos="7920"/>
+          <w:tab w:val="left" w:pos="8640"/>
+        </w:tabs>
+        <w:autoSpaceDE w:val="0"/>
+        <w:autoSpaceDN w:val="0"/>
+        <w:adjustRightInd w:val="0"/>
+        <w:rPr>
+          <w:rFonts w:ascii="Helvetica" w:hAnsi="Helvetica" w:cs="Helvetica"/>
+        </w:rPr>
+      </w:pPr>
+      <w:r>
+        <w:rPr>
+          <w:rFonts w:ascii="Helvetica" w:hAnsi="Helvetica" w:cs="Helvetica"/>
+        </w:rPr>
+        <w:t>-Create Video walkthrough.</w:t>
+      </w:r>
+    </w:p>
+    <w:p>
+      <w:pPr>
+        <w:widowControl w:val="0"/>
+        <w:tabs>
+          <w:tab w:val="left" w:pos="720"/>
+          <w:tab w:val="left" w:pos="1440"/>
+          <w:tab w:val="left" w:pos="2160"/>
+          <w:tab w:val="left" w:pos="2880"/>
+          <w:tab w:val="left" w:pos="3600"/>
+          <w:tab w:val="left" w:pos="4320"/>
+          <w:tab w:val="left" w:pos="5040"/>
+          <w:tab w:val="left" w:pos="5760"/>
+          <w:tab w:val="left" w:pos="6480"/>
+          <w:tab w:val="left" w:pos="7200"/>
+          <w:tab w:val="left" w:pos="7920"/>
+          <w:tab w:val="left" w:pos="8640"/>
+        </w:tabs>
+        <w:autoSpaceDE w:val="0"/>
+        <w:autoSpaceDN w:val="0"/>
+        <w:adjustRightInd w:val="0"/>
+        <w:rPr>
+          <w:rFonts w:ascii="Helvetica" w:hAnsi="Helvetica" w:cs="Helvetica"/>
+        </w:rPr>
+      </w:pPr>
+      <w:r>
+        <w:rPr>
+          <w:rFonts w:ascii="Helvetica" w:hAnsi="Helvetica" w:cs="Helvetica"/>
+        </w:rPr>
+        <w:t>-Intro page: Name, role (years of experience), experiment debrief, tutorial, brief questionnaire slide pages</w:t>
+      </w:r>
+    </w:p>
+    <w:p>
+      <w:pPr>
+        <w:widowControl w:val="0"/>
+        <w:tabs>
+          <w:tab w:val="left" w:pos="720"/>
+          <w:tab w:val="left" w:pos="1440"/>
+          <w:tab w:val="left" w:pos="2160"/>
+          <w:tab w:val="left" w:pos="2880"/>
+          <w:tab w:val="left" w:pos="3600"/>
+          <w:tab w:val="left" w:pos="4320"/>
+          <w:tab w:val="left" w:pos="5040"/>
+          <w:tab w:val="left" w:pos="5760"/>
+          <w:tab w:val="left" w:pos="6480"/>
+          <w:tab w:val="left" w:pos="7200"/>
+          <w:tab w:val="left" w:pos="7920"/>
+          <w:tab w:val="left" w:pos="8640"/>
+        </w:tabs>
+        <w:autoSpaceDE w:val="0"/>
+        <w:autoSpaceDN w:val="0"/>
+        <w:adjustRightInd w:val="0"/>
+        <w:rPr>
+          <w:rFonts w:ascii="Helvetica" w:hAnsi="Helvetica" w:cs="Helvetica"/>
+        </w:rPr>
+      </w:pPr>
+      <w:r>
+        <w:rPr>
+          <w:rFonts w:ascii="Helvetica" w:hAnsi="Helvetica" w:cs="Helvetica"/>
+        </w:rPr>
+        <w:t>-Follow up on server status</w:t>
+      </w:r>
+      <w:r>
+        <w:rPr>
+          <w:rFonts w:ascii="Helvetica" w:hAnsi="Helvetica" w:cs="Helvetica"/>
+        </w:rPr>
+        <w:t xml:space="preserve"> DONE?</w:t>
+      </w:r>
+    </w:p>
+    <w:p>
+      <w:pPr>
+        <w:widowControl w:val="0"/>
+        <w:tabs>
+          <w:tab w:val="left" w:pos="720"/>
+          <w:tab w:val="left" w:pos="1440"/>
+          <w:tab w:val="left" w:pos="2160"/>
+          <w:tab w:val="left" w:pos="2880"/>
+          <w:tab w:val="left" w:pos="3600"/>
+          <w:tab w:val="left" w:pos="4320"/>
+          <w:tab w:val="left" w:pos="5040"/>
+          <w:tab w:val="left" w:pos="5760"/>
+          <w:tab w:val="left" w:pos="6480"/>
+          <w:tab w:val="left" w:pos="7200"/>
+          <w:tab w:val="left" w:pos="7920"/>
+          <w:tab w:val="left" w:pos="8640"/>
+        </w:tabs>
+        <w:autoSpaceDE w:val="0"/>
+        <w:autoSpaceDN w:val="0"/>
+        <w:adjustRightInd w:val="0"/>
+        <w:rPr>
+          <w:rFonts w:ascii="Helvetica" w:hAnsi="Helvetica" w:cs="Helvetica"/>
+        </w:rPr>
+      </w:pPr>
+      <w:r>
+        <w:rPr>
+          <w:rFonts w:ascii="Helvetica" w:hAnsi="Helvetica" w:cs="Helvetica"/>
+        </w:rPr>
+        <w:t>-question 5: outside the hospital, what kind of information???</w:t>
+      </w:r>
+    </w:p>
+    <w:p>
+      <w:pPr>
+        <w:widowControl w:val="0"/>
+        <w:tabs>
+          <w:tab w:val="left" w:pos="720"/>
+          <w:tab w:val="left" w:pos="1440"/>
+          <w:tab w:val="left" w:pos="2160"/>
+          <w:tab w:val="left" w:pos="2880"/>
+          <w:tab w:val="left" w:pos="3600"/>
+          <w:tab w:val="left" w:pos="4320"/>
+          <w:tab w:val="left" w:pos="5040"/>
+          <w:tab w:val="left" w:pos="5760"/>
+          <w:tab w:val="left" w:pos="6480"/>
+          <w:tab w:val="left" w:pos="7200"/>
+          <w:tab w:val="left" w:pos="7920"/>
+          <w:tab w:val="left" w:pos="8640"/>
+        </w:tabs>
+        <w:autoSpaceDE w:val="0"/>
+        <w:autoSpaceDN w:val="0"/>
+        <w:adjustRightInd w:val="0"/>
+        <w:rPr>
+          <w:rFonts w:ascii="Helvetica" w:hAnsi="Helvetica" w:cs="Helvetica"/>
+        </w:rPr>
+      </w:pPr>
+      <w:r>
+        <w:rPr>
+          <w:rFonts w:ascii="Helvetica" w:hAnsi="Helvetica" w:cs="Helvetica"/>
+        </w:rPr>
+        <w:t>-Maximize dropdowns</w:t>
+      </w:r>
+      <w:r>
+        <w:rPr>
+          <w:rFonts w:ascii="Helvetica" w:hAnsi="Helvetica" w:cs="Helvetica"/>
+        </w:rPr>
+        <w:t xml:space="preserve"> </w:t>
+      </w:r>
+    </w:p>
+    <w:p>
+      <w:pPr>
+        <w:widowControl w:val="0"/>
+        <w:tabs>
+          <w:tab w:val="left" w:pos="720"/>
+          <w:tab w:val="left" w:pos="1440"/>
+          <w:tab w:val="left" w:pos="2160"/>
+          <w:tab w:val="left" w:pos="2880"/>
+          <w:tab w:val="left" w:pos="3600"/>
+          <w:tab w:val="left" w:pos="4320"/>
+          <w:tab w:val="left" w:pos="5040"/>
+          <w:tab w:val="left" w:pos="5760"/>
+          <w:tab w:val="left" w:pos="6480"/>
+          <w:tab w:val="left" w:pos="7200"/>
+          <w:tab w:val="left" w:pos="7920"/>
+          <w:tab w:val="left" w:pos="8640"/>
+        </w:tabs>
+        <w:autoSpaceDE w:val="0"/>
+        <w:autoSpaceDN w:val="0"/>
+        <w:adjustRightInd w:val="0"/>
+        <w:rPr>
+          <w:rFonts w:ascii="Helvetica" w:hAnsi="Helvetica" w:cs="Helvetica"/>
+        </w:rPr>
+      </w:pPr>
+      <w:r>
+        <w:rPr>
+          <w:rFonts w:ascii="Helvetica" w:hAnsi="Helvetica" w:cs="Helvetica"/>
+        </w:rPr>
+        <w:t>-Mention which questions there is an NA option for</w:t>
+      </w:r>
+    </w:p>
+    <w:p>
+      <w:pPr>
+        <w:widowControl w:val="0"/>
+        <w:tabs>
+          <w:tab w:val="left" w:pos="720"/>
+          <w:tab w:val="left" w:pos="1440"/>
+          <w:tab w:val="left" w:pos="2160"/>
+          <w:tab w:val="left" w:pos="2880"/>
+          <w:tab w:val="left" w:pos="3600"/>
+          <w:tab w:val="left" w:pos="4320"/>
+          <w:tab w:val="left" w:pos="5040"/>
+          <w:tab w:val="left" w:pos="5760"/>
+          <w:tab w:val="left" w:pos="6480"/>
+          <w:tab w:val="left" w:pos="7200"/>
+          <w:tab w:val="left" w:pos="7920"/>
+          <w:tab w:val="left" w:pos="8640"/>
+        </w:tabs>
+        <w:autoSpaceDE w:val="0"/>
+        <w:autoSpaceDN w:val="0"/>
+        <w:adjustRightInd w:val="0"/>
+        <w:rPr>
+          <w:rFonts w:ascii="Helvetica" w:hAnsi="Helvetica" w:cs="Helvetica"/>
+        </w:rPr>
+      </w:pPr>
+      <w:r>
+        <w:rPr>
+          <w:rFonts w:ascii="Helvetica" w:hAnsi="Helvetica" w:cs="Helvetica"/>
+        </w:rPr>
+        <w:t>-Look for similar work about comparing tools to what humans do</w:t>
+      </w:r>
+      <w:r>
+        <w:rPr>
+          <w:rFonts w:ascii="Helvetica" w:hAnsi="Helvetica" w:cs="Helvetica"/>
+        </w:rPr>
+        <w:t>’</w:t>
+      </w:r>
+    </w:p>
+    <w:p>
+      <w:pPr>
+        <w:widowControl w:val="0"/>
+        <w:tabs>
+          <w:tab w:val="left" w:pos="720"/>
+          <w:tab w:val="left" w:pos="1440"/>
+          <w:tab w:val="left" w:pos="2160"/>
+          <w:tab w:val="left" w:pos="2880"/>
+          <w:tab w:val="left" w:pos="3600"/>
+          <w:tab w:val="left" w:pos="4320"/>
+          <w:tab w:val="left" w:pos="5040"/>
+          <w:tab w:val="left" w:pos="5760"/>
+          <w:tab w:val="left" w:pos="6480"/>
+          <w:tab w:val="left" w:pos="7200"/>
+          <w:tab w:val="left" w:pos="7920"/>
+          <w:tab w:val="left" w:pos="8640"/>
+        </w:tabs>
+        <w:autoSpaceDE w:val="0"/>
+        <w:autoSpaceDN w:val="0"/>
+        <w:adjustRightInd w:val="0"/>
+        <w:rPr>
+          <w:rFonts w:ascii="Helvetica" w:hAnsi="Helvetica" w:cs="Helvetica"/>
+        </w:rPr>
+      </w:pPr>
+      <w:r>
+        <w:rPr>
+          <w:rFonts w:ascii="Helvetica" w:hAnsi="Helvetica" w:cs="Helvetica"/>
+        </w:rPr>
+        <w:lastRenderedPageBreak/>
+        <w:t>-Reorder questions</w:t>
+      </w:r>
+    </w:p>
+    <w:p>
+      <w:pPr>
+        <w:widowControl w:val="0"/>
+        <w:tabs>
+          <w:tab w:val="left" w:pos="720"/>
+          <w:tab w:val="left" w:pos="1440"/>
+          <w:tab w:val="left" w:pos="2160"/>
+          <w:tab w:val="left" w:pos="2880"/>
+          <w:tab w:val="left" w:pos="3600"/>
+          <w:tab w:val="left" w:pos="4320"/>
+          <w:tab w:val="left" w:pos="5040"/>
+          <w:tab w:val="left" w:pos="5760"/>
+          <w:tab w:val="left" w:pos="6480"/>
+          <w:tab w:val="left" w:pos="7200"/>
+          <w:tab w:val="left" w:pos="7920"/>
+          <w:tab w:val="left" w:pos="8640"/>
+        </w:tabs>
+        <w:autoSpaceDE w:val="0"/>
+        <w:autoSpaceDN w:val="0"/>
+        <w:adjustRightInd w:val="0"/>
+        <w:rPr>
+          <w:rFonts w:ascii="Helvetica" w:hAnsi="Helvetica" w:cs="Helvetica"/>
+        </w:rPr>
+      </w:pPr>
+      <w:r>
+        <w:rPr>
+          <w:rFonts w:ascii="Helvetica" w:hAnsi="Helvetica" w:cs="Helvetica"/>
+        </w:rPr>
+        <w:t>-Look into UX/UI stuff</w:t>
+      </w:r>
+    </w:p>
+    <w:p>
+      <w:pPr>
+        <w:widowControl w:val="0"/>
+        <w:tabs>
+          <w:tab w:val="left" w:pos="720"/>
+          <w:tab w:val="left" w:pos="1440"/>
+          <w:tab w:val="left" w:pos="2160"/>
+          <w:tab w:val="left" w:pos="2880"/>
+          <w:tab w:val="left" w:pos="3600"/>
+          <w:tab w:val="left" w:pos="4320"/>
+          <w:tab w:val="left" w:pos="5040"/>
+          <w:tab w:val="left" w:pos="5760"/>
+          <w:tab w:val="left" w:pos="6480"/>
+          <w:tab w:val="left" w:pos="7200"/>
+          <w:tab w:val="left" w:pos="7920"/>
+          <w:tab w:val="left" w:pos="8640"/>
+        </w:tabs>
+        <w:autoSpaceDE w:val="0"/>
+        <w:autoSpaceDN w:val="0"/>
+        <w:adjustRightInd w:val="0"/>
+        <w:rPr>
+          <w:rFonts w:ascii="Helvetica" w:hAnsi="Helvetica" w:cs="Helvetica"/>
+        </w:rPr>
+      </w:pPr>
+      <w:r>
+        <w:rPr>
+          <w:rFonts w:ascii="Helvetica" w:hAnsi="Helvetica" w:cs="Helvetica"/>
+        </w:rPr>
         <w:t>-</w:t>
       </w:r>
-      <w:proofErr w:type="gramStart"/>
-      <w:r>
-        <w:rPr>
-          <w:rFonts w:ascii="Helvetica" w:hAnsi="Helvetica" w:cs="Helvetica"/>
-        </w:rPr>
-        <w:t>Look into</w:t>
-      </w:r>
-      <w:proofErr w:type="gramEnd"/>
-      <w:r>
-        <w:rPr>
-          <w:rFonts w:ascii="Helvetica" w:hAnsi="Helvetica" w:cs="Helvetica"/>
-        </w:rPr>
-        <w:t xml:space="preserve"> how we can better compare Kinect joints (cm and inches?)</w:t>
-      </w:r>
-      <w:r>
-        <w:rPr>
-          <w:rFonts w:ascii="Helvetica" w:hAnsi="Helvetica" w:cs="Helvetica"/>
-        </w:rPr>
-        <w:t xml:space="preserve"> (deviation from </w:t>
-      </w:r>
-      <w:r>
-        <w:rPr>
-          <w:rFonts w:ascii="Helvetica" w:hAnsi="Helvetica" w:cs="Helvetica"/>
-        </w:rPr>
-        <w:lastRenderedPageBreak/>
-        <w:t>original point</w:t>
-      </w:r>
-      <w:proofErr w:type="gramStart"/>
-      <w:r>
-        <w:rPr>
-          <w:rFonts w:ascii="Helvetica" w:hAnsi="Helvetica" w:cs="Helvetica"/>
-        </w:rPr>
-        <w:t>?)(</w:t>
-      </w:r>
-      <w:proofErr w:type="gramEnd"/>
-      <w:r>
-        <w:rPr>
-          <w:rFonts w:ascii="Helvetica" w:hAnsi="Helvetica" w:cs="Helvetica"/>
-        </w:rPr>
-        <w:t>should probably be a question on end of experiment questionnaire)</w:t>
-      </w:r>
-    </w:p>
-    <w:p>
-      <w:pPr>
-        <w:widowControl w:val="0"/>
-        <w:tabs>
-          <w:tab w:val="left" w:pos="720"/>
-          <w:tab w:val="left" w:pos="1440"/>
-          <w:tab w:val="left" w:pos="2160"/>
-          <w:tab w:val="left" w:pos="2880"/>
-          <w:tab w:val="left" w:pos="3600"/>
-          <w:tab w:val="left" w:pos="4320"/>
-          <w:tab w:val="left" w:pos="5040"/>
-          <w:tab w:val="left" w:pos="5760"/>
-          <w:tab w:val="left" w:pos="6480"/>
-          <w:tab w:val="left" w:pos="7200"/>
-          <w:tab w:val="left" w:pos="7920"/>
-          <w:tab w:val="left" w:pos="8640"/>
-        </w:tabs>
-        <w:autoSpaceDE w:val="0"/>
-        <w:autoSpaceDN w:val="0"/>
-        <w:adjustRightInd w:val="0"/>
-        <w:rPr>
-          <w:rFonts w:ascii="Helvetica" w:hAnsi="Helvetica" w:cs="Helvetica"/>
-        </w:rPr>
-      </w:pPr>
-      <w:r>
-        <w:rPr>
-          <w:rFonts w:ascii="Helvetica" w:hAnsi="Helvetica" w:cs="Helvetica"/>
-        </w:rPr>
-        <w:t>-Add questions to question form</w:t>
-      </w:r>
-      <w:r>
-        <w:rPr>
-          <w:rFonts w:ascii="Helvetica" w:hAnsi="Helvetica" w:cs="Helvetica"/>
-        </w:rPr>
-        <w:t xml:space="preserve"> NEED MORE TIME (MEET Thursday?)</w:t>
-      </w:r>
-      <w:r>
-        <w:rPr>
-          <w:rFonts w:ascii="Helvetica" w:hAnsi="Helvetica" w:cs="Helvetica"/>
-        </w:rPr>
-        <w:t xml:space="preserve"> DONE</w:t>
-      </w:r>
-    </w:p>
-    <w:p>
-      <w:pPr>
-        <w:widowControl w:val="0"/>
-        <w:tabs>
-          <w:tab w:val="left" w:pos="720"/>
-          <w:tab w:val="left" w:pos="1440"/>
-          <w:tab w:val="left" w:pos="2160"/>
-          <w:tab w:val="left" w:pos="2880"/>
-          <w:tab w:val="left" w:pos="3600"/>
-          <w:tab w:val="left" w:pos="4320"/>
-          <w:tab w:val="left" w:pos="5040"/>
-          <w:tab w:val="left" w:pos="5760"/>
-          <w:tab w:val="left" w:pos="6480"/>
-          <w:tab w:val="left" w:pos="7200"/>
-          <w:tab w:val="left" w:pos="7920"/>
-          <w:tab w:val="left" w:pos="8640"/>
-        </w:tabs>
-        <w:autoSpaceDE w:val="0"/>
-        <w:autoSpaceDN w:val="0"/>
-        <w:adjustRightInd w:val="0"/>
-        <w:rPr>
-          <w:rFonts w:ascii="Helvetica" w:hAnsi="Helvetica" w:cs="Helvetica"/>
-        </w:rPr>
-      </w:pPr>
-      <w:r>
-        <w:rPr>
-          <w:rFonts w:ascii="Helvetica" w:hAnsi="Helvetica" w:cs="Helvetica"/>
-        </w:rPr>
-        <w:t>-Create Video walkthrough.</w:t>
-      </w:r>
-    </w:p>
-    <w:p>
-      <w:pPr>
-        <w:widowControl w:val="0"/>
-        <w:tabs>
-          <w:tab w:val="left" w:pos="720"/>
-          <w:tab w:val="left" w:pos="1440"/>
-          <w:tab w:val="left" w:pos="2160"/>
-          <w:tab w:val="left" w:pos="2880"/>
-          <w:tab w:val="left" w:pos="3600"/>
-          <w:tab w:val="left" w:pos="4320"/>
-          <w:tab w:val="left" w:pos="5040"/>
-          <w:tab w:val="left" w:pos="5760"/>
-          <w:tab w:val="left" w:pos="6480"/>
-          <w:tab w:val="left" w:pos="7200"/>
-          <w:tab w:val="left" w:pos="7920"/>
-          <w:tab w:val="left" w:pos="8640"/>
-        </w:tabs>
-        <w:autoSpaceDE w:val="0"/>
-        <w:autoSpaceDN w:val="0"/>
-        <w:adjustRightInd w:val="0"/>
-        <w:rPr>
-          <w:rFonts w:ascii="Helvetica" w:hAnsi="Helvetica" w:cs="Helvetica"/>
-        </w:rPr>
-      </w:pPr>
-      <w:r>
-        <w:rPr>
-          <w:rFonts w:ascii="Helvetica" w:hAnsi="Helvetica" w:cs="Helvetica"/>
-        </w:rPr>
-        <w:t>-Intro page: Name, role (years of experience), experiment debrief, tutorial, brief questionnaire slide pages</w:t>
-      </w:r>
-    </w:p>
-    <w:p>
-      <w:pPr>
-        <w:widowControl w:val="0"/>
-        <w:tabs>
-          <w:tab w:val="left" w:pos="720"/>
-          <w:tab w:val="left" w:pos="1440"/>
-          <w:tab w:val="left" w:pos="2160"/>
-          <w:tab w:val="left" w:pos="2880"/>
-          <w:tab w:val="left" w:pos="3600"/>
-          <w:tab w:val="left" w:pos="4320"/>
-          <w:tab w:val="left" w:pos="5040"/>
-          <w:tab w:val="left" w:pos="5760"/>
-          <w:tab w:val="left" w:pos="6480"/>
-          <w:tab w:val="left" w:pos="7200"/>
-          <w:tab w:val="left" w:pos="7920"/>
-          <w:tab w:val="left" w:pos="8640"/>
-        </w:tabs>
-        <w:autoSpaceDE w:val="0"/>
-        <w:autoSpaceDN w:val="0"/>
-        <w:adjustRightInd w:val="0"/>
-        <w:rPr>
-          <w:rFonts w:ascii="Helvetica" w:hAnsi="Helvetica" w:cs="Helvetica"/>
-        </w:rPr>
-      </w:pPr>
-      <w:r>
-        <w:rPr>
-          <w:rFonts w:ascii="Helvetica" w:hAnsi="Helvetica" w:cs="Helvetica"/>
-        </w:rPr>
-        <w:t>-Follow up on server status</w:t>
-      </w:r>
-      <w:r>
-        <w:rPr>
-          <w:rFonts w:ascii="Helvetica" w:hAnsi="Helvetica" w:cs="Helvetica"/>
-        </w:rPr>
-        <w:t xml:space="preserve"> DONE?</w:t>
-      </w:r>
-    </w:p>
-    <w:p>
-      <w:pPr>
-        <w:widowControl w:val="0"/>
-        <w:tabs>
-          <w:tab w:val="left" w:pos="720"/>
-          <w:tab w:val="left" w:pos="1440"/>
-          <w:tab w:val="left" w:pos="2160"/>
-          <w:tab w:val="left" w:pos="2880"/>
-          <w:tab w:val="left" w:pos="3600"/>
-          <w:tab w:val="left" w:pos="4320"/>
-          <w:tab w:val="left" w:pos="5040"/>
-          <w:tab w:val="left" w:pos="5760"/>
-          <w:tab w:val="left" w:pos="6480"/>
-          <w:tab w:val="left" w:pos="7200"/>
-          <w:tab w:val="left" w:pos="7920"/>
-          <w:tab w:val="left" w:pos="8640"/>
-        </w:tabs>
-        <w:autoSpaceDE w:val="0"/>
-        <w:autoSpaceDN w:val="0"/>
-        <w:adjustRightInd w:val="0"/>
-        <w:rPr>
-          <w:rFonts w:ascii="Helvetica" w:hAnsi="Helvetica" w:cs="Helvetica"/>
-        </w:rPr>
-      </w:pPr>
-      <w:r>
-        <w:rPr>
-          <w:rFonts w:ascii="Helvetica" w:hAnsi="Helvetica" w:cs="Helvetica"/>
-        </w:rPr>
-        <w:t>-question 5: outside the hospital, what kind of information???</w:t>
-      </w:r>
-    </w:p>
-    <w:p>
-      <w:pPr>
-        <w:widowControl w:val="0"/>
-        <w:tabs>
-          <w:tab w:val="left" w:pos="720"/>
-          <w:tab w:val="left" w:pos="1440"/>
-          <w:tab w:val="left" w:pos="2160"/>
-          <w:tab w:val="left" w:pos="2880"/>
-          <w:tab w:val="left" w:pos="3600"/>
-          <w:tab w:val="left" w:pos="4320"/>
-          <w:tab w:val="left" w:pos="5040"/>
-          <w:tab w:val="left" w:pos="5760"/>
-          <w:tab w:val="left" w:pos="6480"/>
-          <w:tab w:val="left" w:pos="7200"/>
-          <w:tab w:val="left" w:pos="7920"/>
-          <w:tab w:val="left" w:pos="8640"/>
-        </w:tabs>
-        <w:autoSpaceDE w:val="0"/>
-        <w:autoSpaceDN w:val="0"/>
-        <w:adjustRightInd w:val="0"/>
-        <w:rPr>
-          <w:rFonts w:ascii="Helvetica" w:hAnsi="Helvetica" w:cs="Helvetica"/>
-        </w:rPr>
-      </w:pPr>
-      <w:r>
-        <w:rPr>
-          <w:rFonts w:ascii="Helvetica" w:hAnsi="Helvetica" w:cs="Helvetica"/>
-        </w:rPr>
-        <w:t>-Maximize dropdowns</w:t>
+    </w:p>
+    <w:p>
+      <w:pPr>
+        <w:widowControl w:val="0"/>
+        <w:tabs>
+          <w:tab w:val="left" w:pos="720"/>
+          <w:tab w:val="left" w:pos="1440"/>
+          <w:tab w:val="left" w:pos="2160"/>
+          <w:tab w:val="left" w:pos="2880"/>
+          <w:tab w:val="left" w:pos="3600"/>
+          <w:tab w:val="left" w:pos="4320"/>
+          <w:tab w:val="left" w:pos="5040"/>
+          <w:tab w:val="left" w:pos="5760"/>
+          <w:tab w:val="left" w:pos="6480"/>
+          <w:tab w:val="left" w:pos="7200"/>
+          <w:tab w:val="left" w:pos="7920"/>
+          <w:tab w:val="left" w:pos="8640"/>
+        </w:tabs>
+        <w:autoSpaceDE w:val="0"/>
+        <w:autoSpaceDN w:val="0"/>
+        <w:adjustRightInd w:val="0"/>
+        <w:rPr>
+          <w:rFonts w:ascii="Helvetica" w:hAnsi="Helvetica" w:cs="Helvetica"/>
+        </w:rPr>
+      </w:pPr>
+    </w:p>
+    <w:p>
+      <w:pPr>
+        <w:widowControl w:val="0"/>
+        <w:tabs>
+          <w:tab w:val="left" w:pos="720"/>
+          <w:tab w:val="left" w:pos="1440"/>
+          <w:tab w:val="left" w:pos="2160"/>
+          <w:tab w:val="left" w:pos="2880"/>
+          <w:tab w:val="left" w:pos="3600"/>
+          <w:tab w:val="left" w:pos="4320"/>
+          <w:tab w:val="left" w:pos="5040"/>
+          <w:tab w:val="left" w:pos="5760"/>
+          <w:tab w:val="left" w:pos="6480"/>
+          <w:tab w:val="left" w:pos="7200"/>
+          <w:tab w:val="left" w:pos="7920"/>
+          <w:tab w:val="left" w:pos="8640"/>
+        </w:tabs>
+        <w:autoSpaceDE w:val="0"/>
+        <w:autoSpaceDN w:val="0"/>
+        <w:adjustRightInd w:val="0"/>
+        <w:rPr>
+          <w:rFonts w:ascii="Helvetica" w:hAnsi="Helvetica" w:cs="Helvetica"/>
+          <w:u w:val="single"/>
+        </w:rPr>
+      </w:pPr>
+      <w:r>
+        <w:rPr>
+          <w:rFonts w:ascii="Helvetica" w:hAnsi="Helvetica" w:cs="Helvetica"/>
+          <w:u w:val="single"/>
+        </w:rPr>
+        <w:t>Make a list of questions:</w:t>
+      </w:r>
+    </w:p>
+    <w:p>
+      <w:pPr>
+        <w:widowControl w:val="0"/>
+        <w:tabs>
+          <w:tab w:val="left" w:pos="720"/>
+          <w:tab w:val="left" w:pos="1440"/>
+          <w:tab w:val="left" w:pos="2160"/>
+          <w:tab w:val="left" w:pos="2880"/>
+          <w:tab w:val="left" w:pos="3600"/>
+          <w:tab w:val="left" w:pos="4320"/>
+          <w:tab w:val="left" w:pos="5040"/>
+          <w:tab w:val="left" w:pos="5760"/>
+          <w:tab w:val="left" w:pos="6480"/>
+          <w:tab w:val="left" w:pos="7200"/>
+          <w:tab w:val="left" w:pos="7920"/>
+          <w:tab w:val="left" w:pos="8640"/>
+        </w:tabs>
+        <w:autoSpaceDE w:val="0"/>
+        <w:autoSpaceDN w:val="0"/>
+        <w:adjustRightInd w:val="0"/>
+        <w:rPr>
+          <w:rFonts w:ascii="Helvetica" w:hAnsi="Helvetica" w:cs="Helvetica"/>
+        </w:rPr>
+      </w:pPr>
+    </w:p>
+    <w:p>
+      <w:pPr>
+        <w:widowControl w:val="0"/>
+        <w:tabs>
+          <w:tab w:val="left" w:pos="720"/>
+          <w:tab w:val="left" w:pos="1440"/>
+          <w:tab w:val="left" w:pos="2160"/>
+          <w:tab w:val="left" w:pos="2880"/>
+          <w:tab w:val="left" w:pos="3600"/>
+          <w:tab w:val="left" w:pos="4320"/>
+          <w:tab w:val="left" w:pos="5040"/>
+          <w:tab w:val="left" w:pos="5760"/>
+          <w:tab w:val="left" w:pos="6480"/>
+          <w:tab w:val="left" w:pos="7200"/>
+          <w:tab w:val="left" w:pos="7920"/>
+          <w:tab w:val="left" w:pos="8640"/>
+        </w:tabs>
+        <w:autoSpaceDE w:val="0"/>
+        <w:autoSpaceDN w:val="0"/>
+        <w:adjustRightInd w:val="0"/>
+        <w:rPr>
+          <w:rFonts w:ascii="Helvetica" w:hAnsi="Helvetica" w:cs="Helvetica"/>
+        </w:rPr>
+      </w:pPr>
+    </w:p>
+    <w:p>
+      <w:pPr>
+        <w:widowControl w:val="0"/>
+        <w:tabs>
+          <w:tab w:val="left" w:pos="720"/>
+          <w:tab w:val="left" w:pos="1440"/>
+          <w:tab w:val="left" w:pos="2160"/>
+          <w:tab w:val="left" w:pos="2880"/>
+          <w:tab w:val="left" w:pos="3600"/>
+          <w:tab w:val="left" w:pos="4320"/>
+          <w:tab w:val="left" w:pos="5040"/>
+          <w:tab w:val="left" w:pos="5760"/>
+          <w:tab w:val="left" w:pos="6480"/>
+          <w:tab w:val="left" w:pos="7200"/>
+          <w:tab w:val="left" w:pos="7920"/>
+          <w:tab w:val="left" w:pos="8640"/>
+        </w:tabs>
+        <w:autoSpaceDE w:val="0"/>
+        <w:autoSpaceDN w:val="0"/>
+        <w:adjustRightInd w:val="0"/>
+        <w:rPr>
+          <w:rFonts w:ascii="Helvetica" w:hAnsi="Helvetica" w:cs="Helvetica"/>
+          <w:u w:val="single"/>
+        </w:rPr>
+      </w:pPr>
+      <w:r>
+        <w:rPr>
+          <w:rFonts w:ascii="Helvetica" w:hAnsi="Helvetica" w:cs="Helvetica"/>
+          <w:u w:val="single"/>
+        </w:rPr>
+        <w:t>Medium Priority</w:t>
+      </w:r>
+    </w:p>
+    <w:p>
+      <w:pPr>
+        <w:widowControl w:val="0"/>
+        <w:tabs>
+          <w:tab w:val="left" w:pos="720"/>
+          <w:tab w:val="left" w:pos="1440"/>
+          <w:tab w:val="left" w:pos="2160"/>
+          <w:tab w:val="left" w:pos="2880"/>
+          <w:tab w:val="left" w:pos="3600"/>
+          <w:tab w:val="left" w:pos="4320"/>
+          <w:tab w:val="left" w:pos="5040"/>
+          <w:tab w:val="left" w:pos="5760"/>
+          <w:tab w:val="left" w:pos="6480"/>
+          <w:tab w:val="left" w:pos="7200"/>
+          <w:tab w:val="left" w:pos="7920"/>
+          <w:tab w:val="left" w:pos="8640"/>
+        </w:tabs>
+        <w:autoSpaceDE w:val="0"/>
+        <w:autoSpaceDN w:val="0"/>
+        <w:adjustRightInd w:val="0"/>
+        <w:rPr>
+          <w:rFonts w:ascii="Helvetica" w:hAnsi="Helvetica" w:cs="Helvetica"/>
+        </w:rPr>
+      </w:pPr>
+      <w:r>
+        <w:rPr>
+          <w:rFonts w:ascii="Helvetica" w:hAnsi="Helvetica" w:cs="Helvetica"/>
+        </w:rPr>
+        <w:t>- Prep for Wizard of Oz study for “Start New Patient”</w:t>
+      </w:r>
+    </w:p>
+    <w:p>
+      <w:pPr>
+        <w:widowControl w:val="0"/>
+        <w:tabs>
+          <w:tab w:val="left" w:pos="720"/>
+          <w:tab w:val="left" w:pos="1440"/>
+          <w:tab w:val="left" w:pos="2160"/>
+          <w:tab w:val="left" w:pos="2880"/>
+          <w:tab w:val="left" w:pos="3600"/>
+          <w:tab w:val="left" w:pos="4320"/>
+          <w:tab w:val="left" w:pos="5040"/>
+          <w:tab w:val="left" w:pos="5760"/>
+          <w:tab w:val="left" w:pos="6480"/>
+          <w:tab w:val="left" w:pos="7200"/>
+          <w:tab w:val="left" w:pos="7920"/>
+          <w:tab w:val="left" w:pos="8640"/>
+        </w:tabs>
+        <w:autoSpaceDE w:val="0"/>
+        <w:autoSpaceDN w:val="0"/>
+        <w:adjustRightInd w:val="0"/>
+        <w:rPr>
+          <w:rFonts w:ascii="Helvetica" w:hAnsi="Helvetica" w:cs="Helvetica"/>
+        </w:rPr>
+      </w:pPr>
+      <w:r>
+        <w:rPr>
+          <w:rFonts w:ascii="Helvetica" w:hAnsi="Helvetica" w:cs="Helvetica"/>
+        </w:rPr>
+        <w:t>- Set up Virtual Machine (AWS) connected to Firebase DB</w:t>
+      </w:r>
+    </w:p>
+    <w:p>
+      <w:pPr>
+        <w:widowControl w:val="0"/>
+        <w:tabs>
+          <w:tab w:val="left" w:pos="720"/>
+          <w:tab w:val="left" w:pos="1440"/>
+          <w:tab w:val="left" w:pos="2160"/>
+          <w:tab w:val="left" w:pos="2880"/>
+          <w:tab w:val="left" w:pos="3600"/>
+          <w:tab w:val="left" w:pos="4320"/>
+          <w:tab w:val="left" w:pos="5040"/>
+          <w:tab w:val="left" w:pos="5760"/>
+          <w:tab w:val="left" w:pos="6480"/>
+          <w:tab w:val="left" w:pos="7200"/>
+          <w:tab w:val="left" w:pos="7920"/>
+          <w:tab w:val="left" w:pos="8640"/>
+        </w:tabs>
+        <w:autoSpaceDE w:val="0"/>
+        <w:autoSpaceDN w:val="0"/>
+        <w:adjustRightInd w:val="0"/>
+        <w:rPr>
+          <w:rFonts w:ascii="Helvetica" w:hAnsi="Helvetica" w:cs="Helvetica"/>
+        </w:rPr>
+      </w:pPr>
+      <w:r>
+        <w:rPr>
+          <w:rFonts w:ascii="Helvetica" w:hAnsi="Helvetica" w:cs="Helvetica"/>
+        </w:rPr>
+        <w:t>-Figure out why it doesn’t run on other browsers</w:t>
+      </w:r>
+    </w:p>
+    <w:p>
+      <w:pPr>
+        <w:widowControl w:val="0"/>
+        <w:tabs>
+          <w:tab w:val="left" w:pos="720"/>
+          <w:tab w:val="left" w:pos="1440"/>
+          <w:tab w:val="left" w:pos="2160"/>
+          <w:tab w:val="left" w:pos="2880"/>
+          <w:tab w:val="left" w:pos="3600"/>
+          <w:tab w:val="left" w:pos="4320"/>
+          <w:tab w:val="left" w:pos="5040"/>
+          <w:tab w:val="left" w:pos="5760"/>
+          <w:tab w:val="left" w:pos="6480"/>
+          <w:tab w:val="left" w:pos="7200"/>
+          <w:tab w:val="left" w:pos="7920"/>
+          <w:tab w:val="left" w:pos="8640"/>
+        </w:tabs>
+        <w:autoSpaceDE w:val="0"/>
+        <w:autoSpaceDN w:val="0"/>
+        <w:adjustRightInd w:val="0"/>
+        <w:rPr>
+          <w:rFonts w:ascii="Helvetica" w:hAnsi="Helvetica" w:cs="Helvetica"/>
+        </w:rPr>
+      </w:pPr>
+    </w:p>
+    <w:p>
+      <w:pPr>
+        <w:widowControl w:val="0"/>
+        <w:tabs>
+          <w:tab w:val="left" w:pos="720"/>
+          <w:tab w:val="left" w:pos="1440"/>
+          <w:tab w:val="left" w:pos="2160"/>
+          <w:tab w:val="left" w:pos="2880"/>
+          <w:tab w:val="left" w:pos="3600"/>
+          <w:tab w:val="left" w:pos="4320"/>
+          <w:tab w:val="left" w:pos="5040"/>
+          <w:tab w:val="left" w:pos="5760"/>
+          <w:tab w:val="left" w:pos="6480"/>
+          <w:tab w:val="left" w:pos="7200"/>
+          <w:tab w:val="left" w:pos="7920"/>
+          <w:tab w:val="left" w:pos="8640"/>
+        </w:tabs>
+        <w:autoSpaceDE w:val="0"/>
+        <w:autoSpaceDN w:val="0"/>
+        <w:adjustRightInd w:val="0"/>
+        <w:rPr>
+          <w:rFonts w:ascii="Helvetica" w:hAnsi="Helvetica" w:cs="Helvetica"/>
+          <w:u w:val="single"/>
+        </w:rPr>
+      </w:pPr>
+      <w:r>
+        <w:rPr>
+          <w:rFonts w:ascii="Helvetica" w:hAnsi="Helvetica" w:cs="Helvetica"/>
+          <w:u w:val="single"/>
+        </w:rPr>
+        <w:t xml:space="preserve">Less Priority but Important </w:t>
+      </w:r>
+    </w:p>
+    <w:p>
+      <w:pPr>
+        <w:widowControl w:val="0"/>
+        <w:tabs>
+          <w:tab w:val="left" w:pos="720"/>
+          <w:tab w:val="left" w:pos="1440"/>
+          <w:tab w:val="left" w:pos="2160"/>
+          <w:tab w:val="left" w:pos="2880"/>
+          <w:tab w:val="left" w:pos="3600"/>
+          <w:tab w:val="left" w:pos="4320"/>
+          <w:tab w:val="left" w:pos="5040"/>
+          <w:tab w:val="left" w:pos="5760"/>
+          <w:tab w:val="left" w:pos="6480"/>
+          <w:tab w:val="left" w:pos="7200"/>
+          <w:tab w:val="left" w:pos="7920"/>
+          <w:tab w:val="left" w:pos="8640"/>
+        </w:tabs>
+        <w:autoSpaceDE w:val="0"/>
+        <w:autoSpaceDN w:val="0"/>
+        <w:adjustRightInd w:val="0"/>
+        <w:rPr>
+          <w:rFonts w:ascii="Helvetica" w:hAnsi="Helvetica" w:cs="Helvetica"/>
+        </w:rPr>
+      </w:pPr>
+    </w:p>
+    <w:p>
+      <w:pPr>
+        <w:widowControl w:val="0"/>
+        <w:tabs>
+          <w:tab w:val="left" w:pos="720"/>
+          <w:tab w:val="left" w:pos="1440"/>
+          <w:tab w:val="left" w:pos="2160"/>
+          <w:tab w:val="left" w:pos="2880"/>
+          <w:tab w:val="left" w:pos="3600"/>
+          <w:tab w:val="left" w:pos="4320"/>
+          <w:tab w:val="left" w:pos="5040"/>
+          <w:tab w:val="left" w:pos="5760"/>
+          <w:tab w:val="left" w:pos="6480"/>
+          <w:tab w:val="left" w:pos="7200"/>
+          <w:tab w:val="left" w:pos="7920"/>
+          <w:tab w:val="left" w:pos="8640"/>
+        </w:tabs>
+        <w:autoSpaceDE w:val="0"/>
+        <w:autoSpaceDN w:val="0"/>
+        <w:adjustRightInd w:val="0"/>
+        <w:rPr>
+          <w:rFonts w:ascii="Helvetica" w:hAnsi="Helvetica" w:cs="Helvetica"/>
+          <w:b/>
+        </w:rPr>
+      </w:pPr>
+      <w:r>
+        <w:rPr>
+          <w:rFonts w:ascii="Helvetica" w:hAnsi="Helvetica" w:cs="Helvetica"/>
+        </w:rPr>
+        <w:t>- Look into other data visualization APIs</w:t>
       </w:r>
       <w:r>
         <w:rPr>
@@ -1785,829 +3174,262 @@
         </w:rPr>
         <w:t xml:space="preserve"> </w:t>
       </w:r>
-    </w:p>
-    <w:p>
-      <w:pPr>
-        <w:widowControl w:val="0"/>
-        <w:tabs>
-          <w:tab w:val="left" w:pos="720"/>
-          <w:tab w:val="left" w:pos="1440"/>
-          <w:tab w:val="left" w:pos="2160"/>
-          <w:tab w:val="left" w:pos="2880"/>
-          <w:tab w:val="left" w:pos="3600"/>
-          <w:tab w:val="left" w:pos="4320"/>
-          <w:tab w:val="left" w:pos="5040"/>
-          <w:tab w:val="left" w:pos="5760"/>
-          <w:tab w:val="left" w:pos="6480"/>
-          <w:tab w:val="left" w:pos="7200"/>
-          <w:tab w:val="left" w:pos="7920"/>
-          <w:tab w:val="left" w:pos="8640"/>
-        </w:tabs>
-        <w:autoSpaceDE w:val="0"/>
-        <w:autoSpaceDN w:val="0"/>
-        <w:adjustRightInd w:val="0"/>
-        <w:rPr>
-          <w:rFonts w:ascii="Helvetica" w:hAnsi="Helvetica" w:cs="Helvetica"/>
-        </w:rPr>
-      </w:pPr>
-      <w:r>
-        <w:rPr>
-          <w:rFonts w:ascii="Helvetica" w:hAnsi="Helvetica" w:cs="Helvetica"/>
-        </w:rPr>
-        <w:t>-Mention which questions there is an NA option for</w:t>
-      </w:r>
-    </w:p>
-    <w:p>
-      <w:pPr>
-        <w:widowControl w:val="0"/>
-        <w:tabs>
-          <w:tab w:val="left" w:pos="720"/>
-          <w:tab w:val="left" w:pos="1440"/>
-          <w:tab w:val="left" w:pos="2160"/>
-          <w:tab w:val="left" w:pos="2880"/>
-          <w:tab w:val="left" w:pos="3600"/>
-          <w:tab w:val="left" w:pos="4320"/>
-          <w:tab w:val="left" w:pos="5040"/>
-          <w:tab w:val="left" w:pos="5760"/>
-          <w:tab w:val="left" w:pos="6480"/>
-          <w:tab w:val="left" w:pos="7200"/>
-          <w:tab w:val="left" w:pos="7920"/>
-          <w:tab w:val="left" w:pos="8640"/>
-        </w:tabs>
-        <w:autoSpaceDE w:val="0"/>
-        <w:autoSpaceDN w:val="0"/>
-        <w:adjustRightInd w:val="0"/>
-        <w:rPr>
-          <w:rFonts w:ascii="Helvetica" w:hAnsi="Helvetica" w:cs="Helvetica"/>
-        </w:rPr>
-      </w:pPr>
-      <w:r>
-        <w:rPr>
-          <w:rFonts w:ascii="Helvetica" w:hAnsi="Helvetica" w:cs="Helvetica"/>
-        </w:rPr>
-        <w:t>-Look for similar work about comparing tools to what humans do</w:t>
-      </w:r>
-      <w:r>
-        <w:rPr>
-          <w:rFonts w:ascii="Helvetica" w:hAnsi="Helvetica" w:cs="Helvetica"/>
-        </w:rPr>
-        <w:t>’</w:t>
-      </w:r>
-    </w:p>
-    <w:p>
-      <w:pPr>
-        <w:widowControl w:val="0"/>
-        <w:tabs>
-          <w:tab w:val="left" w:pos="720"/>
-          <w:tab w:val="left" w:pos="1440"/>
-          <w:tab w:val="left" w:pos="2160"/>
-          <w:tab w:val="left" w:pos="2880"/>
-          <w:tab w:val="left" w:pos="3600"/>
-          <w:tab w:val="left" w:pos="4320"/>
-          <w:tab w:val="left" w:pos="5040"/>
-          <w:tab w:val="left" w:pos="5760"/>
-          <w:tab w:val="left" w:pos="6480"/>
-          <w:tab w:val="left" w:pos="7200"/>
-          <w:tab w:val="left" w:pos="7920"/>
-          <w:tab w:val="left" w:pos="8640"/>
-        </w:tabs>
-        <w:autoSpaceDE w:val="0"/>
-        <w:autoSpaceDN w:val="0"/>
-        <w:adjustRightInd w:val="0"/>
-        <w:rPr>
-          <w:rFonts w:ascii="Helvetica" w:hAnsi="Helvetica" w:cs="Helvetica"/>
-        </w:rPr>
-      </w:pPr>
-      <w:r>
-        <w:rPr>
-          <w:rFonts w:ascii="Helvetica" w:hAnsi="Helvetica" w:cs="Helvetica"/>
-        </w:rPr>
-        <w:t>-Reorder questions</w:t>
-      </w:r>
-    </w:p>
-    <w:p>
-      <w:pPr>
-        <w:widowControl w:val="0"/>
-        <w:tabs>
-          <w:tab w:val="left" w:pos="720"/>
-          <w:tab w:val="left" w:pos="1440"/>
-          <w:tab w:val="left" w:pos="2160"/>
-          <w:tab w:val="left" w:pos="2880"/>
-          <w:tab w:val="left" w:pos="3600"/>
-          <w:tab w:val="left" w:pos="4320"/>
-          <w:tab w:val="left" w:pos="5040"/>
-          <w:tab w:val="left" w:pos="5760"/>
-          <w:tab w:val="left" w:pos="6480"/>
-          <w:tab w:val="left" w:pos="7200"/>
-          <w:tab w:val="left" w:pos="7920"/>
-          <w:tab w:val="left" w:pos="8640"/>
-        </w:tabs>
-        <w:autoSpaceDE w:val="0"/>
-        <w:autoSpaceDN w:val="0"/>
-        <w:adjustRightInd w:val="0"/>
-        <w:rPr>
-          <w:rFonts w:ascii="Helvetica" w:hAnsi="Helvetica" w:cs="Helvetica"/>
-        </w:rPr>
-      </w:pPr>
-      <w:r>
-        <w:rPr>
-          <w:rFonts w:ascii="Helvetica" w:hAnsi="Helvetica" w:cs="Helvetica"/>
-        </w:rPr>
-        <w:t>-</w:t>
-      </w:r>
-      <w:proofErr w:type="gramStart"/>
-      <w:r>
-        <w:rPr>
-          <w:rFonts w:ascii="Helvetica" w:hAnsi="Helvetica" w:cs="Helvetica"/>
-        </w:rPr>
-        <w:t>Look into</w:t>
-      </w:r>
-      <w:proofErr w:type="gramEnd"/>
-      <w:r>
-        <w:rPr>
-          <w:rFonts w:ascii="Helvetica" w:hAnsi="Helvetica" w:cs="Helvetica"/>
-        </w:rPr>
-        <w:t xml:space="preserve"> UX/UI stuff</w:t>
-      </w:r>
-    </w:p>
-    <w:p>
-      <w:pPr>
-        <w:widowControl w:val="0"/>
-        <w:tabs>
-          <w:tab w:val="left" w:pos="720"/>
-          <w:tab w:val="left" w:pos="1440"/>
-          <w:tab w:val="left" w:pos="2160"/>
-          <w:tab w:val="left" w:pos="2880"/>
-          <w:tab w:val="left" w:pos="3600"/>
-          <w:tab w:val="left" w:pos="4320"/>
-          <w:tab w:val="left" w:pos="5040"/>
-          <w:tab w:val="left" w:pos="5760"/>
-          <w:tab w:val="left" w:pos="6480"/>
-          <w:tab w:val="left" w:pos="7200"/>
-          <w:tab w:val="left" w:pos="7920"/>
-          <w:tab w:val="left" w:pos="8640"/>
-        </w:tabs>
-        <w:autoSpaceDE w:val="0"/>
-        <w:autoSpaceDN w:val="0"/>
-        <w:adjustRightInd w:val="0"/>
-        <w:rPr>
-          <w:rFonts w:ascii="Helvetica" w:hAnsi="Helvetica" w:cs="Helvetica"/>
-        </w:rPr>
-      </w:pPr>
-      <w:r>
-        <w:rPr>
-          <w:rFonts w:ascii="Helvetica" w:hAnsi="Helvetica" w:cs="Helvetica"/>
-        </w:rPr>
-        <w:t>-</w:t>
-      </w:r>
-    </w:p>
-    <w:p>
-      <w:pPr>
-        <w:widowControl w:val="0"/>
-        <w:tabs>
-          <w:tab w:val="left" w:pos="720"/>
-          <w:tab w:val="left" w:pos="1440"/>
-          <w:tab w:val="left" w:pos="2160"/>
-          <w:tab w:val="left" w:pos="2880"/>
-          <w:tab w:val="left" w:pos="3600"/>
-          <w:tab w:val="left" w:pos="4320"/>
-          <w:tab w:val="left" w:pos="5040"/>
-          <w:tab w:val="left" w:pos="5760"/>
-          <w:tab w:val="left" w:pos="6480"/>
-          <w:tab w:val="left" w:pos="7200"/>
-          <w:tab w:val="left" w:pos="7920"/>
-          <w:tab w:val="left" w:pos="8640"/>
-        </w:tabs>
-        <w:autoSpaceDE w:val="0"/>
-        <w:autoSpaceDN w:val="0"/>
-        <w:adjustRightInd w:val="0"/>
-        <w:rPr>
-          <w:rFonts w:ascii="Helvetica" w:hAnsi="Helvetica" w:cs="Helvetica"/>
-        </w:rPr>
-      </w:pPr>
-    </w:p>
-    <w:p>
-      <w:pPr>
-        <w:widowControl w:val="0"/>
-        <w:tabs>
-          <w:tab w:val="left" w:pos="720"/>
-          <w:tab w:val="left" w:pos="1440"/>
-          <w:tab w:val="left" w:pos="2160"/>
-          <w:tab w:val="left" w:pos="2880"/>
-          <w:tab w:val="left" w:pos="3600"/>
-          <w:tab w:val="left" w:pos="4320"/>
-          <w:tab w:val="left" w:pos="5040"/>
-          <w:tab w:val="left" w:pos="5760"/>
-          <w:tab w:val="left" w:pos="6480"/>
-          <w:tab w:val="left" w:pos="7200"/>
-          <w:tab w:val="left" w:pos="7920"/>
-          <w:tab w:val="left" w:pos="8640"/>
-        </w:tabs>
-        <w:autoSpaceDE w:val="0"/>
-        <w:autoSpaceDN w:val="0"/>
-        <w:adjustRightInd w:val="0"/>
+      <w:r>
+        <w:rPr>
+          <w:rFonts w:ascii="Helvetica" w:hAnsi="Helvetica" w:cs="Helvetica"/>
+          <w:b/>
+        </w:rPr>
+        <w:t>DONE</w:t>
+      </w:r>
+    </w:p>
+    <w:p>
+      <w:pPr>
+        <w:widowControl w:val="0"/>
+        <w:tabs>
+          <w:tab w:val="left" w:pos="720"/>
+          <w:tab w:val="left" w:pos="1440"/>
+          <w:tab w:val="left" w:pos="2160"/>
+          <w:tab w:val="left" w:pos="2880"/>
+          <w:tab w:val="left" w:pos="3600"/>
+          <w:tab w:val="left" w:pos="4320"/>
+          <w:tab w:val="left" w:pos="5040"/>
+          <w:tab w:val="left" w:pos="5760"/>
+          <w:tab w:val="left" w:pos="6480"/>
+          <w:tab w:val="left" w:pos="7200"/>
+          <w:tab w:val="left" w:pos="7920"/>
+          <w:tab w:val="left" w:pos="8640"/>
+        </w:tabs>
+        <w:autoSpaceDE w:val="0"/>
+        <w:autoSpaceDN w:val="0"/>
+        <w:adjustRightInd w:val="0"/>
+        <w:rPr>
+          <w:rFonts w:ascii="Helvetica" w:hAnsi="Helvetica" w:cs="Helvetica"/>
+          <w:b/>
+        </w:rPr>
+      </w:pPr>
+      <w:r>
+        <w:rPr>
+          <w:rFonts w:ascii="Helvetica" w:hAnsi="Helvetica" w:cs="Helvetica"/>
+        </w:rPr>
+        <w:t>- Look into video display APIs</w:t>
+      </w:r>
+      <w:r>
+        <w:rPr>
+          <w:rFonts w:ascii="Helvetica" w:hAnsi="Helvetica" w:cs="Helvetica"/>
+        </w:rPr>
+        <w:t xml:space="preserve"> </w:t>
+      </w:r>
+      <w:r>
+        <w:rPr>
+          <w:rFonts w:ascii="Helvetica" w:hAnsi="Helvetica" w:cs="Helvetica"/>
+          <w:b/>
+        </w:rPr>
+        <w:t>DONE</w:t>
+      </w:r>
+    </w:p>
+    <w:p>
+      <w:pPr>
+        <w:widowControl w:val="0"/>
+        <w:tabs>
+          <w:tab w:val="left" w:pos="720"/>
+          <w:tab w:val="left" w:pos="1440"/>
+          <w:tab w:val="left" w:pos="2160"/>
+          <w:tab w:val="left" w:pos="2880"/>
+          <w:tab w:val="left" w:pos="3600"/>
+          <w:tab w:val="left" w:pos="4320"/>
+          <w:tab w:val="left" w:pos="5040"/>
+          <w:tab w:val="left" w:pos="5760"/>
+          <w:tab w:val="left" w:pos="6480"/>
+          <w:tab w:val="left" w:pos="7200"/>
+          <w:tab w:val="left" w:pos="7920"/>
+          <w:tab w:val="left" w:pos="8640"/>
+        </w:tabs>
+        <w:autoSpaceDE w:val="0"/>
+        <w:autoSpaceDN w:val="0"/>
+        <w:adjustRightInd w:val="0"/>
+        <w:rPr>
+          <w:rFonts w:ascii="Helvetica" w:hAnsi="Helvetica" w:cs="Helvetica"/>
+          <w:b/>
+        </w:rPr>
+      </w:pPr>
+      <w:r>
+        <w:rPr>
+          <w:rFonts w:ascii="Helvetica" w:hAnsi="Helvetica" w:cs="Helvetica"/>
+        </w:rPr>
+        <w:t>- Click video at a timestamp, go to approximate spot in chart timeseries</w:t>
+      </w:r>
+      <w:r>
+        <w:rPr>
+          <w:rFonts w:ascii="Helvetica" w:hAnsi="Helvetica" w:cs="Helvetica"/>
+        </w:rPr>
+        <w:t xml:space="preserve"> </w:t>
+      </w:r>
+      <w:r>
+        <w:rPr>
+          <w:rFonts w:ascii="Helvetica" w:hAnsi="Helvetica" w:cs="Helvetica"/>
+          <w:b/>
+        </w:rPr>
+        <w:t>DONE</w:t>
+      </w:r>
+    </w:p>
+    <w:p>
+      <w:pPr>
+        <w:widowControl w:val="0"/>
+        <w:tabs>
+          <w:tab w:val="left" w:pos="720"/>
+          <w:tab w:val="left" w:pos="1440"/>
+          <w:tab w:val="left" w:pos="2160"/>
+          <w:tab w:val="left" w:pos="2880"/>
+          <w:tab w:val="left" w:pos="3600"/>
+          <w:tab w:val="left" w:pos="4320"/>
+          <w:tab w:val="left" w:pos="5040"/>
+          <w:tab w:val="left" w:pos="5760"/>
+          <w:tab w:val="left" w:pos="6480"/>
+          <w:tab w:val="left" w:pos="7200"/>
+          <w:tab w:val="left" w:pos="7920"/>
+          <w:tab w:val="left" w:pos="8640"/>
+        </w:tabs>
+        <w:autoSpaceDE w:val="0"/>
+        <w:autoSpaceDN w:val="0"/>
+        <w:adjustRightInd w:val="0"/>
+        <w:rPr>
+          <w:rFonts w:ascii="Helvetica" w:hAnsi="Helvetica" w:cs="Helvetica"/>
+          <w:b/>
+        </w:rPr>
+      </w:pPr>
+      <w:r>
+        <w:rPr>
+          <w:rFonts w:ascii="Helvetica" w:hAnsi="Helvetica" w:cs="Helvetica"/>
+        </w:rPr>
+        <w:t>- Marker in time series chart, marker where you hover in the chart with your mouse</w:t>
+      </w:r>
+      <w:r>
+        <w:rPr>
+          <w:rFonts w:ascii="Helvetica" w:hAnsi="Helvetica" w:cs="Helvetica"/>
+        </w:rPr>
+        <w:t xml:space="preserve"> </w:t>
+      </w:r>
+      <w:r>
+        <w:rPr>
+          <w:rFonts w:ascii="Helvetica" w:hAnsi="Helvetica" w:cs="Helvetica"/>
+          <w:b/>
+        </w:rPr>
+        <w:t>(Hover done, marker onclick WIP</w:t>
+      </w:r>
+      <w:r>
+        <w:rPr>
+          <w:rFonts w:ascii="Helvetica" w:hAnsi="Helvetica" w:cs="Helvetica"/>
+          <w:b/>
+        </w:rPr>
+        <w:t>, should be possible with new API</w:t>
+      </w:r>
+      <w:r>
+        <w:rPr>
+          <w:rFonts w:ascii="Helvetica" w:hAnsi="Helvetica" w:cs="Helvetica"/>
+          <w:b/>
+        </w:rPr>
+        <w:t>)</w:t>
+      </w:r>
+    </w:p>
+    <w:p>
+      <w:pPr>
+        <w:widowControl w:val="0"/>
+        <w:tabs>
+          <w:tab w:val="left" w:pos="720"/>
+          <w:tab w:val="left" w:pos="1440"/>
+          <w:tab w:val="left" w:pos="2160"/>
+          <w:tab w:val="left" w:pos="2880"/>
+          <w:tab w:val="left" w:pos="3600"/>
+          <w:tab w:val="left" w:pos="4320"/>
+          <w:tab w:val="left" w:pos="5040"/>
+          <w:tab w:val="left" w:pos="5760"/>
+          <w:tab w:val="left" w:pos="6480"/>
+          <w:tab w:val="left" w:pos="7200"/>
+          <w:tab w:val="left" w:pos="7920"/>
+          <w:tab w:val="left" w:pos="8640"/>
+        </w:tabs>
+        <w:autoSpaceDE w:val="0"/>
+        <w:autoSpaceDN w:val="0"/>
+        <w:adjustRightInd w:val="0"/>
+        <w:rPr>
+          <w:rFonts w:ascii="Helvetica" w:hAnsi="Helvetica" w:cs="Helvetica"/>
+          <w:b/>
+        </w:rPr>
+      </w:pPr>
+      <w:r>
+        <w:rPr>
+          <w:rFonts w:ascii="Helvetica" w:hAnsi="Helvetica" w:cs="Helvetica"/>
+        </w:rPr>
+        <w:t>- See how UI looks on different browsers, different screen sizes (the positions of the chart, User Options, human body, etc. should move accordingly)</w:t>
+      </w:r>
+      <w:r>
+        <w:rPr>
+          <w:rFonts w:ascii="Helvetica" w:hAnsi="Helvetica" w:cs="Helvetica"/>
+        </w:rPr>
+        <w:t xml:space="preserve"> </w:t>
+      </w:r>
+      <w:r>
+        <w:rPr>
+          <w:rFonts w:ascii="Helvetica" w:hAnsi="Helvetica" w:cs="Helvetica"/>
+          <w:b/>
+        </w:rPr>
+        <w:t>See make app scaleable</w:t>
+      </w:r>
+    </w:p>
+    <w:p>
+      <w:pPr>
+        <w:widowControl w:val="0"/>
+        <w:tabs>
+          <w:tab w:val="left" w:pos="720"/>
+          <w:tab w:val="left" w:pos="1440"/>
+          <w:tab w:val="left" w:pos="2160"/>
+          <w:tab w:val="left" w:pos="2880"/>
+          <w:tab w:val="left" w:pos="3600"/>
+          <w:tab w:val="left" w:pos="4320"/>
+          <w:tab w:val="left" w:pos="5040"/>
+          <w:tab w:val="left" w:pos="5760"/>
+          <w:tab w:val="left" w:pos="6480"/>
+          <w:tab w:val="left" w:pos="7200"/>
+          <w:tab w:val="left" w:pos="7920"/>
+          <w:tab w:val="left" w:pos="8640"/>
+        </w:tabs>
+        <w:autoSpaceDE w:val="0"/>
+        <w:autoSpaceDN w:val="0"/>
+        <w:adjustRightInd w:val="0"/>
+        <w:rPr>
+          <w:rFonts w:ascii="Helvetica" w:hAnsi="Helvetica" w:cs="Helvetica"/>
+        </w:rPr>
+      </w:pPr>
+    </w:p>
+    <w:p>
+      <w:pPr>
+        <w:widowControl w:val="0"/>
+        <w:tabs>
+          <w:tab w:val="left" w:pos="720"/>
+          <w:tab w:val="left" w:pos="1440"/>
+          <w:tab w:val="left" w:pos="2160"/>
+          <w:tab w:val="left" w:pos="2880"/>
+          <w:tab w:val="left" w:pos="3600"/>
+          <w:tab w:val="left" w:pos="4320"/>
+          <w:tab w:val="left" w:pos="5040"/>
+          <w:tab w:val="left" w:pos="5760"/>
+          <w:tab w:val="left" w:pos="6480"/>
+          <w:tab w:val="left" w:pos="7200"/>
+          <w:tab w:val="left" w:pos="7920"/>
+          <w:tab w:val="left" w:pos="8640"/>
+        </w:tabs>
+        <w:autoSpaceDE w:val="0"/>
+        <w:autoSpaceDN w:val="0"/>
+        <w:adjustRightInd w:val="0"/>
+        <w:rPr>
+          <w:rFonts w:ascii="Helvetica" w:hAnsi="Helvetica" w:cs="Helvetica"/>
+        </w:rPr>
+      </w:pPr>
+      <w:r>
         <w:rPr>
           <w:rFonts w:ascii="Helvetica" w:hAnsi="Helvetica" w:cs="Helvetica"/>
           <w:u w:val="single"/>
         </w:rPr>
-      </w:pPr>
-      <w:r>
-        <w:rPr>
-          <w:rFonts w:ascii="Helvetica" w:hAnsi="Helvetica" w:cs="Helvetica"/>
-          <w:u w:val="single"/>
-        </w:rPr>
-        <w:t>Make a list of questions:</w:t>
-      </w:r>
-    </w:p>
-    <w:p>
-      <w:pPr>
-        <w:widowControl w:val="0"/>
-        <w:tabs>
-          <w:tab w:val="left" w:pos="720"/>
-          <w:tab w:val="left" w:pos="1440"/>
-          <w:tab w:val="left" w:pos="2160"/>
-          <w:tab w:val="left" w:pos="2880"/>
-          <w:tab w:val="left" w:pos="3600"/>
-          <w:tab w:val="left" w:pos="4320"/>
-          <w:tab w:val="left" w:pos="5040"/>
-          <w:tab w:val="left" w:pos="5760"/>
-          <w:tab w:val="left" w:pos="6480"/>
-          <w:tab w:val="left" w:pos="7200"/>
-          <w:tab w:val="left" w:pos="7920"/>
-          <w:tab w:val="left" w:pos="8640"/>
-        </w:tabs>
-        <w:autoSpaceDE w:val="0"/>
-        <w:autoSpaceDN w:val="0"/>
-        <w:adjustRightInd w:val="0"/>
-        <w:rPr>
-          <w:rFonts w:ascii="Helvetica" w:hAnsi="Helvetica" w:cs="Helvetica"/>
-        </w:rPr>
-      </w:pPr>
-    </w:p>
-    <w:p>
-      <w:pPr>
-        <w:widowControl w:val="0"/>
-        <w:tabs>
-          <w:tab w:val="left" w:pos="720"/>
-          <w:tab w:val="left" w:pos="1440"/>
-          <w:tab w:val="left" w:pos="2160"/>
-          <w:tab w:val="left" w:pos="2880"/>
-          <w:tab w:val="left" w:pos="3600"/>
-          <w:tab w:val="left" w:pos="4320"/>
-          <w:tab w:val="left" w:pos="5040"/>
-          <w:tab w:val="left" w:pos="5760"/>
-          <w:tab w:val="left" w:pos="6480"/>
-          <w:tab w:val="left" w:pos="7200"/>
-          <w:tab w:val="left" w:pos="7920"/>
-          <w:tab w:val="left" w:pos="8640"/>
-        </w:tabs>
-        <w:autoSpaceDE w:val="0"/>
-        <w:autoSpaceDN w:val="0"/>
-        <w:adjustRightInd w:val="0"/>
-        <w:rPr>
-          <w:rFonts w:ascii="Helvetica" w:hAnsi="Helvetica" w:cs="Helvetica"/>
-        </w:rPr>
-      </w:pPr>
-    </w:p>
-    <w:p>
-      <w:pPr>
-        <w:widowControl w:val="0"/>
-        <w:tabs>
-          <w:tab w:val="left" w:pos="720"/>
-          <w:tab w:val="left" w:pos="1440"/>
-          <w:tab w:val="left" w:pos="2160"/>
-          <w:tab w:val="left" w:pos="2880"/>
-          <w:tab w:val="left" w:pos="3600"/>
-          <w:tab w:val="left" w:pos="4320"/>
-          <w:tab w:val="left" w:pos="5040"/>
-          <w:tab w:val="left" w:pos="5760"/>
-          <w:tab w:val="left" w:pos="6480"/>
-          <w:tab w:val="left" w:pos="7200"/>
-          <w:tab w:val="left" w:pos="7920"/>
-          <w:tab w:val="left" w:pos="8640"/>
-        </w:tabs>
-        <w:autoSpaceDE w:val="0"/>
-        <w:autoSpaceDN w:val="0"/>
-        <w:adjustRightInd w:val="0"/>
-        <w:rPr>
-          <w:rFonts w:ascii="Helvetica" w:hAnsi="Helvetica" w:cs="Helvetica"/>
-          <w:u w:val="single"/>
-        </w:rPr>
-      </w:pPr>
-      <w:r>
-        <w:rPr>
-          <w:rFonts w:ascii="Helvetica" w:hAnsi="Helvetica" w:cs="Helvetica"/>
-          <w:u w:val="single"/>
-        </w:rPr>
-        <w:t>Medium Priority</w:t>
-      </w:r>
-    </w:p>
-    <w:p>
-      <w:pPr>
-        <w:widowControl w:val="0"/>
-        <w:tabs>
-          <w:tab w:val="left" w:pos="720"/>
-          <w:tab w:val="left" w:pos="1440"/>
-          <w:tab w:val="left" w:pos="2160"/>
-          <w:tab w:val="left" w:pos="2880"/>
-          <w:tab w:val="left" w:pos="3600"/>
-          <w:tab w:val="left" w:pos="4320"/>
-          <w:tab w:val="left" w:pos="5040"/>
-          <w:tab w:val="left" w:pos="5760"/>
-          <w:tab w:val="left" w:pos="6480"/>
-          <w:tab w:val="left" w:pos="7200"/>
-          <w:tab w:val="left" w:pos="7920"/>
-          <w:tab w:val="left" w:pos="8640"/>
-        </w:tabs>
-        <w:autoSpaceDE w:val="0"/>
-        <w:autoSpaceDN w:val="0"/>
-        <w:adjustRightInd w:val="0"/>
-        <w:rPr>
-          <w:rFonts w:ascii="Helvetica" w:hAnsi="Helvetica" w:cs="Helvetica"/>
-        </w:rPr>
-      </w:pPr>
-      <w:r>
-        <w:rPr>
-          <w:rFonts w:ascii="Helvetica" w:hAnsi="Helvetica" w:cs="Helvetica"/>
-        </w:rPr>
-        <w:t>- Prep for Wizard of Oz study for “Start New Patient”</w:t>
-      </w:r>
-    </w:p>
-    <w:p>
-      <w:pPr>
-        <w:widowControl w:val="0"/>
-        <w:tabs>
-          <w:tab w:val="left" w:pos="720"/>
-          <w:tab w:val="left" w:pos="1440"/>
-          <w:tab w:val="left" w:pos="2160"/>
-          <w:tab w:val="left" w:pos="2880"/>
-          <w:tab w:val="left" w:pos="3600"/>
-          <w:tab w:val="left" w:pos="4320"/>
-          <w:tab w:val="left" w:pos="5040"/>
-          <w:tab w:val="left" w:pos="5760"/>
-          <w:tab w:val="left" w:pos="6480"/>
-          <w:tab w:val="left" w:pos="7200"/>
-          <w:tab w:val="left" w:pos="7920"/>
-          <w:tab w:val="left" w:pos="8640"/>
-        </w:tabs>
-        <w:autoSpaceDE w:val="0"/>
-        <w:autoSpaceDN w:val="0"/>
-        <w:adjustRightInd w:val="0"/>
-        <w:rPr>
-          <w:rFonts w:ascii="Helvetica" w:hAnsi="Helvetica" w:cs="Helvetica"/>
-        </w:rPr>
-      </w:pPr>
-      <w:r>
-        <w:rPr>
-          <w:rFonts w:ascii="Helvetica" w:hAnsi="Helvetica" w:cs="Helvetica"/>
-        </w:rPr>
-        <w:t>- Set up Virtual Machine (AWS) connected to Firebase DB</w:t>
-      </w:r>
-    </w:p>
-    <w:p>
-      <w:pPr>
-        <w:widowControl w:val="0"/>
-        <w:tabs>
-          <w:tab w:val="left" w:pos="720"/>
-          <w:tab w:val="left" w:pos="1440"/>
-          <w:tab w:val="left" w:pos="2160"/>
-          <w:tab w:val="left" w:pos="2880"/>
-          <w:tab w:val="left" w:pos="3600"/>
-          <w:tab w:val="left" w:pos="4320"/>
-          <w:tab w:val="left" w:pos="5040"/>
-          <w:tab w:val="left" w:pos="5760"/>
-          <w:tab w:val="left" w:pos="6480"/>
-          <w:tab w:val="left" w:pos="7200"/>
-          <w:tab w:val="left" w:pos="7920"/>
-          <w:tab w:val="left" w:pos="8640"/>
-        </w:tabs>
-        <w:autoSpaceDE w:val="0"/>
-        <w:autoSpaceDN w:val="0"/>
-        <w:adjustRightInd w:val="0"/>
-        <w:rPr>
-          <w:rFonts w:ascii="Helvetica" w:hAnsi="Helvetica" w:cs="Helvetica"/>
-        </w:rPr>
-      </w:pPr>
-      <w:r>
-        <w:rPr>
-          <w:rFonts w:ascii="Helvetica" w:hAnsi="Helvetica" w:cs="Helvetica"/>
-        </w:rPr>
-        <w:t>-Figure out why it doesn’t run on other browsers</w:t>
-      </w:r>
-    </w:p>
-    <w:p>
-      <w:pPr>
-        <w:widowControl w:val="0"/>
-        <w:tabs>
-          <w:tab w:val="left" w:pos="720"/>
-          <w:tab w:val="left" w:pos="1440"/>
-          <w:tab w:val="left" w:pos="2160"/>
-          <w:tab w:val="left" w:pos="2880"/>
-          <w:tab w:val="left" w:pos="3600"/>
-          <w:tab w:val="left" w:pos="4320"/>
-          <w:tab w:val="left" w:pos="5040"/>
-          <w:tab w:val="left" w:pos="5760"/>
-          <w:tab w:val="left" w:pos="6480"/>
-          <w:tab w:val="left" w:pos="7200"/>
-          <w:tab w:val="left" w:pos="7920"/>
-          <w:tab w:val="left" w:pos="8640"/>
-        </w:tabs>
-        <w:autoSpaceDE w:val="0"/>
-        <w:autoSpaceDN w:val="0"/>
-        <w:adjustRightInd w:val="0"/>
-        <w:rPr>
-          <w:rFonts w:ascii="Helvetica" w:hAnsi="Helvetica" w:cs="Helvetica"/>
-        </w:rPr>
-      </w:pPr>
-    </w:p>
-    <w:p>
-      <w:pPr>
-        <w:widowControl w:val="0"/>
-        <w:tabs>
-          <w:tab w:val="left" w:pos="720"/>
-          <w:tab w:val="left" w:pos="1440"/>
-          <w:tab w:val="left" w:pos="2160"/>
-          <w:tab w:val="left" w:pos="2880"/>
-          <w:tab w:val="left" w:pos="3600"/>
-          <w:tab w:val="left" w:pos="4320"/>
-          <w:tab w:val="left" w:pos="5040"/>
-          <w:tab w:val="left" w:pos="5760"/>
-          <w:tab w:val="left" w:pos="6480"/>
-          <w:tab w:val="left" w:pos="7200"/>
-          <w:tab w:val="left" w:pos="7920"/>
-          <w:tab w:val="left" w:pos="8640"/>
-        </w:tabs>
-        <w:autoSpaceDE w:val="0"/>
-        <w:autoSpaceDN w:val="0"/>
-        <w:adjustRightInd w:val="0"/>
-        <w:rPr>
-          <w:rFonts w:ascii="Helvetica" w:hAnsi="Helvetica" w:cs="Helvetica"/>
-          <w:u w:val="single"/>
-        </w:rPr>
-      </w:pPr>
-      <w:r>
-        <w:rPr>
-          <w:rFonts w:ascii="Helvetica" w:hAnsi="Helvetica" w:cs="Helvetica"/>
-          <w:u w:val="single"/>
-        </w:rPr>
-        <w:t xml:space="preserve">Less Priority but Important </w:t>
-      </w:r>
-    </w:p>
-    <w:p>
-      <w:pPr>
-        <w:widowControl w:val="0"/>
-        <w:tabs>
-          <w:tab w:val="left" w:pos="720"/>
-          <w:tab w:val="left" w:pos="1440"/>
-          <w:tab w:val="left" w:pos="2160"/>
-          <w:tab w:val="left" w:pos="2880"/>
-          <w:tab w:val="left" w:pos="3600"/>
-          <w:tab w:val="left" w:pos="4320"/>
-          <w:tab w:val="left" w:pos="5040"/>
-          <w:tab w:val="left" w:pos="5760"/>
-          <w:tab w:val="left" w:pos="6480"/>
-          <w:tab w:val="left" w:pos="7200"/>
-          <w:tab w:val="left" w:pos="7920"/>
-          <w:tab w:val="left" w:pos="8640"/>
-        </w:tabs>
-        <w:autoSpaceDE w:val="0"/>
-        <w:autoSpaceDN w:val="0"/>
-        <w:adjustRightInd w:val="0"/>
-        <w:rPr>
-          <w:rFonts w:ascii="Helvetica" w:hAnsi="Helvetica" w:cs="Helvetica"/>
-        </w:rPr>
-      </w:pPr>
-    </w:p>
-    <w:p>
-      <w:pPr>
-        <w:widowControl w:val="0"/>
-        <w:tabs>
-          <w:tab w:val="left" w:pos="720"/>
-          <w:tab w:val="left" w:pos="1440"/>
-          <w:tab w:val="left" w:pos="2160"/>
-          <w:tab w:val="left" w:pos="2880"/>
-          <w:tab w:val="left" w:pos="3600"/>
-          <w:tab w:val="left" w:pos="4320"/>
-          <w:tab w:val="left" w:pos="5040"/>
-          <w:tab w:val="left" w:pos="5760"/>
-          <w:tab w:val="left" w:pos="6480"/>
-          <w:tab w:val="left" w:pos="7200"/>
-          <w:tab w:val="left" w:pos="7920"/>
-          <w:tab w:val="left" w:pos="8640"/>
-        </w:tabs>
-        <w:autoSpaceDE w:val="0"/>
-        <w:autoSpaceDN w:val="0"/>
-        <w:adjustRightInd w:val="0"/>
-        <w:rPr>
-          <w:rFonts w:ascii="Helvetica" w:hAnsi="Helvetica" w:cs="Helvetica"/>
-          <w:b/>
-        </w:rPr>
-      </w:pPr>
-      <w:r>
-        <w:rPr>
-          <w:rFonts w:ascii="Helvetica" w:hAnsi="Helvetica" w:cs="Helvetica"/>
-        </w:rPr>
-        <w:t xml:space="preserve">- </w:t>
-      </w:r>
-      <w:proofErr w:type="gramStart"/>
-      <w:r>
-        <w:rPr>
-          <w:rFonts w:ascii="Helvetica" w:hAnsi="Helvetica" w:cs="Helvetica"/>
-        </w:rPr>
-        <w:t>Look into</w:t>
-      </w:r>
-      <w:proofErr w:type="gramEnd"/>
-      <w:r>
-        <w:rPr>
-          <w:rFonts w:ascii="Helvetica" w:hAnsi="Helvetica" w:cs="Helvetica"/>
-        </w:rPr>
-        <w:t xml:space="preserve"> other data visualization APIs</w:t>
-      </w:r>
-      <w:r>
-        <w:rPr>
-          <w:rFonts w:ascii="Helvetica" w:hAnsi="Helvetica" w:cs="Helvetica"/>
-        </w:rPr>
-        <w:t xml:space="preserve"> </w:t>
-      </w:r>
-      <w:r>
-        <w:rPr>
-          <w:rFonts w:ascii="Helvetica" w:hAnsi="Helvetica" w:cs="Helvetica"/>
-          <w:b/>
-        </w:rPr>
-        <w:t>DONE</w:t>
-      </w:r>
-    </w:p>
-    <w:p>
-      <w:pPr>
-        <w:widowControl w:val="0"/>
-        <w:tabs>
-          <w:tab w:val="left" w:pos="720"/>
-          <w:tab w:val="left" w:pos="1440"/>
-          <w:tab w:val="left" w:pos="2160"/>
-          <w:tab w:val="left" w:pos="2880"/>
-          <w:tab w:val="left" w:pos="3600"/>
-          <w:tab w:val="left" w:pos="4320"/>
-          <w:tab w:val="left" w:pos="5040"/>
-          <w:tab w:val="left" w:pos="5760"/>
-          <w:tab w:val="left" w:pos="6480"/>
-          <w:tab w:val="left" w:pos="7200"/>
-          <w:tab w:val="left" w:pos="7920"/>
-          <w:tab w:val="left" w:pos="8640"/>
-        </w:tabs>
-        <w:autoSpaceDE w:val="0"/>
-        <w:autoSpaceDN w:val="0"/>
-        <w:adjustRightInd w:val="0"/>
-        <w:rPr>
-          <w:rFonts w:ascii="Helvetica" w:hAnsi="Helvetica" w:cs="Helvetica"/>
-          <w:b/>
-        </w:rPr>
-      </w:pPr>
-      <w:r>
-        <w:rPr>
-          <w:rFonts w:ascii="Helvetica" w:hAnsi="Helvetica" w:cs="Helvetica"/>
-        </w:rPr>
-        <w:t xml:space="preserve">- </w:t>
-      </w:r>
-      <w:proofErr w:type="gramStart"/>
-      <w:r>
-        <w:rPr>
-          <w:rFonts w:ascii="Helvetica" w:hAnsi="Helvetica" w:cs="Helvetica"/>
-        </w:rPr>
-        <w:t>Look into</w:t>
-      </w:r>
-      <w:proofErr w:type="gramEnd"/>
-      <w:r>
-        <w:rPr>
-          <w:rFonts w:ascii="Helvetica" w:hAnsi="Helvetica" w:cs="Helvetica"/>
-        </w:rPr>
-        <w:t xml:space="preserve"> video display APIs</w:t>
-      </w:r>
-      <w:r>
-        <w:rPr>
-          <w:rFonts w:ascii="Helvetica" w:hAnsi="Helvetica" w:cs="Helvetica"/>
-        </w:rPr>
-        <w:t xml:space="preserve"> </w:t>
-      </w:r>
-      <w:r>
-        <w:rPr>
-          <w:rFonts w:ascii="Helvetica" w:hAnsi="Helvetica" w:cs="Helvetica"/>
-          <w:b/>
-        </w:rPr>
-        <w:t>DONE</w:t>
-      </w:r>
-    </w:p>
-    <w:p>
-      <w:pPr>
-        <w:widowControl w:val="0"/>
-        <w:tabs>
-          <w:tab w:val="left" w:pos="720"/>
-          <w:tab w:val="left" w:pos="1440"/>
-          <w:tab w:val="left" w:pos="2160"/>
-          <w:tab w:val="left" w:pos="2880"/>
-          <w:tab w:val="left" w:pos="3600"/>
-          <w:tab w:val="left" w:pos="4320"/>
-          <w:tab w:val="left" w:pos="5040"/>
-          <w:tab w:val="left" w:pos="5760"/>
-          <w:tab w:val="left" w:pos="6480"/>
-          <w:tab w:val="left" w:pos="7200"/>
-          <w:tab w:val="left" w:pos="7920"/>
-          <w:tab w:val="left" w:pos="8640"/>
-        </w:tabs>
-        <w:autoSpaceDE w:val="0"/>
-        <w:autoSpaceDN w:val="0"/>
-        <w:adjustRightInd w:val="0"/>
-        <w:rPr>
-          <w:rFonts w:ascii="Helvetica" w:hAnsi="Helvetica" w:cs="Helvetica"/>
-          <w:b/>
-        </w:rPr>
-      </w:pPr>
-      <w:r>
-        <w:rPr>
-          <w:rFonts w:ascii="Helvetica" w:hAnsi="Helvetica" w:cs="Helvetica"/>
-        </w:rPr>
-        <w:t>- Click video at a timestamp, go to approximate spot in chart timeseries</w:t>
-      </w:r>
-      <w:r>
-        <w:rPr>
-          <w:rFonts w:ascii="Helvetica" w:hAnsi="Helvetica" w:cs="Helvetica"/>
-        </w:rPr>
-        <w:t xml:space="preserve"> </w:t>
-      </w:r>
-      <w:r>
-        <w:rPr>
-          <w:rFonts w:ascii="Helvetica" w:hAnsi="Helvetica" w:cs="Helvetica"/>
-          <w:b/>
-        </w:rPr>
-        <w:t>DONE</w:t>
-      </w:r>
-    </w:p>
-    <w:p>
-      <w:pPr>
-        <w:widowControl w:val="0"/>
-        <w:tabs>
-          <w:tab w:val="left" w:pos="720"/>
-          <w:tab w:val="left" w:pos="1440"/>
-          <w:tab w:val="left" w:pos="2160"/>
-          <w:tab w:val="left" w:pos="2880"/>
-          <w:tab w:val="left" w:pos="3600"/>
-          <w:tab w:val="left" w:pos="4320"/>
-          <w:tab w:val="left" w:pos="5040"/>
-          <w:tab w:val="left" w:pos="5760"/>
-          <w:tab w:val="left" w:pos="6480"/>
-          <w:tab w:val="left" w:pos="7200"/>
-          <w:tab w:val="left" w:pos="7920"/>
-          <w:tab w:val="left" w:pos="8640"/>
-        </w:tabs>
-        <w:autoSpaceDE w:val="0"/>
-        <w:autoSpaceDN w:val="0"/>
-        <w:adjustRightInd w:val="0"/>
-        <w:rPr>
-          <w:rFonts w:ascii="Helvetica" w:hAnsi="Helvetica" w:cs="Helvetica"/>
-          <w:b/>
-        </w:rPr>
-      </w:pPr>
-      <w:r>
-        <w:rPr>
-          <w:rFonts w:ascii="Helvetica" w:hAnsi="Helvetica" w:cs="Helvetica"/>
-        </w:rPr>
-        <w:t>- Marker in time series chart, marker where you hover in the chart with your mouse</w:t>
-      </w:r>
-      <w:r>
-        <w:rPr>
-          <w:rFonts w:ascii="Helvetica" w:hAnsi="Helvetica" w:cs="Helvetica"/>
-        </w:rPr>
-        <w:t xml:space="preserve"> </w:t>
-      </w:r>
-      <w:r>
-        <w:rPr>
-          <w:rFonts w:ascii="Helvetica" w:hAnsi="Helvetica" w:cs="Helvetica"/>
-          <w:b/>
-        </w:rPr>
-        <w:t>(Hover done, marker onclick WIP</w:t>
-      </w:r>
-      <w:r>
-        <w:rPr>
-          <w:rFonts w:ascii="Helvetica" w:hAnsi="Helvetica" w:cs="Helvetica"/>
-          <w:b/>
-        </w:rPr>
-        <w:t>, should be possible with new API</w:t>
-      </w:r>
-      <w:r>
-        <w:rPr>
-          <w:rFonts w:ascii="Helvetica" w:hAnsi="Helvetica" w:cs="Helvetica"/>
-          <w:b/>
-        </w:rPr>
-        <w:t>)</w:t>
-      </w:r>
-    </w:p>
-    <w:p>
-      <w:pPr>
-        <w:widowControl w:val="0"/>
-        <w:tabs>
-          <w:tab w:val="left" w:pos="720"/>
-          <w:tab w:val="left" w:pos="1440"/>
-          <w:tab w:val="left" w:pos="2160"/>
-          <w:tab w:val="left" w:pos="2880"/>
-          <w:tab w:val="left" w:pos="3600"/>
-          <w:tab w:val="left" w:pos="4320"/>
-          <w:tab w:val="left" w:pos="5040"/>
-          <w:tab w:val="left" w:pos="5760"/>
-          <w:tab w:val="left" w:pos="6480"/>
-          <w:tab w:val="left" w:pos="7200"/>
-          <w:tab w:val="left" w:pos="7920"/>
-          <w:tab w:val="left" w:pos="8640"/>
-        </w:tabs>
-        <w:autoSpaceDE w:val="0"/>
-        <w:autoSpaceDN w:val="0"/>
-        <w:adjustRightInd w:val="0"/>
-        <w:rPr>
-          <w:rFonts w:ascii="Helvetica" w:hAnsi="Helvetica" w:cs="Helvetica"/>
-          <w:b/>
-        </w:rPr>
-      </w:pPr>
-      <w:r>
-        <w:rPr>
-          <w:rFonts w:ascii="Helvetica" w:hAnsi="Helvetica" w:cs="Helvetica"/>
-        </w:rPr>
-        <w:t>- See how UI looks on different browsers, different screen sizes (the positions of the chart, User Options, human body, etc. should move accordingly)</w:t>
-      </w:r>
-      <w:r>
-        <w:rPr>
-          <w:rFonts w:ascii="Helvetica" w:hAnsi="Helvetica" w:cs="Helvetica"/>
-        </w:rPr>
-        <w:t xml:space="preserve"> </w:t>
-      </w:r>
-      <w:r>
-        <w:rPr>
-          <w:rFonts w:ascii="Helvetica" w:hAnsi="Helvetica" w:cs="Helvetica"/>
-          <w:b/>
-        </w:rPr>
-        <w:t xml:space="preserve">See make app </w:t>
-      </w:r>
-      <w:proofErr w:type="spellStart"/>
-      <w:r>
-        <w:rPr>
-          <w:rFonts w:ascii="Helvetica" w:hAnsi="Helvetica" w:cs="Helvetica"/>
-          <w:b/>
-        </w:rPr>
-        <w:t>scaleable</w:t>
-      </w:r>
-      <w:proofErr w:type="spellEnd"/>
-    </w:p>
-    <w:p>
-      <w:pPr>
-        <w:widowControl w:val="0"/>
-        <w:tabs>
-          <w:tab w:val="left" w:pos="720"/>
-          <w:tab w:val="left" w:pos="1440"/>
-          <w:tab w:val="left" w:pos="2160"/>
-          <w:tab w:val="left" w:pos="2880"/>
-          <w:tab w:val="left" w:pos="3600"/>
-          <w:tab w:val="left" w:pos="4320"/>
-          <w:tab w:val="left" w:pos="5040"/>
-          <w:tab w:val="left" w:pos="5760"/>
-          <w:tab w:val="left" w:pos="6480"/>
-          <w:tab w:val="left" w:pos="7200"/>
-          <w:tab w:val="left" w:pos="7920"/>
-          <w:tab w:val="left" w:pos="8640"/>
-        </w:tabs>
-        <w:autoSpaceDE w:val="0"/>
-        <w:autoSpaceDN w:val="0"/>
-        <w:adjustRightInd w:val="0"/>
-        <w:rPr>
-          <w:rFonts w:ascii="Helvetica" w:hAnsi="Helvetica" w:cs="Helvetica"/>
-        </w:rPr>
-      </w:pPr>
-    </w:p>
-    <w:p>
-      <w:pPr>
-        <w:widowControl w:val="0"/>
-        <w:tabs>
-          <w:tab w:val="left" w:pos="720"/>
-          <w:tab w:val="left" w:pos="1440"/>
-          <w:tab w:val="left" w:pos="2160"/>
-          <w:tab w:val="left" w:pos="2880"/>
-          <w:tab w:val="left" w:pos="3600"/>
-          <w:tab w:val="left" w:pos="4320"/>
-          <w:tab w:val="left" w:pos="5040"/>
-          <w:tab w:val="left" w:pos="5760"/>
-          <w:tab w:val="left" w:pos="6480"/>
-          <w:tab w:val="left" w:pos="7200"/>
-          <w:tab w:val="left" w:pos="7920"/>
-          <w:tab w:val="left" w:pos="8640"/>
-        </w:tabs>
-        <w:autoSpaceDE w:val="0"/>
-        <w:autoSpaceDN w:val="0"/>
-        <w:adjustRightInd w:val="0"/>
-        <w:rPr>
-          <w:rFonts w:ascii="Helvetica" w:hAnsi="Helvetica" w:cs="Helvetica"/>
-        </w:rPr>
-      </w:pPr>
-      <w:r>
-        <w:rPr>
-          <w:rFonts w:ascii="Helvetica" w:hAnsi="Helvetica" w:cs="Helvetica"/>
-          <w:u w:val="single"/>
-        </w:rPr>
         <w:t>Process for Getting Feedback for a Design Paper - Spring Quarter</w:t>
       </w:r>
     </w:p>
@@ -2695,21 +3517,7 @@
         <w:rPr>
           <w:rFonts w:ascii="Helvetica" w:hAnsi="Helvetica" w:cs="Helvetica"/>
         </w:rPr>
-        <w:t xml:space="preserve">(Can Andrew specify smaller time frame during his data collection sessions to interview fellows/attendings so that </w:t>
-      </w:r>
-      <w:proofErr w:type="spellStart"/>
-      <w:r>
-        <w:rPr>
-          <w:rFonts w:ascii="Helvetica" w:hAnsi="Helvetica" w:cs="Helvetica"/>
-        </w:rPr>
-        <w:t>Vish</w:t>
-      </w:r>
-      <w:proofErr w:type="spellEnd"/>
-      <w:r>
-        <w:rPr>
-          <w:rFonts w:ascii="Helvetica" w:hAnsi="Helvetica" w:cs="Helvetica"/>
-        </w:rPr>
-        <w:t xml:space="preserve"> and Nadir can attend as well?)</w:t>
+        <w:t>(Can Andrew specify smaller time frame during his data collection sessions to interview fellows/attendings so that Vish and Nadir can attend as well?)</w:t>
       </w:r>
     </w:p>
     <w:p>
@@ -2779,6 +3587,311 @@
     </w:sectPr>
   </w:body>
 </w:document>
+</file>
+
+<file path=word/numbering.xml><?xml version="1.0" encoding="utf-8"?>
+<w:numbering xmlns:wpc="http://schemas.microsoft.com/office/word/2010/wordprocessingCanvas" xmlns:cx="http://schemas.microsoft.com/office/drawing/2014/chartex" xmlns:cx1="http://schemas.microsoft.com/office/drawing/2015/9/8/chartex" xmlns:cx2="http://schemas.microsoft.com/office/drawing/2015/10/21/chartex" xmlns:cx3="http://schemas.microsoft.com/office/drawing/2016/5/9/chartex" xmlns:cx4="http://schemas.microsoft.com/office/drawing/2016/5/10/chartex" xmlns:cx5="http://schemas.microsoft.com/office/drawing/2016/5/11/chartex" xmlns:cx6="http://schemas.microsoft.com/office/drawing/2016/5/12/chartex" xmlns:cx7="http://schemas.microsoft.com/office/drawing/2016/5/13/chartex" xmlns:cx8="http://schemas.microsoft.com/office/drawing/2016/5/14/chartex" xmlns:mc="http://schemas.openxmlformats.org/markup-compatibility/2006" xmlns:aink="http://schemas.microsoft.com/office/drawing/2016/ink" xmlns:am3d="http://schemas.microsoft.com/office/drawing/2017/model3d" xmlns:o="urn:schemas-microsoft-com:office:office" xmlns:r="http://schemas.openxmlformats.org/officeDocument/2006/relationships" xmlns:m="http://schemas.openxmlformats.org/officeDocument/2006/math" xmlns:v="urn:schemas-microsoft-com:vml" xmlns:wp14="http://schemas.microsoft.com/office/word/2010/wordprocessingDrawing" xmlns:wp="http://schemas.openxmlformats.org/drawingml/2006/wordprocessingDrawing" xmlns:w10="urn:schemas-microsoft-com:office:word" xmlns:w="http://schemas.openxmlformats.org/wordprocessingml/2006/main" xmlns:w14="http://schemas.microsoft.com/office/word/2010/wordml" xmlns:w15="http://schemas.microsoft.com/office/word/2012/wordml" xmlns:w16cid="http://schemas.microsoft.com/office/word/2016/wordml/cid" xmlns:w16se="http://schemas.microsoft.com/office/word/2015/wordml/symex" xmlns:wpg="http://schemas.microsoft.com/office/word/2010/wordprocessingGroup" xmlns:wpi="http://schemas.microsoft.com/office/word/2010/wordprocessingInk" xmlns:wne="http://schemas.microsoft.com/office/word/2006/wordml" xmlns:wps="http://schemas.microsoft.com/office/word/2010/wordprocessingShape" mc:Ignorable="w14 w15 w16se w16cid wp14">
+  <w:abstractNum w:abstractNumId="0" w15:restartNumberingAfterBreak="0">
+    <w:nsid w:val="1F194C0E"/>
+    <w:multiLevelType w:val="hybridMultilevel"/>
+    <w:tmpl w:val="720228F8"/>
+    <w:lvl w:ilvl="0" w:tplc="0409000F">
+      <w:start w:val="1"/>
+      <w:numFmt w:val="decimal"/>
+      <w:lvlText w:val="%1."/>
+      <w:lvlJc w:val="left"/>
+      <w:pPr>
+        <w:ind w:left="720" w:hanging="360"/>
+      </w:pPr>
+      <w:rPr>
+        <w:rFonts w:hint="default"/>
+      </w:rPr>
+    </w:lvl>
+    <w:lvl w:ilvl="1" w:tplc="04090019">
+      <w:start w:val="1"/>
+      <w:numFmt w:val="lowerLetter"/>
+      <w:lvlText w:val="%2."/>
+      <w:lvlJc w:val="left"/>
+      <w:pPr>
+        <w:ind w:left="1440" w:hanging="360"/>
+      </w:pPr>
+    </w:lvl>
+    <w:lvl w:ilvl="2" w:tplc="0409001B" w:tentative="1">
+      <w:start w:val="1"/>
+      <w:numFmt w:val="lowerRoman"/>
+      <w:lvlText w:val="%3."/>
+      <w:lvlJc w:val="right"/>
+      <w:pPr>
+        <w:ind w:left="2160" w:hanging="180"/>
+      </w:pPr>
+    </w:lvl>
+    <w:lvl w:ilvl="3" w:tplc="0409000F" w:tentative="1">
+      <w:start w:val="1"/>
+      <w:numFmt w:val="decimal"/>
+      <w:lvlText w:val="%4."/>
+      <w:lvlJc w:val="left"/>
+      <w:pPr>
+        <w:ind w:left="2880" w:hanging="360"/>
+      </w:pPr>
+    </w:lvl>
+    <w:lvl w:ilvl="4" w:tplc="04090019" w:tentative="1">
+      <w:start w:val="1"/>
+      <w:numFmt w:val="lowerLetter"/>
+      <w:lvlText w:val="%5."/>
+      <w:lvlJc w:val="left"/>
+      <w:pPr>
+        <w:ind w:left="3600" w:hanging="360"/>
+      </w:pPr>
+    </w:lvl>
+    <w:lvl w:ilvl="5" w:tplc="0409001B" w:tentative="1">
+      <w:start w:val="1"/>
+      <w:numFmt w:val="lowerRoman"/>
+      <w:lvlText w:val="%6."/>
+      <w:lvlJc w:val="right"/>
+      <w:pPr>
+        <w:ind w:left="4320" w:hanging="180"/>
+      </w:pPr>
+    </w:lvl>
+    <w:lvl w:ilvl="6" w:tplc="0409000F" w:tentative="1">
+      <w:start w:val="1"/>
+      <w:numFmt w:val="decimal"/>
+      <w:lvlText w:val="%7."/>
+      <w:lvlJc w:val="left"/>
+      <w:pPr>
+        <w:ind w:left="5040" w:hanging="360"/>
+      </w:pPr>
+    </w:lvl>
+    <w:lvl w:ilvl="7" w:tplc="04090019" w:tentative="1">
+      <w:start w:val="1"/>
+      <w:numFmt w:val="lowerLetter"/>
+      <w:lvlText w:val="%8."/>
+      <w:lvlJc w:val="left"/>
+      <w:pPr>
+        <w:ind w:left="5760" w:hanging="360"/>
+      </w:pPr>
+    </w:lvl>
+    <w:lvl w:ilvl="8" w:tplc="0409001B" w:tentative="1">
+      <w:start w:val="1"/>
+      <w:numFmt w:val="lowerRoman"/>
+      <w:lvlText w:val="%9."/>
+      <w:lvlJc w:val="right"/>
+      <w:pPr>
+        <w:ind w:left="6480" w:hanging="180"/>
+      </w:pPr>
+    </w:lvl>
+  </w:abstractNum>
+  <w:abstractNum w:abstractNumId="1" w15:restartNumberingAfterBreak="0">
+    <w:nsid w:val="28FF7918"/>
+    <w:multiLevelType w:val="hybridMultilevel"/>
+    <w:tmpl w:val="0846A546"/>
+    <w:lvl w:ilvl="0" w:tplc="E9FAE090">
+      <w:start w:val="1"/>
+      <w:numFmt w:val="decimal"/>
+      <w:lvlText w:val="%1."/>
+      <w:lvlJc w:val="left"/>
+      <w:pPr>
+        <w:ind w:left="720" w:hanging="360"/>
+      </w:pPr>
+      <w:rPr>
+        <w:rFonts w:ascii="Helvetica" w:eastAsiaTheme="minorEastAsia" w:hAnsi="Helvetica" w:cs="Helvetica"/>
+      </w:rPr>
+    </w:lvl>
+    <w:lvl w:ilvl="1" w:tplc="04090003">
+      <w:start w:val="1"/>
+      <w:numFmt w:val="bullet"/>
+      <w:lvlText w:val="o"/>
+      <w:lvlJc w:val="left"/>
+      <w:pPr>
+        <w:ind w:left="1440" w:hanging="360"/>
+      </w:pPr>
+      <w:rPr>
+        <w:rFonts w:ascii="Courier New" w:hAnsi="Courier New" w:hint="default"/>
+      </w:rPr>
+    </w:lvl>
+    <w:lvl w:ilvl="2" w:tplc="04090005" w:tentative="1">
+      <w:start w:val="1"/>
+      <w:numFmt w:val="bullet"/>
+      <w:lvlText w:val=""/>
+      <w:lvlJc w:val="left"/>
+      <w:pPr>
+        <w:ind w:left="2160" w:hanging="360"/>
+      </w:pPr>
+      <w:rPr>
+        <w:rFonts w:ascii="Wingdings" w:hAnsi="Wingdings" w:hint="default"/>
+      </w:rPr>
+    </w:lvl>
+    <w:lvl w:ilvl="3" w:tplc="04090001" w:tentative="1">
+      <w:start w:val="1"/>
+      <w:numFmt w:val="bullet"/>
+      <w:lvlText w:val=""/>
+      <w:lvlJc w:val="left"/>
+      <w:pPr>
+        <w:ind w:left="2880" w:hanging="360"/>
+      </w:pPr>
+      <w:rPr>
+        <w:rFonts w:ascii="Symbol" w:hAnsi="Symbol" w:hint="default"/>
+      </w:rPr>
+    </w:lvl>
+    <w:lvl w:ilvl="4" w:tplc="04090003" w:tentative="1">
+      <w:start w:val="1"/>
+      <w:numFmt w:val="bullet"/>
+      <w:lvlText w:val="o"/>
+      <w:lvlJc w:val="left"/>
+      <w:pPr>
+        <w:ind w:left="3600" w:hanging="360"/>
+      </w:pPr>
+      <w:rPr>
+        <w:rFonts w:ascii="Courier New" w:hAnsi="Courier New" w:hint="default"/>
+      </w:rPr>
+    </w:lvl>
+    <w:lvl w:ilvl="5" w:tplc="04090005" w:tentative="1">
+      <w:start w:val="1"/>
+      <w:numFmt w:val="bullet"/>
+      <w:lvlText w:val=""/>
+      <w:lvlJc w:val="left"/>
+      <w:pPr>
+        <w:ind w:left="4320" w:hanging="360"/>
+      </w:pPr>
+      <w:rPr>
+        <w:rFonts w:ascii="Wingdings" w:hAnsi="Wingdings" w:hint="default"/>
+      </w:rPr>
+    </w:lvl>
+    <w:lvl w:ilvl="6" w:tplc="04090001" w:tentative="1">
+      <w:start w:val="1"/>
+      <w:numFmt w:val="bullet"/>
+      <w:lvlText w:val=""/>
+      <w:lvlJc w:val="left"/>
+      <w:pPr>
+        <w:ind w:left="5040" w:hanging="360"/>
+      </w:pPr>
+      <w:rPr>
+        <w:rFonts w:ascii="Symbol" w:hAnsi="Symbol" w:hint="default"/>
+      </w:rPr>
+    </w:lvl>
+    <w:lvl w:ilvl="7" w:tplc="04090003" w:tentative="1">
+      <w:start w:val="1"/>
+      <w:numFmt w:val="bullet"/>
+      <w:lvlText w:val="o"/>
+      <w:lvlJc w:val="left"/>
+      <w:pPr>
+        <w:ind w:left="5760" w:hanging="360"/>
+      </w:pPr>
+      <w:rPr>
+        <w:rFonts w:ascii="Courier New" w:hAnsi="Courier New" w:hint="default"/>
+      </w:rPr>
+    </w:lvl>
+    <w:lvl w:ilvl="8" w:tplc="04090005" w:tentative="1">
+      <w:start w:val="1"/>
+      <w:numFmt w:val="bullet"/>
+      <w:lvlText w:val=""/>
+      <w:lvlJc w:val="left"/>
+      <w:pPr>
+        <w:ind w:left="6480" w:hanging="360"/>
+      </w:pPr>
+      <w:rPr>
+        <w:rFonts w:ascii="Wingdings" w:hAnsi="Wingdings" w:hint="default"/>
+      </w:rPr>
+    </w:lvl>
+  </w:abstractNum>
+  <w:abstractNum w:abstractNumId="2" w15:restartNumberingAfterBreak="0">
+    <w:nsid w:val="3A940DBF"/>
+    <w:multiLevelType w:val="hybridMultilevel"/>
+    <w:tmpl w:val="5780565A"/>
+    <w:lvl w:ilvl="0" w:tplc="0409000F">
+      <w:start w:val="1"/>
+      <w:numFmt w:val="decimal"/>
+      <w:lvlText w:val="%1."/>
+      <w:lvlJc w:val="left"/>
+      <w:pPr>
+        <w:ind w:left="720" w:hanging="360"/>
+      </w:pPr>
+      <w:rPr>
+        <w:rFonts w:hint="default"/>
+      </w:rPr>
+    </w:lvl>
+    <w:lvl w:ilvl="1" w:tplc="04090019">
+      <w:start w:val="1"/>
+      <w:numFmt w:val="lowerLetter"/>
+      <w:lvlText w:val="%2."/>
+      <w:lvlJc w:val="left"/>
+      <w:pPr>
+        <w:ind w:left="1440" w:hanging="360"/>
+      </w:pPr>
+    </w:lvl>
+    <w:lvl w:ilvl="2" w:tplc="0409001B" w:tentative="1">
+      <w:start w:val="1"/>
+      <w:numFmt w:val="lowerRoman"/>
+      <w:lvlText w:val="%3."/>
+      <w:lvlJc w:val="right"/>
+      <w:pPr>
+        <w:ind w:left="2160" w:hanging="180"/>
+      </w:pPr>
+    </w:lvl>
+    <w:lvl w:ilvl="3" w:tplc="0409000F" w:tentative="1">
+      <w:start w:val="1"/>
+      <w:numFmt w:val="decimal"/>
+      <w:lvlText w:val="%4."/>
+      <w:lvlJc w:val="left"/>
+      <w:pPr>
+        <w:ind w:left="2880" w:hanging="360"/>
+      </w:pPr>
+    </w:lvl>
+    <w:lvl w:ilvl="4" w:tplc="04090019" w:tentative="1">
+      <w:start w:val="1"/>
+      <w:numFmt w:val="lowerLetter"/>
+      <w:lvlText w:val="%5."/>
+      <w:lvlJc w:val="left"/>
+      <w:pPr>
+        <w:ind w:left="3600" w:hanging="360"/>
+      </w:pPr>
+    </w:lvl>
+    <w:lvl w:ilvl="5" w:tplc="0409001B" w:tentative="1">
+      <w:start w:val="1"/>
+      <w:numFmt w:val="lowerRoman"/>
+      <w:lvlText w:val="%6."/>
+      <w:lvlJc w:val="right"/>
+      <w:pPr>
+        <w:ind w:left="4320" w:hanging="180"/>
+      </w:pPr>
+    </w:lvl>
+    <w:lvl w:ilvl="6" w:tplc="0409000F" w:tentative="1">
+      <w:start w:val="1"/>
+      <w:numFmt w:val="decimal"/>
+      <w:lvlText w:val="%7."/>
+      <w:lvlJc w:val="left"/>
+      <w:pPr>
+        <w:ind w:left="5040" w:hanging="360"/>
+      </w:pPr>
+    </w:lvl>
+    <w:lvl w:ilvl="7" w:tplc="04090019" w:tentative="1">
+      <w:start w:val="1"/>
+      <w:numFmt w:val="lowerLetter"/>
+      <w:lvlText w:val="%8."/>
+      <w:lvlJc w:val="left"/>
+      <w:pPr>
+        <w:ind w:left="5760" w:hanging="360"/>
+      </w:pPr>
+    </w:lvl>
+    <w:lvl w:ilvl="8" w:tplc="0409001B" w:tentative="1">
+      <w:start w:val="1"/>
+      <w:numFmt w:val="lowerRoman"/>
+      <w:lvlText w:val="%9."/>
+      <w:lvlJc w:val="right"/>
+      <w:pPr>
+        <w:ind w:left="6480" w:hanging="180"/>
+      </w:pPr>
+    </w:lvl>
+  </w:abstractNum>
+  <w:num w:numId="1">
+    <w:abstractNumId w:val="1"/>
+  </w:num>
+  <w:num w:numId="2">
+    <w:abstractNumId w:val="0"/>
+  </w:num>
+  <w:num w:numId="3">
+    <w:abstractNumId w:val="2"/>
+  </w:num>
+</w:numbering>
 </file>
 
 <file path=word/styles.xml><?xml version="1.0" encoding="utf-8"?>
@@ -2794,7 +3907,7 @@
     </w:rPrDefault>
     <w:pPrDefault/>
   </w:docDefaults>
-  <w:latentStyles w:defLockedState="0" w:defUIPriority="99" w:defSemiHidden="0" w:defUnhideWhenUsed="0" w:defQFormat="0" w:count="375">
+  <w:latentStyles w:defLockedState="0" w:defUIPriority="99" w:defSemiHidden="0" w:defUnhideWhenUsed="0" w:defQFormat="0" w:count="376">
     <w:lsdException w:name="Normal" w:uiPriority="0" w:qFormat="1"/>
     <w:lsdException w:name="heading 1" w:uiPriority="9" w:qFormat="1"/>
     <w:lsdException w:name="heading 2" w:semiHidden="1" w:uiPriority="9" w:unhideWhenUsed="1" w:qFormat="1"/>
@@ -2900,7 +4013,6 @@
     <w:lsdException w:name="HTML Sample" w:semiHidden="1" w:unhideWhenUsed="1"/>
     <w:lsdException w:name="HTML Typewriter" w:semiHidden="1" w:unhideWhenUsed="1"/>
     <w:lsdException w:name="HTML Variable" w:semiHidden="1" w:unhideWhenUsed="1"/>
-    <w:lsdException w:name="Normal Table" w:semiHidden="1" w:unhideWhenUsed="1"/>
     <w:lsdException w:name="annotation subject" w:semiHidden="1" w:unhideWhenUsed="1"/>
     <w:lsdException w:name="No List" w:semiHidden="1" w:unhideWhenUsed="1"/>
     <w:lsdException w:name="Outline List 1" w:semiHidden="1" w:unhideWhenUsed="1"/>
@@ -2947,10 +4059,8 @@
     <w:lsdException w:name="Table Subtle 2" w:semiHidden="1" w:unhideWhenUsed="1"/>
     <w:lsdException w:name="Table Web 1" w:semiHidden="1" w:unhideWhenUsed="1"/>
     <w:lsdException w:name="Table Web 2" w:semiHidden="1" w:unhideWhenUsed="1"/>
-    <w:lsdException w:name="Table Web 3" w:semiHidden="1" w:unhideWhenUsed="1"/>
     <w:lsdException w:name="Balloon Text" w:semiHidden="1" w:unhideWhenUsed="1"/>
     <w:lsdException w:name="Table Grid" w:uiPriority="39"/>
-    <w:lsdException w:name="Table Theme" w:semiHidden="1" w:unhideWhenUsed="1"/>
     <w:lsdException w:name="Placeholder Text" w:semiHidden="1"/>
     <w:lsdException w:name="No Spacing" w:uiPriority="1" w:qFormat="1"/>
     <w:lsdException w:name="Light Shading" w:uiPriority="60"/>
@@ -3170,6 +4280,7 @@
     <w:lsdException w:name="Smart Hyperlink" w:semiHidden="1" w:unhideWhenUsed="1"/>
     <w:lsdException w:name="Hashtag" w:semiHidden="1" w:unhideWhenUsed="1"/>
     <w:lsdException w:name="Unresolved Mention" w:semiHidden="1" w:unhideWhenUsed="1"/>
+    <w:lsdException w:name="Smart Link" w:semiHidden="1" w:unhideWhenUsed="1"/>
   </w:latentStyles>
   <w:style w:type="paragraph" w:default="1" w:styleId="Normal">
     <w:name w:val="Normal"/>
@@ -3236,6 +4347,17 @@
       <w:color w:val="954F72" w:themeColor="followedHyperlink"/>
       <w:u w:val="single"/>
     </w:rPr>
+  </w:style>
+  <w:style w:type="paragraph" w:styleId="ListParagraph">
+    <w:name w:val="List Paragraph"/>
+    <w:basedOn w:val="Normal"/>
+    <w:uiPriority w:val="34"/>
+    <w:qFormat/>
+    <w:rsid w:val="006848F0"/>
+    <w:pPr>
+      <w:ind w:left="720"/>
+      <w:contextualSpacing/>
+    </w:pPr>
   </w:style>
 </w:styles>
 </file>

</xml_diff>

<commit_message>
Completed all action items except bad patient number randomization
</commit_message>
<xml_diff>
--- a/To Do List.docx
+++ b/To Do List.docx
@@ -164,8 +164,16 @@
         <w:rPr>
           <w:rFonts w:ascii="Helvetica" w:hAnsi="Helvetica" w:cs="Helvetica"/>
         </w:rPr>
-        <w:t>If Kunal is not there on Friday, create a draft email – send to Vish</w:t>
-      </w:r>
+        <w:t xml:space="preserve">If Kunal is not there on Friday, create a draft email – send to </w:t>
+      </w:r>
+      <w:proofErr w:type="spellStart"/>
+      <w:r>
+        <w:rPr>
+          <w:rFonts w:ascii="Helvetica" w:hAnsi="Helvetica" w:cs="Helvetica"/>
+        </w:rPr>
+        <w:t>Vish</w:t>
+      </w:r>
+      <w:proofErr w:type="spellEnd"/>
     </w:p>
     <w:p>
       <w:pPr>
@@ -200,7 +208,21 @@
         <w:rPr>
           <w:rFonts w:ascii="Helvetica" w:hAnsi="Helvetica" w:cs="Helvetica"/>
         </w:rPr>
-        <w:t>Bring Macbook JMC data collection laptop (and charger) home Friday to set-up design experiment on it</w:t>
+        <w:t xml:space="preserve">Bring </w:t>
+      </w:r>
+      <w:proofErr w:type="spellStart"/>
+      <w:r>
+        <w:rPr>
+          <w:rFonts w:ascii="Helvetica" w:hAnsi="Helvetica" w:cs="Helvetica"/>
+        </w:rPr>
+        <w:t>Macbook</w:t>
+      </w:r>
+      <w:proofErr w:type="spellEnd"/>
+      <w:r>
+        <w:rPr>
+          <w:rFonts w:ascii="Helvetica" w:hAnsi="Helvetica" w:cs="Helvetica"/>
+        </w:rPr>
+        <w:t xml:space="preserve"> JMC data collection laptop (and charger) home Friday to set-up design experiment on it</w:t>
       </w:r>
     </w:p>
     <w:p>
@@ -260,6 +282,8 @@
         </w:rPr>
         <w:t>To-Do by Sunday 6/2</w:t>
       </w:r>
+      <w:bookmarkStart w:id="0" w:name="_GoBack"/>
+      <w:bookmarkEnd w:id="0"/>
     </w:p>
     <w:p>
       <w:pPr>
@@ -288,13 +312,30 @@
         <w:adjustRightInd w:val="0"/>
         <w:rPr>
           <w:rFonts w:ascii="Helvetica" w:hAnsi="Helvetica" w:cs="Helvetica"/>
-        </w:rPr>
-      </w:pPr>
-      <w:r>
-        <w:rPr>
-          <w:rFonts w:ascii="Helvetica" w:hAnsi="Helvetica" w:cs="Helvetica"/>
+          <w:highlight w:val="green"/>
+        </w:rPr>
+      </w:pPr>
+      <w:r>
+        <w:rPr>
+          <w:rFonts w:ascii="Helvetica" w:hAnsi="Helvetica" w:cs="Helvetica"/>
+          <w:highlight w:val="green"/>
         </w:rPr>
         <w:t>Find perfect 10 subjects to run sample experiment next week in person with residents/fellows</w:t>
+      </w:r>
+      <w:r>
+        <w:rPr>
+          <w:rFonts w:ascii="Helvetica" w:hAnsi="Helvetica" w:cs="Helvetica"/>
+          <w:highlight w:val="green"/>
+        </w:rPr>
+        <w:t xml:space="preserve"> </w:t>
+      </w:r>
+      <w:r>
+        <w:rPr>
+          <w:rFonts w:ascii="Helvetica" w:hAnsi="Helvetica" w:cs="Helvetica"/>
+          <w:b/>
+          <w:highlight w:val="green"/>
+        </w:rPr>
+        <w:t>DONE</w:t>
       </w:r>
     </w:p>
     <w:p>
@@ -324,13 +365,46 @@
         <w:adjustRightInd w:val="0"/>
         <w:rPr>
           <w:rFonts w:ascii="Helvetica" w:hAnsi="Helvetica" w:cs="Helvetica"/>
-        </w:rPr>
-      </w:pPr>
-      <w:r>
-        <w:rPr>
-          <w:rFonts w:ascii="Helvetica" w:hAnsi="Helvetica" w:cs="Helvetica"/>
-        </w:rPr>
-        <w:t>Ask Vish if need another subject’s data</w:t>
+          <w:highlight w:val="green"/>
+        </w:rPr>
+      </w:pPr>
+      <w:r>
+        <w:rPr>
+          <w:rFonts w:ascii="Helvetica" w:hAnsi="Helvetica" w:cs="Helvetica"/>
+          <w:highlight w:val="green"/>
+        </w:rPr>
+        <w:t xml:space="preserve">Ask </w:t>
+      </w:r>
+      <w:proofErr w:type="spellStart"/>
+      <w:r>
+        <w:rPr>
+          <w:rFonts w:ascii="Helvetica" w:hAnsi="Helvetica" w:cs="Helvetica"/>
+          <w:highlight w:val="green"/>
+        </w:rPr>
+        <w:t>Vish</w:t>
+      </w:r>
+      <w:proofErr w:type="spellEnd"/>
+      <w:r>
+        <w:rPr>
+          <w:rFonts w:ascii="Helvetica" w:hAnsi="Helvetica" w:cs="Helvetica"/>
+          <w:highlight w:val="green"/>
+        </w:rPr>
+        <w:t xml:space="preserve"> if need another subject’s data</w:t>
+      </w:r>
+      <w:r>
+        <w:rPr>
+          <w:rFonts w:ascii="Helvetica" w:hAnsi="Helvetica" w:cs="Helvetica"/>
+          <w:highlight w:val="green"/>
+        </w:rPr>
+        <w:t xml:space="preserve"> </w:t>
+      </w:r>
+      <w:r>
+        <w:rPr>
+          <w:rFonts w:ascii="Helvetica" w:hAnsi="Helvetica" w:cs="Helvetica"/>
+          <w:b/>
+          <w:highlight w:val="green"/>
+        </w:rPr>
+        <w:t>ASKED</w:t>
       </w:r>
     </w:p>
     <w:p>
@@ -366,13 +440,13 @@
         <w:rPr>
           <w:rFonts w:ascii="Helvetica" w:hAnsi="Helvetica" w:cs="Helvetica"/>
         </w:rPr>
-        <w:t>Fake 3 patients</w:t>
-      </w:r>
-      <w:r>
-        <w:rPr>
-          <w:rFonts w:ascii="Helvetica" w:hAnsi="Helvetica" w:cs="Helvetica"/>
-        </w:rPr>
-        <w:t xml:space="preserve"> (leave time series alone for now, fake symptoms)</w:t>
+        <w:t>Fake 3 patients (leave time series alone for now, fake symptoms)</w:t>
+      </w:r>
+      <w:r>
+        <w:rPr>
+          <w:rFonts w:ascii="Helvetica" w:hAnsi="Helvetica" w:cs="Helvetica"/>
+        </w:rPr>
+        <w:t xml:space="preserve"> WIP</w:t>
       </w:r>
     </w:p>
     <w:p>
@@ -552,13 +626,30 @@
         <w:adjustRightInd w:val="0"/>
         <w:rPr>
           <w:rFonts w:ascii="Helvetica" w:hAnsi="Helvetica" w:cs="Helvetica"/>
-        </w:rPr>
-      </w:pPr>
-      <w:r>
-        <w:rPr>
-          <w:rFonts w:ascii="Helvetica" w:hAnsi="Helvetica" w:cs="Helvetica"/>
+          <w:highlight w:val="green"/>
+        </w:rPr>
+      </w:pPr>
+      <w:r>
+        <w:rPr>
+          <w:rFonts w:ascii="Helvetica" w:hAnsi="Helvetica" w:cs="Helvetica"/>
+          <w:highlight w:val="green"/>
         </w:rPr>
         <w:t>Fetch patients from database dynamically</w:t>
+      </w:r>
+      <w:r>
+        <w:rPr>
+          <w:rFonts w:ascii="Helvetica" w:hAnsi="Helvetica" w:cs="Helvetica"/>
+          <w:highlight w:val="green"/>
+        </w:rPr>
+        <w:t xml:space="preserve"> </w:t>
+      </w:r>
+      <w:r>
+        <w:rPr>
+          <w:rFonts w:ascii="Helvetica" w:hAnsi="Helvetica" w:cs="Helvetica"/>
+          <w:b/>
+          <w:highlight w:val="green"/>
+        </w:rPr>
+        <w:t>DONE</w:t>
       </w:r>
     </w:p>
     <w:p>
@@ -588,19 +679,15 @@
         <w:adjustRightInd w:val="0"/>
         <w:rPr>
           <w:rFonts w:ascii="Helvetica" w:hAnsi="Helvetica" w:cs="Helvetica"/>
-        </w:rPr>
-      </w:pPr>
-      <w:r>
-        <w:rPr>
-          <w:rFonts w:ascii="Helvetica" w:hAnsi="Helvetica" w:cs="Helvetica"/>
-        </w:rPr>
-        <w:t>P</w:t>
-      </w:r>
-      <w:r>
-        <w:rPr>
-          <w:rFonts w:ascii="Helvetica" w:hAnsi="Helvetica" w:cs="Helvetica"/>
-        </w:rPr>
-        <w:t>arse through a hardcoded array of subject IDs</w:t>
+          <w:highlight w:val="green"/>
+        </w:rPr>
+      </w:pPr>
+      <w:r>
+        <w:rPr>
+          <w:rFonts w:ascii="Helvetica" w:hAnsi="Helvetica" w:cs="Helvetica"/>
+          <w:highlight w:val="green"/>
+        </w:rPr>
+        <w:t>Parse through a hardcoded array of subject IDs</w:t>
       </w:r>
     </w:p>
     <w:p>
@@ -630,13 +717,30 @@
         <w:adjustRightInd w:val="0"/>
         <w:rPr>
           <w:rFonts w:ascii="Helvetica" w:hAnsi="Helvetica" w:cs="Helvetica"/>
-        </w:rPr>
-      </w:pPr>
-      <w:r>
-        <w:rPr>
-          <w:rFonts w:ascii="Helvetica" w:hAnsi="Helvetica" w:cs="Helvetica"/>
+          <w:highlight w:val="green"/>
+        </w:rPr>
+      </w:pPr>
+      <w:r>
+        <w:rPr>
+          <w:rFonts w:ascii="Helvetica" w:hAnsi="Helvetica" w:cs="Helvetica"/>
+          <w:highlight w:val="green"/>
         </w:rPr>
         <w:t>Insert page before demo saying the next patient is a demo patient</w:t>
+      </w:r>
+      <w:r>
+        <w:rPr>
+          <w:rFonts w:ascii="Helvetica" w:hAnsi="Helvetica" w:cs="Helvetica"/>
+          <w:highlight w:val="green"/>
+        </w:rPr>
+        <w:t xml:space="preserve"> </w:t>
+      </w:r>
+      <w:r>
+        <w:rPr>
+          <w:rFonts w:ascii="Helvetica" w:hAnsi="Helvetica" w:cs="Helvetica"/>
+          <w:b/>
+          <w:highlight w:val="green"/>
+        </w:rPr>
+        <w:t>DONE</w:t>
       </w:r>
     </w:p>
     <w:p>
@@ -666,17 +770,20 @@
         <w:adjustRightInd w:val="0"/>
         <w:rPr>
           <w:rFonts w:ascii="Helvetica" w:hAnsi="Helvetica" w:cs="Helvetica"/>
-        </w:rPr>
-      </w:pPr>
-      <w:r>
-        <w:rPr>
-          <w:rFonts w:ascii="Helvetica" w:hAnsi="Helvetica" w:cs="Helvetica"/>
+          <w:highlight w:val="green"/>
+        </w:rPr>
+      </w:pPr>
+      <w:r>
+        <w:rPr>
+          <w:rFonts w:ascii="Helvetica" w:hAnsi="Helvetica" w:cs="Helvetica"/>
+          <w:highlight w:val="green"/>
         </w:rPr>
         <w:t>Insert page before 1</w:t>
       </w:r>
       <w:r>
         <w:rPr>
           <w:rFonts w:ascii="Helvetica" w:hAnsi="Helvetica" w:cs="Helvetica"/>
+          <w:highlight w:val="green"/>
           <w:vertAlign w:val="superscript"/>
         </w:rPr>
         <w:t>st</w:t>
@@ -684,11 +791,25 @@
       <w:r>
         <w:rPr>
           <w:rFonts w:ascii="Helvetica" w:hAnsi="Helvetica" w:cs="Helvetica"/>
+          <w:highlight w:val="green"/>
         </w:rPr>
         <w:t xml:space="preserve"> patient that is part of study saying experiment will start now, plus instructions (tell them they can save after a patient)</w:t>
       </w:r>
-      <w:bookmarkStart w:id="0" w:name="_GoBack"/>
-      <w:bookmarkEnd w:id="0"/>
+      <w:r>
+        <w:rPr>
+          <w:rFonts w:ascii="Helvetica" w:hAnsi="Helvetica" w:cs="Helvetica"/>
+          <w:highlight w:val="green"/>
+        </w:rPr>
+        <w:t xml:space="preserve"> </w:t>
+      </w:r>
+      <w:r>
+        <w:rPr>
+          <w:rFonts w:ascii="Helvetica" w:hAnsi="Helvetica" w:cs="Helvetica"/>
+          <w:b/>
+          <w:highlight w:val="green"/>
+        </w:rPr>
+        <w:t>DONE</w:t>
+      </w:r>
     </w:p>
     <w:p>
       <w:pPr>
@@ -717,13 +838,46 @@
         <w:adjustRightInd w:val="0"/>
         <w:rPr>
           <w:rFonts w:ascii="Helvetica" w:hAnsi="Helvetica" w:cs="Helvetica"/>
-        </w:rPr>
-      </w:pPr>
-      <w:r>
-        <w:rPr>
-          <w:rFonts w:ascii="Helvetica" w:hAnsi="Helvetica" w:cs="Helvetica"/>
-        </w:rPr>
-        <w:t>Change logo (Weibel lab logo – ask Vish)</w:t>
+          <w:highlight w:val="green"/>
+        </w:rPr>
+      </w:pPr>
+      <w:r>
+        <w:rPr>
+          <w:rFonts w:ascii="Helvetica" w:hAnsi="Helvetica" w:cs="Helvetica"/>
+          <w:highlight w:val="green"/>
+        </w:rPr>
+        <w:t xml:space="preserve">Change logo (Weibel lab logo – ask </w:t>
+      </w:r>
+      <w:proofErr w:type="spellStart"/>
+      <w:r>
+        <w:rPr>
+          <w:rFonts w:ascii="Helvetica" w:hAnsi="Helvetica" w:cs="Helvetica"/>
+          <w:highlight w:val="green"/>
+        </w:rPr>
+        <w:t>Vish</w:t>
+      </w:r>
+      <w:proofErr w:type="spellEnd"/>
+      <w:r>
+        <w:rPr>
+          <w:rFonts w:ascii="Helvetica" w:hAnsi="Helvetica" w:cs="Helvetica"/>
+          <w:highlight w:val="green"/>
+        </w:rPr>
+        <w:t>)</w:t>
+      </w:r>
+      <w:r>
+        <w:rPr>
+          <w:rFonts w:ascii="Helvetica" w:hAnsi="Helvetica" w:cs="Helvetica"/>
+          <w:highlight w:val="green"/>
+        </w:rPr>
+        <w:t xml:space="preserve"> </w:t>
+      </w:r>
+      <w:r>
+        <w:rPr>
+          <w:rFonts w:ascii="Helvetica" w:hAnsi="Helvetica" w:cs="Helvetica"/>
+          <w:b/>
+          <w:highlight w:val="green"/>
+        </w:rPr>
+        <w:t>DONE</w:t>
       </w:r>
     </w:p>
     <w:p>
@@ -753,13 +907,46 @@
         <w:adjustRightInd w:val="0"/>
         <w:rPr>
           <w:rFonts w:ascii="Helvetica" w:hAnsi="Helvetica" w:cs="Helvetica"/>
-        </w:rPr>
-      </w:pPr>
-      <w:r>
-        <w:rPr>
-          <w:rFonts w:ascii="Helvetica" w:hAnsi="Helvetica" w:cs="Helvetica"/>
-        </w:rPr>
-        <w:t>Place X, Y, Z vector axes next to video on UbiStroke slide</w:t>
+          <w:highlight w:val="green"/>
+        </w:rPr>
+      </w:pPr>
+      <w:r>
+        <w:rPr>
+          <w:rFonts w:ascii="Helvetica" w:hAnsi="Helvetica" w:cs="Helvetica"/>
+          <w:highlight w:val="green"/>
+        </w:rPr>
+        <w:t xml:space="preserve">Place X, Y, Z vector axes next to video on </w:t>
+      </w:r>
+      <w:proofErr w:type="spellStart"/>
+      <w:r>
+        <w:rPr>
+          <w:rFonts w:ascii="Helvetica" w:hAnsi="Helvetica" w:cs="Helvetica"/>
+          <w:highlight w:val="green"/>
+        </w:rPr>
+        <w:t>UbiStroke</w:t>
+      </w:r>
+      <w:proofErr w:type="spellEnd"/>
+      <w:r>
+        <w:rPr>
+          <w:rFonts w:ascii="Helvetica" w:hAnsi="Helvetica" w:cs="Helvetica"/>
+          <w:highlight w:val="green"/>
+        </w:rPr>
+        <w:t xml:space="preserve"> slide</w:t>
+      </w:r>
+      <w:r>
+        <w:rPr>
+          <w:rFonts w:ascii="Helvetica" w:hAnsi="Helvetica" w:cs="Helvetica"/>
+          <w:highlight w:val="green"/>
+        </w:rPr>
+        <w:t xml:space="preserve"> </w:t>
+      </w:r>
+      <w:r>
+        <w:rPr>
+          <w:rFonts w:ascii="Helvetica" w:hAnsi="Helvetica" w:cs="Helvetica"/>
+          <w:b/>
+          <w:highlight w:val="green"/>
+        </w:rPr>
+        <w:t>DONE</w:t>
       </w:r>
     </w:p>
     <w:p>
@@ -789,13 +976,39 @@
         <w:adjustRightInd w:val="0"/>
         <w:rPr>
           <w:rFonts w:ascii="Helvetica" w:hAnsi="Helvetica" w:cs="Helvetica"/>
-        </w:rPr>
-      </w:pPr>
-      <w:r>
-        <w:rPr>
-          <w:rFonts w:ascii="Helvetica" w:hAnsi="Helvetica" w:cs="Helvetica"/>
+          <w:b/>
+          <w:highlight w:val="green"/>
+        </w:rPr>
+      </w:pPr>
+      <w:r>
+        <w:rPr>
+          <w:rFonts w:ascii="Helvetica" w:hAnsi="Helvetica" w:cs="Helvetica"/>
+          <w:highlight w:val="green"/>
         </w:rPr>
         <w:t>Look into exporting data (questionnaire and scores) to CSV or XLSX from JSON</w:t>
+      </w:r>
+      <w:r>
+        <w:rPr>
+          <w:rFonts w:ascii="Helvetica" w:hAnsi="Helvetica" w:cs="Helvetica"/>
+          <w:highlight w:val="green"/>
+        </w:rPr>
+        <w:t xml:space="preserve"> </w:t>
+      </w:r>
+      <w:r>
+        <w:rPr>
+          <w:rFonts w:ascii="Helvetica" w:hAnsi="Helvetica" w:cs="Helvetica"/>
+          <w:b/>
+          <w:highlight w:val="green"/>
+        </w:rPr>
+        <w:t>(</w:t>
+      </w:r>
+      <w:r>
+        <w:rPr>
+          <w:rFonts w:ascii="Helvetica" w:hAnsi="Helvetica" w:cs="Helvetica"/>
+          <w:b/>
+          <w:highlight w:val="green"/>
+        </w:rPr>
+        <w:t>Some online converters already exist, data needs to be consistent however)</w:t>
       </w:r>
     </w:p>
     <w:p>
@@ -825,13 +1038,30 @@
         <w:adjustRightInd w:val="0"/>
         <w:rPr>
           <w:rFonts w:ascii="Helvetica" w:hAnsi="Helvetica" w:cs="Helvetica"/>
-        </w:rPr>
-      </w:pPr>
-      <w:r>
-        <w:rPr>
-          <w:rFonts w:ascii="Helvetica" w:hAnsi="Helvetica" w:cs="Helvetica"/>
+          <w:highlight w:val="green"/>
+        </w:rPr>
+      </w:pPr>
+      <w:r>
+        <w:rPr>
+          <w:rFonts w:ascii="Helvetica" w:hAnsi="Helvetica" w:cs="Helvetica"/>
+          <w:highlight w:val="green"/>
         </w:rPr>
         <w:t>Look into screen video recording</w:t>
+      </w:r>
+      <w:r>
+        <w:rPr>
+          <w:rFonts w:ascii="Helvetica" w:hAnsi="Helvetica" w:cs="Helvetica"/>
+          <w:highlight w:val="green"/>
+        </w:rPr>
+        <w:t xml:space="preserve"> </w:t>
+      </w:r>
+      <w:r>
+        <w:rPr>
+          <w:rFonts w:ascii="Helvetica" w:hAnsi="Helvetica" w:cs="Helvetica"/>
+          <w:b/>
+          <w:highlight w:val="green"/>
+        </w:rPr>
+        <w:t>(Easy if done on Mac)</w:t>
       </w:r>
     </w:p>
     <w:p>
@@ -1201,7 +1431,21 @@
         <w:rPr>
           <w:rFonts w:ascii="Helvetica" w:hAnsi="Helvetica" w:cs="Helvetica"/>
         </w:rPr>
-        <w:t>- Fix bug: end of ubistroke slide, confidence value drop-down doesn’t work</w:t>
+        <w:t xml:space="preserve">- Fix bug: end of </w:t>
+      </w:r>
+      <w:proofErr w:type="spellStart"/>
+      <w:r>
+        <w:rPr>
+          <w:rFonts w:ascii="Helvetica" w:hAnsi="Helvetica" w:cs="Helvetica"/>
+        </w:rPr>
+        <w:t>ubistroke</w:t>
+      </w:r>
+      <w:proofErr w:type="spellEnd"/>
+      <w:r>
+        <w:rPr>
+          <w:rFonts w:ascii="Helvetica" w:hAnsi="Helvetica" w:cs="Helvetica"/>
+        </w:rPr>
+        <w:t xml:space="preserve"> slide, confidence value drop-down doesn’t work</w:t>
       </w:r>
       <w:r>
         <w:rPr>
@@ -1728,7 +1972,21 @@
         <w:rPr>
           <w:rFonts w:ascii="Helvetica" w:hAnsi="Helvetica" w:cs="Helvetica"/>
         </w:rPr>
-        <w:t>- Use “Ubistroke ID” instead of MR number as Subject ID</w:t>
+        <w:t>- Use “</w:t>
+      </w:r>
+      <w:proofErr w:type="spellStart"/>
+      <w:r>
+        <w:rPr>
+          <w:rFonts w:ascii="Helvetica" w:hAnsi="Helvetica" w:cs="Helvetica"/>
+        </w:rPr>
+        <w:t>Ubistroke</w:t>
+      </w:r>
+      <w:proofErr w:type="spellEnd"/>
+      <w:r>
+        <w:rPr>
+          <w:rFonts w:ascii="Helvetica" w:hAnsi="Helvetica" w:cs="Helvetica"/>
+        </w:rPr>
+        <w:t xml:space="preserve"> ID” instead of MR number as Subject ID</w:t>
       </w:r>
       <w:r>
         <w:rPr>
@@ -2130,8 +2388,16 @@
         <w:rPr>
           <w:rFonts w:ascii="Helvetica" w:hAnsi="Helvetica" w:cs="Helvetica"/>
         </w:rPr>
-        <w:t>- Make app more scaleable</w:t>
-      </w:r>
+        <w:t xml:space="preserve">- Make app more </w:t>
+      </w:r>
+      <w:proofErr w:type="spellStart"/>
+      <w:r>
+        <w:rPr>
+          <w:rFonts w:ascii="Helvetica" w:hAnsi="Helvetica" w:cs="Helvetica"/>
+        </w:rPr>
+        <w:t>scaleable</w:t>
+      </w:r>
+      <w:proofErr w:type="spellEnd"/>
       <w:r>
         <w:rPr>
           <w:rFonts w:ascii="Helvetica" w:hAnsi="Helvetica" w:cs="Helvetica"/>
@@ -2236,7 +2502,21 @@
         <w:rPr>
           <w:rFonts w:ascii="Helvetica" w:hAnsi="Helvetica" w:cs="Helvetica"/>
         </w:rPr>
-        <w:t>- Replicate Lisa’s Balsmiq prototypes in the UI with fake data</w:t>
+        <w:t xml:space="preserve">- Replicate Lisa’s </w:t>
+      </w:r>
+      <w:proofErr w:type="spellStart"/>
+      <w:r>
+        <w:rPr>
+          <w:rFonts w:ascii="Helvetica" w:hAnsi="Helvetica" w:cs="Helvetica"/>
+        </w:rPr>
+        <w:t>Balsmiq</w:t>
+      </w:r>
+      <w:proofErr w:type="spellEnd"/>
+      <w:r>
+        <w:rPr>
+          <w:rFonts w:ascii="Helvetica" w:hAnsi="Helvetica" w:cs="Helvetica"/>
+        </w:rPr>
+        <w:t xml:space="preserve"> prototypes in the UI with fake data</w:t>
       </w:r>
     </w:p>
     <w:p>
@@ -2299,7 +2579,35 @@
         <w:rPr>
           <w:rFonts w:ascii="Helvetica" w:hAnsi="Helvetica" w:cs="Helvetica"/>
         </w:rPr>
-        <w:t>-Video-Response Page -&gt; Ubistroke-Response Page -&gt; Questionaire &amp; Comments</w:t>
+        <w:t xml:space="preserve">-Video-Response Page -&gt; </w:t>
+      </w:r>
+      <w:proofErr w:type="spellStart"/>
+      <w:r>
+        <w:rPr>
+          <w:rFonts w:ascii="Helvetica" w:hAnsi="Helvetica" w:cs="Helvetica"/>
+        </w:rPr>
+        <w:t>Ubistroke</w:t>
+      </w:r>
+      <w:proofErr w:type="spellEnd"/>
+      <w:r>
+        <w:rPr>
+          <w:rFonts w:ascii="Helvetica" w:hAnsi="Helvetica" w:cs="Helvetica"/>
+        </w:rPr>
+        <w:t xml:space="preserve">-Response Page -&gt; </w:t>
+      </w:r>
+      <w:proofErr w:type="spellStart"/>
+      <w:r>
+        <w:rPr>
+          <w:rFonts w:ascii="Helvetica" w:hAnsi="Helvetica" w:cs="Helvetica"/>
+        </w:rPr>
+        <w:t>Questionaire</w:t>
+      </w:r>
+      <w:proofErr w:type="spellEnd"/>
+      <w:r>
+        <w:rPr>
+          <w:rFonts w:ascii="Helvetica" w:hAnsi="Helvetica" w:cs="Helvetica"/>
+        </w:rPr>
+        <w:t xml:space="preserve"> &amp; Comments</w:t>
       </w:r>
       <w:r>
         <w:rPr>
@@ -2754,69 +3062,69 @@
         <w:rPr>
           <w:rFonts w:ascii="Helvetica" w:hAnsi="Helvetica" w:cs="Helvetica"/>
         </w:rPr>
+        <w:t>-Reorder questions</w:t>
+      </w:r>
+    </w:p>
+    <w:p>
+      <w:pPr>
+        <w:widowControl w:val="0"/>
+        <w:tabs>
+          <w:tab w:val="left" w:pos="720"/>
+          <w:tab w:val="left" w:pos="1440"/>
+          <w:tab w:val="left" w:pos="2160"/>
+          <w:tab w:val="left" w:pos="2880"/>
+          <w:tab w:val="left" w:pos="3600"/>
+          <w:tab w:val="left" w:pos="4320"/>
+          <w:tab w:val="left" w:pos="5040"/>
+          <w:tab w:val="left" w:pos="5760"/>
+          <w:tab w:val="left" w:pos="6480"/>
+          <w:tab w:val="left" w:pos="7200"/>
+          <w:tab w:val="left" w:pos="7920"/>
+          <w:tab w:val="left" w:pos="8640"/>
+        </w:tabs>
+        <w:autoSpaceDE w:val="0"/>
+        <w:autoSpaceDN w:val="0"/>
+        <w:adjustRightInd w:val="0"/>
+        <w:rPr>
+          <w:rFonts w:ascii="Helvetica" w:hAnsi="Helvetica" w:cs="Helvetica"/>
+        </w:rPr>
+      </w:pPr>
+      <w:r>
+        <w:rPr>
+          <w:rFonts w:ascii="Helvetica" w:hAnsi="Helvetica" w:cs="Helvetica"/>
+        </w:rPr>
+        <w:t>-Look into UX/UI stuff</w:t>
+      </w:r>
+    </w:p>
+    <w:p>
+      <w:pPr>
+        <w:widowControl w:val="0"/>
+        <w:tabs>
+          <w:tab w:val="left" w:pos="720"/>
+          <w:tab w:val="left" w:pos="1440"/>
+          <w:tab w:val="left" w:pos="2160"/>
+          <w:tab w:val="left" w:pos="2880"/>
+          <w:tab w:val="left" w:pos="3600"/>
+          <w:tab w:val="left" w:pos="4320"/>
+          <w:tab w:val="left" w:pos="5040"/>
+          <w:tab w:val="left" w:pos="5760"/>
+          <w:tab w:val="left" w:pos="6480"/>
+          <w:tab w:val="left" w:pos="7200"/>
+          <w:tab w:val="left" w:pos="7920"/>
+          <w:tab w:val="left" w:pos="8640"/>
+        </w:tabs>
+        <w:autoSpaceDE w:val="0"/>
+        <w:autoSpaceDN w:val="0"/>
+        <w:adjustRightInd w:val="0"/>
+        <w:rPr>
+          <w:rFonts w:ascii="Helvetica" w:hAnsi="Helvetica" w:cs="Helvetica"/>
+        </w:rPr>
+      </w:pPr>
+      <w:r>
+        <w:rPr>
+          <w:rFonts w:ascii="Helvetica" w:hAnsi="Helvetica" w:cs="Helvetica"/>
+        </w:rPr>
         <w:lastRenderedPageBreak/>
-        <w:t>-Reorder questions</w:t>
-      </w:r>
-    </w:p>
-    <w:p>
-      <w:pPr>
-        <w:widowControl w:val="0"/>
-        <w:tabs>
-          <w:tab w:val="left" w:pos="720"/>
-          <w:tab w:val="left" w:pos="1440"/>
-          <w:tab w:val="left" w:pos="2160"/>
-          <w:tab w:val="left" w:pos="2880"/>
-          <w:tab w:val="left" w:pos="3600"/>
-          <w:tab w:val="left" w:pos="4320"/>
-          <w:tab w:val="left" w:pos="5040"/>
-          <w:tab w:val="left" w:pos="5760"/>
-          <w:tab w:val="left" w:pos="6480"/>
-          <w:tab w:val="left" w:pos="7200"/>
-          <w:tab w:val="left" w:pos="7920"/>
-          <w:tab w:val="left" w:pos="8640"/>
-        </w:tabs>
-        <w:autoSpaceDE w:val="0"/>
-        <w:autoSpaceDN w:val="0"/>
-        <w:adjustRightInd w:val="0"/>
-        <w:rPr>
-          <w:rFonts w:ascii="Helvetica" w:hAnsi="Helvetica" w:cs="Helvetica"/>
-        </w:rPr>
-      </w:pPr>
-      <w:r>
-        <w:rPr>
-          <w:rFonts w:ascii="Helvetica" w:hAnsi="Helvetica" w:cs="Helvetica"/>
-        </w:rPr>
-        <w:t>-Look into UX/UI stuff</w:t>
-      </w:r>
-    </w:p>
-    <w:p>
-      <w:pPr>
-        <w:widowControl w:val="0"/>
-        <w:tabs>
-          <w:tab w:val="left" w:pos="720"/>
-          <w:tab w:val="left" w:pos="1440"/>
-          <w:tab w:val="left" w:pos="2160"/>
-          <w:tab w:val="left" w:pos="2880"/>
-          <w:tab w:val="left" w:pos="3600"/>
-          <w:tab w:val="left" w:pos="4320"/>
-          <w:tab w:val="left" w:pos="5040"/>
-          <w:tab w:val="left" w:pos="5760"/>
-          <w:tab w:val="left" w:pos="6480"/>
-          <w:tab w:val="left" w:pos="7200"/>
-          <w:tab w:val="left" w:pos="7920"/>
-          <w:tab w:val="left" w:pos="8640"/>
-        </w:tabs>
-        <w:autoSpaceDE w:val="0"/>
-        <w:autoSpaceDN w:val="0"/>
-        <w:adjustRightInd w:val="0"/>
-        <w:rPr>
-          <w:rFonts w:ascii="Helvetica" w:hAnsi="Helvetica" w:cs="Helvetica"/>
-        </w:rPr>
-      </w:pPr>
-      <w:r>
-        <w:rPr>
-          <w:rFonts w:ascii="Helvetica" w:hAnsi="Helvetica" w:cs="Helvetica"/>
-        </w:rPr>
         <w:t>-</w:t>
       </w:r>
     </w:p>
@@ -3373,8 +3681,17 @@
           <w:rFonts w:ascii="Helvetica" w:hAnsi="Helvetica" w:cs="Helvetica"/>
           <w:b/>
         </w:rPr>
-        <w:t>See make app scaleable</w:t>
-      </w:r>
+        <w:t xml:space="preserve">See make app </w:t>
+      </w:r>
+      <w:proofErr w:type="spellStart"/>
+      <w:r>
+        <w:rPr>
+          <w:rFonts w:ascii="Helvetica" w:hAnsi="Helvetica" w:cs="Helvetica"/>
+          <w:b/>
+        </w:rPr>
+        <w:t>scaleable</w:t>
+      </w:r>
+      <w:proofErr w:type="spellEnd"/>
     </w:p>
     <w:p>
       <w:pPr>
@@ -3517,7 +3834,21 @@
         <w:rPr>
           <w:rFonts w:ascii="Helvetica" w:hAnsi="Helvetica" w:cs="Helvetica"/>
         </w:rPr>
-        <w:t>(Can Andrew specify smaller time frame during his data collection sessions to interview fellows/attendings so that Vish and Nadir can attend as well?)</w:t>
+        <w:t xml:space="preserve">(Can Andrew specify smaller time frame during his data collection sessions to interview fellows/attendings so that </w:t>
+      </w:r>
+      <w:proofErr w:type="spellStart"/>
+      <w:r>
+        <w:rPr>
+          <w:rFonts w:ascii="Helvetica" w:hAnsi="Helvetica" w:cs="Helvetica"/>
+        </w:rPr>
+        <w:t>Vish</w:t>
+      </w:r>
+      <w:proofErr w:type="spellEnd"/>
+      <w:r>
+        <w:rPr>
+          <w:rFonts w:ascii="Helvetica" w:hAnsi="Helvetica" w:cs="Helvetica"/>
+        </w:rPr>
+        <w:t xml:space="preserve"> and Nadir can attend as well?)</w:t>
       </w:r>
     </w:p>
     <w:p>
@@ -3907,7 +4238,7 @@
     </w:rPrDefault>
     <w:pPrDefault/>
   </w:docDefaults>
-  <w:latentStyles w:defLockedState="0" w:defUIPriority="99" w:defSemiHidden="0" w:defUnhideWhenUsed="0" w:defQFormat="0" w:count="376">
+  <w:latentStyles w:defLockedState="0" w:defUIPriority="99" w:defSemiHidden="0" w:defUnhideWhenUsed="0" w:defQFormat="0" w:count="375">
     <w:lsdException w:name="Normal" w:uiPriority="0" w:qFormat="1"/>
     <w:lsdException w:name="heading 1" w:uiPriority="9" w:qFormat="1"/>
     <w:lsdException w:name="heading 2" w:semiHidden="1" w:uiPriority="9" w:unhideWhenUsed="1" w:qFormat="1"/>
@@ -4013,6 +4344,7 @@
     <w:lsdException w:name="HTML Sample" w:semiHidden="1" w:unhideWhenUsed="1"/>
     <w:lsdException w:name="HTML Typewriter" w:semiHidden="1" w:unhideWhenUsed="1"/>
     <w:lsdException w:name="HTML Variable" w:semiHidden="1" w:unhideWhenUsed="1"/>
+    <w:lsdException w:name="Normal Table" w:semiHidden="1" w:unhideWhenUsed="1"/>
     <w:lsdException w:name="annotation subject" w:semiHidden="1" w:unhideWhenUsed="1"/>
     <w:lsdException w:name="No List" w:semiHidden="1" w:unhideWhenUsed="1"/>
     <w:lsdException w:name="Outline List 1" w:semiHidden="1" w:unhideWhenUsed="1"/>
@@ -4059,8 +4391,10 @@
     <w:lsdException w:name="Table Subtle 2" w:semiHidden="1" w:unhideWhenUsed="1"/>
     <w:lsdException w:name="Table Web 1" w:semiHidden="1" w:unhideWhenUsed="1"/>
     <w:lsdException w:name="Table Web 2" w:semiHidden="1" w:unhideWhenUsed="1"/>
+    <w:lsdException w:name="Table Web 3" w:semiHidden="1" w:unhideWhenUsed="1"/>
     <w:lsdException w:name="Balloon Text" w:semiHidden="1" w:unhideWhenUsed="1"/>
     <w:lsdException w:name="Table Grid" w:uiPriority="39"/>
+    <w:lsdException w:name="Table Theme" w:semiHidden="1" w:unhideWhenUsed="1"/>
     <w:lsdException w:name="Placeholder Text" w:semiHidden="1"/>
     <w:lsdException w:name="No Spacing" w:uiPriority="1" w:qFormat="1"/>
     <w:lsdException w:name="Light Shading" w:uiPriority="60"/>
@@ -4280,7 +4614,6 @@
     <w:lsdException w:name="Smart Hyperlink" w:semiHidden="1" w:unhideWhenUsed="1"/>
     <w:lsdException w:name="Hashtag" w:semiHidden="1" w:unhideWhenUsed="1"/>
     <w:lsdException w:name="Unresolved Mention" w:semiHidden="1" w:unhideWhenUsed="1"/>
-    <w:lsdException w:name="Smart Link" w:semiHidden="1" w:unhideWhenUsed="1"/>
   </w:latentStyles>
   <w:style w:type="paragraph" w:default="1" w:styleId="Normal">
     <w:name w:val="Normal"/>

</xml_diff>

<commit_message>
Just demo video to go
</commit_message>
<xml_diff>
--- a/To Do List.docx
+++ b/To Do List.docx
@@ -28,8 +28,6 @@
           <w:bCs/>
         </w:rPr>
       </w:pPr>
-      <w:bookmarkStart w:id="0" w:name="_GoBack"/>
-      <w:bookmarkEnd w:id="0"/>
       <w:r>
         <w:rPr>
           <w:rFonts w:ascii="Helvetica" w:hAnsi="Helvetica" w:cs="Helvetica"/>
@@ -208,16 +206,7 @@
           <w:bCs/>
           <w:u w:val="single"/>
         </w:rPr>
-        <w:t>To-Do by 6/10</w:t>
-      </w:r>
-      <w:r>
-        <w:rPr>
-          <w:rFonts w:ascii="Helvetica" w:hAnsi="Helvetica" w:cs="Helvetica"/>
-          <w:b/>
-          <w:bCs/>
-          <w:u w:val="single"/>
-        </w:rPr>
-        <w:t>”</w:t>
+        <w:t>To-Do by 6/10”</w:t>
       </w:r>
     </w:p>
     <w:p>
@@ -495,12 +484,14 @@
       <w:r>
         <w:rPr>
           <w:rFonts w:ascii="Helvetica" w:hAnsi="Helvetica" w:cs="Helvetica"/>
+          <w:highlight w:val="green"/>
         </w:rPr>
         <w:t>Change “Symptom” =&gt; “Findings/Signs</w:t>
       </w:r>
       <w:r>
         <w:rPr>
           <w:rFonts w:ascii="Helvetica" w:hAnsi="Helvetica" w:cs="Helvetica"/>
+          <w:highlight w:val="green"/>
         </w:rPr>
         <w:t>/</w:t>
       </w:r>
@@ -509,6 +500,7 @@
           <w:rFonts w:ascii="Helvetica" w:hAnsi="Helvetica" w:cs="Helvetica"/>
           <w:b/>
           <w:i/>
+          <w:highlight w:val="green"/>
           <w:u w:val="single"/>
         </w:rPr>
         <w:t>Deficits</w:t>
@@ -516,6 +508,7 @@
       <w:r>
         <w:rPr>
           <w:rFonts w:ascii="Helvetica" w:hAnsi="Helvetica" w:cs="Helvetica"/>
+          <w:highlight w:val="green"/>
         </w:rPr>
         <w:t>”</w:t>
       </w:r>
@@ -549,9 +542,12 @@
           <w:rFonts w:ascii="Helvetica" w:hAnsi="Helvetica" w:cs="Helvetica"/>
         </w:rPr>
       </w:pPr>
-      <w:r>
-        <w:rPr>
-          <w:rFonts w:ascii="Helvetica" w:hAnsi="Helvetica" w:cs="Helvetica"/>
+      <w:bookmarkStart w:id="0" w:name="_GoBack"/>
+      <w:bookmarkEnd w:id="0"/>
+      <w:r>
+        <w:rPr>
+          <w:rFonts w:ascii="Helvetica" w:hAnsi="Helvetica" w:cs="Helvetica"/>
+          <w:highlight w:val="green"/>
         </w:rPr>
         <w:t>Be careful with colors (Colorblindness and color differentiation)</w:t>
       </w:r>
@@ -583,11 +579,13 @@
         <w:adjustRightInd w:val="0"/>
         <w:rPr>
           <w:rFonts w:ascii="Helvetica" w:hAnsi="Helvetica" w:cs="Helvetica"/>
-        </w:rPr>
-      </w:pPr>
-      <w:r>
-        <w:rPr>
-          <w:rFonts w:ascii="Helvetica" w:hAnsi="Helvetica" w:cs="Helvetica"/>
+          <w:highlight w:val="green"/>
+        </w:rPr>
+      </w:pPr>
+      <w:r>
+        <w:rPr>
+          <w:rFonts w:ascii="Helvetica" w:hAnsi="Helvetica" w:cs="Helvetica"/>
+          <w:highlight w:val="green"/>
         </w:rPr>
         <w:t>Axis image may be wrong check that!</w:t>
       </w:r>
@@ -619,11 +617,13 @@
         <w:adjustRightInd w:val="0"/>
         <w:rPr>
           <w:rFonts w:ascii="Helvetica" w:hAnsi="Helvetica" w:cs="Helvetica"/>
-        </w:rPr>
-      </w:pPr>
-      <w:r>
-        <w:rPr>
-          <w:rFonts w:ascii="Helvetica" w:hAnsi="Helvetica" w:cs="Helvetica"/>
+          <w:highlight w:val="green"/>
+        </w:rPr>
+      </w:pPr>
+      <w:r>
+        <w:rPr>
+          <w:rFonts w:ascii="Helvetica" w:hAnsi="Helvetica" w:cs="Helvetica"/>
+          <w:highlight w:val="green"/>
         </w:rPr>
         <w:t>Make sure nodes in right place</w:t>
       </w:r>
@@ -1708,7 +1708,6 @@
         <w:rPr>
           <w:rFonts w:ascii="Helvetica" w:hAnsi="Helvetica" w:cs="Helvetica"/>
         </w:rPr>
-        <w:lastRenderedPageBreak/>
         <w:t>Talk to Kunal on Fri about mandatory participation on Tuesday during clinic</w:t>
       </w:r>
     </w:p>
@@ -1781,6 +1780,7 @@
         <w:rPr>
           <w:rFonts w:ascii="Helvetica" w:hAnsi="Helvetica" w:cs="Helvetica"/>
         </w:rPr>
+        <w:lastRenderedPageBreak/>
         <w:t xml:space="preserve">Bring </w:t>
       </w:r>
       <w:proofErr w:type="spellStart"/>
@@ -1989,17 +1989,20 @@
         <w:adjustRightInd w:val="0"/>
         <w:rPr>
           <w:rFonts w:ascii="Helvetica" w:hAnsi="Helvetica" w:cs="Helvetica"/>
-        </w:rPr>
-      </w:pPr>
-      <w:r>
-        <w:rPr>
-          <w:rFonts w:ascii="Helvetica" w:hAnsi="Helvetica" w:cs="Helvetica"/>
+          <w:highlight w:val="green"/>
+        </w:rPr>
+      </w:pPr>
+      <w:r>
+        <w:rPr>
+          <w:rFonts w:ascii="Helvetica" w:hAnsi="Helvetica" w:cs="Helvetica"/>
+          <w:highlight w:val="green"/>
         </w:rPr>
         <w:t>Fake 3 patients (leave time series alone for now, fake symptoms)</w:t>
       </w:r>
       <w:r>
         <w:rPr>
           <w:rFonts w:ascii="Helvetica" w:hAnsi="Helvetica" w:cs="Helvetica"/>
+          <w:highlight w:val="green"/>
         </w:rPr>
         <w:t xml:space="preserve"> WIP</w:t>
       </w:r>
@@ -2031,23 +2034,27 @@
         <w:adjustRightInd w:val="0"/>
         <w:rPr>
           <w:rFonts w:ascii="Helvetica" w:hAnsi="Helvetica" w:cs="Helvetica"/>
-        </w:rPr>
-      </w:pPr>
-      <w:r>
-        <w:rPr>
-          <w:rFonts w:ascii="Helvetica" w:hAnsi="Helvetica" w:cs="Helvetica"/>
+          <w:highlight w:val="green"/>
+        </w:rPr>
+      </w:pPr>
+      <w:r>
+        <w:rPr>
+          <w:rFonts w:ascii="Helvetica" w:hAnsi="Helvetica" w:cs="Helvetica"/>
+          <w:highlight w:val="green"/>
         </w:rPr>
         <w:t>1</w:t>
       </w:r>
       <w:r>
         <w:rPr>
           <w:rFonts w:ascii="Helvetica" w:hAnsi="Helvetica" w:cs="Helvetica"/>
+          <w:highlight w:val="green"/>
         </w:rPr>
         <w:t>st</w:t>
       </w:r>
       <w:r>
         <w:rPr>
           <w:rFonts w:ascii="Helvetica" w:hAnsi="Helvetica" w:cs="Helvetica"/>
+          <w:highlight w:val="green"/>
         </w:rPr>
         <w:t xml:space="preserve"> patient - Same symptoms that are higher or lower scored than the actual symptom</w:t>
       </w:r>
@@ -2079,17 +2086,20 @@
         <w:adjustRightInd w:val="0"/>
         <w:rPr>
           <w:rFonts w:ascii="Helvetica" w:hAnsi="Helvetica" w:cs="Helvetica"/>
-        </w:rPr>
-      </w:pPr>
-      <w:r>
-        <w:rPr>
-          <w:rFonts w:ascii="Helvetica" w:hAnsi="Helvetica" w:cs="Helvetica"/>
+          <w:highlight w:val="green"/>
+        </w:rPr>
+      </w:pPr>
+      <w:r>
+        <w:rPr>
+          <w:rFonts w:ascii="Helvetica" w:hAnsi="Helvetica" w:cs="Helvetica"/>
+          <w:highlight w:val="green"/>
         </w:rPr>
         <w:t>2nd</w:t>
       </w:r>
       <w:r>
         <w:rPr>
           <w:rFonts w:ascii="Helvetica" w:hAnsi="Helvetica" w:cs="Helvetica"/>
+          <w:highlight w:val="green"/>
         </w:rPr>
         <w:t xml:space="preserve"> patient - Random symptoms that don’t exist</w:t>
       </w:r>
@@ -2121,35 +2131,41 @@
         <w:adjustRightInd w:val="0"/>
         <w:rPr>
           <w:rFonts w:ascii="Helvetica" w:hAnsi="Helvetica" w:cs="Helvetica"/>
-        </w:rPr>
-      </w:pPr>
-      <w:r>
-        <w:rPr>
-          <w:rFonts w:ascii="Helvetica" w:hAnsi="Helvetica" w:cs="Helvetica"/>
+          <w:highlight w:val="green"/>
+        </w:rPr>
+      </w:pPr>
+      <w:r>
+        <w:rPr>
+          <w:rFonts w:ascii="Helvetica" w:hAnsi="Helvetica" w:cs="Helvetica"/>
+          <w:highlight w:val="green"/>
         </w:rPr>
         <w:t>3rd</w:t>
       </w:r>
       <w:r>
         <w:rPr>
           <w:rFonts w:ascii="Helvetica" w:hAnsi="Helvetica" w:cs="Helvetica"/>
+          <w:highlight w:val="green"/>
         </w:rPr>
         <w:t xml:space="preserve"> patient – </w:t>
       </w:r>
       <w:r>
         <w:rPr>
           <w:rFonts w:ascii="Helvetica" w:hAnsi="Helvetica" w:cs="Helvetica"/>
+          <w:highlight w:val="green"/>
         </w:rPr>
         <w:t>B</w:t>
       </w:r>
       <w:r>
         <w:rPr>
           <w:rFonts w:ascii="Helvetica" w:hAnsi="Helvetica" w:cs="Helvetica"/>
+          <w:highlight w:val="green"/>
         </w:rPr>
         <w:t>oth of the above</w:t>
       </w:r>
       <w:r>
         <w:rPr>
           <w:rFonts w:ascii="Helvetica" w:hAnsi="Helvetica" w:cs="Helvetica"/>
+          <w:highlight w:val="green"/>
         </w:rPr>
         <w:t xml:space="preserve"> </w:t>
       </w:r>
@@ -2795,6 +2811,7 @@
         <w:adjustRightInd w:val="0"/>
         <w:rPr>
           <w:rFonts w:ascii="Helvetica" w:hAnsi="Helvetica" w:cs="Helvetica"/>
+          <w:highlight w:val="black"/>
           <w:u w:val="single"/>
         </w:rPr>
       </w:pPr>
@@ -2802,7 +2819,26 @@
         <w:rPr>
           <w:rFonts w:ascii="Helvetica" w:hAnsi="Helvetica" w:cs="Helvetica"/>
         </w:rPr>
-        <w:t>Order of experiment: demo -&gt; 7 real + 3 fake -&gt; questionnaire -&gt; ability to continue and do 10 more patients</w:t>
+        <w:t xml:space="preserve">Order of experiment: demo -&gt; </w:t>
+      </w:r>
+      <w:r>
+        <w:rPr>
+          <w:rFonts w:ascii="Helvetica" w:hAnsi="Helvetica" w:cs="Helvetica"/>
+        </w:rPr>
+        <w:t>4</w:t>
+      </w:r>
+      <w:r>
+        <w:rPr>
+          <w:rFonts w:ascii="Helvetica" w:hAnsi="Helvetica" w:cs="Helvetica"/>
+        </w:rPr>
+        <w:t xml:space="preserve"> real + 3 fake -&gt; questionnaire </w:t>
+      </w:r>
+      <w:r>
+        <w:rPr>
+          <w:rFonts w:ascii="Helvetica" w:hAnsi="Helvetica" w:cs="Helvetica"/>
+          <w:highlight w:val="black"/>
+        </w:rPr>
+        <w:t>-&gt; ability to continue and do 10 more patients</w:t>
       </w:r>
     </w:p>
     <w:p>
@@ -3187,39 +3223,1133 @@
         <w:rPr>
           <w:rFonts w:ascii="Helvetica" w:hAnsi="Helvetica" w:cs="Helvetica"/>
         </w:rPr>
+        <w:t xml:space="preserve">   - Change answer options to drop down “yes/no” + “elaborate”</w:t>
+      </w:r>
+    </w:p>
+    <w:p>
+      <w:pPr>
+        <w:widowControl w:val="0"/>
+        <w:tabs>
+          <w:tab w:val="left" w:pos="720"/>
+          <w:tab w:val="left" w:pos="1440"/>
+          <w:tab w:val="left" w:pos="2160"/>
+          <w:tab w:val="left" w:pos="2880"/>
+          <w:tab w:val="left" w:pos="3600"/>
+          <w:tab w:val="left" w:pos="4320"/>
+          <w:tab w:val="left" w:pos="5040"/>
+          <w:tab w:val="left" w:pos="5760"/>
+          <w:tab w:val="left" w:pos="6480"/>
+          <w:tab w:val="left" w:pos="7200"/>
+          <w:tab w:val="left" w:pos="7920"/>
+          <w:tab w:val="left" w:pos="8640"/>
+        </w:tabs>
+        <w:autoSpaceDE w:val="0"/>
+        <w:autoSpaceDN w:val="0"/>
+        <w:adjustRightInd w:val="0"/>
+        <w:rPr>
+          <w:rFonts w:ascii="Helvetica" w:hAnsi="Helvetica" w:cs="Helvetica"/>
+        </w:rPr>
+      </w:pPr>
+      <w:r>
+        <w:rPr>
+          <w:rFonts w:ascii="Helvetica" w:hAnsi="Helvetica" w:cs="Helvetica"/>
+        </w:rPr>
+        <w:t>- prevent continuing with blank answers</w:t>
+      </w:r>
+      <w:r>
+        <w:rPr>
+          <w:rFonts w:ascii="Helvetica" w:hAnsi="Helvetica" w:cs="Helvetica"/>
+        </w:rPr>
+        <w:t xml:space="preserve"> DONE</w:t>
+      </w:r>
+    </w:p>
+    <w:p>
+      <w:pPr>
+        <w:widowControl w:val="0"/>
+        <w:tabs>
+          <w:tab w:val="left" w:pos="720"/>
+          <w:tab w:val="left" w:pos="1440"/>
+          <w:tab w:val="left" w:pos="2160"/>
+          <w:tab w:val="left" w:pos="2880"/>
+          <w:tab w:val="left" w:pos="3600"/>
+          <w:tab w:val="left" w:pos="4320"/>
+          <w:tab w:val="left" w:pos="5040"/>
+          <w:tab w:val="left" w:pos="5760"/>
+          <w:tab w:val="left" w:pos="6480"/>
+          <w:tab w:val="left" w:pos="7200"/>
+          <w:tab w:val="left" w:pos="7920"/>
+          <w:tab w:val="left" w:pos="8640"/>
+        </w:tabs>
+        <w:autoSpaceDE w:val="0"/>
+        <w:autoSpaceDN w:val="0"/>
+        <w:adjustRightInd w:val="0"/>
+        <w:rPr>
+          <w:rFonts w:ascii="Helvetica" w:hAnsi="Helvetica" w:cs="Helvetica"/>
+        </w:rPr>
+      </w:pPr>
+    </w:p>
+    <w:p>
+      <w:pPr>
+        <w:widowControl w:val="0"/>
+        <w:tabs>
+          <w:tab w:val="left" w:pos="720"/>
+          <w:tab w:val="left" w:pos="1440"/>
+          <w:tab w:val="left" w:pos="2160"/>
+          <w:tab w:val="left" w:pos="2880"/>
+          <w:tab w:val="left" w:pos="3600"/>
+          <w:tab w:val="left" w:pos="4320"/>
+          <w:tab w:val="left" w:pos="5040"/>
+          <w:tab w:val="left" w:pos="5760"/>
+          <w:tab w:val="left" w:pos="6480"/>
+          <w:tab w:val="left" w:pos="7200"/>
+          <w:tab w:val="left" w:pos="7920"/>
+          <w:tab w:val="left" w:pos="8640"/>
+        </w:tabs>
+        <w:autoSpaceDE w:val="0"/>
+        <w:autoSpaceDN w:val="0"/>
+        <w:adjustRightInd w:val="0"/>
+        <w:rPr>
+          <w:rFonts w:ascii="Helvetica" w:hAnsi="Helvetica" w:cs="Helvetica"/>
+        </w:rPr>
+      </w:pPr>
+      <w:r>
+        <w:rPr>
+          <w:rFonts w:ascii="Helvetica" w:hAnsi="Helvetica" w:cs="Helvetica"/>
+        </w:rPr>
+        <w:t xml:space="preserve">- Talk to Kunal about his JMC study about rehabilitation (“Project STRONG?”). See if </w:t>
+      </w:r>
+      <w:r>
+        <w:rPr>
+          <w:rFonts w:ascii="Helvetica" w:hAnsi="Helvetica" w:cs="Helvetica"/>
+        </w:rPr>
         <w:lastRenderedPageBreak/>
-        <w:t xml:space="preserve">   - Change answer options to drop down “yes/no” + “elaborate”</w:t>
-      </w:r>
-    </w:p>
-    <w:p>
-      <w:pPr>
-        <w:widowControl w:val="0"/>
-        <w:tabs>
-          <w:tab w:val="left" w:pos="720"/>
-          <w:tab w:val="left" w:pos="1440"/>
-          <w:tab w:val="left" w:pos="2160"/>
-          <w:tab w:val="left" w:pos="2880"/>
-          <w:tab w:val="left" w:pos="3600"/>
-          <w:tab w:val="left" w:pos="4320"/>
-          <w:tab w:val="left" w:pos="5040"/>
-          <w:tab w:val="left" w:pos="5760"/>
-          <w:tab w:val="left" w:pos="6480"/>
-          <w:tab w:val="left" w:pos="7200"/>
-          <w:tab w:val="left" w:pos="7920"/>
-          <w:tab w:val="left" w:pos="8640"/>
-        </w:tabs>
-        <w:autoSpaceDE w:val="0"/>
-        <w:autoSpaceDN w:val="0"/>
-        <w:adjustRightInd w:val="0"/>
-        <w:rPr>
-          <w:rFonts w:ascii="Helvetica" w:hAnsi="Helvetica" w:cs="Helvetica"/>
-        </w:rPr>
-      </w:pPr>
-      <w:r>
-        <w:rPr>
-          <w:rFonts w:ascii="Helvetica" w:hAnsi="Helvetica" w:cs="Helvetica"/>
-        </w:rPr>
-        <w:t>- prevent continuing with blank answers</w:t>
+        <w:t>we can piggy back off of that.</w:t>
+      </w:r>
+    </w:p>
+    <w:p>
+      <w:pPr>
+        <w:widowControl w:val="0"/>
+        <w:tabs>
+          <w:tab w:val="left" w:pos="720"/>
+          <w:tab w:val="left" w:pos="1440"/>
+          <w:tab w:val="left" w:pos="2160"/>
+          <w:tab w:val="left" w:pos="2880"/>
+          <w:tab w:val="left" w:pos="3600"/>
+          <w:tab w:val="left" w:pos="4320"/>
+          <w:tab w:val="left" w:pos="5040"/>
+          <w:tab w:val="left" w:pos="5760"/>
+          <w:tab w:val="left" w:pos="6480"/>
+          <w:tab w:val="left" w:pos="7200"/>
+          <w:tab w:val="left" w:pos="7920"/>
+          <w:tab w:val="left" w:pos="8640"/>
+        </w:tabs>
+        <w:autoSpaceDE w:val="0"/>
+        <w:autoSpaceDN w:val="0"/>
+        <w:adjustRightInd w:val="0"/>
+        <w:rPr>
+          <w:rFonts w:ascii="Helvetica" w:hAnsi="Helvetica" w:cs="Helvetica"/>
+        </w:rPr>
+      </w:pPr>
+      <w:r>
+        <w:rPr>
+          <w:rFonts w:ascii="Helvetica" w:hAnsi="Helvetica" w:cs="Helvetica"/>
+        </w:rPr>
+        <w:t>- Find background info on whether knowing when to see a patient again or discharge them is useful or is a problem right now</w:t>
+      </w:r>
+      <w:r>
+        <w:rPr>
+          <w:rFonts w:ascii="Helvetica" w:hAnsi="Helvetica" w:cs="Helvetica"/>
+        </w:rPr>
+        <w:t xml:space="preserve"> in stroke care</w:t>
+      </w:r>
+    </w:p>
+    <w:p>
+      <w:pPr>
+        <w:widowControl w:val="0"/>
+        <w:tabs>
+          <w:tab w:val="left" w:pos="720"/>
+          <w:tab w:val="left" w:pos="1440"/>
+          <w:tab w:val="left" w:pos="2160"/>
+          <w:tab w:val="left" w:pos="2880"/>
+          <w:tab w:val="left" w:pos="3600"/>
+          <w:tab w:val="left" w:pos="4320"/>
+          <w:tab w:val="left" w:pos="5040"/>
+          <w:tab w:val="left" w:pos="5760"/>
+          <w:tab w:val="left" w:pos="6480"/>
+          <w:tab w:val="left" w:pos="7200"/>
+          <w:tab w:val="left" w:pos="7920"/>
+          <w:tab w:val="left" w:pos="8640"/>
+        </w:tabs>
+        <w:autoSpaceDE w:val="0"/>
+        <w:autoSpaceDN w:val="0"/>
+        <w:adjustRightInd w:val="0"/>
+        <w:rPr>
+          <w:rFonts w:ascii="Helvetica" w:hAnsi="Helvetica" w:cs="Helvetica"/>
+          <w:b/>
+        </w:rPr>
+      </w:pPr>
+      <w:r>
+        <w:rPr>
+          <w:rFonts w:ascii="Helvetica" w:hAnsi="Helvetica" w:cs="Helvetica"/>
+        </w:rPr>
+        <w:t>- Import 10 subjects worth of body files and videos and use those</w:t>
+      </w:r>
+      <w:r>
+        <w:rPr>
+          <w:rFonts w:ascii="Helvetica" w:hAnsi="Helvetica" w:cs="Helvetica"/>
+        </w:rPr>
+        <w:t xml:space="preserve"> </w:t>
+      </w:r>
+      <w:r>
+        <w:rPr>
+          <w:rFonts w:ascii="Helvetica" w:hAnsi="Helvetica" w:cs="Helvetica"/>
+          <w:b/>
+        </w:rPr>
+        <w:t xml:space="preserve">- </w:t>
+      </w:r>
+      <w:r>
+        <w:rPr>
+          <w:rFonts w:ascii="Helvetica" w:hAnsi="Helvetica" w:cs="Helvetica"/>
+          <w:b/>
+        </w:rPr>
+        <w:t>Need storage transfer Device</w:t>
+      </w:r>
+    </w:p>
+    <w:p>
+      <w:pPr>
+        <w:widowControl w:val="0"/>
+        <w:tabs>
+          <w:tab w:val="left" w:pos="720"/>
+          <w:tab w:val="left" w:pos="1440"/>
+          <w:tab w:val="left" w:pos="2160"/>
+          <w:tab w:val="left" w:pos="2880"/>
+          <w:tab w:val="left" w:pos="3600"/>
+          <w:tab w:val="left" w:pos="4320"/>
+          <w:tab w:val="left" w:pos="5040"/>
+          <w:tab w:val="left" w:pos="5760"/>
+          <w:tab w:val="left" w:pos="6480"/>
+          <w:tab w:val="left" w:pos="7200"/>
+          <w:tab w:val="left" w:pos="7920"/>
+          <w:tab w:val="left" w:pos="8640"/>
+        </w:tabs>
+        <w:autoSpaceDE w:val="0"/>
+        <w:autoSpaceDN w:val="0"/>
+        <w:adjustRightInd w:val="0"/>
+        <w:rPr>
+          <w:rFonts w:ascii="Helvetica" w:hAnsi="Helvetica" w:cs="Helvetica"/>
+        </w:rPr>
+      </w:pPr>
+      <w:r>
+        <w:rPr>
+          <w:rFonts w:ascii="Helvetica" w:hAnsi="Helvetica" w:cs="Helvetica"/>
+        </w:rPr>
+        <w:t>- Remove human outline</w:t>
+      </w:r>
+      <w:r>
+        <w:rPr>
+          <w:rFonts w:ascii="Helvetica" w:hAnsi="Helvetica" w:cs="Helvetica"/>
+        </w:rPr>
+        <w:t xml:space="preserve"> </w:t>
+      </w:r>
+      <w:r>
+        <w:rPr>
+          <w:rFonts w:ascii="Helvetica" w:hAnsi="Helvetica" w:cs="Helvetica"/>
+          <w:b/>
+        </w:rPr>
+        <w:t>DONE</w:t>
+      </w:r>
+    </w:p>
+    <w:p>
+      <w:pPr>
+        <w:widowControl w:val="0"/>
+        <w:tabs>
+          <w:tab w:val="left" w:pos="720"/>
+          <w:tab w:val="left" w:pos="1440"/>
+          <w:tab w:val="left" w:pos="2160"/>
+          <w:tab w:val="left" w:pos="2880"/>
+          <w:tab w:val="left" w:pos="3600"/>
+          <w:tab w:val="left" w:pos="4320"/>
+          <w:tab w:val="left" w:pos="5040"/>
+          <w:tab w:val="left" w:pos="5760"/>
+          <w:tab w:val="left" w:pos="6480"/>
+          <w:tab w:val="left" w:pos="7200"/>
+          <w:tab w:val="left" w:pos="7920"/>
+          <w:tab w:val="left" w:pos="8640"/>
+        </w:tabs>
+        <w:autoSpaceDE w:val="0"/>
+        <w:autoSpaceDN w:val="0"/>
+        <w:adjustRightInd w:val="0"/>
+        <w:rPr>
+          <w:rFonts w:ascii="Helvetica" w:hAnsi="Helvetica" w:cs="Helvetica"/>
+        </w:rPr>
+      </w:pPr>
+      <w:r>
+        <w:rPr>
+          <w:rFonts w:ascii="Helvetica" w:hAnsi="Helvetica" w:cs="Helvetica"/>
+        </w:rPr>
+        <w:t>- Remove transparency of the body parts</w:t>
+      </w:r>
+      <w:r>
+        <w:rPr>
+          <w:rFonts w:ascii="Helvetica" w:hAnsi="Helvetica" w:cs="Helvetica"/>
+        </w:rPr>
+        <w:t xml:space="preserve"> </w:t>
+      </w:r>
+      <w:r>
+        <w:rPr>
+          <w:rFonts w:ascii="Helvetica" w:hAnsi="Helvetica" w:cs="Helvetica"/>
+          <w:b/>
+        </w:rPr>
+        <w:t>DONE</w:t>
+      </w:r>
+    </w:p>
+    <w:p>
+      <w:pPr>
+        <w:widowControl w:val="0"/>
+        <w:tabs>
+          <w:tab w:val="left" w:pos="720"/>
+          <w:tab w:val="left" w:pos="1440"/>
+          <w:tab w:val="left" w:pos="2160"/>
+          <w:tab w:val="left" w:pos="2880"/>
+          <w:tab w:val="left" w:pos="3600"/>
+          <w:tab w:val="left" w:pos="4320"/>
+          <w:tab w:val="left" w:pos="5040"/>
+          <w:tab w:val="left" w:pos="5760"/>
+          <w:tab w:val="left" w:pos="6480"/>
+          <w:tab w:val="left" w:pos="7200"/>
+          <w:tab w:val="left" w:pos="7920"/>
+          <w:tab w:val="left" w:pos="8640"/>
+        </w:tabs>
+        <w:autoSpaceDE w:val="0"/>
+        <w:autoSpaceDN w:val="0"/>
+        <w:adjustRightInd w:val="0"/>
+        <w:rPr>
+          <w:rFonts w:ascii="Helvetica" w:hAnsi="Helvetica" w:cs="Helvetica"/>
+        </w:rPr>
+      </w:pPr>
+      <w:r>
+        <w:rPr>
+          <w:rFonts w:ascii="Helvetica" w:hAnsi="Helvetica" w:cs="Helvetica"/>
+        </w:rPr>
+        <w:t>- Use “</w:t>
+      </w:r>
+      <w:proofErr w:type="spellStart"/>
+      <w:r>
+        <w:rPr>
+          <w:rFonts w:ascii="Helvetica" w:hAnsi="Helvetica" w:cs="Helvetica"/>
+        </w:rPr>
+        <w:t>Ubistroke</w:t>
+      </w:r>
+      <w:proofErr w:type="spellEnd"/>
+      <w:r>
+        <w:rPr>
+          <w:rFonts w:ascii="Helvetica" w:hAnsi="Helvetica" w:cs="Helvetica"/>
+        </w:rPr>
+        <w:t xml:space="preserve"> ID” instead of MR number as Subject ID</w:t>
+      </w:r>
+      <w:r>
+        <w:rPr>
+          <w:rFonts w:ascii="Helvetica" w:hAnsi="Helvetica" w:cs="Helvetica"/>
+        </w:rPr>
+        <w:t xml:space="preserve"> </w:t>
+      </w:r>
+      <w:r>
+        <w:rPr>
+          <w:rFonts w:ascii="Helvetica" w:hAnsi="Helvetica" w:cs="Helvetica"/>
+          <w:b/>
+        </w:rPr>
+        <w:t>DONE</w:t>
+      </w:r>
+    </w:p>
+    <w:p>
+      <w:pPr>
+        <w:widowControl w:val="0"/>
+        <w:tabs>
+          <w:tab w:val="left" w:pos="720"/>
+          <w:tab w:val="left" w:pos="1440"/>
+          <w:tab w:val="left" w:pos="2160"/>
+          <w:tab w:val="left" w:pos="2880"/>
+          <w:tab w:val="left" w:pos="3600"/>
+          <w:tab w:val="left" w:pos="4320"/>
+          <w:tab w:val="left" w:pos="5040"/>
+          <w:tab w:val="left" w:pos="5760"/>
+          <w:tab w:val="left" w:pos="6480"/>
+          <w:tab w:val="left" w:pos="7200"/>
+          <w:tab w:val="left" w:pos="7920"/>
+          <w:tab w:val="left" w:pos="8640"/>
+        </w:tabs>
+        <w:autoSpaceDE w:val="0"/>
+        <w:autoSpaceDN w:val="0"/>
+        <w:adjustRightInd w:val="0"/>
+        <w:rPr>
+          <w:rFonts w:ascii="Helvetica" w:hAnsi="Helvetica" w:cs="Helvetica"/>
+          <w:b/>
+        </w:rPr>
+      </w:pPr>
+      <w:r>
+        <w:rPr>
+          <w:rFonts w:ascii="Helvetica" w:hAnsi="Helvetica" w:cs="Helvetica"/>
+        </w:rPr>
+        <w:t>- Highlight joints that are selected to be plotted, highlight the same color it’s displayed on the graph</w:t>
+      </w:r>
+      <w:r>
+        <w:rPr>
+          <w:rFonts w:ascii="Helvetica" w:hAnsi="Helvetica" w:cs="Helvetica"/>
+        </w:rPr>
+        <w:t xml:space="preserve"> </w:t>
+      </w:r>
+      <w:r>
+        <w:rPr>
+          <w:rFonts w:ascii="Helvetica" w:hAnsi="Helvetica" w:cs="Helvetica"/>
+          <w:b/>
+        </w:rPr>
+        <w:t>Done</w:t>
+      </w:r>
+    </w:p>
+    <w:p>
+      <w:pPr>
+        <w:widowControl w:val="0"/>
+        <w:tabs>
+          <w:tab w:val="left" w:pos="720"/>
+          <w:tab w:val="left" w:pos="1440"/>
+          <w:tab w:val="left" w:pos="2160"/>
+          <w:tab w:val="left" w:pos="2880"/>
+          <w:tab w:val="left" w:pos="3600"/>
+          <w:tab w:val="left" w:pos="4320"/>
+          <w:tab w:val="left" w:pos="5040"/>
+          <w:tab w:val="left" w:pos="5760"/>
+          <w:tab w:val="left" w:pos="6480"/>
+          <w:tab w:val="left" w:pos="7200"/>
+          <w:tab w:val="left" w:pos="7920"/>
+          <w:tab w:val="left" w:pos="8640"/>
+        </w:tabs>
+        <w:autoSpaceDE w:val="0"/>
+        <w:autoSpaceDN w:val="0"/>
+        <w:adjustRightInd w:val="0"/>
+        <w:rPr>
+          <w:rFonts w:ascii="Helvetica" w:hAnsi="Helvetica" w:cs="Helvetica"/>
+          <w:b/>
+        </w:rPr>
+      </w:pPr>
+      <w:r>
+        <w:rPr>
+          <w:rFonts w:ascii="Helvetica" w:hAnsi="Helvetica" w:cs="Helvetica"/>
+        </w:rPr>
+        <w:t>- Create a gradient based on the NIHSS score of symptoms in the area</w:t>
+      </w:r>
+      <w:r>
+        <w:rPr>
+          <w:rFonts w:ascii="Helvetica" w:hAnsi="Helvetica" w:cs="Helvetica"/>
+        </w:rPr>
+        <w:t xml:space="preserve"> </w:t>
+      </w:r>
+      <w:r>
+        <w:rPr>
+          <w:rFonts w:ascii="Helvetica" w:hAnsi="Helvetica" w:cs="Helvetica"/>
+          <w:b/>
+        </w:rPr>
+        <w:t>WIP: Want to ask neurologists for more details.</w:t>
+      </w:r>
+    </w:p>
+    <w:p>
+      <w:pPr>
+        <w:widowControl w:val="0"/>
+        <w:tabs>
+          <w:tab w:val="left" w:pos="720"/>
+          <w:tab w:val="left" w:pos="1440"/>
+          <w:tab w:val="left" w:pos="2160"/>
+          <w:tab w:val="left" w:pos="2880"/>
+          <w:tab w:val="left" w:pos="3600"/>
+          <w:tab w:val="left" w:pos="4320"/>
+          <w:tab w:val="left" w:pos="5040"/>
+          <w:tab w:val="left" w:pos="5760"/>
+          <w:tab w:val="left" w:pos="6480"/>
+          <w:tab w:val="left" w:pos="7200"/>
+          <w:tab w:val="left" w:pos="7920"/>
+          <w:tab w:val="left" w:pos="8640"/>
+        </w:tabs>
+        <w:autoSpaceDE w:val="0"/>
+        <w:autoSpaceDN w:val="0"/>
+        <w:adjustRightInd w:val="0"/>
+        <w:rPr>
+          <w:rFonts w:ascii="Helvetica" w:hAnsi="Helvetica" w:cs="Helvetica"/>
+        </w:rPr>
+      </w:pPr>
+      <w:r>
+        <w:rPr>
+          <w:rFonts w:ascii="Helvetica" w:hAnsi="Helvetica" w:cs="Helvetica"/>
+        </w:rPr>
+        <w:t>- Move all the user options to the corner, above right side of chart</w:t>
+      </w:r>
+      <w:r>
+        <w:rPr>
+          <w:rFonts w:ascii="Helvetica" w:hAnsi="Helvetica" w:cs="Helvetica"/>
+        </w:rPr>
+        <w:t xml:space="preserve"> </w:t>
+      </w:r>
+      <w:r>
+        <w:rPr>
+          <w:rFonts w:ascii="Helvetica" w:hAnsi="Helvetica" w:cs="Helvetica"/>
+          <w:b/>
+        </w:rPr>
+        <w:t>DONE</w:t>
+      </w:r>
+    </w:p>
+    <w:p>
+      <w:pPr>
+        <w:widowControl w:val="0"/>
+        <w:tabs>
+          <w:tab w:val="left" w:pos="720"/>
+          <w:tab w:val="left" w:pos="1440"/>
+          <w:tab w:val="left" w:pos="2160"/>
+          <w:tab w:val="left" w:pos="2880"/>
+          <w:tab w:val="left" w:pos="3600"/>
+          <w:tab w:val="left" w:pos="4320"/>
+          <w:tab w:val="left" w:pos="5040"/>
+          <w:tab w:val="left" w:pos="5760"/>
+          <w:tab w:val="left" w:pos="6480"/>
+          <w:tab w:val="left" w:pos="7200"/>
+          <w:tab w:val="left" w:pos="7920"/>
+          <w:tab w:val="left" w:pos="8640"/>
+        </w:tabs>
+        <w:autoSpaceDE w:val="0"/>
+        <w:autoSpaceDN w:val="0"/>
+        <w:adjustRightInd w:val="0"/>
+        <w:rPr>
+          <w:rFonts w:ascii="Helvetica" w:hAnsi="Helvetica" w:cs="Helvetica"/>
+          <w:b/>
+        </w:rPr>
+      </w:pPr>
+      <w:r>
+        <w:rPr>
+          <w:rFonts w:ascii="Helvetica" w:hAnsi="Helvetica" w:cs="Helvetica"/>
+        </w:rPr>
+        <w:t>- Add Z data user option</w:t>
+      </w:r>
+      <w:r>
+        <w:rPr>
+          <w:rFonts w:ascii="Helvetica" w:hAnsi="Helvetica" w:cs="Helvetica"/>
+        </w:rPr>
+        <w:t xml:space="preserve"> </w:t>
+      </w:r>
+      <w:r>
+        <w:rPr>
+          <w:rFonts w:ascii="Helvetica" w:hAnsi="Helvetica" w:cs="Helvetica"/>
+          <w:b/>
+        </w:rPr>
+        <w:t>Done</w:t>
+      </w:r>
+    </w:p>
+    <w:p>
+      <w:pPr>
+        <w:widowControl w:val="0"/>
+        <w:tabs>
+          <w:tab w:val="left" w:pos="720"/>
+          <w:tab w:val="left" w:pos="1440"/>
+          <w:tab w:val="left" w:pos="2160"/>
+          <w:tab w:val="left" w:pos="2880"/>
+          <w:tab w:val="left" w:pos="3600"/>
+          <w:tab w:val="left" w:pos="4320"/>
+          <w:tab w:val="left" w:pos="5040"/>
+          <w:tab w:val="left" w:pos="5760"/>
+          <w:tab w:val="left" w:pos="6480"/>
+          <w:tab w:val="left" w:pos="7200"/>
+          <w:tab w:val="left" w:pos="7920"/>
+          <w:tab w:val="left" w:pos="8640"/>
+        </w:tabs>
+        <w:autoSpaceDE w:val="0"/>
+        <w:autoSpaceDN w:val="0"/>
+        <w:adjustRightInd w:val="0"/>
+        <w:rPr>
+          <w:rFonts w:ascii="Helvetica" w:hAnsi="Helvetica" w:cs="Helvetica"/>
+        </w:rPr>
+      </w:pPr>
+      <w:r>
+        <w:rPr>
+          <w:rFonts w:ascii="Helvetica" w:hAnsi="Helvetica" w:cs="Helvetica"/>
+        </w:rPr>
+        <w:t>- Move “Hide Nodes” into “User Options”</w:t>
+      </w:r>
+      <w:r>
+        <w:rPr>
+          <w:rFonts w:ascii="Helvetica" w:hAnsi="Helvetica" w:cs="Helvetica"/>
+        </w:rPr>
+        <w:t xml:space="preserve"> </w:t>
+      </w:r>
+      <w:r>
+        <w:rPr>
+          <w:rFonts w:ascii="Helvetica" w:hAnsi="Helvetica" w:cs="Helvetica"/>
+          <w:b/>
+        </w:rPr>
+        <w:t>DONE</w:t>
+      </w:r>
+    </w:p>
+    <w:p>
+      <w:pPr>
+        <w:widowControl w:val="0"/>
+        <w:tabs>
+          <w:tab w:val="left" w:pos="720"/>
+          <w:tab w:val="left" w:pos="1440"/>
+          <w:tab w:val="left" w:pos="2160"/>
+          <w:tab w:val="left" w:pos="2880"/>
+          <w:tab w:val="left" w:pos="3600"/>
+          <w:tab w:val="left" w:pos="4320"/>
+          <w:tab w:val="left" w:pos="5040"/>
+          <w:tab w:val="left" w:pos="5760"/>
+          <w:tab w:val="left" w:pos="6480"/>
+          <w:tab w:val="left" w:pos="7200"/>
+          <w:tab w:val="left" w:pos="7920"/>
+          <w:tab w:val="left" w:pos="8640"/>
+        </w:tabs>
+        <w:autoSpaceDE w:val="0"/>
+        <w:autoSpaceDN w:val="0"/>
+        <w:adjustRightInd w:val="0"/>
+        <w:rPr>
+          <w:rFonts w:ascii="Helvetica" w:hAnsi="Helvetica" w:cs="Helvetica"/>
+          <w:b/>
+        </w:rPr>
+      </w:pPr>
+      <w:r>
+        <w:rPr>
+          <w:rFonts w:ascii="Helvetica" w:hAnsi="Helvetica" w:cs="Helvetica"/>
+        </w:rPr>
+        <w:t>- Put currently displaying over the chart (“… vs. Time (HH:MM:SS)”)</w:t>
+      </w:r>
+      <w:r>
+        <w:rPr>
+          <w:rFonts w:ascii="Helvetica" w:hAnsi="Helvetica" w:cs="Helvetica"/>
+        </w:rPr>
+        <w:t xml:space="preserve"> </w:t>
+      </w:r>
+      <w:r>
+        <w:rPr>
+          <w:rFonts w:ascii="Helvetica" w:hAnsi="Helvetica" w:cs="Helvetica"/>
+          <w:b/>
+        </w:rPr>
+        <w:t>Should be done after data feeding is reworked.</w:t>
+      </w:r>
+    </w:p>
+    <w:p>
+      <w:pPr>
+        <w:widowControl w:val="0"/>
+        <w:tabs>
+          <w:tab w:val="left" w:pos="720"/>
+          <w:tab w:val="left" w:pos="1440"/>
+          <w:tab w:val="left" w:pos="2160"/>
+          <w:tab w:val="left" w:pos="2880"/>
+          <w:tab w:val="left" w:pos="3600"/>
+          <w:tab w:val="left" w:pos="4320"/>
+          <w:tab w:val="left" w:pos="5040"/>
+          <w:tab w:val="left" w:pos="5760"/>
+          <w:tab w:val="left" w:pos="6480"/>
+          <w:tab w:val="left" w:pos="7200"/>
+          <w:tab w:val="left" w:pos="7920"/>
+          <w:tab w:val="left" w:pos="8640"/>
+        </w:tabs>
+        <w:autoSpaceDE w:val="0"/>
+        <w:autoSpaceDN w:val="0"/>
+        <w:adjustRightInd w:val="0"/>
+        <w:rPr>
+          <w:rFonts w:ascii="Helvetica" w:hAnsi="Helvetica" w:cs="Helvetica"/>
+          <w:b/>
+        </w:rPr>
+      </w:pPr>
+      <w:r>
+        <w:rPr>
+          <w:rFonts w:ascii="Helvetica" w:hAnsi="Helvetica" w:cs="Helvetica"/>
+        </w:rPr>
+        <w:t>- Put NIHSS symptoms of patient in a larger rectangle and put in top right corner</w:t>
+      </w:r>
+      <w:r>
+        <w:rPr>
+          <w:rFonts w:ascii="Helvetica" w:hAnsi="Helvetica" w:cs="Helvetica"/>
+        </w:rPr>
+        <w:t xml:space="preserve"> </w:t>
+      </w:r>
+      <w:r>
+        <w:rPr>
+          <w:rFonts w:ascii="Helvetica" w:hAnsi="Helvetica" w:cs="Helvetica"/>
+          <w:b/>
+        </w:rPr>
+        <w:t>DONE</w:t>
+      </w:r>
+    </w:p>
+    <w:p>
+      <w:pPr>
+        <w:widowControl w:val="0"/>
+        <w:tabs>
+          <w:tab w:val="left" w:pos="720"/>
+          <w:tab w:val="left" w:pos="1440"/>
+          <w:tab w:val="left" w:pos="2160"/>
+          <w:tab w:val="left" w:pos="2880"/>
+          <w:tab w:val="left" w:pos="3600"/>
+          <w:tab w:val="left" w:pos="4320"/>
+          <w:tab w:val="left" w:pos="5040"/>
+          <w:tab w:val="left" w:pos="5760"/>
+          <w:tab w:val="left" w:pos="6480"/>
+          <w:tab w:val="left" w:pos="7200"/>
+          <w:tab w:val="left" w:pos="7920"/>
+          <w:tab w:val="left" w:pos="8640"/>
+        </w:tabs>
+        <w:autoSpaceDE w:val="0"/>
+        <w:autoSpaceDN w:val="0"/>
+        <w:adjustRightInd w:val="0"/>
+        <w:rPr>
+          <w:rFonts w:ascii="Helvetica" w:hAnsi="Helvetica" w:cs="Helvetica"/>
+        </w:rPr>
+      </w:pPr>
+      <w:r>
+        <w:rPr>
+          <w:rFonts w:ascii="Helvetica" w:hAnsi="Helvetica" w:cs="Helvetica"/>
+        </w:rPr>
+        <w:t>- Swap left and right labeling</w:t>
+      </w:r>
+      <w:r>
+        <w:rPr>
+          <w:rFonts w:ascii="Helvetica" w:hAnsi="Helvetica" w:cs="Helvetica"/>
+        </w:rPr>
+        <w:t xml:space="preserve"> </w:t>
+      </w:r>
+      <w:r>
+        <w:rPr>
+          <w:rFonts w:ascii="Helvetica" w:hAnsi="Helvetica" w:cs="Helvetica"/>
+          <w:b/>
+        </w:rPr>
+        <w:t>DONE</w:t>
+      </w:r>
+    </w:p>
+    <w:p>
+      <w:pPr>
+        <w:widowControl w:val="0"/>
+        <w:tabs>
+          <w:tab w:val="left" w:pos="720"/>
+          <w:tab w:val="left" w:pos="1440"/>
+          <w:tab w:val="left" w:pos="2160"/>
+          <w:tab w:val="left" w:pos="2880"/>
+          <w:tab w:val="left" w:pos="3600"/>
+          <w:tab w:val="left" w:pos="4320"/>
+          <w:tab w:val="left" w:pos="5040"/>
+          <w:tab w:val="left" w:pos="5760"/>
+          <w:tab w:val="left" w:pos="6480"/>
+          <w:tab w:val="left" w:pos="7200"/>
+          <w:tab w:val="left" w:pos="7920"/>
+          <w:tab w:val="left" w:pos="8640"/>
+        </w:tabs>
+        <w:autoSpaceDE w:val="0"/>
+        <w:autoSpaceDN w:val="0"/>
+        <w:adjustRightInd w:val="0"/>
+        <w:rPr>
+          <w:rFonts w:ascii="Helvetica" w:hAnsi="Helvetica" w:cs="Helvetica"/>
+          <w:b/>
+        </w:rPr>
+      </w:pPr>
+      <w:r>
+        <w:rPr>
+          <w:rFonts w:ascii="Helvetica" w:hAnsi="Helvetica" w:cs="Helvetica"/>
+        </w:rPr>
+        <w:t xml:space="preserve">- Make app more </w:t>
+      </w:r>
+      <w:proofErr w:type="spellStart"/>
+      <w:r>
+        <w:rPr>
+          <w:rFonts w:ascii="Helvetica" w:hAnsi="Helvetica" w:cs="Helvetica"/>
+        </w:rPr>
+        <w:t>scaleable</w:t>
+      </w:r>
+      <w:proofErr w:type="spellEnd"/>
+      <w:r>
+        <w:rPr>
+          <w:rFonts w:ascii="Helvetica" w:hAnsi="Helvetica" w:cs="Helvetica"/>
+        </w:rPr>
+        <w:t xml:space="preserve"> </w:t>
+      </w:r>
+      <w:r>
+        <w:rPr>
+          <w:rFonts w:ascii="Helvetica" w:hAnsi="Helvetica" w:cs="Helvetica"/>
+          <w:b/>
+        </w:rPr>
+        <w:t>WIP</w:t>
+      </w:r>
+    </w:p>
+    <w:p>
+      <w:pPr>
+        <w:widowControl w:val="0"/>
+        <w:tabs>
+          <w:tab w:val="left" w:pos="720"/>
+          <w:tab w:val="left" w:pos="1440"/>
+          <w:tab w:val="left" w:pos="2160"/>
+          <w:tab w:val="left" w:pos="2880"/>
+          <w:tab w:val="left" w:pos="3600"/>
+          <w:tab w:val="left" w:pos="4320"/>
+          <w:tab w:val="left" w:pos="5040"/>
+          <w:tab w:val="left" w:pos="5760"/>
+          <w:tab w:val="left" w:pos="6480"/>
+          <w:tab w:val="left" w:pos="7200"/>
+          <w:tab w:val="left" w:pos="7920"/>
+          <w:tab w:val="left" w:pos="8640"/>
+        </w:tabs>
+        <w:autoSpaceDE w:val="0"/>
+        <w:autoSpaceDN w:val="0"/>
+        <w:adjustRightInd w:val="0"/>
+        <w:rPr>
+          <w:rFonts w:ascii="Helvetica" w:hAnsi="Helvetica" w:cs="Helvetica"/>
+        </w:rPr>
+      </w:pPr>
+      <w:r>
+        <w:rPr>
+          <w:rFonts w:ascii="Helvetica" w:hAnsi="Helvetica" w:cs="Helvetica"/>
+        </w:rPr>
+        <w:t>-Make csv import/require dynamic</w:t>
+      </w:r>
+    </w:p>
+    <w:p>
+      <w:pPr>
+        <w:widowControl w:val="0"/>
+        <w:tabs>
+          <w:tab w:val="left" w:pos="720"/>
+          <w:tab w:val="left" w:pos="1440"/>
+          <w:tab w:val="left" w:pos="2160"/>
+          <w:tab w:val="left" w:pos="2880"/>
+          <w:tab w:val="left" w:pos="3600"/>
+          <w:tab w:val="left" w:pos="4320"/>
+          <w:tab w:val="left" w:pos="5040"/>
+          <w:tab w:val="left" w:pos="5760"/>
+          <w:tab w:val="left" w:pos="6480"/>
+          <w:tab w:val="left" w:pos="7200"/>
+          <w:tab w:val="left" w:pos="7920"/>
+          <w:tab w:val="left" w:pos="8640"/>
+        </w:tabs>
+        <w:autoSpaceDE w:val="0"/>
+        <w:autoSpaceDN w:val="0"/>
+        <w:adjustRightInd w:val="0"/>
+        <w:rPr>
+          <w:rFonts w:ascii="Helvetica" w:hAnsi="Helvetica" w:cs="Helvetica"/>
+        </w:rPr>
+      </w:pPr>
+      <w:r>
+        <w:rPr>
+          <w:rFonts w:ascii="Helvetica" w:hAnsi="Helvetica" w:cs="Helvetica"/>
+        </w:rPr>
+        <w:t>- Time Machine like interface for same patient, multiple visits (fake older data)</w:t>
+      </w:r>
+    </w:p>
+    <w:p>
+      <w:pPr>
+        <w:widowControl w:val="0"/>
+        <w:tabs>
+          <w:tab w:val="left" w:pos="720"/>
+          <w:tab w:val="left" w:pos="1440"/>
+          <w:tab w:val="left" w:pos="2160"/>
+          <w:tab w:val="left" w:pos="2880"/>
+          <w:tab w:val="left" w:pos="3600"/>
+          <w:tab w:val="left" w:pos="4320"/>
+          <w:tab w:val="left" w:pos="5040"/>
+          <w:tab w:val="left" w:pos="5760"/>
+          <w:tab w:val="left" w:pos="6480"/>
+          <w:tab w:val="left" w:pos="7200"/>
+          <w:tab w:val="left" w:pos="7920"/>
+          <w:tab w:val="left" w:pos="8640"/>
+        </w:tabs>
+        <w:autoSpaceDE w:val="0"/>
+        <w:autoSpaceDN w:val="0"/>
+        <w:adjustRightInd w:val="0"/>
+        <w:rPr>
+          <w:rFonts w:ascii="Helvetica" w:hAnsi="Helvetica" w:cs="Helvetica"/>
+        </w:rPr>
+      </w:pPr>
+      <w:r>
+        <w:rPr>
+          <w:rFonts w:ascii="Helvetica" w:hAnsi="Helvetica" w:cs="Helvetica"/>
+        </w:rPr>
+        <w:t xml:space="preserve">- Replicate Lisa’s </w:t>
+      </w:r>
+      <w:proofErr w:type="spellStart"/>
+      <w:r>
+        <w:rPr>
+          <w:rFonts w:ascii="Helvetica" w:hAnsi="Helvetica" w:cs="Helvetica"/>
+        </w:rPr>
+        <w:t>Balsmiq</w:t>
+      </w:r>
+      <w:proofErr w:type="spellEnd"/>
+      <w:r>
+        <w:rPr>
+          <w:rFonts w:ascii="Helvetica" w:hAnsi="Helvetica" w:cs="Helvetica"/>
+        </w:rPr>
+        <w:t xml:space="preserve"> prototypes in the UI with fake data</w:t>
+      </w:r>
+    </w:p>
+    <w:p>
+      <w:pPr>
+        <w:widowControl w:val="0"/>
+        <w:tabs>
+          <w:tab w:val="left" w:pos="720"/>
+          <w:tab w:val="left" w:pos="1440"/>
+          <w:tab w:val="left" w:pos="2160"/>
+          <w:tab w:val="left" w:pos="2880"/>
+          <w:tab w:val="left" w:pos="3600"/>
+          <w:tab w:val="left" w:pos="4320"/>
+          <w:tab w:val="left" w:pos="5040"/>
+          <w:tab w:val="left" w:pos="5760"/>
+          <w:tab w:val="left" w:pos="6480"/>
+          <w:tab w:val="left" w:pos="7200"/>
+          <w:tab w:val="left" w:pos="7920"/>
+          <w:tab w:val="left" w:pos="8640"/>
+        </w:tabs>
+        <w:autoSpaceDE w:val="0"/>
+        <w:autoSpaceDN w:val="0"/>
+        <w:adjustRightInd w:val="0"/>
+        <w:rPr>
+          <w:rFonts w:ascii="Helvetica" w:hAnsi="Helvetica" w:cs="Helvetica"/>
+        </w:rPr>
+      </w:pPr>
+      <w:r>
+        <w:rPr>
+          <w:rFonts w:ascii="Helvetica" w:hAnsi="Helvetica" w:cs="Helvetica"/>
+        </w:rPr>
+        <w:t>-Work on experiment design</w:t>
+      </w:r>
+    </w:p>
+    <w:p>
+      <w:pPr>
+        <w:widowControl w:val="0"/>
+        <w:tabs>
+          <w:tab w:val="left" w:pos="720"/>
+          <w:tab w:val="left" w:pos="1440"/>
+          <w:tab w:val="left" w:pos="2160"/>
+          <w:tab w:val="left" w:pos="2880"/>
+          <w:tab w:val="left" w:pos="3600"/>
+          <w:tab w:val="left" w:pos="4320"/>
+          <w:tab w:val="left" w:pos="5040"/>
+          <w:tab w:val="left" w:pos="5760"/>
+          <w:tab w:val="left" w:pos="6480"/>
+          <w:tab w:val="left" w:pos="7200"/>
+          <w:tab w:val="left" w:pos="7920"/>
+          <w:tab w:val="left" w:pos="8640"/>
+        </w:tabs>
+        <w:autoSpaceDE w:val="0"/>
+        <w:autoSpaceDN w:val="0"/>
+        <w:adjustRightInd w:val="0"/>
+        <w:rPr>
+          <w:rFonts w:ascii="Helvetica" w:hAnsi="Helvetica" w:cs="Helvetica"/>
+          <w:b/>
+        </w:rPr>
+      </w:pPr>
+      <w:r>
+        <w:rPr>
+          <w:rFonts w:ascii="Helvetica" w:hAnsi="Helvetica" w:cs="Helvetica"/>
+        </w:rPr>
+        <w:t xml:space="preserve">-Video-Response Page -&gt; </w:t>
+      </w:r>
+      <w:proofErr w:type="spellStart"/>
+      <w:r>
+        <w:rPr>
+          <w:rFonts w:ascii="Helvetica" w:hAnsi="Helvetica" w:cs="Helvetica"/>
+        </w:rPr>
+        <w:t>Ubistroke</w:t>
+      </w:r>
+      <w:proofErr w:type="spellEnd"/>
+      <w:r>
+        <w:rPr>
+          <w:rFonts w:ascii="Helvetica" w:hAnsi="Helvetica" w:cs="Helvetica"/>
+        </w:rPr>
+        <w:t xml:space="preserve">-Response Page -&gt; </w:t>
+      </w:r>
+      <w:proofErr w:type="spellStart"/>
+      <w:r>
+        <w:rPr>
+          <w:rFonts w:ascii="Helvetica" w:hAnsi="Helvetica" w:cs="Helvetica"/>
+        </w:rPr>
+        <w:t>Questionaire</w:t>
+      </w:r>
+      <w:proofErr w:type="spellEnd"/>
+      <w:r>
+        <w:rPr>
+          <w:rFonts w:ascii="Helvetica" w:hAnsi="Helvetica" w:cs="Helvetica"/>
+        </w:rPr>
+        <w:t xml:space="preserve"> &amp; Comments</w:t>
+      </w:r>
+      <w:r>
+        <w:rPr>
+          <w:rFonts w:ascii="Helvetica" w:hAnsi="Helvetica" w:cs="Helvetica"/>
+        </w:rPr>
+        <w:t xml:space="preserve"> </w:t>
+      </w:r>
+      <w:r>
+        <w:rPr>
+          <w:rFonts w:ascii="Helvetica" w:hAnsi="Helvetica" w:cs="Helvetica"/>
+          <w:b/>
+        </w:rPr>
+        <w:t>DONE</w:t>
+      </w:r>
+    </w:p>
+    <w:p>
+      <w:pPr>
+        <w:widowControl w:val="0"/>
+        <w:tabs>
+          <w:tab w:val="left" w:pos="720"/>
+          <w:tab w:val="left" w:pos="1440"/>
+          <w:tab w:val="left" w:pos="2160"/>
+          <w:tab w:val="left" w:pos="2880"/>
+          <w:tab w:val="left" w:pos="3600"/>
+          <w:tab w:val="left" w:pos="4320"/>
+          <w:tab w:val="left" w:pos="5040"/>
+          <w:tab w:val="left" w:pos="5760"/>
+          <w:tab w:val="left" w:pos="6480"/>
+          <w:tab w:val="left" w:pos="7200"/>
+          <w:tab w:val="left" w:pos="7920"/>
+          <w:tab w:val="left" w:pos="8640"/>
+        </w:tabs>
+        <w:autoSpaceDE w:val="0"/>
+        <w:autoSpaceDN w:val="0"/>
+        <w:adjustRightInd w:val="0"/>
+        <w:rPr>
+          <w:rFonts w:ascii="Helvetica" w:hAnsi="Helvetica" w:cs="Helvetica"/>
+          <w:b/>
+        </w:rPr>
+      </w:pPr>
+      <w:r>
+        <w:rPr>
+          <w:rFonts w:ascii="Helvetica" w:hAnsi="Helvetica" w:cs="Helvetica"/>
+        </w:rPr>
+        <w:t>-Have X and Y Label</w:t>
+      </w:r>
+      <w:r>
+        <w:rPr>
+          <w:rFonts w:ascii="Helvetica" w:hAnsi="Helvetica" w:cs="Helvetica"/>
+        </w:rPr>
+        <w:t xml:space="preserve"> </w:t>
+      </w:r>
+      <w:r>
+        <w:rPr>
+          <w:rFonts w:ascii="Helvetica" w:hAnsi="Helvetica" w:cs="Helvetica"/>
+          <w:b/>
+        </w:rPr>
+        <w:t>DONE</w:t>
+      </w:r>
+    </w:p>
+    <w:p>
+      <w:pPr>
+        <w:widowControl w:val="0"/>
+        <w:tabs>
+          <w:tab w:val="left" w:pos="720"/>
+          <w:tab w:val="left" w:pos="1440"/>
+          <w:tab w:val="left" w:pos="2160"/>
+          <w:tab w:val="left" w:pos="2880"/>
+          <w:tab w:val="left" w:pos="3600"/>
+          <w:tab w:val="left" w:pos="4320"/>
+          <w:tab w:val="left" w:pos="5040"/>
+          <w:tab w:val="left" w:pos="5760"/>
+          <w:tab w:val="left" w:pos="6480"/>
+          <w:tab w:val="left" w:pos="7200"/>
+          <w:tab w:val="left" w:pos="7920"/>
+          <w:tab w:val="left" w:pos="8640"/>
+        </w:tabs>
+        <w:autoSpaceDE w:val="0"/>
+        <w:autoSpaceDN w:val="0"/>
+        <w:adjustRightInd w:val="0"/>
+        <w:rPr>
+          <w:rFonts w:ascii="Helvetica" w:hAnsi="Helvetica" w:cs="Helvetica"/>
+          <w:b/>
+        </w:rPr>
+      </w:pPr>
+      <w:r>
+        <w:rPr>
+          <w:rFonts w:ascii="Helvetica" w:hAnsi="Helvetica" w:cs="Helvetica"/>
+        </w:rPr>
+        <w:t>-Use Skeleton SVG</w:t>
+      </w:r>
+      <w:r>
+        <w:rPr>
+          <w:rFonts w:ascii="Helvetica" w:hAnsi="Helvetica" w:cs="Helvetica"/>
+        </w:rPr>
+        <w:t xml:space="preserve"> </w:t>
+      </w:r>
+      <w:r>
+        <w:rPr>
+          <w:rFonts w:ascii="Helvetica" w:hAnsi="Helvetica" w:cs="Helvetica"/>
+          <w:b/>
+        </w:rPr>
+        <w:t>DONE</w:t>
+      </w:r>
+    </w:p>
+    <w:p>
+      <w:pPr>
+        <w:widowControl w:val="0"/>
+        <w:tabs>
+          <w:tab w:val="left" w:pos="720"/>
+          <w:tab w:val="left" w:pos="1440"/>
+          <w:tab w:val="left" w:pos="2160"/>
+          <w:tab w:val="left" w:pos="2880"/>
+          <w:tab w:val="left" w:pos="3600"/>
+          <w:tab w:val="left" w:pos="4320"/>
+          <w:tab w:val="left" w:pos="5040"/>
+          <w:tab w:val="left" w:pos="5760"/>
+          <w:tab w:val="left" w:pos="6480"/>
+          <w:tab w:val="left" w:pos="7200"/>
+          <w:tab w:val="left" w:pos="7920"/>
+          <w:tab w:val="left" w:pos="8640"/>
+        </w:tabs>
+        <w:autoSpaceDE w:val="0"/>
+        <w:autoSpaceDN w:val="0"/>
+        <w:adjustRightInd w:val="0"/>
+        <w:rPr>
+          <w:rFonts w:ascii="Helvetica" w:hAnsi="Helvetica" w:cs="Helvetica"/>
+        </w:rPr>
+      </w:pPr>
+      <w:r>
+        <w:rPr>
+          <w:rFonts w:ascii="Helvetica" w:hAnsi="Helvetica" w:cs="Helvetica"/>
+        </w:rPr>
+        <w:t>-Look into how we can better compare Kinect joints (cm and inches?)</w:t>
+      </w:r>
+      <w:r>
+        <w:rPr>
+          <w:rFonts w:ascii="Helvetica" w:hAnsi="Helvetica" w:cs="Helvetica"/>
+        </w:rPr>
+        <w:t xml:space="preserve"> (deviation from original point?)(</w:t>
+      </w:r>
+      <w:r>
+        <w:rPr>
+          <w:rFonts w:ascii="Helvetica" w:hAnsi="Helvetica" w:cs="Helvetica"/>
+        </w:rPr>
+        <w:t>should probably be a question on end of experiment questionnaire)</w:t>
+      </w:r>
+    </w:p>
+    <w:p>
+      <w:pPr>
+        <w:widowControl w:val="0"/>
+        <w:tabs>
+          <w:tab w:val="left" w:pos="720"/>
+          <w:tab w:val="left" w:pos="1440"/>
+          <w:tab w:val="left" w:pos="2160"/>
+          <w:tab w:val="left" w:pos="2880"/>
+          <w:tab w:val="left" w:pos="3600"/>
+          <w:tab w:val="left" w:pos="4320"/>
+          <w:tab w:val="left" w:pos="5040"/>
+          <w:tab w:val="left" w:pos="5760"/>
+          <w:tab w:val="left" w:pos="6480"/>
+          <w:tab w:val="left" w:pos="7200"/>
+          <w:tab w:val="left" w:pos="7920"/>
+          <w:tab w:val="left" w:pos="8640"/>
+        </w:tabs>
+        <w:autoSpaceDE w:val="0"/>
+        <w:autoSpaceDN w:val="0"/>
+        <w:adjustRightInd w:val="0"/>
+        <w:rPr>
+          <w:rFonts w:ascii="Helvetica" w:hAnsi="Helvetica" w:cs="Helvetica"/>
+        </w:rPr>
+      </w:pPr>
+      <w:r>
+        <w:rPr>
+          <w:rFonts w:ascii="Helvetica" w:hAnsi="Helvetica" w:cs="Helvetica"/>
+        </w:rPr>
+        <w:t>-Add questions to question form</w:t>
+      </w:r>
+      <w:r>
+        <w:rPr>
+          <w:rFonts w:ascii="Helvetica" w:hAnsi="Helvetica" w:cs="Helvetica"/>
+        </w:rPr>
+        <w:t xml:space="preserve"> NEED MORE TIME (MEET Thursday?)</w:t>
       </w:r>
       <w:r>
         <w:rPr>
@@ -3252,105 +4382,141 @@
           <w:rFonts w:ascii="Helvetica" w:hAnsi="Helvetica" w:cs="Helvetica"/>
         </w:rPr>
       </w:pPr>
-    </w:p>
-    <w:p>
-      <w:pPr>
-        <w:widowControl w:val="0"/>
-        <w:tabs>
-          <w:tab w:val="left" w:pos="720"/>
-          <w:tab w:val="left" w:pos="1440"/>
-          <w:tab w:val="left" w:pos="2160"/>
-          <w:tab w:val="left" w:pos="2880"/>
-          <w:tab w:val="left" w:pos="3600"/>
-          <w:tab w:val="left" w:pos="4320"/>
-          <w:tab w:val="left" w:pos="5040"/>
-          <w:tab w:val="left" w:pos="5760"/>
-          <w:tab w:val="left" w:pos="6480"/>
-          <w:tab w:val="left" w:pos="7200"/>
-          <w:tab w:val="left" w:pos="7920"/>
-          <w:tab w:val="left" w:pos="8640"/>
-        </w:tabs>
-        <w:autoSpaceDE w:val="0"/>
-        <w:autoSpaceDN w:val="0"/>
-        <w:adjustRightInd w:val="0"/>
-        <w:rPr>
-          <w:rFonts w:ascii="Helvetica" w:hAnsi="Helvetica" w:cs="Helvetica"/>
-        </w:rPr>
-      </w:pPr>
-      <w:r>
-        <w:rPr>
-          <w:rFonts w:ascii="Helvetica" w:hAnsi="Helvetica" w:cs="Helvetica"/>
-        </w:rPr>
-        <w:t>- Talk to Kunal about his JMC study about rehabilitation (“Project STRONG?”). See if we can piggy back off of that.</w:t>
-      </w:r>
-    </w:p>
-    <w:p>
-      <w:pPr>
-        <w:widowControl w:val="0"/>
-        <w:tabs>
-          <w:tab w:val="left" w:pos="720"/>
-          <w:tab w:val="left" w:pos="1440"/>
-          <w:tab w:val="left" w:pos="2160"/>
-          <w:tab w:val="left" w:pos="2880"/>
-          <w:tab w:val="left" w:pos="3600"/>
-          <w:tab w:val="left" w:pos="4320"/>
-          <w:tab w:val="left" w:pos="5040"/>
-          <w:tab w:val="left" w:pos="5760"/>
-          <w:tab w:val="left" w:pos="6480"/>
-          <w:tab w:val="left" w:pos="7200"/>
-          <w:tab w:val="left" w:pos="7920"/>
-          <w:tab w:val="left" w:pos="8640"/>
-        </w:tabs>
-        <w:autoSpaceDE w:val="0"/>
-        <w:autoSpaceDN w:val="0"/>
-        <w:adjustRightInd w:val="0"/>
-        <w:rPr>
-          <w:rFonts w:ascii="Helvetica" w:hAnsi="Helvetica" w:cs="Helvetica"/>
-        </w:rPr>
-      </w:pPr>
-      <w:r>
-        <w:rPr>
-          <w:rFonts w:ascii="Helvetica" w:hAnsi="Helvetica" w:cs="Helvetica"/>
-        </w:rPr>
-        <w:t>- Find background info on whether knowing when to see a patient again or discharge them is useful or is a problem right now</w:t>
-      </w:r>
-      <w:r>
-        <w:rPr>
-          <w:rFonts w:ascii="Helvetica" w:hAnsi="Helvetica" w:cs="Helvetica"/>
-        </w:rPr>
-        <w:t xml:space="preserve"> in stroke care</w:t>
-      </w:r>
-    </w:p>
-    <w:p>
-      <w:pPr>
-        <w:widowControl w:val="0"/>
-        <w:tabs>
-          <w:tab w:val="left" w:pos="720"/>
-          <w:tab w:val="left" w:pos="1440"/>
-          <w:tab w:val="left" w:pos="2160"/>
-          <w:tab w:val="left" w:pos="2880"/>
-          <w:tab w:val="left" w:pos="3600"/>
-          <w:tab w:val="left" w:pos="4320"/>
-          <w:tab w:val="left" w:pos="5040"/>
-          <w:tab w:val="left" w:pos="5760"/>
-          <w:tab w:val="left" w:pos="6480"/>
-          <w:tab w:val="left" w:pos="7200"/>
-          <w:tab w:val="left" w:pos="7920"/>
-          <w:tab w:val="left" w:pos="8640"/>
-        </w:tabs>
-        <w:autoSpaceDE w:val="0"/>
-        <w:autoSpaceDN w:val="0"/>
-        <w:adjustRightInd w:val="0"/>
-        <w:rPr>
-          <w:rFonts w:ascii="Helvetica" w:hAnsi="Helvetica" w:cs="Helvetica"/>
-          <w:b/>
-        </w:rPr>
-      </w:pPr>
-      <w:r>
-        <w:rPr>
-          <w:rFonts w:ascii="Helvetica" w:hAnsi="Helvetica" w:cs="Helvetica"/>
-        </w:rPr>
-        <w:t>- Import 10 subjects worth of body files and videos and use those</w:t>
+      <w:r>
+        <w:rPr>
+          <w:rFonts w:ascii="Helvetica" w:hAnsi="Helvetica" w:cs="Helvetica"/>
+        </w:rPr>
+        <w:t>-Create Video walkthrough.</w:t>
+      </w:r>
+    </w:p>
+    <w:p>
+      <w:pPr>
+        <w:widowControl w:val="0"/>
+        <w:tabs>
+          <w:tab w:val="left" w:pos="720"/>
+          <w:tab w:val="left" w:pos="1440"/>
+          <w:tab w:val="left" w:pos="2160"/>
+          <w:tab w:val="left" w:pos="2880"/>
+          <w:tab w:val="left" w:pos="3600"/>
+          <w:tab w:val="left" w:pos="4320"/>
+          <w:tab w:val="left" w:pos="5040"/>
+          <w:tab w:val="left" w:pos="5760"/>
+          <w:tab w:val="left" w:pos="6480"/>
+          <w:tab w:val="left" w:pos="7200"/>
+          <w:tab w:val="left" w:pos="7920"/>
+          <w:tab w:val="left" w:pos="8640"/>
+        </w:tabs>
+        <w:autoSpaceDE w:val="0"/>
+        <w:autoSpaceDN w:val="0"/>
+        <w:adjustRightInd w:val="0"/>
+        <w:rPr>
+          <w:rFonts w:ascii="Helvetica" w:hAnsi="Helvetica" w:cs="Helvetica"/>
+        </w:rPr>
+      </w:pPr>
+      <w:r>
+        <w:rPr>
+          <w:rFonts w:ascii="Helvetica" w:hAnsi="Helvetica" w:cs="Helvetica"/>
+        </w:rPr>
+        <w:t>-Intro page: Name, role (years of experience), experiment debrief, tutorial, brief questionnaire slide pages</w:t>
+      </w:r>
+    </w:p>
+    <w:p>
+      <w:pPr>
+        <w:widowControl w:val="0"/>
+        <w:tabs>
+          <w:tab w:val="left" w:pos="720"/>
+          <w:tab w:val="left" w:pos="1440"/>
+          <w:tab w:val="left" w:pos="2160"/>
+          <w:tab w:val="left" w:pos="2880"/>
+          <w:tab w:val="left" w:pos="3600"/>
+          <w:tab w:val="left" w:pos="4320"/>
+          <w:tab w:val="left" w:pos="5040"/>
+          <w:tab w:val="left" w:pos="5760"/>
+          <w:tab w:val="left" w:pos="6480"/>
+          <w:tab w:val="left" w:pos="7200"/>
+          <w:tab w:val="left" w:pos="7920"/>
+          <w:tab w:val="left" w:pos="8640"/>
+        </w:tabs>
+        <w:autoSpaceDE w:val="0"/>
+        <w:autoSpaceDN w:val="0"/>
+        <w:adjustRightInd w:val="0"/>
+        <w:rPr>
+          <w:rFonts w:ascii="Helvetica" w:hAnsi="Helvetica" w:cs="Helvetica"/>
+        </w:rPr>
+      </w:pPr>
+      <w:r>
+        <w:rPr>
+          <w:rFonts w:ascii="Helvetica" w:hAnsi="Helvetica" w:cs="Helvetica"/>
+        </w:rPr>
+        <w:t>-Follow up on server status</w:t>
+      </w:r>
+      <w:r>
+        <w:rPr>
+          <w:rFonts w:ascii="Helvetica" w:hAnsi="Helvetica" w:cs="Helvetica"/>
+        </w:rPr>
+        <w:t xml:space="preserve"> DONE?</w:t>
+      </w:r>
+    </w:p>
+    <w:p>
+      <w:pPr>
+        <w:widowControl w:val="0"/>
+        <w:tabs>
+          <w:tab w:val="left" w:pos="720"/>
+          <w:tab w:val="left" w:pos="1440"/>
+          <w:tab w:val="left" w:pos="2160"/>
+          <w:tab w:val="left" w:pos="2880"/>
+          <w:tab w:val="left" w:pos="3600"/>
+          <w:tab w:val="left" w:pos="4320"/>
+          <w:tab w:val="left" w:pos="5040"/>
+          <w:tab w:val="left" w:pos="5760"/>
+          <w:tab w:val="left" w:pos="6480"/>
+          <w:tab w:val="left" w:pos="7200"/>
+          <w:tab w:val="left" w:pos="7920"/>
+          <w:tab w:val="left" w:pos="8640"/>
+        </w:tabs>
+        <w:autoSpaceDE w:val="0"/>
+        <w:autoSpaceDN w:val="0"/>
+        <w:adjustRightInd w:val="0"/>
+        <w:rPr>
+          <w:rFonts w:ascii="Helvetica" w:hAnsi="Helvetica" w:cs="Helvetica"/>
+        </w:rPr>
+      </w:pPr>
+      <w:r>
+        <w:rPr>
+          <w:rFonts w:ascii="Helvetica" w:hAnsi="Helvetica" w:cs="Helvetica"/>
+        </w:rPr>
+        <w:t>-question 5: outside the hospital, what kind of information???</w:t>
+      </w:r>
+    </w:p>
+    <w:p>
+      <w:pPr>
+        <w:widowControl w:val="0"/>
+        <w:tabs>
+          <w:tab w:val="left" w:pos="720"/>
+          <w:tab w:val="left" w:pos="1440"/>
+          <w:tab w:val="left" w:pos="2160"/>
+          <w:tab w:val="left" w:pos="2880"/>
+          <w:tab w:val="left" w:pos="3600"/>
+          <w:tab w:val="left" w:pos="4320"/>
+          <w:tab w:val="left" w:pos="5040"/>
+          <w:tab w:val="left" w:pos="5760"/>
+          <w:tab w:val="left" w:pos="6480"/>
+          <w:tab w:val="left" w:pos="7200"/>
+          <w:tab w:val="left" w:pos="7920"/>
+          <w:tab w:val="left" w:pos="8640"/>
+        </w:tabs>
+        <w:autoSpaceDE w:val="0"/>
+        <w:autoSpaceDN w:val="0"/>
+        <w:adjustRightInd w:val="0"/>
+        <w:rPr>
+          <w:rFonts w:ascii="Helvetica" w:hAnsi="Helvetica" w:cs="Helvetica"/>
+        </w:rPr>
+      </w:pPr>
+      <w:r>
+        <w:rPr>
+          <w:rFonts w:ascii="Helvetica" w:hAnsi="Helvetica" w:cs="Helvetica"/>
+        </w:rPr>
+        <w:t>-Maximize dropdowns</w:t>
       </w:r>
       <w:r>
         <w:rPr>
@@ -3358,1130 +4524,6 @@
         </w:rPr>
         <w:t xml:space="preserve"> </w:t>
       </w:r>
-      <w:r>
-        <w:rPr>
-          <w:rFonts w:ascii="Helvetica" w:hAnsi="Helvetica" w:cs="Helvetica"/>
-          <w:b/>
-        </w:rPr>
-        <w:t xml:space="preserve">- </w:t>
-      </w:r>
-      <w:r>
-        <w:rPr>
-          <w:rFonts w:ascii="Helvetica" w:hAnsi="Helvetica" w:cs="Helvetica"/>
-          <w:b/>
-        </w:rPr>
-        <w:t>Need storage transfer Device</w:t>
-      </w:r>
-    </w:p>
-    <w:p>
-      <w:pPr>
-        <w:widowControl w:val="0"/>
-        <w:tabs>
-          <w:tab w:val="left" w:pos="720"/>
-          <w:tab w:val="left" w:pos="1440"/>
-          <w:tab w:val="left" w:pos="2160"/>
-          <w:tab w:val="left" w:pos="2880"/>
-          <w:tab w:val="left" w:pos="3600"/>
-          <w:tab w:val="left" w:pos="4320"/>
-          <w:tab w:val="left" w:pos="5040"/>
-          <w:tab w:val="left" w:pos="5760"/>
-          <w:tab w:val="left" w:pos="6480"/>
-          <w:tab w:val="left" w:pos="7200"/>
-          <w:tab w:val="left" w:pos="7920"/>
-          <w:tab w:val="left" w:pos="8640"/>
-        </w:tabs>
-        <w:autoSpaceDE w:val="0"/>
-        <w:autoSpaceDN w:val="0"/>
-        <w:adjustRightInd w:val="0"/>
-        <w:rPr>
-          <w:rFonts w:ascii="Helvetica" w:hAnsi="Helvetica" w:cs="Helvetica"/>
-        </w:rPr>
-      </w:pPr>
-      <w:r>
-        <w:rPr>
-          <w:rFonts w:ascii="Helvetica" w:hAnsi="Helvetica" w:cs="Helvetica"/>
-        </w:rPr>
-        <w:t>- Remove human outline</w:t>
-      </w:r>
-      <w:r>
-        <w:rPr>
-          <w:rFonts w:ascii="Helvetica" w:hAnsi="Helvetica" w:cs="Helvetica"/>
-        </w:rPr>
-        <w:t xml:space="preserve"> </w:t>
-      </w:r>
-      <w:r>
-        <w:rPr>
-          <w:rFonts w:ascii="Helvetica" w:hAnsi="Helvetica" w:cs="Helvetica"/>
-          <w:b/>
-        </w:rPr>
-        <w:t>DONE</w:t>
-      </w:r>
-    </w:p>
-    <w:p>
-      <w:pPr>
-        <w:widowControl w:val="0"/>
-        <w:tabs>
-          <w:tab w:val="left" w:pos="720"/>
-          <w:tab w:val="left" w:pos="1440"/>
-          <w:tab w:val="left" w:pos="2160"/>
-          <w:tab w:val="left" w:pos="2880"/>
-          <w:tab w:val="left" w:pos="3600"/>
-          <w:tab w:val="left" w:pos="4320"/>
-          <w:tab w:val="left" w:pos="5040"/>
-          <w:tab w:val="left" w:pos="5760"/>
-          <w:tab w:val="left" w:pos="6480"/>
-          <w:tab w:val="left" w:pos="7200"/>
-          <w:tab w:val="left" w:pos="7920"/>
-          <w:tab w:val="left" w:pos="8640"/>
-        </w:tabs>
-        <w:autoSpaceDE w:val="0"/>
-        <w:autoSpaceDN w:val="0"/>
-        <w:adjustRightInd w:val="0"/>
-        <w:rPr>
-          <w:rFonts w:ascii="Helvetica" w:hAnsi="Helvetica" w:cs="Helvetica"/>
-        </w:rPr>
-      </w:pPr>
-      <w:r>
-        <w:rPr>
-          <w:rFonts w:ascii="Helvetica" w:hAnsi="Helvetica" w:cs="Helvetica"/>
-        </w:rPr>
-        <w:t>- Remove transparency of the body parts</w:t>
-      </w:r>
-      <w:r>
-        <w:rPr>
-          <w:rFonts w:ascii="Helvetica" w:hAnsi="Helvetica" w:cs="Helvetica"/>
-        </w:rPr>
-        <w:t xml:space="preserve"> </w:t>
-      </w:r>
-      <w:r>
-        <w:rPr>
-          <w:rFonts w:ascii="Helvetica" w:hAnsi="Helvetica" w:cs="Helvetica"/>
-          <w:b/>
-        </w:rPr>
-        <w:t>DONE</w:t>
-      </w:r>
-    </w:p>
-    <w:p>
-      <w:pPr>
-        <w:widowControl w:val="0"/>
-        <w:tabs>
-          <w:tab w:val="left" w:pos="720"/>
-          <w:tab w:val="left" w:pos="1440"/>
-          <w:tab w:val="left" w:pos="2160"/>
-          <w:tab w:val="left" w:pos="2880"/>
-          <w:tab w:val="left" w:pos="3600"/>
-          <w:tab w:val="left" w:pos="4320"/>
-          <w:tab w:val="left" w:pos="5040"/>
-          <w:tab w:val="left" w:pos="5760"/>
-          <w:tab w:val="left" w:pos="6480"/>
-          <w:tab w:val="left" w:pos="7200"/>
-          <w:tab w:val="left" w:pos="7920"/>
-          <w:tab w:val="left" w:pos="8640"/>
-        </w:tabs>
-        <w:autoSpaceDE w:val="0"/>
-        <w:autoSpaceDN w:val="0"/>
-        <w:adjustRightInd w:val="0"/>
-        <w:rPr>
-          <w:rFonts w:ascii="Helvetica" w:hAnsi="Helvetica" w:cs="Helvetica"/>
-        </w:rPr>
-      </w:pPr>
-      <w:r>
-        <w:rPr>
-          <w:rFonts w:ascii="Helvetica" w:hAnsi="Helvetica" w:cs="Helvetica"/>
-        </w:rPr>
-        <w:t>- Use “</w:t>
-      </w:r>
-      <w:proofErr w:type="spellStart"/>
-      <w:r>
-        <w:rPr>
-          <w:rFonts w:ascii="Helvetica" w:hAnsi="Helvetica" w:cs="Helvetica"/>
-        </w:rPr>
-        <w:t>Ubistroke</w:t>
-      </w:r>
-      <w:proofErr w:type="spellEnd"/>
-      <w:r>
-        <w:rPr>
-          <w:rFonts w:ascii="Helvetica" w:hAnsi="Helvetica" w:cs="Helvetica"/>
-        </w:rPr>
-        <w:t xml:space="preserve"> ID” instead of MR number as Subject ID</w:t>
-      </w:r>
-      <w:r>
-        <w:rPr>
-          <w:rFonts w:ascii="Helvetica" w:hAnsi="Helvetica" w:cs="Helvetica"/>
-        </w:rPr>
-        <w:t xml:space="preserve"> </w:t>
-      </w:r>
-      <w:r>
-        <w:rPr>
-          <w:rFonts w:ascii="Helvetica" w:hAnsi="Helvetica" w:cs="Helvetica"/>
-          <w:b/>
-        </w:rPr>
-        <w:t>DONE</w:t>
-      </w:r>
-    </w:p>
-    <w:p>
-      <w:pPr>
-        <w:widowControl w:val="0"/>
-        <w:tabs>
-          <w:tab w:val="left" w:pos="720"/>
-          <w:tab w:val="left" w:pos="1440"/>
-          <w:tab w:val="left" w:pos="2160"/>
-          <w:tab w:val="left" w:pos="2880"/>
-          <w:tab w:val="left" w:pos="3600"/>
-          <w:tab w:val="left" w:pos="4320"/>
-          <w:tab w:val="left" w:pos="5040"/>
-          <w:tab w:val="left" w:pos="5760"/>
-          <w:tab w:val="left" w:pos="6480"/>
-          <w:tab w:val="left" w:pos="7200"/>
-          <w:tab w:val="left" w:pos="7920"/>
-          <w:tab w:val="left" w:pos="8640"/>
-        </w:tabs>
-        <w:autoSpaceDE w:val="0"/>
-        <w:autoSpaceDN w:val="0"/>
-        <w:adjustRightInd w:val="0"/>
-        <w:rPr>
-          <w:rFonts w:ascii="Helvetica" w:hAnsi="Helvetica" w:cs="Helvetica"/>
-          <w:b/>
-        </w:rPr>
-      </w:pPr>
-      <w:r>
-        <w:rPr>
-          <w:rFonts w:ascii="Helvetica" w:hAnsi="Helvetica" w:cs="Helvetica"/>
-        </w:rPr>
-        <w:t>- Highlight joints that are selected to be plotted, highlight the same color it’s displayed on the graph</w:t>
-      </w:r>
-      <w:r>
-        <w:rPr>
-          <w:rFonts w:ascii="Helvetica" w:hAnsi="Helvetica" w:cs="Helvetica"/>
-        </w:rPr>
-        <w:t xml:space="preserve"> </w:t>
-      </w:r>
-      <w:r>
-        <w:rPr>
-          <w:rFonts w:ascii="Helvetica" w:hAnsi="Helvetica" w:cs="Helvetica"/>
-          <w:b/>
-        </w:rPr>
-        <w:t>Done</w:t>
-      </w:r>
-    </w:p>
-    <w:p>
-      <w:pPr>
-        <w:widowControl w:val="0"/>
-        <w:tabs>
-          <w:tab w:val="left" w:pos="720"/>
-          <w:tab w:val="left" w:pos="1440"/>
-          <w:tab w:val="left" w:pos="2160"/>
-          <w:tab w:val="left" w:pos="2880"/>
-          <w:tab w:val="left" w:pos="3600"/>
-          <w:tab w:val="left" w:pos="4320"/>
-          <w:tab w:val="left" w:pos="5040"/>
-          <w:tab w:val="left" w:pos="5760"/>
-          <w:tab w:val="left" w:pos="6480"/>
-          <w:tab w:val="left" w:pos="7200"/>
-          <w:tab w:val="left" w:pos="7920"/>
-          <w:tab w:val="left" w:pos="8640"/>
-        </w:tabs>
-        <w:autoSpaceDE w:val="0"/>
-        <w:autoSpaceDN w:val="0"/>
-        <w:adjustRightInd w:val="0"/>
-        <w:rPr>
-          <w:rFonts w:ascii="Helvetica" w:hAnsi="Helvetica" w:cs="Helvetica"/>
-          <w:b/>
-        </w:rPr>
-      </w:pPr>
-      <w:r>
-        <w:rPr>
-          <w:rFonts w:ascii="Helvetica" w:hAnsi="Helvetica" w:cs="Helvetica"/>
-        </w:rPr>
-        <w:t>- Create a gradient based on the NIHSS score of symptoms in the area</w:t>
-      </w:r>
-      <w:r>
-        <w:rPr>
-          <w:rFonts w:ascii="Helvetica" w:hAnsi="Helvetica" w:cs="Helvetica"/>
-        </w:rPr>
-        <w:t xml:space="preserve"> </w:t>
-      </w:r>
-      <w:r>
-        <w:rPr>
-          <w:rFonts w:ascii="Helvetica" w:hAnsi="Helvetica" w:cs="Helvetica"/>
-          <w:b/>
-        </w:rPr>
-        <w:t>WIP: Want to ask neurologists for more details.</w:t>
-      </w:r>
-    </w:p>
-    <w:p>
-      <w:pPr>
-        <w:widowControl w:val="0"/>
-        <w:tabs>
-          <w:tab w:val="left" w:pos="720"/>
-          <w:tab w:val="left" w:pos="1440"/>
-          <w:tab w:val="left" w:pos="2160"/>
-          <w:tab w:val="left" w:pos="2880"/>
-          <w:tab w:val="left" w:pos="3600"/>
-          <w:tab w:val="left" w:pos="4320"/>
-          <w:tab w:val="left" w:pos="5040"/>
-          <w:tab w:val="left" w:pos="5760"/>
-          <w:tab w:val="left" w:pos="6480"/>
-          <w:tab w:val="left" w:pos="7200"/>
-          <w:tab w:val="left" w:pos="7920"/>
-          <w:tab w:val="left" w:pos="8640"/>
-        </w:tabs>
-        <w:autoSpaceDE w:val="0"/>
-        <w:autoSpaceDN w:val="0"/>
-        <w:adjustRightInd w:val="0"/>
-        <w:rPr>
-          <w:rFonts w:ascii="Helvetica" w:hAnsi="Helvetica" w:cs="Helvetica"/>
-        </w:rPr>
-      </w:pPr>
-      <w:r>
-        <w:rPr>
-          <w:rFonts w:ascii="Helvetica" w:hAnsi="Helvetica" w:cs="Helvetica"/>
-        </w:rPr>
-        <w:t>- Move all the user options to the corner, above right side of chart</w:t>
-      </w:r>
-      <w:r>
-        <w:rPr>
-          <w:rFonts w:ascii="Helvetica" w:hAnsi="Helvetica" w:cs="Helvetica"/>
-        </w:rPr>
-        <w:t xml:space="preserve"> </w:t>
-      </w:r>
-      <w:r>
-        <w:rPr>
-          <w:rFonts w:ascii="Helvetica" w:hAnsi="Helvetica" w:cs="Helvetica"/>
-          <w:b/>
-        </w:rPr>
-        <w:t>DONE</w:t>
-      </w:r>
-    </w:p>
-    <w:p>
-      <w:pPr>
-        <w:widowControl w:val="0"/>
-        <w:tabs>
-          <w:tab w:val="left" w:pos="720"/>
-          <w:tab w:val="left" w:pos="1440"/>
-          <w:tab w:val="left" w:pos="2160"/>
-          <w:tab w:val="left" w:pos="2880"/>
-          <w:tab w:val="left" w:pos="3600"/>
-          <w:tab w:val="left" w:pos="4320"/>
-          <w:tab w:val="left" w:pos="5040"/>
-          <w:tab w:val="left" w:pos="5760"/>
-          <w:tab w:val="left" w:pos="6480"/>
-          <w:tab w:val="left" w:pos="7200"/>
-          <w:tab w:val="left" w:pos="7920"/>
-          <w:tab w:val="left" w:pos="8640"/>
-        </w:tabs>
-        <w:autoSpaceDE w:val="0"/>
-        <w:autoSpaceDN w:val="0"/>
-        <w:adjustRightInd w:val="0"/>
-        <w:rPr>
-          <w:rFonts w:ascii="Helvetica" w:hAnsi="Helvetica" w:cs="Helvetica"/>
-          <w:b/>
-        </w:rPr>
-      </w:pPr>
-      <w:r>
-        <w:rPr>
-          <w:rFonts w:ascii="Helvetica" w:hAnsi="Helvetica" w:cs="Helvetica"/>
-        </w:rPr>
-        <w:t>- Add Z data user option</w:t>
-      </w:r>
-      <w:r>
-        <w:rPr>
-          <w:rFonts w:ascii="Helvetica" w:hAnsi="Helvetica" w:cs="Helvetica"/>
-        </w:rPr>
-        <w:t xml:space="preserve"> </w:t>
-      </w:r>
-      <w:r>
-        <w:rPr>
-          <w:rFonts w:ascii="Helvetica" w:hAnsi="Helvetica" w:cs="Helvetica"/>
-          <w:b/>
-        </w:rPr>
-        <w:t>Done</w:t>
-      </w:r>
-    </w:p>
-    <w:p>
-      <w:pPr>
-        <w:widowControl w:val="0"/>
-        <w:tabs>
-          <w:tab w:val="left" w:pos="720"/>
-          <w:tab w:val="left" w:pos="1440"/>
-          <w:tab w:val="left" w:pos="2160"/>
-          <w:tab w:val="left" w:pos="2880"/>
-          <w:tab w:val="left" w:pos="3600"/>
-          <w:tab w:val="left" w:pos="4320"/>
-          <w:tab w:val="left" w:pos="5040"/>
-          <w:tab w:val="left" w:pos="5760"/>
-          <w:tab w:val="left" w:pos="6480"/>
-          <w:tab w:val="left" w:pos="7200"/>
-          <w:tab w:val="left" w:pos="7920"/>
-          <w:tab w:val="left" w:pos="8640"/>
-        </w:tabs>
-        <w:autoSpaceDE w:val="0"/>
-        <w:autoSpaceDN w:val="0"/>
-        <w:adjustRightInd w:val="0"/>
-        <w:rPr>
-          <w:rFonts w:ascii="Helvetica" w:hAnsi="Helvetica" w:cs="Helvetica"/>
-        </w:rPr>
-      </w:pPr>
-      <w:r>
-        <w:rPr>
-          <w:rFonts w:ascii="Helvetica" w:hAnsi="Helvetica" w:cs="Helvetica"/>
-        </w:rPr>
-        <w:t>- Move “Hide Nodes” into “User Options”</w:t>
-      </w:r>
-      <w:r>
-        <w:rPr>
-          <w:rFonts w:ascii="Helvetica" w:hAnsi="Helvetica" w:cs="Helvetica"/>
-        </w:rPr>
-        <w:t xml:space="preserve"> </w:t>
-      </w:r>
-      <w:r>
-        <w:rPr>
-          <w:rFonts w:ascii="Helvetica" w:hAnsi="Helvetica" w:cs="Helvetica"/>
-          <w:b/>
-        </w:rPr>
-        <w:t>DONE</w:t>
-      </w:r>
-    </w:p>
-    <w:p>
-      <w:pPr>
-        <w:widowControl w:val="0"/>
-        <w:tabs>
-          <w:tab w:val="left" w:pos="720"/>
-          <w:tab w:val="left" w:pos="1440"/>
-          <w:tab w:val="left" w:pos="2160"/>
-          <w:tab w:val="left" w:pos="2880"/>
-          <w:tab w:val="left" w:pos="3600"/>
-          <w:tab w:val="left" w:pos="4320"/>
-          <w:tab w:val="left" w:pos="5040"/>
-          <w:tab w:val="left" w:pos="5760"/>
-          <w:tab w:val="left" w:pos="6480"/>
-          <w:tab w:val="left" w:pos="7200"/>
-          <w:tab w:val="left" w:pos="7920"/>
-          <w:tab w:val="left" w:pos="8640"/>
-        </w:tabs>
-        <w:autoSpaceDE w:val="0"/>
-        <w:autoSpaceDN w:val="0"/>
-        <w:adjustRightInd w:val="0"/>
-        <w:rPr>
-          <w:rFonts w:ascii="Helvetica" w:hAnsi="Helvetica" w:cs="Helvetica"/>
-          <w:b/>
-        </w:rPr>
-      </w:pPr>
-      <w:r>
-        <w:rPr>
-          <w:rFonts w:ascii="Helvetica" w:hAnsi="Helvetica" w:cs="Helvetica"/>
-        </w:rPr>
-        <w:t>- Put currently displaying over the chart (“… vs. Time (HH:MM:SS)”)</w:t>
-      </w:r>
-      <w:r>
-        <w:rPr>
-          <w:rFonts w:ascii="Helvetica" w:hAnsi="Helvetica" w:cs="Helvetica"/>
-        </w:rPr>
-        <w:t xml:space="preserve"> </w:t>
-      </w:r>
-      <w:r>
-        <w:rPr>
-          <w:rFonts w:ascii="Helvetica" w:hAnsi="Helvetica" w:cs="Helvetica"/>
-          <w:b/>
-        </w:rPr>
-        <w:t>Should be done after data feeding is reworked.</w:t>
-      </w:r>
-    </w:p>
-    <w:p>
-      <w:pPr>
-        <w:widowControl w:val="0"/>
-        <w:tabs>
-          <w:tab w:val="left" w:pos="720"/>
-          <w:tab w:val="left" w:pos="1440"/>
-          <w:tab w:val="left" w:pos="2160"/>
-          <w:tab w:val="left" w:pos="2880"/>
-          <w:tab w:val="left" w:pos="3600"/>
-          <w:tab w:val="left" w:pos="4320"/>
-          <w:tab w:val="left" w:pos="5040"/>
-          <w:tab w:val="left" w:pos="5760"/>
-          <w:tab w:val="left" w:pos="6480"/>
-          <w:tab w:val="left" w:pos="7200"/>
-          <w:tab w:val="left" w:pos="7920"/>
-          <w:tab w:val="left" w:pos="8640"/>
-        </w:tabs>
-        <w:autoSpaceDE w:val="0"/>
-        <w:autoSpaceDN w:val="0"/>
-        <w:adjustRightInd w:val="0"/>
-        <w:rPr>
-          <w:rFonts w:ascii="Helvetica" w:hAnsi="Helvetica" w:cs="Helvetica"/>
-          <w:b/>
-        </w:rPr>
-      </w:pPr>
-      <w:r>
-        <w:rPr>
-          <w:rFonts w:ascii="Helvetica" w:hAnsi="Helvetica" w:cs="Helvetica"/>
-        </w:rPr>
-        <w:t>- Put NIHSS symptoms of patient in a larger rectangle and put in top right corner</w:t>
-      </w:r>
-      <w:r>
-        <w:rPr>
-          <w:rFonts w:ascii="Helvetica" w:hAnsi="Helvetica" w:cs="Helvetica"/>
-        </w:rPr>
-        <w:t xml:space="preserve"> </w:t>
-      </w:r>
-      <w:r>
-        <w:rPr>
-          <w:rFonts w:ascii="Helvetica" w:hAnsi="Helvetica" w:cs="Helvetica"/>
-          <w:b/>
-        </w:rPr>
-        <w:t>DONE</w:t>
-      </w:r>
-    </w:p>
-    <w:p>
-      <w:pPr>
-        <w:widowControl w:val="0"/>
-        <w:tabs>
-          <w:tab w:val="left" w:pos="720"/>
-          <w:tab w:val="left" w:pos="1440"/>
-          <w:tab w:val="left" w:pos="2160"/>
-          <w:tab w:val="left" w:pos="2880"/>
-          <w:tab w:val="left" w:pos="3600"/>
-          <w:tab w:val="left" w:pos="4320"/>
-          <w:tab w:val="left" w:pos="5040"/>
-          <w:tab w:val="left" w:pos="5760"/>
-          <w:tab w:val="left" w:pos="6480"/>
-          <w:tab w:val="left" w:pos="7200"/>
-          <w:tab w:val="left" w:pos="7920"/>
-          <w:tab w:val="left" w:pos="8640"/>
-        </w:tabs>
-        <w:autoSpaceDE w:val="0"/>
-        <w:autoSpaceDN w:val="0"/>
-        <w:adjustRightInd w:val="0"/>
-        <w:rPr>
-          <w:rFonts w:ascii="Helvetica" w:hAnsi="Helvetica" w:cs="Helvetica"/>
-        </w:rPr>
-      </w:pPr>
-      <w:r>
-        <w:rPr>
-          <w:rFonts w:ascii="Helvetica" w:hAnsi="Helvetica" w:cs="Helvetica"/>
-        </w:rPr>
-        <w:t>- Swap left and right labeling</w:t>
-      </w:r>
-      <w:r>
-        <w:rPr>
-          <w:rFonts w:ascii="Helvetica" w:hAnsi="Helvetica" w:cs="Helvetica"/>
-        </w:rPr>
-        <w:t xml:space="preserve"> </w:t>
-      </w:r>
-      <w:r>
-        <w:rPr>
-          <w:rFonts w:ascii="Helvetica" w:hAnsi="Helvetica" w:cs="Helvetica"/>
-          <w:b/>
-        </w:rPr>
-        <w:t>DONE</w:t>
-      </w:r>
-    </w:p>
-    <w:p>
-      <w:pPr>
-        <w:widowControl w:val="0"/>
-        <w:tabs>
-          <w:tab w:val="left" w:pos="720"/>
-          <w:tab w:val="left" w:pos="1440"/>
-          <w:tab w:val="left" w:pos="2160"/>
-          <w:tab w:val="left" w:pos="2880"/>
-          <w:tab w:val="left" w:pos="3600"/>
-          <w:tab w:val="left" w:pos="4320"/>
-          <w:tab w:val="left" w:pos="5040"/>
-          <w:tab w:val="left" w:pos="5760"/>
-          <w:tab w:val="left" w:pos="6480"/>
-          <w:tab w:val="left" w:pos="7200"/>
-          <w:tab w:val="left" w:pos="7920"/>
-          <w:tab w:val="left" w:pos="8640"/>
-        </w:tabs>
-        <w:autoSpaceDE w:val="0"/>
-        <w:autoSpaceDN w:val="0"/>
-        <w:adjustRightInd w:val="0"/>
-        <w:rPr>
-          <w:rFonts w:ascii="Helvetica" w:hAnsi="Helvetica" w:cs="Helvetica"/>
-          <w:b/>
-        </w:rPr>
-      </w:pPr>
-      <w:r>
-        <w:rPr>
-          <w:rFonts w:ascii="Helvetica" w:hAnsi="Helvetica" w:cs="Helvetica"/>
-        </w:rPr>
-        <w:t xml:space="preserve">- Make app more </w:t>
-      </w:r>
-      <w:proofErr w:type="spellStart"/>
-      <w:r>
-        <w:rPr>
-          <w:rFonts w:ascii="Helvetica" w:hAnsi="Helvetica" w:cs="Helvetica"/>
-        </w:rPr>
-        <w:t>scaleable</w:t>
-      </w:r>
-      <w:proofErr w:type="spellEnd"/>
-      <w:r>
-        <w:rPr>
-          <w:rFonts w:ascii="Helvetica" w:hAnsi="Helvetica" w:cs="Helvetica"/>
-        </w:rPr>
-        <w:t xml:space="preserve"> </w:t>
-      </w:r>
-      <w:r>
-        <w:rPr>
-          <w:rFonts w:ascii="Helvetica" w:hAnsi="Helvetica" w:cs="Helvetica"/>
-          <w:b/>
-        </w:rPr>
-        <w:t>WIP</w:t>
-      </w:r>
-    </w:p>
-    <w:p>
-      <w:pPr>
-        <w:widowControl w:val="0"/>
-        <w:tabs>
-          <w:tab w:val="left" w:pos="720"/>
-          <w:tab w:val="left" w:pos="1440"/>
-          <w:tab w:val="left" w:pos="2160"/>
-          <w:tab w:val="left" w:pos="2880"/>
-          <w:tab w:val="left" w:pos="3600"/>
-          <w:tab w:val="left" w:pos="4320"/>
-          <w:tab w:val="left" w:pos="5040"/>
-          <w:tab w:val="left" w:pos="5760"/>
-          <w:tab w:val="left" w:pos="6480"/>
-          <w:tab w:val="left" w:pos="7200"/>
-          <w:tab w:val="left" w:pos="7920"/>
-          <w:tab w:val="left" w:pos="8640"/>
-        </w:tabs>
-        <w:autoSpaceDE w:val="0"/>
-        <w:autoSpaceDN w:val="0"/>
-        <w:adjustRightInd w:val="0"/>
-        <w:rPr>
-          <w:rFonts w:ascii="Helvetica" w:hAnsi="Helvetica" w:cs="Helvetica"/>
-        </w:rPr>
-      </w:pPr>
-      <w:r>
-        <w:rPr>
-          <w:rFonts w:ascii="Helvetica" w:hAnsi="Helvetica" w:cs="Helvetica"/>
-        </w:rPr>
-        <w:t>-Make csv import/require dynamic</w:t>
-      </w:r>
-    </w:p>
-    <w:p>
-      <w:pPr>
-        <w:widowControl w:val="0"/>
-        <w:tabs>
-          <w:tab w:val="left" w:pos="720"/>
-          <w:tab w:val="left" w:pos="1440"/>
-          <w:tab w:val="left" w:pos="2160"/>
-          <w:tab w:val="left" w:pos="2880"/>
-          <w:tab w:val="left" w:pos="3600"/>
-          <w:tab w:val="left" w:pos="4320"/>
-          <w:tab w:val="left" w:pos="5040"/>
-          <w:tab w:val="left" w:pos="5760"/>
-          <w:tab w:val="left" w:pos="6480"/>
-          <w:tab w:val="left" w:pos="7200"/>
-          <w:tab w:val="left" w:pos="7920"/>
-          <w:tab w:val="left" w:pos="8640"/>
-        </w:tabs>
-        <w:autoSpaceDE w:val="0"/>
-        <w:autoSpaceDN w:val="0"/>
-        <w:adjustRightInd w:val="0"/>
-        <w:rPr>
-          <w:rFonts w:ascii="Helvetica" w:hAnsi="Helvetica" w:cs="Helvetica"/>
-        </w:rPr>
-      </w:pPr>
-      <w:r>
-        <w:rPr>
-          <w:rFonts w:ascii="Helvetica" w:hAnsi="Helvetica" w:cs="Helvetica"/>
-        </w:rPr>
-        <w:t>- Time Machine like interface for same patient, multiple visits (fake older data)</w:t>
-      </w:r>
-    </w:p>
-    <w:p>
-      <w:pPr>
-        <w:widowControl w:val="0"/>
-        <w:tabs>
-          <w:tab w:val="left" w:pos="720"/>
-          <w:tab w:val="left" w:pos="1440"/>
-          <w:tab w:val="left" w:pos="2160"/>
-          <w:tab w:val="left" w:pos="2880"/>
-          <w:tab w:val="left" w:pos="3600"/>
-          <w:tab w:val="left" w:pos="4320"/>
-          <w:tab w:val="left" w:pos="5040"/>
-          <w:tab w:val="left" w:pos="5760"/>
-          <w:tab w:val="left" w:pos="6480"/>
-          <w:tab w:val="left" w:pos="7200"/>
-          <w:tab w:val="left" w:pos="7920"/>
-          <w:tab w:val="left" w:pos="8640"/>
-        </w:tabs>
-        <w:autoSpaceDE w:val="0"/>
-        <w:autoSpaceDN w:val="0"/>
-        <w:adjustRightInd w:val="0"/>
-        <w:rPr>
-          <w:rFonts w:ascii="Helvetica" w:hAnsi="Helvetica" w:cs="Helvetica"/>
-        </w:rPr>
-      </w:pPr>
-      <w:r>
-        <w:rPr>
-          <w:rFonts w:ascii="Helvetica" w:hAnsi="Helvetica" w:cs="Helvetica"/>
-        </w:rPr>
-        <w:t xml:space="preserve">- Replicate Lisa’s </w:t>
-      </w:r>
-      <w:proofErr w:type="spellStart"/>
-      <w:r>
-        <w:rPr>
-          <w:rFonts w:ascii="Helvetica" w:hAnsi="Helvetica" w:cs="Helvetica"/>
-        </w:rPr>
-        <w:t>Balsmiq</w:t>
-      </w:r>
-      <w:proofErr w:type="spellEnd"/>
-      <w:r>
-        <w:rPr>
-          <w:rFonts w:ascii="Helvetica" w:hAnsi="Helvetica" w:cs="Helvetica"/>
-        </w:rPr>
-        <w:t xml:space="preserve"> prototypes in the UI with fake data</w:t>
-      </w:r>
-    </w:p>
-    <w:p>
-      <w:pPr>
-        <w:widowControl w:val="0"/>
-        <w:tabs>
-          <w:tab w:val="left" w:pos="720"/>
-          <w:tab w:val="left" w:pos="1440"/>
-          <w:tab w:val="left" w:pos="2160"/>
-          <w:tab w:val="left" w:pos="2880"/>
-          <w:tab w:val="left" w:pos="3600"/>
-          <w:tab w:val="left" w:pos="4320"/>
-          <w:tab w:val="left" w:pos="5040"/>
-          <w:tab w:val="left" w:pos="5760"/>
-          <w:tab w:val="left" w:pos="6480"/>
-          <w:tab w:val="left" w:pos="7200"/>
-          <w:tab w:val="left" w:pos="7920"/>
-          <w:tab w:val="left" w:pos="8640"/>
-        </w:tabs>
-        <w:autoSpaceDE w:val="0"/>
-        <w:autoSpaceDN w:val="0"/>
-        <w:adjustRightInd w:val="0"/>
-        <w:rPr>
-          <w:rFonts w:ascii="Helvetica" w:hAnsi="Helvetica" w:cs="Helvetica"/>
-        </w:rPr>
-      </w:pPr>
-      <w:r>
-        <w:rPr>
-          <w:rFonts w:ascii="Helvetica" w:hAnsi="Helvetica" w:cs="Helvetica"/>
-        </w:rPr>
-        <w:t>-Work on experiment design</w:t>
-      </w:r>
-    </w:p>
-    <w:p>
-      <w:pPr>
-        <w:widowControl w:val="0"/>
-        <w:tabs>
-          <w:tab w:val="left" w:pos="720"/>
-          <w:tab w:val="left" w:pos="1440"/>
-          <w:tab w:val="left" w:pos="2160"/>
-          <w:tab w:val="left" w:pos="2880"/>
-          <w:tab w:val="left" w:pos="3600"/>
-          <w:tab w:val="left" w:pos="4320"/>
-          <w:tab w:val="left" w:pos="5040"/>
-          <w:tab w:val="left" w:pos="5760"/>
-          <w:tab w:val="left" w:pos="6480"/>
-          <w:tab w:val="left" w:pos="7200"/>
-          <w:tab w:val="left" w:pos="7920"/>
-          <w:tab w:val="left" w:pos="8640"/>
-        </w:tabs>
-        <w:autoSpaceDE w:val="0"/>
-        <w:autoSpaceDN w:val="0"/>
-        <w:adjustRightInd w:val="0"/>
-        <w:rPr>
-          <w:rFonts w:ascii="Helvetica" w:hAnsi="Helvetica" w:cs="Helvetica"/>
-          <w:b/>
-        </w:rPr>
-      </w:pPr>
-      <w:r>
-        <w:rPr>
-          <w:rFonts w:ascii="Helvetica" w:hAnsi="Helvetica" w:cs="Helvetica"/>
-        </w:rPr>
-        <w:t xml:space="preserve">-Video-Response Page -&gt; </w:t>
-      </w:r>
-      <w:proofErr w:type="spellStart"/>
-      <w:r>
-        <w:rPr>
-          <w:rFonts w:ascii="Helvetica" w:hAnsi="Helvetica" w:cs="Helvetica"/>
-        </w:rPr>
-        <w:t>Ubistroke</w:t>
-      </w:r>
-      <w:proofErr w:type="spellEnd"/>
-      <w:r>
-        <w:rPr>
-          <w:rFonts w:ascii="Helvetica" w:hAnsi="Helvetica" w:cs="Helvetica"/>
-        </w:rPr>
-        <w:t xml:space="preserve">-Response Page -&gt; </w:t>
-      </w:r>
-      <w:proofErr w:type="spellStart"/>
-      <w:r>
-        <w:rPr>
-          <w:rFonts w:ascii="Helvetica" w:hAnsi="Helvetica" w:cs="Helvetica"/>
-        </w:rPr>
-        <w:t>Questionaire</w:t>
-      </w:r>
-      <w:proofErr w:type="spellEnd"/>
-      <w:r>
-        <w:rPr>
-          <w:rFonts w:ascii="Helvetica" w:hAnsi="Helvetica" w:cs="Helvetica"/>
-        </w:rPr>
-        <w:t xml:space="preserve"> &amp; Comments</w:t>
-      </w:r>
-      <w:r>
-        <w:rPr>
-          <w:rFonts w:ascii="Helvetica" w:hAnsi="Helvetica" w:cs="Helvetica"/>
-        </w:rPr>
-        <w:t xml:space="preserve"> </w:t>
-      </w:r>
-      <w:r>
-        <w:rPr>
-          <w:rFonts w:ascii="Helvetica" w:hAnsi="Helvetica" w:cs="Helvetica"/>
-          <w:b/>
-        </w:rPr>
-        <w:t>DONE</w:t>
-      </w:r>
-    </w:p>
-    <w:p>
-      <w:pPr>
-        <w:widowControl w:val="0"/>
-        <w:tabs>
-          <w:tab w:val="left" w:pos="720"/>
-          <w:tab w:val="left" w:pos="1440"/>
-          <w:tab w:val="left" w:pos="2160"/>
-          <w:tab w:val="left" w:pos="2880"/>
-          <w:tab w:val="left" w:pos="3600"/>
-          <w:tab w:val="left" w:pos="4320"/>
-          <w:tab w:val="left" w:pos="5040"/>
-          <w:tab w:val="left" w:pos="5760"/>
-          <w:tab w:val="left" w:pos="6480"/>
-          <w:tab w:val="left" w:pos="7200"/>
-          <w:tab w:val="left" w:pos="7920"/>
-          <w:tab w:val="left" w:pos="8640"/>
-        </w:tabs>
-        <w:autoSpaceDE w:val="0"/>
-        <w:autoSpaceDN w:val="0"/>
-        <w:adjustRightInd w:val="0"/>
-        <w:rPr>
-          <w:rFonts w:ascii="Helvetica" w:hAnsi="Helvetica" w:cs="Helvetica"/>
-          <w:b/>
-        </w:rPr>
-      </w:pPr>
-      <w:r>
-        <w:rPr>
-          <w:rFonts w:ascii="Helvetica" w:hAnsi="Helvetica" w:cs="Helvetica"/>
-        </w:rPr>
-        <w:t>-Have X and Y Label</w:t>
-      </w:r>
-      <w:r>
-        <w:rPr>
-          <w:rFonts w:ascii="Helvetica" w:hAnsi="Helvetica" w:cs="Helvetica"/>
-        </w:rPr>
-        <w:t xml:space="preserve"> </w:t>
-      </w:r>
-      <w:r>
-        <w:rPr>
-          <w:rFonts w:ascii="Helvetica" w:hAnsi="Helvetica" w:cs="Helvetica"/>
-          <w:b/>
-        </w:rPr>
-        <w:t>DONE</w:t>
-      </w:r>
-    </w:p>
-    <w:p>
-      <w:pPr>
-        <w:widowControl w:val="0"/>
-        <w:tabs>
-          <w:tab w:val="left" w:pos="720"/>
-          <w:tab w:val="left" w:pos="1440"/>
-          <w:tab w:val="left" w:pos="2160"/>
-          <w:tab w:val="left" w:pos="2880"/>
-          <w:tab w:val="left" w:pos="3600"/>
-          <w:tab w:val="left" w:pos="4320"/>
-          <w:tab w:val="left" w:pos="5040"/>
-          <w:tab w:val="left" w:pos="5760"/>
-          <w:tab w:val="left" w:pos="6480"/>
-          <w:tab w:val="left" w:pos="7200"/>
-          <w:tab w:val="left" w:pos="7920"/>
-          <w:tab w:val="left" w:pos="8640"/>
-        </w:tabs>
-        <w:autoSpaceDE w:val="0"/>
-        <w:autoSpaceDN w:val="0"/>
-        <w:adjustRightInd w:val="0"/>
-        <w:rPr>
-          <w:rFonts w:ascii="Helvetica" w:hAnsi="Helvetica" w:cs="Helvetica"/>
-          <w:b/>
-        </w:rPr>
-      </w:pPr>
-      <w:r>
-        <w:rPr>
-          <w:rFonts w:ascii="Helvetica" w:hAnsi="Helvetica" w:cs="Helvetica"/>
-        </w:rPr>
-        <w:t>-Use Skeleton SVG</w:t>
-      </w:r>
-      <w:r>
-        <w:rPr>
-          <w:rFonts w:ascii="Helvetica" w:hAnsi="Helvetica" w:cs="Helvetica"/>
-        </w:rPr>
-        <w:t xml:space="preserve"> </w:t>
-      </w:r>
-      <w:r>
-        <w:rPr>
-          <w:rFonts w:ascii="Helvetica" w:hAnsi="Helvetica" w:cs="Helvetica"/>
-          <w:b/>
-        </w:rPr>
-        <w:t>DONE</w:t>
-      </w:r>
-    </w:p>
-    <w:p>
-      <w:pPr>
-        <w:widowControl w:val="0"/>
-        <w:tabs>
-          <w:tab w:val="left" w:pos="720"/>
-          <w:tab w:val="left" w:pos="1440"/>
-          <w:tab w:val="left" w:pos="2160"/>
-          <w:tab w:val="left" w:pos="2880"/>
-          <w:tab w:val="left" w:pos="3600"/>
-          <w:tab w:val="left" w:pos="4320"/>
-          <w:tab w:val="left" w:pos="5040"/>
-          <w:tab w:val="left" w:pos="5760"/>
-          <w:tab w:val="left" w:pos="6480"/>
-          <w:tab w:val="left" w:pos="7200"/>
-          <w:tab w:val="left" w:pos="7920"/>
-          <w:tab w:val="left" w:pos="8640"/>
-        </w:tabs>
-        <w:autoSpaceDE w:val="0"/>
-        <w:autoSpaceDN w:val="0"/>
-        <w:adjustRightInd w:val="0"/>
-        <w:rPr>
-          <w:rFonts w:ascii="Helvetica" w:hAnsi="Helvetica" w:cs="Helvetica"/>
-        </w:rPr>
-      </w:pPr>
-      <w:r>
-        <w:rPr>
-          <w:rFonts w:ascii="Helvetica" w:hAnsi="Helvetica" w:cs="Helvetica"/>
-        </w:rPr>
-        <w:t>-Look into how we can better compare Kinect joints (cm and inches?)</w:t>
-      </w:r>
-      <w:r>
-        <w:rPr>
-          <w:rFonts w:ascii="Helvetica" w:hAnsi="Helvetica" w:cs="Helvetica"/>
-        </w:rPr>
-        <w:t xml:space="preserve"> (deviation from original point?)(</w:t>
-      </w:r>
-      <w:r>
-        <w:rPr>
-          <w:rFonts w:ascii="Helvetica" w:hAnsi="Helvetica" w:cs="Helvetica"/>
-        </w:rPr>
-        <w:t>should probably be a question on end of experiment questionnaire)</w:t>
-      </w:r>
-    </w:p>
-    <w:p>
-      <w:pPr>
-        <w:widowControl w:val="0"/>
-        <w:tabs>
-          <w:tab w:val="left" w:pos="720"/>
-          <w:tab w:val="left" w:pos="1440"/>
-          <w:tab w:val="left" w:pos="2160"/>
-          <w:tab w:val="left" w:pos="2880"/>
-          <w:tab w:val="left" w:pos="3600"/>
-          <w:tab w:val="left" w:pos="4320"/>
-          <w:tab w:val="left" w:pos="5040"/>
-          <w:tab w:val="left" w:pos="5760"/>
-          <w:tab w:val="left" w:pos="6480"/>
-          <w:tab w:val="left" w:pos="7200"/>
-          <w:tab w:val="left" w:pos="7920"/>
-          <w:tab w:val="left" w:pos="8640"/>
-        </w:tabs>
-        <w:autoSpaceDE w:val="0"/>
-        <w:autoSpaceDN w:val="0"/>
-        <w:adjustRightInd w:val="0"/>
-        <w:rPr>
-          <w:rFonts w:ascii="Helvetica" w:hAnsi="Helvetica" w:cs="Helvetica"/>
-        </w:rPr>
-      </w:pPr>
-      <w:r>
-        <w:rPr>
-          <w:rFonts w:ascii="Helvetica" w:hAnsi="Helvetica" w:cs="Helvetica"/>
-        </w:rPr>
-        <w:t>-Add questions to question form</w:t>
-      </w:r>
-      <w:r>
-        <w:rPr>
-          <w:rFonts w:ascii="Helvetica" w:hAnsi="Helvetica" w:cs="Helvetica"/>
-        </w:rPr>
-        <w:t xml:space="preserve"> NEED MORE TIME (MEET Thursday?)</w:t>
-      </w:r>
-      <w:r>
-        <w:rPr>
-          <w:rFonts w:ascii="Helvetica" w:hAnsi="Helvetica" w:cs="Helvetica"/>
-        </w:rPr>
-        <w:t xml:space="preserve"> DONE</w:t>
-      </w:r>
-    </w:p>
-    <w:p>
-      <w:pPr>
-        <w:widowControl w:val="0"/>
-        <w:tabs>
-          <w:tab w:val="left" w:pos="720"/>
-          <w:tab w:val="left" w:pos="1440"/>
-          <w:tab w:val="left" w:pos="2160"/>
-          <w:tab w:val="left" w:pos="2880"/>
-          <w:tab w:val="left" w:pos="3600"/>
-          <w:tab w:val="left" w:pos="4320"/>
-          <w:tab w:val="left" w:pos="5040"/>
-          <w:tab w:val="left" w:pos="5760"/>
-          <w:tab w:val="left" w:pos="6480"/>
-          <w:tab w:val="left" w:pos="7200"/>
-          <w:tab w:val="left" w:pos="7920"/>
-          <w:tab w:val="left" w:pos="8640"/>
-        </w:tabs>
-        <w:autoSpaceDE w:val="0"/>
-        <w:autoSpaceDN w:val="0"/>
-        <w:adjustRightInd w:val="0"/>
-        <w:rPr>
-          <w:rFonts w:ascii="Helvetica" w:hAnsi="Helvetica" w:cs="Helvetica"/>
-        </w:rPr>
-      </w:pPr>
-      <w:r>
-        <w:rPr>
-          <w:rFonts w:ascii="Helvetica" w:hAnsi="Helvetica" w:cs="Helvetica"/>
-        </w:rPr>
-        <w:t>-Create Video walkthrough.</w:t>
-      </w:r>
-    </w:p>
-    <w:p>
-      <w:pPr>
-        <w:widowControl w:val="0"/>
-        <w:tabs>
-          <w:tab w:val="left" w:pos="720"/>
-          <w:tab w:val="left" w:pos="1440"/>
-          <w:tab w:val="left" w:pos="2160"/>
-          <w:tab w:val="left" w:pos="2880"/>
-          <w:tab w:val="left" w:pos="3600"/>
-          <w:tab w:val="left" w:pos="4320"/>
-          <w:tab w:val="left" w:pos="5040"/>
-          <w:tab w:val="left" w:pos="5760"/>
-          <w:tab w:val="left" w:pos="6480"/>
-          <w:tab w:val="left" w:pos="7200"/>
-          <w:tab w:val="left" w:pos="7920"/>
-          <w:tab w:val="left" w:pos="8640"/>
-        </w:tabs>
-        <w:autoSpaceDE w:val="0"/>
-        <w:autoSpaceDN w:val="0"/>
-        <w:adjustRightInd w:val="0"/>
-        <w:rPr>
-          <w:rFonts w:ascii="Helvetica" w:hAnsi="Helvetica" w:cs="Helvetica"/>
-        </w:rPr>
-      </w:pPr>
-      <w:r>
-        <w:rPr>
-          <w:rFonts w:ascii="Helvetica" w:hAnsi="Helvetica" w:cs="Helvetica"/>
-        </w:rPr>
-        <w:t>-Intro page: Name, role (years of experience), experiment debrief, tutorial, brief questionnaire slide pages</w:t>
-      </w:r>
-    </w:p>
-    <w:p>
-      <w:pPr>
-        <w:widowControl w:val="0"/>
-        <w:tabs>
-          <w:tab w:val="left" w:pos="720"/>
-          <w:tab w:val="left" w:pos="1440"/>
-          <w:tab w:val="left" w:pos="2160"/>
-          <w:tab w:val="left" w:pos="2880"/>
-          <w:tab w:val="left" w:pos="3600"/>
-          <w:tab w:val="left" w:pos="4320"/>
-          <w:tab w:val="left" w:pos="5040"/>
-          <w:tab w:val="left" w:pos="5760"/>
-          <w:tab w:val="left" w:pos="6480"/>
-          <w:tab w:val="left" w:pos="7200"/>
-          <w:tab w:val="left" w:pos="7920"/>
-          <w:tab w:val="left" w:pos="8640"/>
-        </w:tabs>
-        <w:autoSpaceDE w:val="0"/>
-        <w:autoSpaceDN w:val="0"/>
-        <w:adjustRightInd w:val="0"/>
-        <w:rPr>
-          <w:rFonts w:ascii="Helvetica" w:hAnsi="Helvetica" w:cs="Helvetica"/>
-        </w:rPr>
-      </w:pPr>
-      <w:r>
-        <w:rPr>
-          <w:rFonts w:ascii="Helvetica" w:hAnsi="Helvetica" w:cs="Helvetica"/>
-        </w:rPr>
-        <w:t>-Follow up on server status</w:t>
-      </w:r>
-      <w:r>
-        <w:rPr>
-          <w:rFonts w:ascii="Helvetica" w:hAnsi="Helvetica" w:cs="Helvetica"/>
-        </w:rPr>
-        <w:t xml:space="preserve"> DONE?</w:t>
-      </w:r>
-    </w:p>
-    <w:p>
-      <w:pPr>
-        <w:widowControl w:val="0"/>
-        <w:tabs>
-          <w:tab w:val="left" w:pos="720"/>
-          <w:tab w:val="left" w:pos="1440"/>
-          <w:tab w:val="left" w:pos="2160"/>
-          <w:tab w:val="left" w:pos="2880"/>
-          <w:tab w:val="left" w:pos="3600"/>
-          <w:tab w:val="left" w:pos="4320"/>
-          <w:tab w:val="left" w:pos="5040"/>
-          <w:tab w:val="left" w:pos="5760"/>
-          <w:tab w:val="left" w:pos="6480"/>
-          <w:tab w:val="left" w:pos="7200"/>
-          <w:tab w:val="left" w:pos="7920"/>
-          <w:tab w:val="left" w:pos="8640"/>
-        </w:tabs>
-        <w:autoSpaceDE w:val="0"/>
-        <w:autoSpaceDN w:val="0"/>
-        <w:adjustRightInd w:val="0"/>
-        <w:rPr>
-          <w:rFonts w:ascii="Helvetica" w:hAnsi="Helvetica" w:cs="Helvetica"/>
-        </w:rPr>
-      </w:pPr>
-      <w:r>
-        <w:rPr>
-          <w:rFonts w:ascii="Helvetica" w:hAnsi="Helvetica" w:cs="Helvetica"/>
-        </w:rPr>
-        <w:t>-question 5: outside the hospital, what kind of information???</w:t>
-      </w:r>
-    </w:p>
-    <w:p>
-      <w:pPr>
-        <w:widowControl w:val="0"/>
-        <w:tabs>
-          <w:tab w:val="left" w:pos="720"/>
-          <w:tab w:val="left" w:pos="1440"/>
-          <w:tab w:val="left" w:pos="2160"/>
-          <w:tab w:val="left" w:pos="2880"/>
-          <w:tab w:val="left" w:pos="3600"/>
-          <w:tab w:val="left" w:pos="4320"/>
-          <w:tab w:val="left" w:pos="5040"/>
-          <w:tab w:val="left" w:pos="5760"/>
-          <w:tab w:val="left" w:pos="6480"/>
-          <w:tab w:val="left" w:pos="7200"/>
-          <w:tab w:val="left" w:pos="7920"/>
-          <w:tab w:val="left" w:pos="8640"/>
-        </w:tabs>
-        <w:autoSpaceDE w:val="0"/>
-        <w:autoSpaceDN w:val="0"/>
-        <w:adjustRightInd w:val="0"/>
-        <w:rPr>
-          <w:rFonts w:ascii="Helvetica" w:hAnsi="Helvetica" w:cs="Helvetica"/>
-        </w:rPr>
-      </w:pPr>
-      <w:r>
-        <w:rPr>
-          <w:rFonts w:ascii="Helvetica" w:hAnsi="Helvetica" w:cs="Helvetica"/>
-        </w:rPr>
-        <w:t>-Maximize dropdowns</w:t>
-      </w:r>
-      <w:r>
-        <w:rPr>
-          <w:rFonts w:ascii="Helvetica" w:hAnsi="Helvetica" w:cs="Helvetica"/>
-        </w:rPr>
-        <w:t xml:space="preserve"> </w:t>
-      </w:r>
     </w:p>
     <w:p>
       <w:pPr>
@@ -4610,179 +4652,179 @@
         <w:rPr>
           <w:rFonts w:ascii="Helvetica" w:hAnsi="Helvetica" w:cs="Helvetica"/>
         </w:rPr>
+        <w:t>-Look into UX/UI stuff</w:t>
+      </w:r>
+    </w:p>
+    <w:p>
+      <w:pPr>
+        <w:widowControl w:val="0"/>
+        <w:tabs>
+          <w:tab w:val="left" w:pos="720"/>
+          <w:tab w:val="left" w:pos="1440"/>
+          <w:tab w:val="left" w:pos="2160"/>
+          <w:tab w:val="left" w:pos="2880"/>
+          <w:tab w:val="left" w:pos="3600"/>
+          <w:tab w:val="left" w:pos="4320"/>
+          <w:tab w:val="left" w:pos="5040"/>
+          <w:tab w:val="left" w:pos="5760"/>
+          <w:tab w:val="left" w:pos="6480"/>
+          <w:tab w:val="left" w:pos="7200"/>
+          <w:tab w:val="left" w:pos="7920"/>
+          <w:tab w:val="left" w:pos="8640"/>
+        </w:tabs>
+        <w:autoSpaceDE w:val="0"/>
+        <w:autoSpaceDN w:val="0"/>
+        <w:adjustRightInd w:val="0"/>
+        <w:rPr>
+          <w:rFonts w:ascii="Helvetica" w:hAnsi="Helvetica" w:cs="Helvetica"/>
+        </w:rPr>
+      </w:pPr>
+      <w:r>
+        <w:rPr>
+          <w:rFonts w:ascii="Helvetica" w:hAnsi="Helvetica" w:cs="Helvetica"/>
+        </w:rPr>
+        <w:t>-</w:t>
+      </w:r>
+    </w:p>
+    <w:p>
+      <w:pPr>
+        <w:widowControl w:val="0"/>
+        <w:tabs>
+          <w:tab w:val="left" w:pos="720"/>
+          <w:tab w:val="left" w:pos="1440"/>
+          <w:tab w:val="left" w:pos="2160"/>
+          <w:tab w:val="left" w:pos="2880"/>
+          <w:tab w:val="left" w:pos="3600"/>
+          <w:tab w:val="left" w:pos="4320"/>
+          <w:tab w:val="left" w:pos="5040"/>
+          <w:tab w:val="left" w:pos="5760"/>
+          <w:tab w:val="left" w:pos="6480"/>
+          <w:tab w:val="left" w:pos="7200"/>
+          <w:tab w:val="left" w:pos="7920"/>
+          <w:tab w:val="left" w:pos="8640"/>
+        </w:tabs>
+        <w:autoSpaceDE w:val="0"/>
+        <w:autoSpaceDN w:val="0"/>
+        <w:adjustRightInd w:val="0"/>
+        <w:rPr>
+          <w:rFonts w:ascii="Helvetica" w:hAnsi="Helvetica" w:cs="Helvetica"/>
+        </w:rPr>
+      </w:pPr>
+    </w:p>
+    <w:p>
+      <w:pPr>
+        <w:widowControl w:val="0"/>
+        <w:tabs>
+          <w:tab w:val="left" w:pos="720"/>
+          <w:tab w:val="left" w:pos="1440"/>
+          <w:tab w:val="left" w:pos="2160"/>
+          <w:tab w:val="left" w:pos="2880"/>
+          <w:tab w:val="left" w:pos="3600"/>
+          <w:tab w:val="left" w:pos="4320"/>
+          <w:tab w:val="left" w:pos="5040"/>
+          <w:tab w:val="left" w:pos="5760"/>
+          <w:tab w:val="left" w:pos="6480"/>
+          <w:tab w:val="left" w:pos="7200"/>
+          <w:tab w:val="left" w:pos="7920"/>
+          <w:tab w:val="left" w:pos="8640"/>
+        </w:tabs>
+        <w:autoSpaceDE w:val="0"/>
+        <w:autoSpaceDN w:val="0"/>
+        <w:adjustRightInd w:val="0"/>
+        <w:rPr>
+          <w:rFonts w:ascii="Helvetica" w:hAnsi="Helvetica" w:cs="Helvetica"/>
+          <w:u w:val="single"/>
+        </w:rPr>
+      </w:pPr>
+      <w:r>
+        <w:rPr>
+          <w:rFonts w:ascii="Helvetica" w:hAnsi="Helvetica" w:cs="Helvetica"/>
+          <w:u w:val="single"/>
+        </w:rPr>
+        <w:t>Make a list of questions:</w:t>
+      </w:r>
+    </w:p>
+    <w:p>
+      <w:pPr>
+        <w:widowControl w:val="0"/>
+        <w:tabs>
+          <w:tab w:val="left" w:pos="720"/>
+          <w:tab w:val="left" w:pos="1440"/>
+          <w:tab w:val="left" w:pos="2160"/>
+          <w:tab w:val="left" w:pos="2880"/>
+          <w:tab w:val="left" w:pos="3600"/>
+          <w:tab w:val="left" w:pos="4320"/>
+          <w:tab w:val="left" w:pos="5040"/>
+          <w:tab w:val="left" w:pos="5760"/>
+          <w:tab w:val="left" w:pos="6480"/>
+          <w:tab w:val="left" w:pos="7200"/>
+          <w:tab w:val="left" w:pos="7920"/>
+          <w:tab w:val="left" w:pos="8640"/>
+        </w:tabs>
+        <w:autoSpaceDE w:val="0"/>
+        <w:autoSpaceDN w:val="0"/>
+        <w:adjustRightInd w:val="0"/>
+        <w:rPr>
+          <w:rFonts w:ascii="Helvetica" w:hAnsi="Helvetica" w:cs="Helvetica"/>
+        </w:rPr>
+      </w:pPr>
+    </w:p>
+    <w:p>
+      <w:pPr>
+        <w:widowControl w:val="0"/>
+        <w:tabs>
+          <w:tab w:val="left" w:pos="720"/>
+          <w:tab w:val="left" w:pos="1440"/>
+          <w:tab w:val="left" w:pos="2160"/>
+          <w:tab w:val="left" w:pos="2880"/>
+          <w:tab w:val="left" w:pos="3600"/>
+          <w:tab w:val="left" w:pos="4320"/>
+          <w:tab w:val="left" w:pos="5040"/>
+          <w:tab w:val="left" w:pos="5760"/>
+          <w:tab w:val="left" w:pos="6480"/>
+          <w:tab w:val="left" w:pos="7200"/>
+          <w:tab w:val="left" w:pos="7920"/>
+          <w:tab w:val="left" w:pos="8640"/>
+        </w:tabs>
+        <w:autoSpaceDE w:val="0"/>
+        <w:autoSpaceDN w:val="0"/>
+        <w:adjustRightInd w:val="0"/>
+        <w:rPr>
+          <w:rFonts w:ascii="Helvetica" w:hAnsi="Helvetica" w:cs="Helvetica"/>
+        </w:rPr>
+      </w:pPr>
+    </w:p>
+    <w:p>
+      <w:pPr>
+        <w:widowControl w:val="0"/>
+        <w:tabs>
+          <w:tab w:val="left" w:pos="720"/>
+          <w:tab w:val="left" w:pos="1440"/>
+          <w:tab w:val="left" w:pos="2160"/>
+          <w:tab w:val="left" w:pos="2880"/>
+          <w:tab w:val="left" w:pos="3600"/>
+          <w:tab w:val="left" w:pos="4320"/>
+          <w:tab w:val="left" w:pos="5040"/>
+          <w:tab w:val="left" w:pos="5760"/>
+          <w:tab w:val="left" w:pos="6480"/>
+          <w:tab w:val="left" w:pos="7200"/>
+          <w:tab w:val="left" w:pos="7920"/>
+          <w:tab w:val="left" w:pos="8640"/>
+        </w:tabs>
+        <w:autoSpaceDE w:val="0"/>
+        <w:autoSpaceDN w:val="0"/>
+        <w:adjustRightInd w:val="0"/>
+        <w:rPr>
+          <w:rFonts w:ascii="Helvetica" w:hAnsi="Helvetica" w:cs="Helvetica"/>
+          <w:u w:val="single"/>
+        </w:rPr>
+      </w:pPr>
+      <w:r>
+        <w:rPr>
+          <w:rFonts w:ascii="Helvetica" w:hAnsi="Helvetica" w:cs="Helvetica"/>
+          <w:u w:val="single"/>
+        </w:rPr>
         <w:lastRenderedPageBreak/>
-        <w:t>-Look into UX/UI stuff</w:t>
-      </w:r>
-    </w:p>
-    <w:p>
-      <w:pPr>
-        <w:widowControl w:val="0"/>
-        <w:tabs>
-          <w:tab w:val="left" w:pos="720"/>
-          <w:tab w:val="left" w:pos="1440"/>
-          <w:tab w:val="left" w:pos="2160"/>
-          <w:tab w:val="left" w:pos="2880"/>
-          <w:tab w:val="left" w:pos="3600"/>
-          <w:tab w:val="left" w:pos="4320"/>
-          <w:tab w:val="left" w:pos="5040"/>
-          <w:tab w:val="left" w:pos="5760"/>
-          <w:tab w:val="left" w:pos="6480"/>
-          <w:tab w:val="left" w:pos="7200"/>
-          <w:tab w:val="left" w:pos="7920"/>
-          <w:tab w:val="left" w:pos="8640"/>
-        </w:tabs>
-        <w:autoSpaceDE w:val="0"/>
-        <w:autoSpaceDN w:val="0"/>
-        <w:adjustRightInd w:val="0"/>
-        <w:rPr>
-          <w:rFonts w:ascii="Helvetica" w:hAnsi="Helvetica" w:cs="Helvetica"/>
-        </w:rPr>
-      </w:pPr>
-      <w:r>
-        <w:rPr>
-          <w:rFonts w:ascii="Helvetica" w:hAnsi="Helvetica" w:cs="Helvetica"/>
-        </w:rPr>
-        <w:t>-</w:t>
-      </w:r>
-    </w:p>
-    <w:p>
-      <w:pPr>
-        <w:widowControl w:val="0"/>
-        <w:tabs>
-          <w:tab w:val="left" w:pos="720"/>
-          <w:tab w:val="left" w:pos="1440"/>
-          <w:tab w:val="left" w:pos="2160"/>
-          <w:tab w:val="left" w:pos="2880"/>
-          <w:tab w:val="left" w:pos="3600"/>
-          <w:tab w:val="left" w:pos="4320"/>
-          <w:tab w:val="left" w:pos="5040"/>
-          <w:tab w:val="left" w:pos="5760"/>
-          <w:tab w:val="left" w:pos="6480"/>
-          <w:tab w:val="left" w:pos="7200"/>
-          <w:tab w:val="left" w:pos="7920"/>
-          <w:tab w:val="left" w:pos="8640"/>
-        </w:tabs>
-        <w:autoSpaceDE w:val="0"/>
-        <w:autoSpaceDN w:val="0"/>
-        <w:adjustRightInd w:val="0"/>
-        <w:rPr>
-          <w:rFonts w:ascii="Helvetica" w:hAnsi="Helvetica" w:cs="Helvetica"/>
-        </w:rPr>
-      </w:pPr>
-    </w:p>
-    <w:p>
-      <w:pPr>
-        <w:widowControl w:val="0"/>
-        <w:tabs>
-          <w:tab w:val="left" w:pos="720"/>
-          <w:tab w:val="left" w:pos="1440"/>
-          <w:tab w:val="left" w:pos="2160"/>
-          <w:tab w:val="left" w:pos="2880"/>
-          <w:tab w:val="left" w:pos="3600"/>
-          <w:tab w:val="left" w:pos="4320"/>
-          <w:tab w:val="left" w:pos="5040"/>
-          <w:tab w:val="left" w:pos="5760"/>
-          <w:tab w:val="left" w:pos="6480"/>
-          <w:tab w:val="left" w:pos="7200"/>
-          <w:tab w:val="left" w:pos="7920"/>
-          <w:tab w:val="left" w:pos="8640"/>
-        </w:tabs>
-        <w:autoSpaceDE w:val="0"/>
-        <w:autoSpaceDN w:val="0"/>
-        <w:adjustRightInd w:val="0"/>
-        <w:rPr>
-          <w:rFonts w:ascii="Helvetica" w:hAnsi="Helvetica" w:cs="Helvetica"/>
-          <w:u w:val="single"/>
-        </w:rPr>
-      </w:pPr>
-      <w:r>
-        <w:rPr>
-          <w:rFonts w:ascii="Helvetica" w:hAnsi="Helvetica" w:cs="Helvetica"/>
-          <w:u w:val="single"/>
-        </w:rPr>
-        <w:t>Make a list of questions:</w:t>
-      </w:r>
-    </w:p>
-    <w:p>
-      <w:pPr>
-        <w:widowControl w:val="0"/>
-        <w:tabs>
-          <w:tab w:val="left" w:pos="720"/>
-          <w:tab w:val="left" w:pos="1440"/>
-          <w:tab w:val="left" w:pos="2160"/>
-          <w:tab w:val="left" w:pos="2880"/>
-          <w:tab w:val="left" w:pos="3600"/>
-          <w:tab w:val="left" w:pos="4320"/>
-          <w:tab w:val="left" w:pos="5040"/>
-          <w:tab w:val="left" w:pos="5760"/>
-          <w:tab w:val="left" w:pos="6480"/>
-          <w:tab w:val="left" w:pos="7200"/>
-          <w:tab w:val="left" w:pos="7920"/>
-          <w:tab w:val="left" w:pos="8640"/>
-        </w:tabs>
-        <w:autoSpaceDE w:val="0"/>
-        <w:autoSpaceDN w:val="0"/>
-        <w:adjustRightInd w:val="0"/>
-        <w:rPr>
-          <w:rFonts w:ascii="Helvetica" w:hAnsi="Helvetica" w:cs="Helvetica"/>
-        </w:rPr>
-      </w:pPr>
-    </w:p>
-    <w:p>
-      <w:pPr>
-        <w:widowControl w:val="0"/>
-        <w:tabs>
-          <w:tab w:val="left" w:pos="720"/>
-          <w:tab w:val="left" w:pos="1440"/>
-          <w:tab w:val="left" w:pos="2160"/>
-          <w:tab w:val="left" w:pos="2880"/>
-          <w:tab w:val="left" w:pos="3600"/>
-          <w:tab w:val="left" w:pos="4320"/>
-          <w:tab w:val="left" w:pos="5040"/>
-          <w:tab w:val="left" w:pos="5760"/>
-          <w:tab w:val="left" w:pos="6480"/>
-          <w:tab w:val="left" w:pos="7200"/>
-          <w:tab w:val="left" w:pos="7920"/>
-          <w:tab w:val="left" w:pos="8640"/>
-        </w:tabs>
-        <w:autoSpaceDE w:val="0"/>
-        <w:autoSpaceDN w:val="0"/>
-        <w:adjustRightInd w:val="0"/>
-        <w:rPr>
-          <w:rFonts w:ascii="Helvetica" w:hAnsi="Helvetica" w:cs="Helvetica"/>
-        </w:rPr>
-      </w:pPr>
-    </w:p>
-    <w:p>
-      <w:pPr>
-        <w:widowControl w:val="0"/>
-        <w:tabs>
-          <w:tab w:val="left" w:pos="720"/>
-          <w:tab w:val="left" w:pos="1440"/>
-          <w:tab w:val="left" w:pos="2160"/>
-          <w:tab w:val="left" w:pos="2880"/>
-          <w:tab w:val="left" w:pos="3600"/>
-          <w:tab w:val="left" w:pos="4320"/>
-          <w:tab w:val="left" w:pos="5040"/>
-          <w:tab w:val="left" w:pos="5760"/>
-          <w:tab w:val="left" w:pos="6480"/>
-          <w:tab w:val="left" w:pos="7200"/>
-          <w:tab w:val="left" w:pos="7920"/>
-          <w:tab w:val="left" w:pos="8640"/>
-        </w:tabs>
-        <w:autoSpaceDE w:val="0"/>
-        <w:autoSpaceDN w:val="0"/>
-        <w:adjustRightInd w:val="0"/>
-        <w:rPr>
-          <w:rFonts w:ascii="Helvetica" w:hAnsi="Helvetica" w:cs="Helvetica"/>
-          <w:u w:val="single"/>
-        </w:rPr>
-      </w:pPr>
-      <w:r>
-        <w:rPr>
-          <w:rFonts w:ascii="Helvetica" w:hAnsi="Helvetica" w:cs="Helvetica"/>
-          <w:u w:val="single"/>
-        </w:rPr>
         <w:t>Medium Priority</w:t>
       </w:r>
     </w:p>
@@ -5925,7 +5967,7 @@
     </w:rPrDefault>
     <w:pPrDefault/>
   </w:docDefaults>
-  <w:latentStyles w:defLockedState="0" w:defUIPriority="99" w:defSemiHidden="0" w:defUnhideWhenUsed="0" w:defQFormat="0" w:count="376">
+  <w:latentStyles w:defLockedState="0" w:defUIPriority="99" w:defSemiHidden="0" w:defUnhideWhenUsed="0" w:defQFormat="0" w:count="375">
     <w:lsdException w:name="Normal" w:uiPriority="0" w:qFormat="1"/>
     <w:lsdException w:name="heading 1" w:uiPriority="9" w:qFormat="1"/>
     <w:lsdException w:name="heading 2" w:semiHidden="1" w:uiPriority="9" w:unhideWhenUsed="1" w:qFormat="1"/>
@@ -6031,6 +6073,7 @@
     <w:lsdException w:name="HTML Sample" w:semiHidden="1" w:unhideWhenUsed="1"/>
     <w:lsdException w:name="HTML Typewriter" w:semiHidden="1" w:unhideWhenUsed="1"/>
     <w:lsdException w:name="HTML Variable" w:semiHidden="1" w:unhideWhenUsed="1"/>
+    <w:lsdException w:name="Normal Table" w:semiHidden="1" w:unhideWhenUsed="1"/>
     <w:lsdException w:name="annotation subject" w:semiHidden="1" w:unhideWhenUsed="1"/>
     <w:lsdException w:name="No List" w:semiHidden="1" w:unhideWhenUsed="1"/>
     <w:lsdException w:name="Outline List 1" w:semiHidden="1" w:unhideWhenUsed="1"/>
@@ -6077,8 +6120,10 @@
     <w:lsdException w:name="Table Subtle 2" w:semiHidden="1" w:unhideWhenUsed="1"/>
     <w:lsdException w:name="Table Web 1" w:semiHidden="1" w:unhideWhenUsed="1"/>
     <w:lsdException w:name="Table Web 2" w:semiHidden="1" w:unhideWhenUsed="1"/>
+    <w:lsdException w:name="Table Web 3" w:semiHidden="1" w:unhideWhenUsed="1"/>
     <w:lsdException w:name="Balloon Text" w:semiHidden="1" w:unhideWhenUsed="1"/>
     <w:lsdException w:name="Table Grid" w:uiPriority="39"/>
+    <w:lsdException w:name="Table Theme" w:semiHidden="1" w:unhideWhenUsed="1"/>
     <w:lsdException w:name="Placeholder Text" w:semiHidden="1"/>
     <w:lsdException w:name="No Spacing" w:uiPriority="1" w:qFormat="1"/>
     <w:lsdException w:name="Light Shading" w:uiPriority="60"/>
@@ -6298,7 +6343,6 @@
     <w:lsdException w:name="Smart Hyperlink" w:semiHidden="1" w:unhideWhenUsed="1"/>
     <w:lsdException w:name="Hashtag" w:semiHidden="1" w:unhideWhenUsed="1"/>
     <w:lsdException w:name="Unresolved Mention" w:semiHidden="1" w:unhideWhenUsed="1"/>
-    <w:lsdException w:name="Smart Link" w:semiHidden="1" w:unhideWhenUsed="1"/>
   </w:latentStyles>
   <w:style w:type="paragraph" w:default="1" w:styleId="Normal">
     <w:name w:val="Normal"/>

</xml_diff>